<commit_message>
modification of the code: works properly; done some plotting and wrote a good part of the report
</commit_message>
<xml_diff>
--- a/Report_Project_2.docx
+++ b/Report_Project_2.docx
@@ -186,7 +186,7 @@
     <w:sdt>
       <w:sdtPr>
         <w:rPr>
-          <w:rFonts w:eastAsiaTheme="minorHAnsi" w:cstheme="minorBidi"/>
+          <w:rFonts w:asciiTheme="minorHAnsi" w:eastAsiaTheme="minorHAnsi" w:hAnsiTheme="minorHAnsi" w:cstheme="minorBidi"/>
           <w:color w:val="auto"/>
           <w:sz w:val="22"/>
           <w:szCs w:val="22"/>
@@ -223,7 +223,7 @@
           <w:pPr>
             <w:pStyle w:val="TM1"/>
             <w:tabs>
-              <w:tab w:val="right" w:leader="dot" w:pos="9062"/>
+              <w:tab w:val="right" w:leader="dot" w:pos="10194"/>
             </w:tabs>
             <w:rPr>
               <w:rFonts w:eastAsiaTheme="minorEastAsia"/>
@@ -248,11 +248,10 @@
             </w:rPr>
             <w:fldChar w:fldCharType="separate"/>
           </w:r>
-          <w:hyperlink w:anchor="_Toc24451424" w:history="1">
+          <w:hyperlink w:anchor="_Toc24479072" w:history="1">
             <w:r>
               <w:rPr>
                 <w:rStyle w:val="Lienhypertexte"/>
-                <w:rFonts w:ascii="Trebuchet MS" w:hAnsi="Trebuchet MS"/>
                 <w:noProof/>
               </w:rPr>
               <w:t>Introduction</w:t>
@@ -276,7 +275,7 @@
                 <w:noProof/>
                 <w:webHidden/>
               </w:rPr>
-              <w:instrText xml:space="preserve"> PAGEREF _Toc24451424 \h </w:instrText>
+              <w:instrText xml:space="preserve"> PAGEREF _Toc24479072 \h </w:instrText>
             </w:r>
             <w:r>
               <w:rPr>
@@ -311,19 +310,34 @@
           <w:pPr>
             <w:pStyle w:val="TM1"/>
             <w:tabs>
-              <w:tab w:val="right" w:leader="dot" w:pos="9062"/>
+              <w:tab w:val="left" w:pos="440"/>
+              <w:tab w:val="right" w:leader="dot" w:pos="10194"/>
             </w:tabs>
             <w:rPr>
               <w:rFonts w:eastAsiaTheme="minorEastAsia"/>
               <w:noProof/>
             </w:rPr>
           </w:pPr>
-          <w:hyperlink w:anchor="_Toc24451425" w:history="1">
+          <w:hyperlink w:anchor="_Toc24479073" w:history="1">
             <w:r>
               <w:rPr>
                 <w:rStyle w:val="Lienhypertexte"/>
                 <w:noProof/>
               </w:rPr>
+              <w:t>I.</w:t>
+            </w:r>
+            <w:r>
+              <w:rPr>
+                <w:rFonts w:eastAsiaTheme="minorEastAsia"/>
+                <w:noProof/>
+              </w:rPr>
+              <w:tab/>
+            </w:r>
+            <w:r>
+              <w:rPr>
+                <w:rStyle w:val="Lienhypertexte"/>
+                <w:noProof/>
+              </w:rPr>
               <w:t>Mean square error</w:t>
             </w:r>
             <w:r>
@@ -345,7 +359,7 @@
                 <w:noProof/>
                 <w:webHidden/>
               </w:rPr>
-              <w:instrText xml:space="preserve"> PAGEREF _Toc24451425 \h </w:instrText>
+              <w:instrText xml:space="preserve"> PAGEREF _Toc24479073 \h </w:instrText>
             </w:r>
             <w:r>
               <w:rPr>
@@ -381,14 +395,14 @@
             <w:pStyle w:val="TM2"/>
             <w:tabs>
               <w:tab w:val="left" w:pos="660"/>
-              <w:tab w:val="right" w:leader="dot" w:pos="9062"/>
+              <w:tab w:val="right" w:leader="dot" w:pos="10194"/>
             </w:tabs>
             <w:rPr>
               <w:rFonts w:eastAsiaTheme="minorEastAsia"/>
               <w:noProof/>
             </w:rPr>
           </w:pPr>
-          <w:hyperlink w:anchor="_Toc24451426" w:history="1">
+          <w:hyperlink w:anchor="_Toc24479074" w:history="1">
             <w:r>
               <w:rPr>
                 <w:rStyle w:val="Lienhypertexte"/>
@@ -429,7 +443,7 @@
                 <w:noProof/>
                 <w:webHidden/>
               </w:rPr>
-              <w:instrText xml:space="preserve"> PAGEREF _Toc24451426 \h </w:instrText>
+              <w:instrText xml:space="preserve"> PAGEREF _Toc24479074 \h </w:instrText>
             </w:r>
             <w:r>
               <w:rPr>
@@ -465,14 +479,14 @@
             <w:pStyle w:val="TM2"/>
             <w:tabs>
               <w:tab w:val="left" w:pos="660"/>
-              <w:tab w:val="right" w:leader="dot" w:pos="9062"/>
+              <w:tab w:val="right" w:leader="dot" w:pos="10194"/>
             </w:tabs>
             <w:rPr>
               <w:rFonts w:eastAsiaTheme="minorEastAsia"/>
               <w:noProof/>
             </w:rPr>
           </w:pPr>
-          <w:hyperlink w:anchor="_Toc24451427" w:history="1">
+          <w:hyperlink w:anchor="_Toc24479075" w:history="1">
             <w:r>
               <w:rPr>
                 <w:rStyle w:val="Lienhypertexte"/>
@@ -513,7 +527,7 @@
                 <w:noProof/>
                 <w:webHidden/>
               </w:rPr>
-              <w:instrText xml:space="preserve"> PAGEREF _Toc24451427 \h </w:instrText>
+              <w:instrText xml:space="preserve"> PAGEREF _Toc24479075 \h </w:instrText>
             </w:r>
             <w:r>
               <w:rPr>
@@ -549,14 +563,14 @@
             <w:pStyle w:val="TM2"/>
             <w:tabs>
               <w:tab w:val="left" w:pos="660"/>
-              <w:tab w:val="right" w:leader="dot" w:pos="9062"/>
+              <w:tab w:val="right" w:leader="dot" w:pos="10194"/>
             </w:tabs>
             <w:rPr>
               <w:rFonts w:eastAsiaTheme="minorEastAsia"/>
               <w:noProof/>
             </w:rPr>
           </w:pPr>
-          <w:hyperlink w:anchor="_Toc24451428" w:history="1">
+          <w:hyperlink w:anchor="_Toc24479076" w:history="1">
             <w:r>
               <w:rPr>
                 <w:rStyle w:val="Lienhypertexte"/>
@@ -597,7 +611,7 @@
                 <w:noProof/>
                 <w:webHidden/>
               </w:rPr>
-              <w:instrText xml:space="preserve"> PAGEREF _Toc24451428 \h </w:instrText>
+              <w:instrText xml:space="preserve"> PAGEREF _Toc24479076 \h </w:instrText>
             </w:r>
             <w:r>
               <w:rPr>
@@ -632,19 +646,34 @@
           <w:pPr>
             <w:pStyle w:val="TM1"/>
             <w:tabs>
-              <w:tab w:val="right" w:leader="dot" w:pos="9062"/>
+              <w:tab w:val="left" w:pos="440"/>
+              <w:tab w:val="right" w:leader="dot" w:pos="10194"/>
             </w:tabs>
             <w:rPr>
               <w:rFonts w:eastAsiaTheme="minorEastAsia"/>
               <w:noProof/>
             </w:rPr>
           </w:pPr>
-          <w:hyperlink w:anchor="_Toc24451429" w:history="1">
+          <w:hyperlink w:anchor="_Toc24479077" w:history="1">
             <w:r>
               <w:rPr>
                 <w:rStyle w:val="Lienhypertexte"/>
                 <w:noProof/>
               </w:rPr>
+              <w:t>II.</w:t>
+            </w:r>
+            <w:r>
+              <w:rPr>
+                <w:rFonts w:eastAsiaTheme="minorEastAsia"/>
+                <w:noProof/>
+              </w:rPr>
+              <w:tab/>
+            </w:r>
+            <w:r>
+              <w:rPr>
+                <w:rStyle w:val="Lienhypertexte"/>
+                <w:noProof/>
+              </w:rPr>
               <w:t>LMS algorithm</w:t>
             </w:r>
             <w:r>
@@ -666,7 +695,7 @@
                 <w:noProof/>
                 <w:webHidden/>
               </w:rPr>
-              <w:instrText xml:space="preserve"> PAGEREF _Toc24451429 \h </w:instrText>
+              <w:instrText xml:space="preserve"> PAGEREF _Toc24479077 \h </w:instrText>
             </w:r>
             <w:r>
               <w:rPr>
@@ -702,14 +731,14 @@
             <w:pStyle w:val="TM2"/>
             <w:tabs>
               <w:tab w:val="left" w:pos="660"/>
-              <w:tab w:val="right" w:leader="dot" w:pos="9062"/>
+              <w:tab w:val="right" w:leader="dot" w:pos="10194"/>
             </w:tabs>
             <w:rPr>
               <w:rFonts w:eastAsiaTheme="minorEastAsia"/>
               <w:noProof/>
             </w:rPr>
           </w:pPr>
-          <w:hyperlink w:anchor="_Toc24451430" w:history="1">
+          <w:hyperlink w:anchor="_Toc24479078" w:history="1">
             <w:r>
               <w:rPr>
                 <w:rStyle w:val="Lienhypertexte"/>
@@ -750,7 +779,7 @@
                 <w:noProof/>
                 <w:webHidden/>
               </w:rPr>
-              <w:instrText xml:space="preserve"> PAGEREF _Toc24451430 \h </w:instrText>
+              <w:instrText xml:space="preserve"> PAGEREF _Toc24479078 \h </w:instrText>
             </w:r>
             <w:r>
               <w:rPr>
@@ -786,14 +815,14 @@
             <w:pStyle w:val="TM2"/>
             <w:tabs>
               <w:tab w:val="left" w:pos="660"/>
-              <w:tab w:val="right" w:leader="dot" w:pos="9062"/>
+              <w:tab w:val="right" w:leader="dot" w:pos="10194"/>
             </w:tabs>
             <w:rPr>
               <w:rFonts w:eastAsiaTheme="minorEastAsia"/>
               <w:noProof/>
             </w:rPr>
           </w:pPr>
-          <w:hyperlink w:anchor="_Toc24451431" w:history="1">
+          <w:hyperlink w:anchor="_Toc24479079" w:history="1">
             <w:r>
               <w:rPr>
                 <w:rStyle w:val="Lienhypertexte"/>
@@ -834,7 +863,7 @@
                 <w:noProof/>
                 <w:webHidden/>
               </w:rPr>
-              <w:instrText xml:space="preserve"> PAGEREF _Toc24451431 \h </w:instrText>
+              <w:instrText xml:space="preserve"> PAGEREF _Toc24479079 \h </w:instrText>
             </w:r>
             <w:r>
               <w:rPr>
@@ -870,14 +899,14 @@
             <w:pStyle w:val="TM2"/>
             <w:tabs>
               <w:tab w:val="left" w:pos="660"/>
-              <w:tab w:val="right" w:leader="dot" w:pos="9062"/>
+              <w:tab w:val="right" w:leader="dot" w:pos="10194"/>
             </w:tabs>
             <w:rPr>
               <w:rFonts w:eastAsiaTheme="minorEastAsia"/>
               <w:noProof/>
             </w:rPr>
           </w:pPr>
-          <w:hyperlink w:anchor="_Toc24451432" w:history="1">
+          <w:hyperlink w:anchor="_Toc24479080" w:history="1">
             <w:r>
               <w:rPr>
                 <w:rStyle w:val="Lienhypertexte"/>
@@ -918,7 +947,7 @@
                 <w:noProof/>
                 <w:webHidden/>
               </w:rPr>
-              <w:instrText xml:space="preserve"> PAGEREF _Toc24451432 \h </w:instrText>
+              <w:instrText xml:space="preserve"> PAGEREF _Toc24479080 \h </w:instrText>
             </w:r>
             <w:r>
               <w:rPr>
@@ -953,19 +982,34 @@
           <w:pPr>
             <w:pStyle w:val="TM1"/>
             <w:tabs>
-              <w:tab w:val="right" w:leader="dot" w:pos="9062"/>
+              <w:tab w:val="left" w:pos="660"/>
+              <w:tab w:val="right" w:leader="dot" w:pos="10194"/>
             </w:tabs>
             <w:rPr>
               <w:rFonts w:eastAsiaTheme="minorEastAsia"/>
               <w:noProof/>
             </w:rPr>
           </w:pPr>
-          <w:hyperlink w:anchor="_Toc24451433" w:history="1">
+          <w:hyperlink w:anchor="_Toc24479081" w:history="1">
             <w:r>
               <w:rPr>
                 <w:rStyle w:val="Lienhypertexte"/>
                 <w:noProof/>
               </w:rPr>
+              <w:t>III.</w:t>
+            </w:r>
+            <w:r>
+              <w:rPr>
+                <w:rFonts w:eastAsiaTheme="minorEastAsia"/>
+                <w:noProof/>
+              </w:rPr>
+              <w:tab/>
+            </w:r>
+            <w:r>
+              <w:rPr>
+                <w:rStyle w:val="Lienhypertexte"/>
+                <w:noProof/>
+              </w:rPr>
               <w:t>Noise change</w:t>
             </w:r>
             <w:r>
@@ -987,7 +1031,7 @@
                 <w:noProof/>
                 <w:webHidden/>
               </w:rPr>
-              <w:instrText xml:space="preserve"> PAGEREF _Toc24451433 \h </w:instrText>
+              <w:instrText xml:space="preserve"> PAGEREF _Toc24479081 \h </w:instrText>
             </w:r>
             <w:r>
               <w:rPr>
@@ -1007,7 +1051,7 @@
                 <w:noProof/>
                 <w:webHidden/>
               </w:rPr>
-              <w:t>2</w:t>
+              <w:t>3</w:t>
             </w:r>
             <w:r>
               <w:rPr>
@@ -1022,22 +1066,21 @@
           <w:pPr>
             <w:pStyle w:val="TM1"/>
             <w:tabs>
-              <w:tab w:val="left" w:pos="440"/>
-              <w:tab w:val="right" w:leader="dot" w:pos="9062"/>
+              <w:tab w:val="left" w:pos="660"/>
+              <w:tab w:val="right" w:leader="dot" w:pos="10194"/>
             </w:tabs>
             <w:rPr>
               <w:rFonts w:eastAsiaTheme="minorEastAsia"/>
               <w:noProof/>
             </w:rPr>
           </w:pPr>
-          <w:hyperlink w:anchor="_Toc24451434" w:history="1">
+          <w:hyperlink w:anchor="_Toc24479082" w:history="1">
             <w:r>
               <w:rPr>
                 <w:rStyle w:val="Lienhypertexte"/>
-                <w:rFonts w:ascii="Trebuchet MS" w:hAnsi="Trebuchet MS"/>
-                <w:noProof/>
-              </w:rPr>
-              <w:t>I.</w:t>
+                <w:noProof/>
+              </w:rPr>
+              <w:t>IV.</w:t>
             </w:r>
             <w:r>
               <w:rPr>
@@ -1049,7 +1092,6 @@
             <w:r>
               <w:rPr>
                 <w:rStyle w:val="Lienhypertexte"/>
-                <w:rFonts w:ascii="Trebuchet MS" w:hAnsi="Trebuchet MS"/>
                 <w:noProof/>
               </w:rPr>
               <w:t>References</w:t>
@@ -1073,76 +1115,7 @@
                 <w:noProof/>
                 <w:webHidden/>
               </w:rPr>
-              <w:instrText xml:space="preserve"> PAGEREF _Toc24451434 \h </w:instrText>
-            </w:r>
-            <w:r>
-              <w:rPr>
-                <w:noProof/>
-                <w:webHidden/>
-              </w:rPr>
-            </w:r>
-            <w:r>
-              <w:rPr>
-                <w:noProof/>
-                <w:webHidden/>
-              </w:rPr>
-              <w:fldChar w:fldCharType="separate"/>
-            </w:r>
-            <w:r>
-              <w:rPr>
-                <w:noProof/>
-                <w:webHidden/>
-              </w:rPr>
-              <w:t>3</w:t>
-            </w:r>
-            <w:r>
-              <w:rPr>
-                <w:noProof/>
-                <w:webHidden/>
-              </w:rPr>
-              <w:fldChar w:fldCharType="end"/>
-            </w:r>
-          </w:hyperlink>
-        </w:p>
-        <w:p>
-          <w:pPr>
-            <w:pStyle w:val="TM1"/>
-            <w:tabs>
-              <w:tab w:val="right" w:leader="dot" w:pos="9062"/>
-            </w:tabs>
-            <w:rPr>
-              <w:rFonts w:eastAsiaTheme="minorEastAsia"/>
-              <w:noProof/>
-            </w:rPr>
-          </w:pPr>
-          <w:hyperlink w:anchor="_Toc24451435" w:history="1">
-            <w:r>
-              <w:rPr>
-                <w:rStyle w:val="Lienhypertexte"/>
-                <w:noProof/>
-              </w:rPr>
-              <w:t>Annex 1: Gantt Diagram</w:t>
-            </w:r>
-            <w:r>
-              <w:rPr>
-                <w:noProof/>
-                <w:webHidden/>
-              </w:rPr>
-              <w:tab/>
-            </w:r>
-            <w:r>
-              <w:rPr>
-                <w:noProof/>
-                <w:webHidden/>
-              </w:rPr>
-              <w:fldChar w:fldCharType="begin"/>
-            </w:r>
-            <w:r>
-              <w:rPr>
-                <w:noProof/>
-                <w:webHidden/>
-              </w:rPr>
-              <w:instrText xml:space="preserve"> PAGEREF _Toc24451435 \h </w:instrText>
+              <w:instrText xml:space="preserve"> PAGEREF _Toc24479082 \h </w:instrText>
             </w:r>
             <w:r>
               <w:rPr>
@@ -1208,7 +1181,7 @@
         <w:pStyle w:val="Titre1"/>
         <w:ind w:firstLine="720"/>
       </w:pPr>
-      <w:bookmarkStart w:id="0" w:name="_Toc24451424"/>
+      <w:bookmarkStart w:id="0" w:name="_Toc24479072"/>
       <w:r>
         <w:lastRenderedPageBreak/>
         <w:t>Introduction</w:t>
@@ -1224,7 +1197,7 @@
           <w:numId w:val="26"/>
         </w:numPr>
       </w:pPr>
-      <w:bookmarkStart w:id="1" w:name="_Toc24451425"/>
+      <w:bookmarkStart w:id="1" w:name="_Toc24479073"/>
       <w:r>
         <w:t>Mean square error</w:t>
       </w:r>
@@ -1232,36 +1205,2023 @@
     </w:p>
     <w:p/>
     <w:p>
-      <w:r>
-        <w:t xml:space="preserve">Following equation 10.12, the mean square error can be written as follow: </w:t>
+      <w:pPr>
+        <w:pStyle w:val="Titre2"/>
+      </w:pPr>
+      <w:bookmarkStart w:id="2" w:name="_Toc24479074"/>
+      <w:r>
+        <w:t>Eigenvalues and eigenvectors of the Hessian</w:t>
+      </w:r>
+      <w:bookmarkEnd w:id="2"/>
+    </w:p>
+    <w:p/>
+    <w:p>
+      <w:r>
+        <w:t xml:space="preserve">Following equation 10.12 [1], the mean square error can be written as follow: </w:t>
       </w:r>
       <m:oMath>
         <m:r>
           <w:rPr>
             <w:rFonts w:ascii="Cambria Math" w:hAnsi="Cambria Math"/>
           </w:rPr>
-          <m:t>F(</m:t>
+          <m:t>F</m:t>
+        </m:r>
+        <m:d>
+          <m:dPr>
+            <m:ctrlPr>
+              <w:rPr>
+                <w:rFonts w:ascii="Cambria Math" w:hAnsi="Cambria Math"/>
+                <w:i/>
+              </w:rPr>
+            </m:ctrlPr>
+          </m:dPr>
+          <m:e>
+            <m:r>
+              <w:rPr>
+                <w:rFonts w:ascii="Cambria Math" w:hAnsi="Cambria Math"/>
+              </w:rPr>
+              <m:t>x</m:t>
+            </m:r>
+          </m:e>
+        </m:d>
+        <m:r>
+          <w:rPr>
+            <w:rFonts w:ascii="Cambria Math" w:hAnsi="Cambria Math"/>
+          </w:rPr>
+          <m:t>=</m:t>
+        </m:r>
+        <m:sSup>
+          <m:sSupPr>
+            <m:ctrlPr>
+              <w:rPr>
+                <w:rFonts w:ascii="Cambria Math" w:hAnsi="Cambria Math"/>
+                <w:i/>
+              </w:rPr>
+            </m:ctrlPr>
+          </m:sSupPr>
+          <m:e>
+            <m:r>
+              <w:rPr>
+                <w:rFonts w:ascii="Cambria Math" w:hAnsi="Cambria Math"/>
+              </w:rPr>
+              <m:t>x</m:t>
+            </m:r>
+          </m:e>
+          <m:sup>
+            <m:r>
+              <w:rPr>
+                <w:rFonts w:ascii="Cambria Math" w:hAnsi="Cambria Math"/>
+              </w:rPr>
+              <m:t>T</m:t>
+            </m:r>
+          </m:sup>
+        </m:sSup>
+        <m:r>
+          <w:rPr>
+            <w:rFonts w:ascii="Cambria Math" w:hAnsi="Cambria Math"/>
+          </w:rPr>
+          <m:t>R x-2</m:t>
+        </m:r>
+        <m:sSup>
+          <m:sSupPr>
+            <m:ctrlPr>
+              <w:rPr>
+                <w:rFonts w:ascii="Cambria Math" w:hAnsi="Cambria Math"/>
+                <w:i/>
+              </w:rPr>
+            </m:ctrlPr>
+          </m:sSupPr>
+          <m:e>
+            <m:r>
+              <w:rPr>
+                <w:rFonts w:ascii="Cambria Math" w:hAnsi="Cambria Math"/>
+              </w:rPr>
+              <m:t>x</m:t>
+            </m:r>
+          </m:e>
+          <m:sup>
+            <m:r>
+              <w:rPr>
+                <w:rFonts w:ascii="Cambria Math" w:hAnsi="Cambria Math"/>
+              </w:rPr>
+              <m:t>T</m:t>
+            </m:r>
+          </m:sup>
+        </m:sSup>
+        <m:r>
+          <w:rPr>
+            <w:rFonts w:ascii="Cambria Math" w:hAnsi="Cambria Math"/>
+          </w:rPr>
+          <m:t>h+c</m:t>
         </m:r>
       </m:oMath>
+      <w:r>
+        <w:rPr>
+          <w:rFonts w:eastAsiaTheme="minorEastAsia"/>
+        </w:rPr>
+        <w:t xml:space="preserve"> and as a quadratic function: </w:t>
+      </w:r>
+      <m:oMath>
+        <m:r>
+          <w:rPr>
+            <w:rFonts w:ascii="Cambria Math" w:eastAsiaTheme="minorEastAsia" w:hAnsi="Cambria Math"/>
+          </w:rPr>
+          <m:t>F</m:t>
+        </m:r>
+        <m:d>
+          <m:dPr>
+            <m:ctrlPr>
+              <w:rPr>
+                <w:rFonts w:ascii="Cambria Math" w:eastAsiaTheme="minorEastAsia" w:hAnsi="Cambria Math"/>
+                <w:i/>
+              </w:rPr>
+            </m:ctrlPr>
+          </m:dPr>
+          <m:e>
+            <m:r>
+              <w:rPr>
+                <w:rFonts w:ascii="Cambria Math" w:eastAsiaTheme="minorEastAsia" w:hAnsi="Cambria Math"/>
+              </w:rPr>
+              <m:t>x</m:t>
+            </m:r>
+          </m:e>
+        </m:d>
+        <m:r>
+          <w:rPr>
+            <w:rFonts w:ascii="Cambria Math" w:eastAsiaTheme="minorEastAsia" w:hAnsi="Cambria Math"/>
+          </w:rPr>
+          <m:t>=</m:t>
+        </m:r>
+        <m:f>
+          <m:fPr>
+            <m:ctrlPr>
+              <w:rPr>
+                <w:rFonts w:ascii="Cambria Math" w:eastAsiaTheme="minorEastAsia" w:hAnsi="Cambria Math"/>
+                <w:i/>
+              </w:rPr>
+            </m:ctrlPr>
+          </m:fPr>
+          <m:num>
+            <m:r>
+              <w:rPr>
+                <w:rFonts w:ascii="Cambria Math" w:eastAsiaTheme="minorEastAsia" w:hAnsi="Cambria Math"/>
+              </w:rPr>
+              <m:t>1</m:t>
+            </m:r>
+          </m:num>
+          <m:den>
+            <m:r>
+              <w:rPr>
+                <w:rFonts w:ascii="Cambria Math" w:eastAsiaTheme="minorEastAsia" w:hAnsi="Cambria Math"/>
+              </w:rPr>
+              <m:t>2</m:t>
+            </m:r>
+          </m:den>
+        </m:f>
+        <m:sSup>
+          <m:sSupPr>
+            <m:ctrlPr>
+              <w:rPr>
+                <w:rFonts w:ascii="Cambria Math" w:eastAsiaTheme="minorEastAsia" w:hAnsi="Cambria Math"/>
+                <w:i/>
+              </w:rPr>
+            </m:ctrlPr>
+          </m:sSupPr>
+          <m:e>
+            <m:r>
+              <w:rPr>
+                <w:rFonts w:ascii="Cambria Math" w:eastAsiaTheme="minorEastAsia" w:hAnsi="Cambria Math"/>
+              </w:rPr>
+              <m:t>x</m:t>
+            </m:r>
+          </m:e>
+          <m:sup>
+            <m:r>
+              <w:rPr>
+                <w:rFonts w:ascii="Cambria Math" w:eastAsiaTheme="minorEastAsia" w:hAnsi="Cambria Math"/>
+              </w:rPr>
+              <m:t>T</m:t>
+            </m:r>
+          </m:sup>
+        </m:sSup>
+        <m:r>
+          <w:rPr>
+            <w:rFonts w:ascii="Cambria Math" w:eastAsiaTheme="minorEastAsia" w:hAnsi="Cambria Math"/>
+          </w:rPr>
+          <m:t>A x+</m:t>
+        </m:r>
+        <m:sSup>
+          <m:sSupPr>
+            <m:ctrlPr>
+              <w:rPr>
+                <w:rFonts w:ascii="Cambria Math" w:eastAsiaTheme="minorEastAsia" w:hAnsi="Cambria Math"/>
+                <w:i/>
+              </w:rPr>
+            </m:ctrlPr>
+          </m:sSupPr>
+          <m:e>
+            <m:r>
+              <w:rPr>
+                <w:rFonts w:ascii="Cambria Math" w:eastAsiaTheme="minorEastAsia" w:hAnsi="Cambria Math"/>
+              </w:rPr>
+              <m:t>d</m:t>
+            </m:r>
+          </m:e>
+          <m:sup>
+            <m:r>
+              <w:rPr>
+                <w:rFonts w:ascii="Cambria Math" w:eastAsiaTheme="minorEastAsia" w:hAnsi="Cambria Math"/>
+              </w:rPr>
+              <m:t>T</m:t>
+            </m:r>
+          </m:sup>
+        </m:sSup>
+        <m:r>
+          <w:rPr>
+            <w:rFonts w:ascii="Cambria Math" w:eastAsiaTheme="minorEastAsia" w:hAnsi="Cambria Math"/>
+          </w:rPr>
+          <m:t>x+c</m:t>
+        </m:r>
+      </m:oMath>
+      <w:r>
+        <w:rPr>
+          <w:rFonts w:eastAsiaTheme="minorEastAsia"/>
+        </w:rPr>
+        <w:t xml:space="preserve"> where A is the Hessian of F. This results in </w:t>
+      </w:r>
+      <m:oMath>
+        <m:r>
+          <w:rPr>
+            <w:rFonts w:ascii="Cambria Math" w:eastAsiaTheme="minorEastAsia" w:hAnsi="Cambria Math"/>
+          </w:rPr>
+          <m:t>d= -2</m:t>
+        </m:r>
+        <m:r>
+          <w:rPr>
+            <w:rFonts w:ascii="Cambria Math" w:eastAsiaTheme="minorEastAsia" w:hAnsi="Cambria Math"/>
+          </w:rPr>
+          <m:t xml:space="preserve">h </m:t>
+        </m:r>
+      </m:oMath>
+      <w:r>
+        <w:rPr>
+          <w:rFonts w:eastAsiaTheme="minorEastAsia"/>
+        </w:rPr>
+        <w:t xml:space="preserve">and </w:t>
+      </w:r>
+      <m:oMath>
+        <m:r>
+          <w:rPr>
+            <w:rFonts w:ascii="Cambria Math" w:eastAsiaTheme="minorEastAsia" w:hAnsi="Cambria Math"/>
+          </w:rPr>
+          <m:t xml:space="preserve">A=2R </m:t>
+        </m:r>
+      </m:oMath>
+      <w:r>
+        <w:rPr>
+          <w:rFonts w:eastAsiaTheme="minorEastAsia"/>
+        </w:rPr>
+        <w:t>.</w:t>
+      </w:r>
     </w:p>
     <w:p>
       <w:pPr>
-        <w:pStyle w:val="Titre2"/>
-      </w:pPr>
-      <w:bookmarkStart w:id="2" w:name="_Toc24451426"/>
-      <w:r>
-        <w:t>Eigenvalues and eigenvectors of the Hessian</w:t>
-      </w:r>
-      <w:bookmarkEnd w:id="2"/>
-      <w:r>
-        <w:t xml:space="preserve"> </w:t>
+        <w:rPr>
+          <w:rFonts w:eastAsiaTheme="minorEastAsia"/>
+        </w:rPr>
+      </w:pPr>
+      <w:r>
+        <w:t xml:space="preserve">R is defined as: </w:t>
+      </w:r>
+      <m:oMath>
+        <m:r>
+          <w:rPr>
+            <w:rFonts w:ascii="Cambria Math" w:hAnsi="Cambria Math"/>
+          </w:rPr>
+          <m:t>R=E[p</m:t>
+        </m:r>
+        <m:sSup>
+          <m:sSupPr>
+            <m:ctrlPr>
+              <w:rPr>
+                <w:rFonts w:ascii="Cambria Math" w:hAnsi="Cambria Math"/>
+                <w:i/>
+              </w:rPr>
+            </m:ctrlPr>
+          </m:sSupPr>
+          <m:e>
+            <m:r>
+              <w:rPr>
+                <w:rFonts w:ascii="Cambria Math" w:hAnsi="Cambria Math"/>
+              </w:rPr>
+              <m:t>p</m:t>
+            </m:r>
+          </m:e>
+          <m:sup>
+            <m:r>
+              <w:rPr>
+                <w:rFonts w:ascii="Cambria Math" w:hAnsi="Cambria Math"/>
+              </w:rPr>
+              <m:t>T</m:t>
+            </m:r>
+          </m:sup>
+        </m:sSup>
+        <m:r>
+          <w:rPr>
+            <w:rFonts w:ascii="Cambria Math" w:hAnsi="Cambria Math"/>
+          </w:rPr>
+          <m:t>]</m:t>
+        </m:r>
+      </m:oMath>
+      <w:r>
+        <w:rPr>
+          <w:rFonts w:eastAsiaTheme="minorEastAsia"/>
+        </w:rPr>
+        <w:t xml:space="preserve"> with </w:t>
+      </w:r>
+      <m:oMath>
+        <m:r>
+          <w:rPr>
+            <w:rFonts w:ascii="Cambria Math" w:eastAsiaTheme="minorEastAsia" w:hAnsi="Cambria Math"/>
+          </w:rPr>
+          <m:t>p</m:t>
+        </m:r>
+        <m:d>
+          <m:dPr>
+            <m:ctrlPr>
+              <w:rPr>
+                <w:rFonts w:ascii="Cambria Math" w:eastAsiaTheme="minorEastAsia" w:hAnsi="Cambria Math"/>
+                <w:i/>
+              </w:rPr>
+            </m:ctrlPr>
+          </m:dPr>
+          <m:e>
+            <m:r>
+              <w:rPr>
+                <w:rFonts w:ascii="Cambria Math" w:eastAsiaTheme="minorEastAsia" w:hAnsi="Cambria Math"/>
+              </w:rPr>
+              <m:t>k</m:t>
+            </m:r>
+          </m:e>
+        </m:d>
+        <m:r>
+          <w:rPr>
+            <w:rFonts w:ascii="Cambria Math" w:eastAsiaTheme="minorEastAsia" w:hAnsi="Cambria Math"/>
+          </w:rPr>
+          <m:t>=</m:t>
+        </m:r>
+        <m:d>
+          <m:dPr>
+            <m:ctrlPr>
+              <w:rPr>
+                <w:rFonts w:ascii="Cambria Math" w:eastAsiaTheme="minorEastAsia" w:hAnsi="Cambria Math"/>
+                <w:i/>
+              </w:rPr>
+            </m:ctrlPr>
+          </m:dPr>
+          <m:e>
+            <m:m>
+              <m:mPr>
+                <m:mcs>
+                  <m:mc>
+                    <m:mcPr>
+                      <m:count m:val="1"/>
+                      <m:mcJc m:val="center"/>
+                    </m:mcPr>
+                  </m:mc>
+                </m:mcs>
+                <m:ctrlPr>
+                  <w:rPr>
+                    <w:rFonts w:ascii="Cambria Math" w:eastAsiaTheme="minorEastAsia" w:hAnsi="Cambria Math"/>
+                    <w:i/>
+                  </w:rPr>
+                </m:ctrlPr>
+              </m:mPr>
+              <m:mr>
+                <m:e>
+                  <m:r>
+                    <w:rPr>
+                      <w:rFonts w:ascii="Cambria Math" w:eastAsiaTheme="minorEastAsia" w:hAnsi="Cambria Math"/>
+                    </w:rPr>
+                    <m:t>v</m:t>
+                  </m:r>
+                  <m:d>
+                    <m:dPr>
+                      <m:ctrlPr>
+                        <w:rPr>
+                          <w:rFonts w:ascii="Cambria Math" w:eastAsiaTheme="minorEastAsia" w:hAnsi="Cambria Math"/>
+                          <w:i/>
+                        </w:rPr>
+                      </m:ctrlPr>
+                    </m:dPr>
+                    <m:e>
+                      <m:r>
+                        <w:rPr>
+                          <w:rFonts w:ascii="Cambria Math" w:eastAsiaTheme="minorEastAsia" w:hAnsi="Cambria Math"/>
+                        </w:rPr>
+                        <m:t>k</m:t>
+                      </m:r>
+                    </m:e>
+                  </m:d>
+                </m:e>
+              </m:mr>
+              <m:mr>
+                <m:e>
+                  <m:r>
+                    <w:rPr>
+                      <w:rFonts w:ascii="Cambria Math" w:eastAsiaTheme="minorEastAsia" w:hAnsi="Cambria Math"/>
+                    </w:rPr>
+                    <m:t>v</m:t>
+                  </m:r>
+                  <m:d>
+                    <m:dPr>
+                      <m:ctrlPr>
+                        <w:rPr>
+                          <w:rFonts w:ascii="Cambria Math" w:eastAsiaTheme="minorEastAsia" w:hAnsi="Cambria Math"/>
+                          <w:i/>
+                        </w:rPr>
+                      </m:ctrlPr>
+                    </m:dPr>
+                    <m:e>
+                      <m:r>
+                        <w:rPr>
+                          <w:rFonts w:ascii="Cambria Math" w:eastAsiaTheme="minorEastAsia" w:hAnsi="Cambria Math"/>
+                        </w:rPr>
+                        <m:t>k-1</m:t>
+                      </m:r>
+                    </m:e>
+                  </m:d>
+                </m:e>
+              </m:mr>
+            </m:m>
+          </m:e>
+        </m:d>
+      </m:oMath>
+      <w:r>
+        <w:rPr>
+          <w:rFonts w:eastAsiaTheme="minorEastAsia"/>
+        </w:rPr>
+        <w:t xml:space="preserve">. Thus </w:t>
+      </w:r>
+      <m:oMath>
+        <m:r>
+          <w:rPr>
+            <w:rFonts w:ascii="Cambria Math" w:eastAsiaTheme="minorEastAsia" w:hAnsi="Cambria Math"/>
+          </w:rPr>
+          <m:t>R=</m:t>
+        </m:r>
+        <m:d>
+          <m:dPr>
+            <m:ctrlPr>
+              <w:rPr>
+                <w:rFonts w:ascii="Cambria Math" w:eastAsiaTheme="minorEastAsia" w:hAnsi="Cambria Math"/>
+                <w:i/>
+              </w:rPr>
+            </m:ctrlPr>
+          </m:dPr>
+          <m:e>
+            <m:m>
+              <m:mPr>
+                <m:mcs>
+                  <m:mc>
+                    <m:mcPr>
+                      <m:count m:val="2"/>
+                      <m:mcJc m:val="center"/>
+                    </m:mcPr>
+                  </m:mc>
+                </m:mcs>
+                <m:ctrlPr>
+                  <w:rPr>
+                    <w:rFonts w:ascii="Cambria Math" w:eastAsiaTheme="minorEastAsia" w:hAnsi="Cambria Math"/>
+                    <w:i/>
+                  </w:rPr>
+                </m:ctrlPr>
+              </m:mPr>
+              <m:mr>
+                <m:e>
+                  <m:r>
+                    <w:rPr>
+                      <w:rFonts w:ascii="Cambria Math" w:eastAsiaTheme="minorEastAsia" w:hAnsi="Cambria Math"/>
+                    </w:rPr>
+                    <m:t>E</m:t>
+                  </m:r>
+                  <m:d>
+                    <m:dPr>
+                      <m:begChr m:val="["/>
+                      <m:endChr m:val="]"/>
+                      <m:ctrlPr>
+                        <w:rPr>
+                          <w:rFonts w:ascii="Cambria Math" w:eastAsiaTheme="minorEastAsia" w:hAnsi="Cambria Math"/>
+                          <w:i/>
+                        </w:rPr>
+                      </m:ctrlPr>
+                    </m:dPr>
+                    <m:e>
+                      <m:sSup>
+                        <m:sSupPr>
+                          <m:ctrlPr>
+                            <w:rPr>
+                              <w:rFonts w:ascii="Cambria Math" w:eastAsiaTheme="minorEastAsia" w:hAnsi="Cambria Math"/>
+                              <w:i/>
+                            </w:rPr>
+                          </m:ctrlPr>
+                        </m:sSupPr>
+                        <m:e>
+                          <m:r>
+                            <w:rPr>
+                              <w:rFonts w:ascii="Cambria Math" w:eastAsiaTheme="minorEastAsia" w:hAnsi="Cambria Math"/>
+                            </w:rPr>
+                            <m:t>v</m:t>
+                          </m:r>
+                        </m:e>
+                        <m:sup>
+                          <m:r>
+                            <w:rPr>
+                              <w:rFonts w:ascii="Cambria Math" w:eastAsiaTheme="minorEastAsia" w:hAnsi="Cambria Math"/>
+                            </w:rPr>
+                            <m:t>2</m:t>
+                          </m:r>
+                        </m:sup>
+                      </m:sSup>
+                      <m:d>
+                        <m:dPr>
+                          <m:ctrlPr>
+                            <w:rPr>
+                              <w:rFonts w:ascii="Cambria Math" w:eastAsiaTheme="minorEastAsia" w:hAnsi="Cambria Math"/>
+                              <w:i/>
+                            </w:rPr>
+                          </m:ctrlPr>
+                        </m:dPr>
+                        <m:e>
+                          <m:r>
+                            <w:rPr>
+                              <w:rFonts w:ascii="Cambria Math" w:eastAsiaTheme="minorEastAsia" w:hAnsi="Cambria Math"/>
+                            </w:rPr>
+                            <m:t>k</m:t>
+                          </m:r>
+                        </m:e>
+                      </m:d>
+                    </m:e>
+                  </m:d>
+                </m:e>
+                <m:e>
+                  <m:r>
+                    <w:rPr>
+                      <w:rFonts w:ascii="Cambria Math" w:eastAsiaTheme="minorEastAsia" w:hAnsi="Cambria Math"/>
+                    </w:rPr>
+                    <m:t>E</m:t>
+                  </m:r>
+                  <m:d>
+                    <m:dPr>
+                      <m:begChr m:val="["/>
+                      <m:endChr m:val="]"/>
+                      <m:ctrlPr>
+                        <w:rPr>
+                          <w:rFonts w:ascii="Cambria Math" w:eastAsiaTheme="minorEastAsia" w:hAnsi="Cambria Math"/>
+                          <w:i/>
+                        </w:rPr>
+                      </m:ctrlPr>
+                    </m:dPr>
+                    <m:e>
+                      <m:r>
+                        <w:rPr>
+                          <w:rFonts w:ascii="Cambria Math" w:eastAsiaTheme="minorEastAsia" w:hAnsi="Cambria Math"/>
+                        </w:rPr>
+                        <m:t>v</m:t>
+                      </m:r>
+                      <m:d>
+                        <m:dPr>
+                          <m:ctrlPr>
+                            <w:rPr>
+                              <w:rFonts w:ascii="Cambria Math" w:eastAsiaTheme="minorEastAsia" w:hAnsi="Cambria Math"/>
+                              <w:i/>
+                            </w:rPr>
+                          </m:ctrlPr>
+                        </m:dPr>
+                        <m:e>
+                          <m:r>
+                            <w:rPr>
+                              <w:rFonts w:ascii="Cambria Math" w:eastAsiaTheme="minorEastAsia" w:hAnsi="Cambria Math"/>
+                            </w:rPr>
+                            <m:t>k</m:t>
+                          </m:r>
+                        </m:e>
+                      </m:d>
+                      <m:r>
+                        <w:rPr>
+                          <w:rFonts w:ascii="Cambria Math" w:eastAsiaTheme="minorEastAsia" w:hAnsi="Cambria Math"/>
+                        </w:rPr>
+                        <m:t>v</m:t>
+                      </m:r>
+                      <m:d>
+                        <m:dPr>
+                          <m:ctrlPr>
+                            <w:rPr>
+                              <w:rFonts w:ascii="Cambria Math" w:eastAsiaTheme="minorEastAsia" w:hAnsi="Cambria Math"/>
+                              <w:i/>
+                            </w:rPr>
+                          </m:ctrlPr>
+                        </m:dPr>
+                        <m:e>
+                          <m:r>
+                            <w:rPr>
+                              <w:rFonts w:ascii="Cambria Math" w:eastAsiaTheme="minorEastAsia" w:hAnsi="Cambria Math"/>
+                            </w:rPr>
+                            <m:t>k-1</m:t>
+                          </m:r>
+                        </m:e>
+                      </m:d>
+                    </m:e>
+                  </m:d>
+                </m:e>
+              </m:mr>
+              <m:mr>
+                <m:e>
+                  <m:r>
+                    <w:rPr>
+                      <w:rFonts w:ascii="Cambria Math" w:eastAsiaTheme="minorEastAsia" w:hAnsi="Cambria Math"/>
+                    </w:rPr>
+                    <m:t>E</m:t>
+                  </m:r>
+                  <m:d>
+                    <m:dPr>
+                      <m:begChr m:val="["/>
+                      <m:endChr m:val="]"/>
+                      <m:ctrlPr>
+                        <w:rPr>
+                          <w:rFonts w:ascii="Cambria Math" w:eastAsiaTheme="minorEastAsia" w:hAnsi="Cambria Math"/>
+                          <w:i/>
+                        </w:rPr>
+                      </m:ctrlPr>
+                    </m:dPr>
+                    <m:e>
+                      <m:r>
+                        <w:rPr>
+                          <w:rFonts w:ascii="Cambria Math" w:eastAsiaTheme="minorEastAsia" w:hAnsi="Cambria Math"/>
+                        </w:rPr>
+                        <m:t>v</m:t>
+                      </m:r>
+                      <m:d>
+                        <m:dPr>
+                          <m:ctrlPr>
+                            <w:rPr>
+                              <w:rFonts w:ascii="Cambria Math" w:eastAsiaTheme="minorEastAsia" w:hAnsi="Cambria Math"/>
+                              <w:i/>
+                            </w:rPr>
+                          </m:ctrlPr>
+                        </m:dPr>
+                        <m:e>
+                          <m:r>
+                            <w:rPr>
+                              <w:rFonts w:ascii="Cambria Math" w:eastAsiaTheme="minorEastAsia" w:hAnsi="Cambria Math"/>
+                            </w:rPr>
+                            <m:t>k-1</m:t>
+                          </m:r>
+                        </m:e>
+                      </m:d>
+                      <m:r>
+                        <w:rPr>
+                          <w:rFonts w:ascii="Cambria Math" w:eastAsiaTheme="minorEastAsia" w:hAnsi="Cambria Math"/>
+                        </w:rPr>
+                        <m:t>v</m:t>
+                      </m:r>
+                      <m:d>
+                        <m:dPr>
+                          <m:ctrlPr>
+                            <w:rPr>
+                              <w:rFonts w:ascii="Cambria Math" w:eastAsiaTheme="minorEastAsia" w:hAnsi="Cambria Math"/>
+                              <w:i/>
+                            </w:rPr>
+                          </m:ctrlPr>
+                        </m:dPr>
+                        <m:e>
+                          <m:r>
+                            <w:rPr>
+                              <w:rFonts w:ascii="Cambria Math" w:eastAsiaTheme="minorEastAsia" w:hAnsi="Cambria Math"/>
+                            </w:rPr>
+                            <m:t>k</m:t>
+                          </m:r>
+                        </m:e>
+                      </m:d>
+                    </m:e>
+                  </m:d>
+                </m:e>
+                <m:e>
+                  <m:r>
+                    <w:rPr>
+                      <w:rFonts w:ascii="Cambria Math" w:eastAsiaTheme="minorEastAsia" w:hAnsi="Cambria Math"/>
+                    </w:rPr>
+                    <m:t xml:space="preserve"> E</m:t>
+                  </m:r>
+                  <m:d>
+                    <m:dPr>
+                      <m:begChr m:val="["/>
+                      <m:endChr m:val="]"/>
+                      <m:ctrlPr>
+                        <w:rPr>
+                          <w:rFonts w:ascii="Cambria Math" w:eastAsiaTheme="minorEastAsia" w:hAnsi="Cambria Math"/>
+                          <w:i/>
+                        </w:rPr>
+                      </m:ctrlPr>
+                    </m:dPr>
+                    <m:e>
+                      <m:sSup>
+                        <m:sSupPr>
+                          <m:ctrlPr>
+                            <w:rPr>
+                              <w:rFonts w:ascii="Cambria Math" w:eastAsiaTheme="minorEastAsia" w:hAnsi="Cambria Math"/>
+                              <w:i/>
+                            </w:rPr>
+                          </m:ctrlPr>
+                        </m:sSupPr>
+                        <m:e>
+                          <m:r>
+                            <w:rPr>
+                              <w:rFonts w:ascii="Cambria Math" w:eastAsiaTheme="minorEastAsia" w:hAnsi="Cambria Math"/>
+                            </w:rPr>
+                            <m:t>v</m:t>
+                          </m:r>
+                        </m:e>
+                        <m:sup>
+                          <m:r>
+                            <w:rPr>
+                              <w:rFonts w:ascii="Cambria Math" w:eastAsiaTheme="minorEastAsia" w:hAnsi="Cambria Math"/>
+                            </w:rPr>
+                            <m:t>2</m:t>
+                          </m:r>
+                        </m:sup>
+                      </m:sSup>
+                      <m:d>
+                        <m:dPr>
+                          <m:ctrlPr>
+                            <w:rPr>
+                              <w:rFonts w:ascii="Cambria Math" w:eastAsiaTheme="minorEastAsia" w:hAnsi="Cambria Math"/>
+                              <w:i/>
+                            </w:rPr>
+                          </m:ctrlPr>
+                        </m:dPr>
+                        <m:e>
+                          <m:r>
+                            <w:rPr>
+                              <w:rFonts w:ascii="Cambria Math" w:eastAsiaTheme="minorEastAsia" w:hAnsi="Cambria Math"/>
+                            </w:rPr>
+                            <m:t>k-1</m:t>
+                          </m:r>
+                        </m:e>
+                      </m:d>
+                    </m:e>
+                  </m:d>
+                </m:e>
+              </m:mr>
+            </m:m>
+          </m:e>
+        </m:d>
+        <m:r>
+          <w:rPr>
+            <w:rFonts w:ascii="Cambria Math" w:eastAsiaTheme="minorEastAsia" w:hAnsi="Cambria Math"/>
+          </w:rPr>
+          <m:t xml:space="preserve"> </m:t>
+        </m:r>
+      </m:oMath>
+      <w:r>
+        <w:rPr>
+          <w:rFonts w:eastAsiaTheme="minorEastAsia"/>
+        </w:rPr>
+        <w:t>.</w:t>
       </w:r>
     </w:p>
     <w:p>
       <w:pPr>
+        <w:rPr>
+          <w:rFonts w:eastAsiaTheme="minorEastAsia"/>
+        </w:rPr>
+      </w:pPr>
+      <m:oMathPara>
+        <m:oMath>
+          <m:r>
+            <w:rPr>
+              <w:rFonts w:ascii="Cambria Math" w:eastAsiaTheme="minorEastAsia" w:hAnsi="Cambria Math"/>
+            </w:rPr>
+            <m:t>E</m:t>
+          </m:r>
+          <m:d>
+            <m:dPr>
+              <m:begChr m:val="["/>
+              <m:endChr m:val="]"/>
+              <m:ctrlPr>
+                <w:rPr>
+                  <w:rFonts w:ascii="Cambria Math" w:eastAsiaTheme="minorEastAsia" w:hAnsi="Cambria Math"/>
+                  <w:i/>
+                </w:rPr>
+              </m:ctrlPr>
+            </m:dPr>
+            <m:e>
+              <m:sSup>
+                <m:sSupPr>
+                  <m:ctrlPr>
+                    <w:rPr>
+                      <w:rFonts w:ascii="Cambria Math" w:eastAsiaTheme="minorEastAsia" w:hAnsi="Cambria Math"/>
+                      <w:i/>
+                    </w:rPr>
+                  </m:ctrlPr>
+                </m:sSupPr>
+                <m:e>
+                  <m:r>
+                    <w:rPr>
+                      <w:rFonts w:ascii="Cambria Math" w:eastAsiaTheme="minorEastAsia" w:hAnsi="Cambria Math"/>
+                    </w:rPr>
+                    <m:t>v</m:t>
+                  </m:r>
+                </m:e>
+                <m:sup>
+                  <m:r>
+                    <w:rPr>
+                      <w:rFonts w:ascii="Cambria Math" w:eastAsiaTheme="minorEastAsia" w:hAnsi="Cambria Math"/>
+                    </w:rPr>
+                    <m:t>2</m:t>
+                  </m:r>
+                </m:sup>
+              </m:sSup>
+              <m:d>
+                <m:dPr>
+                  <m:ctrlPr>
+                    <w:rPr>
+                      <w:rFonts w:ascii="Cambria Math" w:eastAsiaTheme="minorEastAsia" w:hAnsi="Cambria Math"/>
+                      <w:i/>
+                    </w:rPr>
+                  </m:ctrlPr>
+                </m:dPr>
+                <m:e>
+                  <m:r>
+                    <w:rPr>
+                      <w:rFonts w:ascii="Cambria Math" w:eastAsiaTheme="minorEastAsia" w:hAnsi="Cambria Math"/>
+                    </w:rPr>
+                    <m:t>k</m:t>
+                  </m:r>
+                </m:e>
+              </m:d>
+            </m:e>
+          </m:d>
+          <m:r>
+            <w:rPr>
+              <w:rFonts w:ascii="Cambria Math" w:eastAsiaTheme="minorEastAsia" w:hAnsi="Cambria Math"/>
+            </w:rPr>
+            <m:t>=</m:t>
+          </m:r>
+          <m:sSup>
+            <m:sSupPr>
+              <m:ctrlPr>
+                <w:rPr>
+                  <w:rFonts w:ascii="Cambria Math" w:eastAsiaTheme="minorEastAsia" w:hAnsi="Cambria Math"/>
+                  <w:i/>
+                </w:rPr>
+              </m:ctrlPr>
+            </m:sSupPr>
+            <m:e>
+              <m:r>
+                <w:rPr>
+                  <w:rFonts w:ascii="Cambria Math" w:eastAsiaTheme="minorEastAsia" w:hAnsi="Cambria Math"/>
+                </w:rPr>
+                <m:t>1.2</m:t>
+              </m:r>
+            </m:e>
+            <m:sup>
+              <m:r>
+                <w:rPr>
+                  <w:rFonts w:ascii="Cambria Math" w:eastAsiaTheme="minorEastAsia" w:hAnsi="Cambria Math"/>
+                </w:rPr>
+                <m:t>2</m:t>
+              </m:r>
+            </m:sup>
+          </m:sSup>
+          <m:r>
+            <w:rPr>
+              <w:rFonts w:ascii="Cambria Math" w:eastAsiaTheme="minorEastAsia" w:hAnsi="Cambria Math"/>
+            </w:rPr>
+            <m:t>*</m:t>
+          </m:r>
+          <m:f>
+            <m:fPr>
+              <m:ctrlPr>
+                <w:rPr>
+                  <w:rFonts w:ascii="Cambria Math" w:eastAsiaTheme="minorEastAsia" w:hAnsi="Cambria Math"/>
+                  <w:i/>
+                </w:rPr>
+              </m:ctrlPr>
+            </m:fPr>
+            <m:num>
+              <m:r>
+                <w:rPr>
+                  <w:rFonts w:ascii="Cambria Math" w:eastAsiaTheme="minorEastAsia" w:hAnsi="Cambria Math"/>
+                </w:rPr>
+                <m:t>1</m:t>
+              </m:r>
+            </m:num>
+            <m:den>
+              <m:r>
+                <w:rPr>
+                  <w:rFonts w:ascii="Cambria Math" w:eastAsiaTheme="minorEastAsia" w:hAnsi="Cambria Math"/>
+                </w:rPr>
+                <m:t>3</m:t>
+              </m:r>
+            </m:den>
+          </m:f>
+          <m:nary>
+            <m:naryPr>
+              <m:chr m:val="∑"/>
+              <m:ctrlPr>
+                <w:rPr>
+                  <w:rFonts w:ascii="Cambria Math" w:eastAsiaTheme="minorEastAsia" w:hAnsi="Cambria Math"/>
+                  <w:i/>
+                </w:rPr>
+              </m:ctrlPr>
+            </m:naryPr>
+            <m:sub>
+              <m:r>
+                <w:rPr>
+                  <w:rFonts w:ascii="Cambria Math" w:eastAsiaTheme="minorEastAsia" w:hAnsi="Cambria Math"/>
+                </w:rPr>
+                <m:t>1</m:t>
+              </m:r>
+            </m:sub>
+            <m:sup>
+              <m:r>
+                <w:rPr>
+                  <w:rFonts w:ascii="Cambria Math" w:eastAsiaTheme="minorEastAsia" w:hAnsi="Cambria Math"/>
+                </w:rPr>
+                <m:t>3</m:t>
+              </m:r>
+            </m:sup>
+            <m:e>
+              <m:func>
+                <m:funcPr>
+                  <m:ctrlPr>
+                    <w:rPr>
+                      <w:rFonts w:ascii="Cambria Math" w:eastAsiaTheme="minorEastAsia" w:hAnsi="Cambria Math"/>
+                      <w:i/>
+                    </w:rPr>
+                  </m:ctrlPr>
+                </m:funcPr>
+                <m:fName>
+                  <m:sSup>
+                    <m:sSupPr>
+                      <m:ctrlPr>
+                        <w:rPr>
+                          <w:rFonts w:ascii="Cambria Math" w:eastAsiaTheme="minorEastAsia" w:hAnsi="Cambria Math"/>
+                          <w:i/>
+                        </w:rPr>
+                      </m:ctrlPr>
+                    </m:sSupPr>
+                    <m:e>
+                      <m:r>
+                        <m:rPr>
+                          <m:sty m:val="p"/>
+                        </m:rPr>
+                        <w:rPr>
+                          <w:rFonts w:ascii="Cambria Math" w:eastAsiaTheme="minorEastAsia" w:hAnsi="Cambria Math"/>
+                        </w:rPr>
+                        <m:t>sin</m:t>
+                      </m:r>
+                      <m:ctrlPr>
+                        <w:rPr>
+                          <w:rFonts w:ascii="Cambria Math" w:eastAsiaTheme="minorEastAsia" w:hAnsi="Cambria Math"/>
+                        </w:rPr>
+                      </m:ctrlPr>
+                    </m:e>
+                    <m:sup>
+                      <m:r>
+                        <w:rPr>
+                          <w:rFonts w:ascii="Cambria Math" w:eastAsiaTheme="minorEastAsia" w:hAnsi="Cambria Math"/>
+                        </w:rPr>
+                        <m:t>2</m:t>
+                      </m:r>
+                      <m:ctrlPr>
+                        <w:rPr>
+                          <w:rFonts w:ascii="Cambria Math" w:eastAsiaTheme="minorEastAsia" w:hAnsi="Cambria Math"/>
+                        </w:rPr>
+                      </m:ctrlPr>
+                    </m:sup>
+                  </m:sSup>
+                </m:fName>
+                <m:e>
+                  <m:d>
+                    <m:dPr>
+                      <m:ctrlPr>
+                        <w:rPr>
+                          <w:rFonts w:ascii="Cambria Math" w:eastAsiaTheme="minorEastAsia" w:hAnsi="Cambria Math"/>
+                          <w:i/>
+                        </w:rPr>
+                      </m:ctrlPr>
+                    </m:dPr>
+                    <m:e>
+                      <m:f>
+                        <m:fPr>
+                          <m:ctrlPr>
+                            <w:rPr>
+                              <w:rFonts w:ascii="Cambria Math" w:eastAsiaTheme="minorEastAsia" w:hAnsi="Cambria Math"/>
+                              <w:i/>
+                            </w:rPr>
+                          </m:ctrlPr>
+                        </m:fPr>
+                        <m:num>
+                          <m:r>
+                            <w:rPr>
+                              <w:rFonts w:ascii="Cambria Math" w:eastAsiaTheme="minorEastAsia" w:hAnsi="Cambria Math"/>
+                            </w:rPr>
+                            <m:t>2πk</m:t>
+                          </m:r>
+                        </m:num>
+                        <m:den>
+                          <m:r>
+                            <w:rPr>
+                              <w:rFonts w:ascii="Cambria Math" w:eastAsiaTheme="minorEastAsia" w:hAnsi="Cambria Math"/>
+                            </w:rPr>
+                            <m:t>3</m:t>
+                          </m:r>
+                        </m:den>
+                      </m:f>
+                    </m:e>
+                  </m:d>
+                  <m:r>
+                    <w:rPr>
+                      <w:rFonts w:ascii="Cambria Math" w:eastAsiaTheme="minorEastAsia" w:hAnsi="Cambria Math"/>
+                    </w:rPr>
+                    <m:t>=0.72= E</m:t>
+                  </m:r>
+                  <m:d>
+                    <m:dPr>
+                      <m:begChr m:val="["/>
+                      <m:endChr m:val="]"/>
+                      <m:ctrlPr>
+                        <w:rPr>
+                          <w:rFonts w:ascii="Cambria Math" w:eastAsiaTheme="minorEastAsia" w:hAnsi="Cambria Math"/>
+                          <w:i/>
+                        </w:rPr>
+                      </m:ctrlPr>
+                    </m:dPr>
+                    <m:e>
+                      <m:sSup>
+                        <m:sSupPr>
+                          <m:ctrlPr>
+                            <w:rPr>
+                              <w:rFonts w:ascii="Cambria Math" w:eastAsiaTheme="minorEastAsia" w:hAnsi="Cambria Math"/>
+                              <w:i/>
+                            </w:rPr>
+                          </m:ctrlPr>
+                        </m:sSupPr>
+                        <m:e>
+                          <m:r>
+                            <w:rPr>
+                              <w:rFonts w:ascii="Cambria Math" w:eastAsiaTheme="minorEastAsia" w:hAnsi="Cambria Math"/>
+                            </w:rPr>
+                            <m:t>v</m:t>
+                          </m:r>
+                        </m:e>
+                        <m:sup>
+                          <m:r>
+                            <w:rPr>
+                              <w:rFonts w:ascii="Cambria Math" w:eastAsiaTheme="minorEastAsia" w:hAnsi="Cambria Math"/>
+                            </w:rPr>
+                            <m:t>2</m:t>
+                          </m:r>
+                        </m:sup>
+                      </m:sSup>
+                      <m:d>
+                        <m:dPr>
+                          <m:ctrlPr>
+                            <w:rPr>
+                              <w:rFonts w:ascii="Cambria Math" w:eastAsiaTheme="minorEastAsia" w:hAnsi="Cambria Math"/>
+                              <w:i/>
+                            </w:rPr>
+                          </m:ctrlPr>
+                        </m:dPr>
+                        <m:e>
+                          <m:r>
+                            <w:rPr>
+                              <w:rFonts w:ascii="Cambria Math" w:eastAsiaTheme="minorEastAsia" w:hAnsi="Cambria Math"/>
+                            </w:rPr>
+                            <m:t>k-1</m:t>
+                          </m:r>
+                        </m:e>
+                      </m:d>
+                    </m:e>
+                  </m:d>
+                </m:e>
+              </m:func>
+            </m:e>
+          </m:nary>
+        </m:oMath>
+      </m:oMathPara>
+    </w:p>
+    <w:p>
+      <w:pPr>
+        <w:rPr>
+          <w:rFonts w:eastAsiaTheme="minorEastAsia"/>
+        </w:rPr>
+      </w:pPr>
+      <m:oMathPara>
+        <m:oMath>
+          <m:r>
+            <w:rPr>
+              <w:rFonts w:ascii="Cambria Math" w:eastAsiaTheme="minorEastAsia" w:hAnsi="Cambria Math"/>
+            </w:rPr>
+            <m:t>E</m:t>
+          </m:r>
+          <m:d>
+            <m:dPr>
+              <m:begChr m:val="["/>
+              <m:endChr m:val="]"/>
+              <m:ctrlPr>
+                <w:rPr>
+                  <w:rFonts w:ascii="Cambria Math" w:eastAsiaTheme="minorEastAsia" w:hAnsi="Cambria Math"/>
+                  <w:i/>
+                </w:rPr>
+              </m:ctrlPr>
+            </m:dPr>
+            <m:e>
+              <m:r>
+                <w:rPr>
+                  <w:rFonts w:ascii="Cambria Math" w:eastAsiaTheme="minorEastAsia" w:hAnsi="Cambria Math"/>
+                </w:rPr>
+                <m:t>v</m:t>
+              </m:r>
+              <m:d>
+                <m:dPr>
+                  <m:ctrlPr>
+                    <w:rPr>
+                      <w:rFonts w:ascii="Cambria Math" w:eastAsiaTheme="minorEastAsia" w:hAnsi="Cambria Math"/>
+                      <w:i/>
+                    </w:rPr>
+                  </m:ctrlPr>
+                </m:dPr>
+                <m:e>
+                  <m:r>
+                    <w:rPr>
+                      <w:rFonts w:ascii="Cambria Math" w:eastAsiaTheme="minorEastAsia" w:hAnsi="Cambria Math"/>
+                    </w:rPr>
+                    <m:t>k</m:t>
+                  </m:r>
+                </m:e>
+              </m:d>
+              <m:r>
+                <w:rPr>
+                  <w:rFonts w:ascii="Cambria Math" w:eastAsiaTheme="minorEastAsia" w:hAnsi="Cambria Math"/>
+                </w:rPr>
+                <m:t>v</m:t>
+              </m:r>
+              <m:d>
+                <m:dPr>
+                  <m:ctrlPr>
+                    <w:rPr>
+                      <w:rFonts w:ascii="Cambria Math" w:eastAsiaTheme="minorEastAsia" w:hAnsi="Cambria Math"/>
+                      <w:i/>
+                    </w:rPr>
+                  </m:ctrlPr>
+                </m:dPr>
+                <m:e>
+                  <m:r>
+                    <w:rPr>
+                      <w:rFonts w:ascii="Cambria Math" w:eastAsiaTheme="minorEastAsia" w:hAnsi="Cambria Math"/>
+                    </w:rPr>
+                    <m:t>k-1</m:t>
+                  </m:r>
+                </m:e>
+              </m:d>
+            </m:e>
+          </m:d>
+          <m:r>
+            <w:rPr>
+              <w:rFonts w:ascii="Cambria Math" w:eastAsiaTheme="minorEastAsia" w:hAnsi="Cambria Math"/>
+            </w:rPr>
+            <m:t>=</m:t>
+          </m:r>
+          <m:sSup>
+            <m:sSupPr>
+              <m:ctrlPr>
+                <w:rPr>
+                  <w:rFonts w:ascii="Cambria Math" w:eastAsiaTheme="minorEastAsia" w:hAnsi="Cambria Math"/>
+                  <w:i/>
+                </w:rPr>
+              </m:ctrlPr>
+            </m:sSupPr>
+            <m:e>
+              <m:r>
+                <w:rPr>
+                  <w:rFonts w:ascii="Cambria Math" w:eastAsiaTheme="minorEastAsia" w:hAnsi="Cambria Math"/>
+                </w:rPr>
+                <m:t>1.2</m:t>
+              </m:r>
+            </m:e>
+            <m:sup>
+              <m:r>
+                <w:rPr>
+                  <w:rFonts w:ascii="Cambria Math" w:eastAsiaTheme="minorEastAsia" w:hAnsi="Cambria Math"/>
+                </w:rPr>
+                <m:t>2</m:t>
+              </m:r>
+            </m:sup>
+          </m:sSup>
+          <m:r>
+            <w:rPr>
+              <w:rFonts w:ascii="Cambria Math" w:eastAsiaTheme="minorEastAsia" w:hAnsi="Cambria Math"/>
+            </w:rPr>
+            <m:t xml:space="preserve">* </m:t>
+          </m:r>
+          <m:f>
+            <m:fPr>
+              <m:ctrlPr>
+                <w:rPr>
+                  <w:rFonts w:ascii="Cambria Math" w:eastAsiaTheme="minorEastAsia" w:hAnsi="Cambria Math"/>
+                  <w:i/>
+                </w:rPr>
+              </m:ctrlPr>
+            </m:fPr>
+            <m:num>
+              <m:r>
+                <w:rPr>
+                  <w:rFonts w:ascii="Cambria Math" w:eastAsiaTheme="minorEastAsia" w:hAnsi="Cambria Math"/>
+                </w:rPr>
+                <m:t>1</m:t>
+              </m:r>
+            </m:num>
+            <m:den>
+              <m:r>
+                <w:rPr>
+                  <w:rFonts w:ascii="Cambria Math" w:eastAsiaTheme="minorEastAsia" w:hAnsi="Cambria Math"/>
+                </w:rPr>
+                <m:t>3</m:t>
+              </m:r>
+            </m:den>
+          </m:f>
+          <m:nary>
+            <m:naryPr>
+              <m:chr m:val="∑"/>
+              <m:ctrlPr>
+                <w:rPr>
+                  <w:rFonts w:ascii="Cambria Math" w:eastAsiaTheme="minorEastAsia" w:hAnsi="Cambria Math"/>
+                  <w:i/>
+                </w:rPr>
+              </m:ctrlPr>
+            </m:naryPr>
+            <m:sub>
+              <m:r>
+                <w:rPr>
+                  <w:rFonts w:ascii="Cambria Math" w:eastAsiaTheme="minorEastAsia" w:hAnsi="Cambria Math"/>
+                </w:rPr>
+                <m:t>1</m:t>
+              </m:r>
+            </m:sub>
+            <m:sup>
+              <m:r>
+                <w:rPr>
+                  <w:rFonts w:ascii="Cambria Math" w:eastAsiaTheme="minorEastAsia" w:hAnsi="Cambria Math"/>
+                </w:rPr>
+                <m:t>3</m:t>
+              </m:r>
+            </m:sup>
+            <m:e>
+              <m:func>
+                <m:funcPr>
+                  <m:ctrlPr>
+                    <w:rPr>
+                      <w:rFonts w:ascii="Cambria Math" w:eastAsiaTheme="minorEastAsia" w:hAnsi="Cambria Math"/>
+                      <w:i/>
+                    </w:rPr>
+                  </m:ctrlPr>
+                </m:funcPr>
+                <m:fName>
+                  <m:r>
+                    <m:rPr>
+                      <m:sty m:val="p"/>
+                    </m:rPr>
+                    <w:rPr>
+                      <w:rFonts w:ascii="Cambria Math" w:eastAsiaTheme="minorEastAsia" w:hAnsi="Cambria Math"/>
+                    </w:rPr>
+                    <m:t>sin</m:t>
+                  </m:r>
+                </m:fName>
+                <m:e>
+                  <m:d>
+                    <m:dPr>
+                      <m:ctrlPr>
+                        <w:rPr>
+                          <w:rFonts w:ascii="Cambria Math" w:eastAsiaTheme="minorEastAsia" w:hAnsi="Cambria Math"/>
+                          <w:i/>
+                        </w:rPr>
+                      </m:ctrlPr>
+                    </m:dPr>
+                    <m:e>
+                      <m:f>
+                        <m:fPr>
+                          <m:ctrlPr>
+                            <w:rPr>
+                              <w:rFonts w:ascii="Cambria Math" w:eastAsiaTheme="minorEastAsia" w:hAnsi="Cambria Math"/>
+                              <w:i/>
+                            </w:rPr>
+                          </m:ctrlPr>
+                        </m:fPr>
+                        <m:num>
+                          <m:r>
+                            <w:rPr>
+                              <w:rFonts w:ascii="Cambria Math" w:eastAsiaTheme="minorEastAsia" w:hAnsi="Cambria Math"/>
+                            </w:rPr>
+                            <m:t>2πk</m:t>
+                          </m:r>
+                        </m:num>
+                        <m:den>
+                          <m:r>
+                            <w:rPr>
+                              <w:rFonts w:ascii="Cambria Math" w:eastAsiaTheme="minorEastAsia" w:hAnsi="Cambria Math"/>
+                            </w:rPr>
+                            <m:t>3</m:t>
+                          </m:r>
+                        </m:den>
+                      </m:f>
+                    </m:e>
+                  </m:d>
+                </m:e>
+              </m:func>
+              <m:r>
+                <m:rPr>
+                  <m:sty m:val="p"/>
+                </m:rPr>
+                <w:rPr>
+                  <w:rFonts w:ascii="Cambria Math" w:eastAsiaTheme="minorEastAsia" w:hAnsi="Cambria Math"/>
+                </w:rPr>
+                <m:t>sin</m:t>
+              </m:r>
+              <m:d>
+                <m:dPr>
+                  <m:ctrlPr>
+                    <w:rPr>
+                      <w:rFonts w:ascii="Cambria Math" w:eastAsiaTheme="minorEastAsia" w:hAnsi="Cambria Math"/>
+                      <w:i/>
+                    </w:rPr>
+                  </m:ctrlPr>
+                </m:dPr>
+                <m:e>
+                  <m:f>
+                    <m:fPr>
+                      <m:ctrlPr>
+                        <w:rPr>
+                          <w:rFonts w:ascii="Cambria Math" w:eastAsiaTheme="minorEastAsia" w:hAnsi="Cambria Math"/>
+                          <w:i/>
+                        </w:rPr>
+                      </m:ctrlPr>
+                    </m:fPr>
+                    <m:num>
+                      <m:r>
+                        <w:rPr>
+                          <w:rFonts w:ascii="Cambria Math" w:eastAsiaTheme="minorEastAsia" w:hAnsi="Cambria Math"/>
+                        </w:rPr>
+                        <m:t>2π</m:t>
+                      </m:r>
+                      <m:d>
+                        <m:dPr>
+                          <m:ctrlPr>
+                            <w:rPr>
+                              <w:rFonts w:ascii="Cambria Math" w:eastAsiaTheme="minorEastAsia" w:hAnsi="Cambria Math"/>
+                              <w:i/>
+                            </w:rPr>
+                          </m:ctrlPr>
+                        </m:dPr>
+                        <m:e>
+                          <m:r>
+                            <w:rPr>
+                              <w:rFonts w:ascii="Cambria Math" w:eastAsiaTheme="minorEastAsia" w:hAnsi="Cambria Math"/>
+                            </w:rPr>
+                            <m:t>k-1</m:t>
+                          </m:r>
+                        </m:e>
+                      </m:d>
+                    </m:num>
+                    <m:den>
+                      <m:r>
+                        <w:rPr>
+                          <w:rFonts w:ascii="Cambria Math" w:eastAsiaTheme="minorEastAsia" w:hAnsi="Cambria Math"/>
+                        </w:rPr>
+                        <m:t>3</m:t>
+                      </m:r>
+                    </m:den>
+                  </m:f>
+                </m:e>
+              </m:d>
+              <m:r>
+                <w:rPr>
+                  <w:rFonts w:ascii="Cambria Math" w:eastAsiaTheme="minorEastAsia" w:hAnsi="Cambria Math"/>
+                </w:rPr>
+                <m:t xml:space="preserve">= -0.36 </m:t>
+              </m:r>
+            </m:e>
+          </m:nary>
+        </m:oMath>
+      </m:oMathPara>
+    </w:p>
+    <w:p>
+      <w:pPr>
+        <w:rPr>
+          <w:rFonts w:eastAsiaTheme="minorEastAsia"/>
+        </w:rPr>
+      </w:pPr>
+      <w:r>
+        <w:rPr>
+          <w:rFonts w:eastAsiaTheme="minorEastAsia"/>
+        </w:rPr>
+        <w:t xml:space="preserve">Thus, </w:t>
+      </w:r>
+      <m:oMath>
+        <m:r>
+          <w:rPr>
+            <w:rFonts w:ascii="Cambria Math" w:eastAsiaTheme="minorEastAsia" w:hAnsi="Cambria Math"/>
+          </w:rPr>
+          <m:t>R=</m:t>
+        </m:r>
+        <m:d>
+          <m:dPr>
+            <m:ctrlPr>
+              <w:rPr>
+                <w:rFonts w:ascii="Cambria Math" w:eastAsiaTheme="minorEastAsia" w:hAnsi="Cambria Math"/>
+                <w:i/>
+              </w:rPr>
+            </m:ctrlPr>
+          </m:dPr>
+          <m:e>
+            <m:m>
+              <m:mPr>
+                <m:mcs>
+                  <m:mc>
+                    <m:mcPr>
+                      <m:count m:val="2"/>
+                      <m:mcJc m:val="center"/>
+                    </m:mcPr>
+                  </m:mc>
+                </m:mcs>
+                <m:ctrlPr>
+                  <w:rPr>
+                    <w:rFonts w:ascii="Cambria Math" w:eastAsiaTheme="minorEastAsia" w:hAnsi="Cambria Math"/>
+                    <w:i/>
+                  </w:rPr>
+                </m:ctrlPr>
+              </m:mPr>
+              <m:mr>
+                <m:e>
+                  <m:r>
+                    <w:rPr>
+                      <w:rFonts w:ascii="Cambria Math" w:eastAsiaTheme="minorEastAsia" w:hAnsi="Cambria Math"/>
+                    </w:rPr>
+                    <m:t>0.72</m:t>
+                  </m:r>
+                </m:e>
+                <m:e>
+                  <m:r>
+                    <w:rPr>
+                      <w:rFonts w:ascii="Cambria Math" w:eastAsiaTheme="minorEastAsia" w:hAnsi="Cambria Math"/>
+                    </w:rPr>
+                    <m:t>-0.36</m:t>
+                  </m:r>
+                </m:e>
+              </m:mr>
+              <m:mr>
+                <m:e>
+                  <m:r>
+                    <w:rPr>
+                      <w:rFonts w:ascii="Cambria Math" w:eastAsiaTheme="minorEastAsia" w:hAnsi="Cambria Math"/>
+                    </w:rPr>
+                    <m:t>-0.36</m:t>
+                  </m:r>
+                </m:e>
+                <m:e>
+                  <m:r>
+                    <w:rPr>
+                      <w:rFonts w:ascii="Cambria Math" w:eastAsiaTheme="minorEastAsia" w:hAnsi="Cambria Math"/>
+                    </w:rPr>
+                    <m:t>0.72</m:t>
+                  </m:r>
+                </m:e>
+              </m:mr>
+            </m:m>
+          </m:e>
+        </m:d>
+      </m:oMath>
+      <w:r>
+        <w:rPr>
+          <w:rFonts w:eastAsiaTheme="minorEastAsia"/>
+        </w:rPr>
+        <w:t xml:space="preserve"> and therefore </w:t>
+      </w:r>
+      <m:oMath>
+        <m:r>
+          <w:rPr>
+            <w:rFonts w:ascii="Cambria Math" w:eastAsiaTheme="minorEastAsia" w:hAnsi="Cambria Math"/>
+          </w:rPr>
+          <m:t xml:space="preserve"> A=2R=</m:t>
+        </m:r>
+        <m:d>
+          <m:dPr>
+            <m:ctrlPr>
+              <w:rPr>
+                <w:rFonts w:ascii="Cambria Math" w:eastAsiaTheme="minorEastAsia" w:hAnsi="Cambria Math"/>
+                <w:i/>
+              </w:rPr>
+            </m:ctrlPr>
+          </m:dPr>
+          <m:e>
+            <m:m>
+              <m:mPr>
+                <m:mcs>
+                  <m:mc>
+                    <m:mcPr>
+                      <m:count m:val="2"/>
+                      <m:mcJc m:val="center"/>
+                    </m:mcPr>
+                  </m:mc>
+                </m:mcs>
+                <m:ctrlPr>
+                  <w:rPr>
+                    <w:rFonts w:ascii="Cambria Math" w:eastAsiaTheme="minorEastAsia" w:hAnsi="Cambria Math"/>
+                    <w:i/>
+                  </w:rPr>
+                </m:ctrlPr>
+              </m:mPr>
+              <m:mr>
+                <m:e>
+                  <m:r>
+                    <w:rPr>
+                      <w:rFonts w:ascii="Cambria Math" w:eastAsiaTheme="minorEastAsia" w:hAnsi="Cambria Math"/>
+                    </w:rPr>
+                    <m:t>1.44</m:t>
+                  </m:r>
+                </m:e>
+                <m:e>
+                  <m:r>
+                    <w:rPr>
+                      <w:rFonts w:ascii="Cambria Math" w:eastAsiaTheme="minorEastAsia" w:hAnsi="Cambria Math"/>
+                    </w:rPr>
+                    <m:t>-0.72</m:t>
+                  </m:r>
+                </m:e>
+              </m:mr>
+              <m:mr>
+                <m:e>
+                  <m:r>
+                    <w:rPr>
+                      <w:rFonts w:ascii="Cambria Math" w:eastAsiaTheme="minorEastAsia" w:hAnsi="Cambria Math"/>
+                    </w:rPr>
+                    <m:t>-0.72</m:t>
+                  </m:r>
+                </m:e>
+                <m:e>
+                  <m:r>
+                    <w:rPr>
+                      <w:rFonts w:ascii="Cambria Math" w:eastAsiaTheme="minorEastAsia" w:hAnsi="Cambria Math"/>
+                    </w:rPr>
+                    <m:t>1.44</m:t>
+                  </m:r>
+                </m:e>
+              </m:mr>
+            </m:m>
+          </m:e>
+        </m:d>
+      </m:oMath>
+      <w:r>
+        <w:rPr>
+          <w:rFonts w:eastAsiaTheme="minorEastAsia"/>
+        </w:rPr>
+        <w:t>.</w:t>
+      </w:r>
+    </w:p>
+    <w:p>
+      <w:pPr>
+        <w:rPr>
+          <w:rFonts w:eastAsiaTheme="minorEastAsia"/>
+        </w:rPr>
+      </w:pPr>
+      <w:r>
+        <w:rPr>
+          <w:rFonts w:eastAsiaTheme="minorEastAsia"/>
+        </w:rPr>
+        <w:t xml:space="preserve">Now that with have the Hessian of the mean square error, we can determine its eigenvalues </w:t>
+      </w:r>
+      <w:r>
+        <w:rPr>
+          <w:rFonts w:eastAsiaTheme="minorEastAsia"/>
+        </w:rPr>
+        <w:t>u</w:t>
+      </w:r>
+      <w:r>
+        <w:rPr>
+          <w:rFonts w:eastAsiaTheme="minorEastAsia"/>
+        </w:rPr>
+        <w:t xml:space="preserve"> and eigenvectors </w:t>
+      </w:r>
+      <w:r>
+        <w:rPr>
+          <w:rFonts w:eastAsiaTheme="minorEastAsia"/>
+        </w:rPr>
+        <w:t>l</w:t>
+      </w:r>
+      <w:r>
+        <w:rPr>
+          <w:rFonts w:eastAsiaTheme="minorEastAsia"/>
+        </w:rPr>
+        <w:t xml:space="preserve"> using Matlab:</w:t>
+      </w:r>
+    </w:p>
+    <w:p>
+      <w:pPr>
+        <w:rPr>
+          <w:rFonts w:eastAsiaTheme="minorEastAsia"/>
+        </w:rPr>
+      </w:pPr>
+      <m:oMath>
+        <m:r>
+          <w:rPr>
+            <w:rFonts w:ascii="Cambria Math" w:eastAsiaTheme="minorEastAsia" w:hAnsi="Cambria Math"/>
+          </w:rPr>
+          <m:t>l=</m:t>
+        </m:r>
+        <m:d>
+          <m:dPr>
+            <m:ctrlPr>
+              <w:rPr>
+                <w:rFonts w:ascii="Cambria Math" w:eastAsiaTheme="minorEastAsia" w:hAnsi="Cambria Math"/>
+                <w:i/>
+              </w:rPr>
+            </m:ctrlPr>
+          </m:dPr>
+          <m:e>
+            <m:m>
+              <m:mPr>
+                <m:mcs>
+                  <m:mc>
+                    <m:mcPr>
+                      <m:count m:val="2"/>
+                      <m:mcJc m:val="center"/>
+                    </m:mcPr>
+                  </m:mc>
+                </m:mcs>
+                <m:ctrlPr>
+                  <w:rPr>
+                    <w:rFonts w:ascii="Cambria Math" w:eastAsiaTheme="minorEastAsia" w:hAnsi="Cambria Math"/>
+                    <w:i/>
+                  </w:rPr>
+                </m:ctrlPr>
+              </m:mPr>
+              <m:mr>
+                <m:e>
+                  <m:f>
+                    <m:fPr>
+                      <m:ctrlPr>
+                        <w:rPr>
+                          <w:rFonts w:ascii="Cambria Math" w:eastAsiaTheme="minorEastAsia" w:hAnsi="Cambria Math"/>
+                          <w:i/>
+                        </w:rPr>
+                      </m:ctrlPr>
+                    </m:fPr>
+                    <m:num>
+                      <m:r>
+                        <w:rPr>
+                          <w:rFonts w:ascii="Cambria Math" w:eastAsiaTheme="minorEastAsia" w:hAnsi="Cambria Math"/>
+                        </w:rPr>
+                        <m:t>1</m:t>
+                      </m:r>
+                    </m:num>
+                    <m:den>
+                      <m:rad>
+                        <m:radPr>
+                          <m:degHide m:val="1"/>
+                          <m:ctrlPr>
+                            <w:rPr>
+                              <w:rFonts w:ascii="Cambria Math" w:eastAsiaTheme="minorEastAsia" w:hAnsi="Cambria Math"/>
+                              <w:i/>
+                            </w:rPr>
+                          </m:ctrlPr>
+                        </m:radPr>
+                        <m:deg/>
+                        <m:e>
+                          <m:r>
+                            <w:rPr>
+                              <w:rFonts w:ascii="Cambria Math" w:eastAsiaTheme="minorEastAsia" w:hAnsi="Cambria Math"/>
+                            </w:rPr>
+                            <m:t>2</m:t>
+                          </m:r>
+                        </m:e>
+                      </m:rad>
+                    </m:den>
+                  </m:f>
+                </m:e>
+                <m:e>
+                  <m:f>
+                    <m:fPr>
+                      <m:ctrlPr>
+                        <w:rPr>
+                          <w:rFonts w:ascii="Cambria Math" w:eastAsiaTheme="minorEastAsia" w:hAnsi="Cambria Math"/>
+                          <w:i/>
+                        </w:rPr>
+                      </m:ctrlPr>
+                    </m:fPr>
+                    <m:num>
+                      <m:r>
+                        <w:rPr>
+                          <w:rFonts w:ascii="Cambria Math" w:eastAsiaTheme="minorEastAsia" w:hAnsi="Cambria Math"/>
+                        </w:rPr>
+                        <m:t>1</m:t>
+                      </m:r>
+                    </m:num>
+                    <m:den>
+                      <m:rad>
+                        <m:radPr>
+                          <m:degHide m:val="1"/>
+                          <m:ctrlPr>
+                            <w:rPr>
+                              <w:rFonts w:ascii="Cambria Math" w:eastAsiaTheme="minorEastAsia" w:hAnsi="Cambria Math"/>
+                              <w:i/>
+                            </w:rPr>
+                          </m:ctrlPr>
+                        </m:radPr>
+                        <m:deg/>
+                        <m:e>
+                          <m:r>
+                            <w:rPr>
+                              <w:rFonts w:ascii="Cambria Math" w:eastAsiaTheme="minorEastAsia" w:hAnsi="Cambria Math"/>
+                            </w:rPr>
+                            <m:t>2</m:t>
+                          </m:r>
+                        </m:e>
+                      </m:rad>
+                    </m:den>
+                  </m:f>
+                </m:e>
+              </m:mr>
+              <m:mr>
+                <m:e>
+                  <m:r>
+                    <w:rPr>
+                      <w:rFonts w:ascii="Cambria Math" w:eastAsiaTheme="minorEastAsia" w:hAnsi="Cambria Math"/>
+                    </w:rPr>
+                    <m:t>-</m:t>
+                  </m:r>
+                  <m:f>
+                    <m:fPr>
+                      <m:ctrlPr>
+                        <w:rPr>
+                          <w:rFonts w:ascii="Cambria Math" w:eastAsiaTheme="minorEastAsia" w:hAnsi="Cambria Math"/>
+                          <w:i/>
+                        </w:rPr>
+                      </m:ctrlPr>
+                    </m:fPr>
+                    <m:num>
+                      <m:r>
+                        <w:rPr>
+                          <w:rFonts w:ascii="Cambria Math" w:eastAsiaTheme="minorEastAsia" w:hAnsi="Cambria Math"/>
+                        </w:rPr>
+                        <m:t>1</m:t>
+                      </m:r>
+                    </m:num>
+                    <m:den>
+                      <m:rad>
+                        <m:radPr>
+                          <m:degHide m:val="1"/>
+                          <m:ctrlPr>
+                            <w:rPr>
+                              <w:rFonts w:ascii="Cambria Math" w:eastAsiaTheme="minorEastAsia" w:hAnsi="Cambria Math"/>
+                              <w:i/>
+                            </w:rPr>
+                          </m:ctrlPr>
+                        </m:radPr>
+                        <m:deg/>
+                        <m:e>
+                          <m:r>
+                            <w:rPr>
+                              <w:rFonts w:ascii="Cambria Math" w:eastAsiaTheme="minorEastAsia" w:hAnsi="Cambria Math"/>
+                            </w:rPr>
+                            <m:t>2</m:t>
+                          </m:r>
+                        </m:e>
+                      </m:rad>
+                    </m:den>
+                  </m:f>
+                </m:e>
+                <m:e>
+                  <m:f>
+                    <m:fPr>
+                      <m:ctrlPr>
+                        <w:rPr>
+                          <w:rFonts w:ascii="Cambria Math" w:eastAsiaTheme="minorEastAsia" w:hAnsi="Cambria Math"/>
+                          <w:i/>
+                        </w:rPr>
+                      </m:ctrlPr>
+                    </m:fPr>
+                    <m:num>
+                      <m:r>
+                        <w:rPr>
+                          <w:rFonts w:ascii="Cambria Math" w:eastAsiaTheme="minorEastAsia" w:hAnsi="Cambria Math"/>
+                        </w:rPr>
+                        <m:t>1</m:t>
+                      </m:r>
+                    </m:num>
+                    <m:den>
+                      <m:rad>
+                        <m:radPr>
+                          <m:degHide m:val="1"/>
+                          <m:ctrlPr>
+                            <w:rPr>
+                              <w:rFonts w:ascii="Cambria Math" w:eastAsiaTheme="minorEastAsia" w:hAnsi="Cambria Math"/>
+                              <w:i/>
+                            </w:rPr>
+                          </m:ctrlPr>
+                        </m:radPr>
+                        <m:deg/>
+                        <m:e>
+                          <m:r>
+                            <w:rPr>
+                              <w:rFonts w:ascii="Cambria Math" w:eastAsiaTheme="minorEastAsia" w:hAnsi="Cambria Math"/>
+                            </w:rPr>
+                            <m:t>2</m:t>
+                          </m:r>
+                        </m:e>
+                      </m:rad>
+                    </m:den>
+                  </m:f>
+                </m:e>
+              </m:mr>
+            </m:m>
+          </m:e>
+        </m:d>
+      </m:oMath>
+      <w:r>
+        <w:rPr>
+          <w:rFonts w:eastAsiaTheme="minorEastAsia"/>
+        </w:rPr>
+        <w:t xml:space="preserve">   and </w:t>
+      </w:r>
+      <m:oMath>
+        <m:r>
+          <w:rPr>
+            <w:rFonts w:ascii="Cambria Math" w:eastAsiaTheme="minorEastAsia" w:hAnsi="Cambria Math"/>
+          </w:rPr>
+          <m:t>u=</m:t>
+        </m:r>
+        <m:d>
+          <m:dPr>
+            <m:ctrlPr>
+              <w:rPr>
+                <w:rFonts w:ascii="Cambria Math" w:eastAsiaTheme="minorEastAsia" w:hAnsi="Cambria Math"/>
+                <w:i/>
+              </w:rPr>
+            </m:ctrlPr>
+          </m:dPr>
+          <m:e>
+            <m:m>
+              <m:mPr>
+                <m:mcs>
+                  <m:mc>
+                    <m:mcPr>
+                      <m:count m:val="2"/>
+                      <m:mcJc m:val="center"/>
+                    </m:mcPr>
+                  </m:mc>
+                </m:mcs>
+                <m:ctrlPr>
+                  <w:rPr>
+                    <w:rFonts w:ascii="Cambria Math" w:eastAsiaTheme="minorEastAsia" w:hAnsi="Cambria Math"/>
+                    <w:i/>
+                  </w:rPr>
+                </m:ctrlPr>
+              </m:mPr>
+              <m:mr>
+                <m:e>
+                  <m:r>
+                    <w:rPr>
+                      <w:rFonts w:ascii="Cambria Math" w:eastAsiaTheme="minorEastAsia" w:hAnsi="Cambria Math"/>
+                    </w:rPr>
+                    <m:t>0.72</m:t>
+                  </m:r>
+                </m:e>
+                <m:e>
+                  <m:r>
+                    <w:rPr>
+                      <w:rFonts w:ascii="Cambria Math" w:eastAsiaTheme="minorEastAsia" w:hAnsi="Cambria Math"/>
+                    </w:rPr>
+                    <m:t>0</m:t>
+                  </m:r>
+                </m:e>
+              </m:mr>
+              <m:mr>
+                <m:e>
+                  <m:r>
+                    <w:rPr>
+                      <w:rFonts w:ascii="Cambria Math" w:eastAsiaTheme="minorEastAsia" w:hAnsi="Cambria Math"/>
+                    </w:rPr>
+                    <m:t>0</m:t>
+                  </m:r>
+                </m:e>
+                <m:e>
+                  <m:r>
+                    <w:rPr>
+                      <w:rFonts w:ascii="Cambria Math" w:eastAsiaTheme="minorEastAsia" w:hAnsi="Cambria Math"/>
+                    </w:rPr>
+                    <m:t>2.16</m:t>
+                  </m:r>
+                </m:e>
+              </m:mr>
+            </m:m>
+          </m:e>
+        </m:d>
+      </m:oMath>
+      <w:r>
+        <w:rPr>
+          <w:rFonts w:eastAsiaTheme="minorEastAsia"/>
+        </w:rPr>
+        <w:t xml:space="preserve">  therefore </w:t>
+      </w:r>
+      <m:oMath>
+        <m:sSub>
+          <m:sSubPr>
+            <m:ctrlPr>
+              <w:rPr>
+                <w:rFonts w:ascii="Cambria Math" w:eastAsiaTheme="minorEastAsia" w:hAnsi="Cambria Math"/>
+                <w:i/>
+              </w:rPr>
+            </m:ctrlPr>
+          </m:sSubPr>
+          <m:e>
+            <m:r>
+              <w:rPr>
+                <w:rFonts w:ascii="Cambria Math" w:eastAsiaTheme="minorEastAsia" w:hAnsi="Cambria Math"/>
+              </w:rPr>
+              <m:t>λ</m:t>
+            </m:r>
+          </m:e>
+          <m:sub>
+            <m:r>
+              <w:rPr>
+                <w:rFonts w:ascii="Cambria Math" w:eastAsiaTheme="minorEastAsia" w:hAnsi="Cambria Math"/>
+              </w:rPr>
+              <m:t>1</m:t>
+            </m:r>
+          </m:sub>
+        </m:sSub>
+        <m:r>
+          <w:rPr>
+            <w:rFonts w:ascii="Cambria Math" w:eastAsiaTheme="minorEastAsia" w:hAnsi="Cambria Math"/>
+          </w:rPr>
+          <m:t>=0.72</m:t>
+        </m:r>
+      </m:oMath>
+      <w:r>
+        <w:rPr>
+          <w:rFonts w:eastAsiaTheme="minorEastAsia"/>
+        </w:rPr>
+        <w:t xml:space="preserve"> and </w:t>
+      </w:r>
+      <m:oMath>
+        <m:sSub>
+          <m:sSubPr>
+            <m:ctrlPr>
+              <w:rPr>
+                <w:rFonts w:ascii="Cambria Math" w:eastAsiaTheme="minorEastAsia" w:hAnsi="Cambria Math"/>
+                <w:i/>
+              </w:rPr>
+            </m:ctrlPr>
+          </m:sSubPr>
+          <m:e>
+            <m:r>
+              <w:rPr>
+                <w:rFonts w:ascii="Cambria Math" w:eastAsiaTheme="minorEastAsia" w:hAnsi="Cambria Math"/>
+              </w:rPr>
+              <m:t>λ</m:t>
+            </m:r>
+          </m:e>
+          <m:sub>
+            <m:r>
+              <w:rPr>
+                <w:rFonts w:ascii="Cambria Math" w:eastAsiaTheme="minorEastAsia" w:hAnsi="Cambria Math"/>
+              </w:rPr>
+              <m:t>2</m:t>
+            </m:r>
+          </m:sub>
+        </m:sSub>
+        <m:r>
+          <w:rPr>
+            <w:rFonts w:ascii="Cambria Math" w:eastAsiaTheme="minorEastAsia" w:hAnsi="Cambria Math"/>
+          </w:rPr>
+          <m:t>=2.16</m:t>
+        </m:r>
+      </m:oMath>
+      <w:r>
+        <w:rPr>
+          <w:rFonts w:eastAsiaTheme="minorEastAsia"/>
+        </w:rPr>
+        <w:t>.</w:t>
+      </w:r>
+    </w:p>
+    <w:p/>
+    <w:p>
+      <w:pPr>
         <w:pStyle w:val="Titre2"/>
       </w:pPr>
-      <w:bookmarkStart w:id="3" w:name="_Toc24451427"/>
+      <w:bookmarkStart w:id="3" w:name="_Toc24479075"/>
       <w:r>
         <w:t>Minimum point</w:t>
       </w:r>
@@ -1269,14 +3229,812 @@
     </w:p>
     <w:p>
       <w:pPr>
+        <w:rPr>
+          <w:rFonts w:eastAsiaTheme="minorEastAsia"/>
+        </w:rPr>
+      </w:pPr>
+      <w:r>
+        <w:t xml:space="preserve">The minimum point </w:t>
+      </w:r>
+      <m:oMath>
+        <m:sSup>
+          <m:sSupPr>
+            <m:ctrlPr>
+              <w:rPr>
+                <w:rFonts w:ascii="Cambria Math" w:hAnsi="Cambria Math"/>
+                <w:i/>
+              </w:rPr>
+            </m:ctrlPr>
+          </m:sSupPr>
+          <m:e>
+            <m:r>
+              <w:rPr>
+                <w:rFonts w:ascii="Cambria Math" w:hAnsi="Cambria Math"/>
+              </w:rPr>
+              <m:t>x</m:t>
+            </m:r>
+          </m:e>
+          <m:sup>
+            <m:r>
+              <w:rPr>
+                <w:rFonts w:ascii="Cambria Math" w:hAnsi="Cambria Math"/>
+              </w:rPr>
+              <m:t>*</m:t>
+            </m:r>
+          </m:sup>
+        </m:sSup>
+        <m:r>
+          <w:rPr>
+            <w:rFonts w:ascii="Cambria Math" w:hAnsi="Cambria Math"/>
+          </w:rPr>
+          <m:t xml:space="preserve"> </m:t>
+        </m:r>
+      </m:oMath>
+      <w:r>
+        <w:t xml:space="preserve">is defined so </w:t>
+      </w:r>
+      <m:oMath>
+        <m:r>
+          <m:rPr>
+            <m:sty m:val="p"/>
+          </m:rPr>
+          <w:rPr>
+            <w:rFonts w:ascii="Cambria Math" w:hAnsi="Cambria Math"/>
+          </w:rPr>
+          <m:t>∇</m:t>
+        </m:r>
+        <m:r>
+          <w:rPr>
+            <w:rFonts w:ascii="Cambria Math" w:hAnsi="Cambria Math"/>
+          </w:rPr>
+          <m:t>F</m:t>
+        </m:r>
+        <m:d>
+          <m:dPr>
+            <m:ctrlPr>
+              <w:rPr>
+                <w:rFonts w:ascii="Cambria Math" w:hAnsi="Cambria Math"/>
+                <w:i/>
+              </w:rPr>
+            </m:ctrlPr>
+          </m:dPr>
+          <m:e>
+            <m:sSup>
+              <m:sSupPr>
+                <m:ctrlPr>
+                  <w:rPr>
+                    <w:rFonts w:ascii="Cambria Math" w:hAnsi="Cambria Math"/>
+                    <w:i/>
+                  </w:rPr>
+                </m:ctrlPr>
+              </m:sSupPr>
+              <m:e>
+                <m:r>
+                  <w:rPr>
+                    <w:rFonts w:ascii="Cambria Math" w:hAnsi="Cambria Math"/>
+                  </w:rPr>
+                  <m:t>x</m:t>
+                </m:r>
+              </m:e>
+              <m:sup>
+                <m:r>
+                  <w:rPr>
+                    <w:rFonts w:ascii="Cambria Math" w:hAnsi="Cambria Math"/>
+                  </w:rPr>
+                  <m:t>*</m:t>
+                </m:r>
+              </m:sup>
+            </m:sSup>
+          </m:e>
+        </m:d>
+        <m:r>
+          <w:rPr>
+            <w:rFonts w:ascii="Cambria Math" w:hAnsi="Cambria Math"/>
+          </w:rPr>
+          <m:t>=0</m:t>
+        </m:r>
+      </m:oMath>
+      <w:r>
+        <w:rPr>
+          <w:rFonts w:eastAsiaTheme="minorEastAsia"/>
+        </w:rPr>
+        <w:t xml:space="preserve">. We have </w:t>
+      </w:r>
+      <m:oMath>
+        <m:r>
+          <m:rPr>
+            <m:sty m:val="p"/>
+          </m:rPr>
+          <w:rPr>
+            <w:rFonts w:ascii="Cambria Math" w:eastAsiaTheme="minorEastAsia" w:hAnsi="Cambria Math"/>
+          </w:rPr>
+          <m:t>∇</m:t>
+        </m:r>
+        <m:r>
+          <w:rPr>
+            <w:rFonts w:ascii="Cambria Math" w:eastAsiaTheme="minorEastAsia" w:hAnsi="Cambria Math"/>
+          </w:rPr>
+          <m:t>F</m:t>
+        </m:r>
+        <m:d>
+          <m:dPr>
+            <m:ctrlPr>
+              <w:rPr>
+                <w:rFonts w:ascii="Cambria Math" w:eastAsiaTheme="minorEastAsia" w:hAnsi="Cambria Math"/>
+                <w:i/>
+              </w:rPr>
+            </m:ctrlPr>
+          </m:dPr>
+          <m:e>
+            <m:r>
+              <w:rPr>
+                <w:rFonts w:ascii="Cambria Math" w:eastAsiaTheme="minorEastAsia" w:hAnsi="Cambria Math"/>
+              </w:rPr>
+              <m:t>x</m:t>
+            </m:r>
+          </m:e>
+        </m:d>
+        <m:r>
+          <w:rPr>
+            <w:rFonts w:ascii="Cambria Math" w:eastAsiaTheme="minorEastAsia" w:hAnsi="Cambria Math"/>
+          </w:rPr>
+          <m:t>=Ax+d=2Rx-2</m:t>
+        </m:r>
+        <m:r>
+          <w:rPr>
+            <w:rFonts w:ascii="Cambria Math" w:eastAsiaTheme="minorEastAsia" w:hAnsi="Cambria Math"/>
+          </w:rPr>
+          <m:t>h</m:t>
+        </m:r>
+      </m:oMath>
+      <w:r>
+        <w:rPr>
+          <w:rFonts w:eastAsiaTheme="minorEastAsia"/>
+        </w:rPr>
+        <w:t>.</w:t>
+      </w:r>
+    </w:p>
+    <w:p>
+      <w:pPr>
+        <w:rPr>
+          <w:rFonts w:eastAsiaTheme="minorEastAsia"/>
+        </w:rPr>
+      </w:pPr>
+      <w:r>
+        <w:rPr>
+          <w:rFonts w:eastAsiaTheme="minorEastAsia"/>
+        </w:rPr>
+        <w:t xml:space="preserve">Therefore </w:t>
+      </w:r>
+      <m:oMath>
+        <m:r>
+          <w:rPr>
+            <w:rFonts w:ascii="Cambria Math" w:eastAsiaTheme="minorEastAsia" w:hAnsi="Cambria Math"/>
+          </w:rPr>
+          <m:t>2R</m:t>
+        </m:r>
+        <m:sSup>
+          <m:sSupPr>
+            <m:ctrlPr>
+              <w:rPr>
+                <w:rFonts w:ascii="Cambria Math" w:eastAsiaTheme="minorEastAsia" w:hAnsi="Cambria Math"/>
+                <w:i/>
+              </w:rPr>
+            </m:ctrlPr>
+          </m:sSupPr>
+          <m:e>
+            <m:r>
+              <w:rPr>
+                <w:rFonts w:ascii="Cambria Math" w:eastAsiaTheme="minorEastAsia" w:hAnsi="Cambria Math"/>
+              </w:rPr>
+              <m:t>x</m:t>
+            </m:r>
+          </m:e>
+          <m:sup>
+            <m:r>
+              <w:rPr>
+                <w:rFonts w:ascii="Cambria Math" w:eastAsiaTheme="minorEastAsia" w:hAnsi="Cambria Math"/>
+              </w:rPr>
+              <m:t>*</m:t>
+            </m:r>
+          </m:sup>
+        </m:sSup>
+        <m:r>
+          <w:rPr>
+            <w:rFonts w:ascii="Cambria Math" w:eastAsiaTheme="minorEastAsia" w:hAnsi="Cambria Math"/>
+          </w:rPr>
+          <m:t>-2</m:t>
+        </m:r>
+        <m:r>
+          <w:rPr>
+            <w:rFonts w:ascii="Cambria Math" w:eastAsiaTheme="minorEastAsia" w:hAnsi="Cambria Math"/>
+          </w:rPr>
+          <m:t>h=0</m:t>
+        </m:r>
+      </m:oMath>
+      <w:r>
+        <w:rPr>
+          <w:rFonts w:eastAsiaTheme="minorEastAsia"/>
+        </w:rPr>
+        <w:t xml:space="preserve"> or </w:t>
+      </w:r>
+      <m:oMath>
+        <m:sSup>
+          <m:sSupPr>
+            <m:ctrlPr>
+              <w:rPr>
+                <w:rFonts w:ascii="Cambria Math" w:eastAsiaTheme="minorEastAsia" w:hAnsi="Cambria Math"/>
+                <w:i/>
+              </w:rPr>
+            </m:ctrlPr>
+          </m:sSupPr>
+          <m:e>
+            <m:r>
+              <w:rPr>
+                <w:rFonts w:ascii="Cambria Math" w:eastAsiaTheme="minorEastAsia" w:hAnsi="Cambria Math"/>
+              </w:rPr>
+              <m:t>x</m:t>
+            </m:r>
+          </m:e>
+          <m:sup>
+            <m:r>
+              <w:rPr>
+                <w:rFonts w:ascii="Cambria Math" w:eastAsiaTheme="minorEastAsia" w:hAnsi="Cambria Math"/>
+              </w:rPr>
+              <m:t>*</m:t>
+            </m:r>
+          </m:sup>
+        </m:sSup>
+        <m:r>
+          <w:rPr>
+            <w:rFonts w:ascii="Cambria Math" w:eastAsiaTheme="minorEastAsia" w:hAnsi="Cambria Math"/>
+          </w:rPr>
+          <m:t>=</m:t>
+        </m:r>
+        <m:sSup>
+          <m:sSupPr>
+            <m:ctrlPr>
+              <w:rPr>
+                <w:rFonts w:ascii="Cambria Math" w:eastAsiaTheme="minorEastAsia" w:hAnsi="Cambria Math"/>
+                <w:i/>
+              </w:rPr>
+            </m:ctrlPr>
+          </m:sSupPr>
+          <m:e>
+            <m:r>
+              <w:rPr>
+                <w:rFonts w:ascii="Cambria Math" w:eastAsiaTheme="minorEastAsia" w:hAnsi="Cambria Math"/>
+              </w:rPr>
+              <m:t>R</m:t>
+            </m:r>
+          </m:e>
+          <m:sup>
+            <m:r>
+              <w:rPr>
+                <w:rFonts w:ascii="Cambria Math" w:eastAsiaTheme="minorEastAsia" w:hAnsi="Cambria Math"/>
+              </w:rPr>
+              <m:t>-1</m:t>
+            </m:r>
+          </m:sup>
+        </m:sSup>
+        <m:r>
+          <w:rPr>
+            <w:rFonts w:ascii="Cambria Math" w:eastAsiaTheme="minorEastAsia" w:hAnsi="Cambria Math"/>
+          </w:rPr>
+          <m:t>h</m:t>
+        </m:r>
+      </m:oMath>
+      <w:r>
+        <w:rPr>
+          <w:rFonts w:eastAsiaTheme="minorEastAsia"/>
+        </w:rPr>
+        <w:t>.</w:t>
+      </w:r>
+    </w:p>
+    <w:p>
+      <w:pPr>
+        <w:rPr>
+          <w:rFonts w:eastAsiaTheme="minorEastAsia"/>
+        </w:rPr>
+      </w:pPr>
+      <w:r>
+        <w:rPr>
+          <w:rFonts w:eastAsiaTheme="minorEastAsia"/>
+        </w:rPr>
+        <w:t xml:space="preserve">h is defined as: </w:t>
+      </w:r>
+      <m:oMath>
+        <m:r>
+          <w:rPr>
+            <w:rFonts w:ascii="Cambria Math" w:eastAsiaTheme="minorEastAsia" w:hAnsi="Cambria Math"/>
+          </w:rPr>
+          <m:t>h=E[tp]</m:t>
+        </m:r>
+      </m:oMath>
+      <w:r>
+        <w:rPr>
+          <w:rFonts w:eastAsiaTheme="minorEastAsia"/>
+        </w:rPr>
+        <w:t xml:space="preserve"> where </w:t>
+      </w:r>
+      <w:proofErr w:type="spellStart"/>
+      <w:r>
+        <w:rPr>
+          <w:rFonts w:eastAsiaTheme="minorEastAsia"/>
+        </w:rPr>
+        <w:t>t</w:t>
+      </w:r>
+      <w:proofErr w:type="spellEnd"/>
+      <w:r>
+        <w:rPr>
+          <w:rFonts w:eastAsiaTheme="minorEastAsia"/>
+        </w:rPr>
+        <w:t xml:space="preserve"> is the target. In our case our target is the signal m. Therefore:</w:t>
+      </w:r>
+    </w:p>
+    <w:p>
+      <w:pPr>
+        <w:rPr>
+          <w:rFonts w:eastAsiaTheme="minorEastAsia"/>
+        </w:rPr>
+      </w:pPr>
+      <m:oMathPara>
+        <m:oMath>
+          <m:r>
+            <w:rPr>
+              <w:rFonts w:ascii="Cambria Math" w:hAnsi="Cambria Math"/>
+            </w:rPr>
+            <m:t>h=</m:t>
+          </m:r>
+          <m:d>
+            <m:dPr>
+              <m:ctrlPr>
+                <w:rPr>
+                  <w:rFonts w:ascii="Cambria Math" w:hAnsi="Cambria Math"/>
+                  <w:i/>
+                </w:rPr>
+              </m:ctrlPr>
+            </m:dPr>
+            <m:e>
+              <m:m>
+                <m:mPr>
+                  <m:mcs>
+                    <m:mc>
+                      <m:mcPr>
+                        <m:count m:val="1"/>
+                        <m:mcJc m:val="center"/>
+                      </m:mcPr>
+                    </m:mc>
+                  </m:mcs>
+                  <m:ctrlPr>
+                    <w:rPr>
+                      <w:rFonts w:ascii="Cambria Math" w:hAnsi="Cambria Math"/>
+                      <w:i/>
+                    </w:rPr>
+                  </m:ctrlPr>
+                </m:mPr>
+                <m:mr>
+                  <m:e>
+                    <m:r>
+                      <w:rPr>
+                        <w:rFonts w:ascii="Cambria Math" w:hAnsi="Cambria Math"/>
+                      </w:rPr>
+                      <m:t>E</m:t>
+                    </m:r>
+                    <m:d>
+                      <m:dPr>
+                        <m:begChr m:val="["/>
+                        <m:endChr m:val="]"/>
+                        <m:ctrlPr>
+                          <w:rPr>
+                            <w:rFonts w:ascii="Cambria Math" w:hAnsi="Cambria Math"/>
+                            <w:i/>
+                          </w:rPr>
+                        </m:ctrlPr>
+                      </m:dPr>
+                      <m:e>
+                        <m:r>
+                          <w:rPr>
+                            <w:rFonts w:ascii="Cambria Math" w:hAnsi="Cambria Math"/>
+                          </w:rPr>
+                          <m:t>m</m:t>
+                        </m:r>
+                        <m:d>
+                          <m:dPr>
+                            <m:ctrlPr>
+                              <w:rPr>
+                                <w:rFonts w:ascii="Cambria Math" w:hAnsi="Cambria Math"/>
+                                <w:i/>
+                              </w:rPr>
+                            </m:ctrlPr>
+                          </m:dPr>
+                          <m:e>
+                            <m:r>
+                              <w:rPr>
+                                <w:rFonts w:ascii="Cambria Math" w:hAnsi="Cambria Math"/>
+                              </w:rPr>
+                              <m:t>k</m:t>
+                            </m:r>
+                          </m:e>
+                        </m:d>
+                        <m:r>
+                          <w:rPr>
+                            <w:rFonts w:ascii="Cambria Math" w:hAnsi="Cambria Math"/>
+                          </w:rPr>
+                          <m:t>v</m:t>
+                        </m:r>
+                        <m:d>
+                          <m:dPr>
+                            <m:ctrlPr>
+                              <w:rPr>
+                                <w:rFonts w:ascii="Cambria Math" w:hAnsi="Cambria Math"/>
+                                <w:i/>
+                              </w:rPr>
+                            </m:ctrlPr>
+                          </m:dPr>
+                          <m:e>
+                            <m:r>
+                              <w:rPr>
+                                <w:rFonts w:ascii="Cambria Math" w:hAnsi="Cambria Math"/>
+                              </w:rPr>
+                              <m:t>k</m:t>
+                            </m:r>
+                          </m:e>
+                        </m:d>
+                      </m:e>
+                    </m:d>
+                  </m:e>
+                </m:mr>
+                <m:mr>
+                  <m:e>
+                    <m:r>
+                      <w:rPr>
+                        <w:rFonts w:ascii="Cambria Math" w:hAnsi="Cambria Math"/>
+                      </w:rPr>
+                      <m:t>E</m:t>
+                    </m:r>
+                    <m:d>
+                      <m:dPr>
+                        <m:begChr m:val="["/>
+                        <m:endChr m:val="]"/>
+                        <m:ctrlPr>
+                          <w:rPr>
+                            <w:rFonts w:ascii="Cambria Math" w:hAnsi="Cambria Math"/>
+                            <w:i/>
+                          </w:rPr>
+                        </m:ctrlPr>
+                      </m:dPr>
+                      <m:e>
+                        <m:r>
+                          <w:rPr>
+                            <w:rFonts w:ascii="Cambria Math" w:hAnsi="Cambria Math"/>
+                          </w:rPr>
+                          <m:t>m</m:t>
+                        </m:r>
+                        <m:d>
+                          <m:dPr>
+                            <m:ctrlPr>
+                              <w:rPr>
+                                <w:rFonts w:ascii="Cambria Math" w:hAnsi="Cambria Math"/>
+                                <w:i/>
+                              </w:rPr>
+                            </m:ctrlPr>
+                          </m:dPr>
+                          <m:e>
+                            <m:r>
+                              <w:rPr>
+                                <w:rFonts w:ascii="Cambria Math" w:hAnsi="Cambria Math"/>
+                              </w:rPr>
+                              <m:t>k</m:t>
+                            </m:r>
+                          </m:e>
+                        </m:d>
+                        <m:r>
+                          <w:rPr>
+                            <w:rFonts w:ascii="Cambria Math" w:hAnsi="Cambria Math"/>
+                          </w:rPr>
+                          <m:t>v</m:t>
+                        </m:r>
+                        <m:d>
+                          <m:dPr>
+                            <m:ctrlPr>
+                              <w:rPr>
+                                <w:rFonts w:ascii="Cambria Math" w:hAnsi="Cambria Math"/>
+                                <w:i/>
+                              </w:rPr>
+                            </m:ctrlPr>
+                          </m:dPr>
+                          <m:e>
+                            <m:r>
+                              <w:rPr>
+                                <w:rFonts w:ascii="Cambria Math" w:hAnsi="Cambria Math"/>
+                              </w:rPr>
+                              <m:t>k-1</m:t>
+                            </m:r>
+                          </m:e>
+                        </m:d>
+                      </m:e>
+                    </m:d>
+                  </m:e>
+                </m:mr>
+              </m:m>
+            </m:e>
+          </m:d>
+          <m:r>
+            <w:rPr>
+              <w:rFonts w:ascii="Cambria Math" w:hAnsi="Cambria Math"/>
+            </w:rPr>
+            <m:t>=</m:t>
+          </m:r>
+          <m:d>
+            <m:dPr>
+              <m:ctrlPr>
+                <w:rPr>
+                  <w:rFonts w:ascii="Cambria Math" w:hAnsi="Cambria Math"/>
+                  <w:i/>
+                </w:rPr>
+              </m:ctrlPr>
+            </m:dPr>
+            <m:e>
+              <m:m>
+                <m:mPr>
+                  <m:mcs>
+                    <m:mc>
+                      <m:mcPr>
+                        <m:count m:val="1"/>
+                        <m:mcJc m:val="center"/>
+                      </m:mcPr>
+                    </m:mc>
+                  </m:mcs>
+                  <m:ctrlPr>
+                    <w:rPr>
+                      <w:rFonts w:ascii="Cambria Math" w:hAnsi="Cambria Math"/>
+                      <w:i/>
+                    </w:rPr>
+                  </m:ctrlPr>
+                </m:mPr>
+                <m:mr>
+                  <m:e>
+                    <m:r>
+                      <w:rPr>
+                        <w:rFonts w:ascii="Cambria Math" w:hAnsi="Cambria Math"/>
+                      </w:rPr>
+                      <m:t>0</m:t>
+                    </m:r>
+                  </m:e>
+                </m:mr>
+                <m:mr>
+                  <m:e>
+                    <m:r>
+                      <w:rPr>
+                        <w:rFonts w:ascii="Cambria Math" w:hAnsi="Cambria Math"/>
+                      </w:rPr>
+                      <m:t>-0.0624</m:t>
+                    </m:r>
+                  </m:e>
+                </m:mr>
+              </m:m>
+            </m:e>
+          </m:d>
+        </m:oMath>
+      </m:oMathPara>
+    </w:p>
+    <w:p>
+      <w:pPr>
+        <w:rPr>
+          <w:rFonts w:eastAsiaTheme="minorEastAsia"/>
+        </w:rPr>
+      </w:pPr>
+      <w:r>
+        <w:rPr>
+          <w:rFonts w:eastAsiaTheme="minorEastAsia"/>
+        </w:rPr>
+        <w:t xml:space="preserve">We can compute the inverse of R using Matlab and end up with: </w:t>
+      </w:r>
+      <m:oMath>
+        <m:sSup>
+          <m:sSupPr>
+            <m:ctrlPr>
+              <w:rPr>
+                <w:rFonts w:ascii="Cambria Math" w:eastAsiaTheme="minorEastAsia" w:hAnsi="Cambria Math"/>
+                <w:i/>
+              </w:rPr>
+            </m:ctrlPr>
+          </m:sSupPr>
+          <m:e>
+            <m:r>
+              <w:rPr>
+                <w:rFonts w:ascii="Cambria Math" w:eastAsiaTheme="minorEastAsia" w:hAnsi="Cambria Math"/>
+              </w:rPr>
+              <m:t>x</m:t>
+            </m:r>
+          </m:e>
+          <m:sup>
+            <m:r>
+              <w:rPr>
+                <w:rFonts w:ascii="Cambria Math" w:eastAsiaTheme="minorEastAsia" w:hAnsi="Cambria Math"/>
+              </w:rPr>
+              <m:t>*</m:t>
+            </m:r>
+          </m:sup>
+        </m:sSup>
+        <m:r>
+          <w:rPr>
+            <w:rFonts w:ascii="Cambria Math" w:eastAsiaTheme="minorEastAsia" w:hAnsi="Cambria Math"/>
+          </w:rPr>
+          <m:t>=</m:t>
+        </m:r>
+        <m:d>
+          <m:dPr>
+            <m:ctrlPr>
+              <w:rPr>
+                <w:rFonts w:ascii="Cambria Math" w:eastAsiaTheme="minorEastAsia" w:hAnsi="Cambria Math"/>
+                <w:i/>
+              </w:rPr>
+            </m:ctrlPr>
+          </m:dPr>
+          <m:e>
+            <m:m>
+              <m:mPr>
+                <m:mcs>
+                  <m:mc>
+                    <m:mcPr>
+                      <m:count m:val="1"/>
+                      <m:mcJc m:val="center"/>
+                    </m:mcPr>
+                  </m:mc>
+                </m:mcs>
+                <m:ctrlPr>
+                  <w:rPr>
+                    <w:rFonts w:ascii="Cambria Math" w:eastAsiaTheme="minorEastAsia" w:hAnsi="Cambria Math"/>
+                    <w:i/>
+                  </w:rPr>
+                </m:ctrlPr>
+              </m:mPr>
+              <m:mr>
+                <m:e>
+                  <m:r>
+                    <w:rPr>
+                      <w:rFonts w:ascii="Cambria Math" w:eastAsiaTheme="minorEastAsia" w:hAnsi="Cambria Math"/>
+                    </w:rPr>
+                    <m:t>-0.0578</m:t>
+                  </m:r>
+                </m:e>
+              </m:mr>
+              <m:mr>
+                <m:e>
+                  <m:r>
+                    <w:rPr>
+                      <w:rFonts w:ascii="Cambria Math" w:eastAsiaTheme="minorEastAsia" w:hAnsi="Cambria Math"/>
+                    </w:rPr>
+                    <m:t>-0.1156</m:t>
+                  </m:r>
+                </m:e>
+              </m:mr>
+            </m:m>
+          </m:e>
+        </m:d>
+      </m:oMath>
+      <w:r>
+        <w:rPr>
+          <w:rFonts w:eastAsiaTheme="minorEastAsia"/>
+        </w:rPr>
+        <w:t>.</w:t>
+      </w:r>
+    </w:p>
+    <w:p>
+      <w:pPr>
         <w:pStyle w:val="Titre2"/>
       </w:pPr>
-      <w:bookmarkStart w:id="4" w:name="_Toc24451428"/>
+      <w:bookmarkStart w:id="4" w:name="_Toc24479076"/>
+      <w:r>
+        <w:rPr>
+          <w:noProof/>
+        </w:rPr>
+        <w:drawing>
+          <wp:anchor distT="0" distB="0" distL="114300" distR="114300" simplePos="0" relativeHeight="251661312" behindDoc="0" locked="0" layoutInCell="1" allowOverlap="1" wp14:anchorId="753AD297" wp14:editId="1725FB29">
+            <wp:simplePos x="0" y="0"/>
+            <wp:positionH relativeFrom="margin">
+              <wp:posOffset>3834130</wp:posOffset>
+            </wp:positionH>
+            <wp:positionV relativeFrom="paragraph">
+              <wp:posOffset>69215</wp:posOffset>
+            </wp:positionV>
+            <wp:extent cx="2460625" cy="1844040"/>
+            <wp:effectExtent l="133350" t="114300" r="130175" b="156210"/>
+            <wp:wrapSquare wrapText="bothSides"/>
+            <wp:docPr id="1" name="Image 1"/>
+            <wp:cNvGraphicFramePr>
+              <a:graphicFrameLocks xmlns:a="http://schemas.openxmlformats.org/drawingml/2006/main" noChangeAspect="1"/>
+            </wp:cNvGraphicFramePr>
+            <a:graphic xmlns:a="http://schemas.openxmlformats.org/drawingml/2006/main">
+              <a:graphicData uri="http://schemas.openxmlformats.org/drawingml/2006/picture">
+                <pic:pic xmlns:pic="http://schemas.openxmlformats.org/drawingml/2006/picture">
+                  <pic:nvPicPr>
+                    <pic:cNvPr id="0" name="Picture 1"/>
+                    <pic:cNvPicPr>
+                      <a:picLocks noChangeAspect="1" noChangeArrowheads="1"/>
+                    </pic:cNvPicPr>
+                  </pic:nvPicPr>
+                  <pic:blipFill>
+                    <a:blip r:embed="rId6">
+                      <a:extLst>
+                        <a:ext uri="{28A0092B-C50C-407E-A947-70E740481C1C}">
+                          <a14:useLocalDpi xmlns:a14="http://schemas.microsoft.com/office/drawing/2010/main" val="0"/>
+                        </a:ext>
+                      </a:extLst>
+                    </a:blip>
+                    <a:srcRect/>
+                    <a:stretch>
+                      <a:fillRect/>
+                    </a:stretch>
+                  </pic:blipFill>
+                  <pic:spPr bwMode="auto">
+                    <a:xfrm>
+                      <a:off x="0" y="0"/>
+                      <a:ext cx="2460625" cy="1844040"/>
+                    </a:xfrm>
+                    <a:prstGeom prst="rect">
+                      <a:avLst/>
+                    </a:prstGeom>
+                    <a:solidFill>
+                      <a:srgbClr val="FFFFFF">
+                        <a:shade val="85000"/>
+                      </a:srgbClr>
+                    </a:solidFill>
+                    <a:ln w="88900" cap="sq">
+                      <a:solidFill>
+                        <a:srgbClr val="FFFFFF"/>
+                      </a:solidFill>
+                      <a:miter lim="800000"/>
+                    </a:ln>
+                    <a:effectLst>
+                      <a:outerShdw blurRad="55000" dist="18000" dir="5400000" algn="tl" rotWithShape="0">
+                        <a:srgbClr val="000000">
+                          <a:alpha val="40000"/>
+                        </a:srgbClr>
+                      </a:outerShdw>
+                    </a:effectLst>
+                    <a:scene3d>
+                      <a:camera prst="orthographicFront"/>
+                      <a:lightRig rig="twoPt" dir="t">
+                        <a:rot lat="0" lon="0" rev="7200000"/>
+                      </a:lightRig>
+                    </a:scene3d>
+                    <a:sp3d>
+                      <a:bevelT w="25400" h="19050"/>
+                      <a:contourClr>
+                        <a:srgbClr val="FFFFFF"/>
+                      </a:contourClr>
+                    </a:sp3d>
+                  </pic:spPr>
+                </pic:pic>
+              </a:graphicData>
+            </a:graphic>
+            <wp14:sizeRelH relativeFrom="margin">
+              <wp14:pctWidth>0</wp14:pctWidth>
+            </wp14:sizeRelH>
+            <wp14:sizeRelV relativeFrom="margin">
+              <wp14:pctHeight>0</wp14:pctHeight>
+            </wp14:sizeRelV>
+          </wp:anchor>
+        </w:drawing>
+      </w:r>
       <w:r>
         <w:t>Contour plot</w:t>
       </w:r>
       <w:bookmarkEnd w:id="4"/>
     </w:p>
+    <w:p/>
+    <w:p>
+      <w:r>
+        <w:t>The contour plot seems coherent with the eigenvalues, eigenvectors and minimal point previously computed.</w:t>
+      </w:r>
+      <w:r>
+        <w:br w:type="page"/>
+      </w:r>
+    </w:p>
+    <w:p/>
     <w:p>
       <w:pPr>
         <w:pStyle w:val="Titre1"/>
@@ -1285,7 +4043,7 @@
           <w:numId w:val="26"/>
         </w:numPr>
       </w:pPr>
-      <w:bookmarkStart w:id="5" w:name="_Toc24451429"/>
+      <w:bookmarkStart w:id="5" w:name="_Toc24479077"/>
       <w:r>
         <w:t>LMS algorithm</w:t>
       </w:r>
@@ -1295,17 +4053,166 @@
       <w:pPr>
         <w:pStyle w:val="Titre2"/>
       </w:pPr>
-      <w:bookmarkStart w:id="6" w:name="_Toc24451430"/>
+      <w:bookmarkStart w:id="6" w:name="_Toc24479078"/>
       <w:r>
         <w:t>Maximum stable learning rate</w:t>
       </w:r>
       <w:bookmarkEnd w:id="6"/>
     </w:p>
+    <w:p/>
     <w:p>
+      <w:r>
+        <w:t xml:space="preserve">The learning rate should satisfy the following condition: </w:t>
+      </w:r>
+      <m:oMath>
+        <m:r>
+          <w:rPr>
+            <w:rFonts w:ascii="Cambria Math" w:hAnsi="Cambria Math"/>
+          </w:rPr>
+          <m:t>α&lt;</m:t>
+        </m:r>
+        <m:f>
+          <m:fPr>
+            <m:ctrlPr>
+              <w:rPr>
+                <w:rFonts w:ascii="Cambria Math" w:hAnsi="Cambria Math"/>
+                <w:i/>
+              </w:rPr>
+            </m:ctrlPr>
+          </m:fPr>
+          <m:num>
+            <m:r>
+              <w:rPr>
+                <w:rFonts w:ascii="Cambria Math" w:hAnsi="Cambria Math"/>
+              </w:rPr>
+              <m:t>2</m:t>
+            </m:r>
+          </m:num>
+          <m:den>
+            <m:sSub>
+              <m:sSubPr>
+                <m:ctrlPr>
+                  <w:rPr>
+                    <w:rFonts w:ascii="Cambria Math" w:hAnsi="Cambria Math"/>
+                    <w:i/>
+                  </w:rPr>
+                </m:ctrlPr>
+              </m:sSubPr>
+              <m:e>
+                <m:r>
+                  <w:rPr>
+                    <w:rFonts w:ascii="Cambria Math" w:hAnsi="Cambria Math"/>
+                  </w:rPr>
+                  <m:t>λ</m:t>
+                </m:r>
+              </m:e>
+              <m:sub>
+                <m:r>
+                  <w:rPr>
+                    <w:rFonts w:ascii="Cambria Math" w:hAnsi="Cambria Math"/>
+                  </w:rPr>
+                  <m:t>max</m:t>
+                </m:r>
+              </m:sub>
+            </m:sSub>
+          </m:den>
+        </m:f>
+      </m:oMath>
+      <w:r>
+        <w:rPr>
+          <w:rFonts w:eastAsiaTheme="minorEastAsia"/>
+        </w:rPr>
+        <w:t xml:space="preserve"> where </w:t>
+      </w:r>
+      <m:oMath>
+        <m:sSub>
+          <m:sSubPr>
+            <m:ctrlPr>
+              <w:rPr>
+                <w:rFonts w:ascii="Cambria Math" w:eastAsiaTheme="minorEastAsia" w:hAnsi="Cambria Math"/>
+                <w:i/>
+              </w:rPr>
+            </m:ctrlPr>
+          </m:sSubPr>
+          <m:e>
+            <m:r>
+              <w:rPr>
+                <w:rFonts w:ascii="Cambria Math" w:eastAsiaTheme="minorEastAsia" w:hAnsi="Cambria Math"/>
+              </w:rPr>
+              <m:t>λ</m:t>
+            </m:r>
+          </m:e>
+          <m:sub>
+            <m:r>
+              <w:rPr>
+                <w:rFonts w:ascii="Cambria Math" w:eastAsiaTheme="minorEastAsia" w:hAnsi="Cambria Math"/>
+              </w:rPr>
+              <m:t>max</m:t>
+            </m:r>
+          </m:sub>
+        </m:sSub>
+      </m:oMath>
+      <w:r>
+        <w:rPr>
+          <w:rFonts w:eastAsiaTheme="minorEastAsia"/>
+        </w:rPr>
+        <w:t xml:space="preserve"> is the greatest eigenvalue of the Hessian. In our case </w:t>
+      </w:r>
+      <m:oMath>
+        <m:sSub>
+          <m:sSubPr>
+            <m:ctrlPr>
+              <w:rPr>
+                <w:rFonts w:ascii="Cambria Math" w:eastAsiaTheme="minorEastAsia" w:hAnsi="Cambria Math"/>
+                <w:i/>
+              </w:rPr>
+            </m:ctrlPr>
+          </m:sSubPr>
+          <m:e>
+            <m:r>
+              <w:rPr>
+                <w:rFonts w:ascii="Cambria Math" w:eastAsiaTheme="minorEastAsia" w:hAnsi="Cambria Math"/>
+              </w:rPr>
+              <m:t>λ</m:t>
+            </m:r>
+          </m:e>
+          <m:sub>
+            <m:r>
+              <w:rPr>
+                <w:rFonts w:ascii="Cambria Math" w:eastAsiaTheme="minorEastAsia" w:hAnsi="Cambria Math"/>
+              </w:rPr>
+              <m:t>max</m:t>
+            </m:r>
+          </m:sub>
+        </m:sSub>
+        <m:r>
+          <w:rPr>
+            <w:rFonts w:ascii="Cambria Math" w:eastAsiaTheme="minorEastAsia" w:hAnsi="Cambria Math"/>
+          </w:rPr>
+          <m:t>=2.16</m:t>
+        </m:r>
+      </m:oMath>
+      <w:r>
+        <w:rPr>
+          <w:rFonts w:eastAsiaTheme="minorEastAsia"/>
+        </w:rPr>
+        <w:t xml:space="preserve"> therefore the learning rate should be so </w:t>
+      </w:r>
+      <m:oMath>
+        <m:r>
+          <w:rPr>
+            <w:rFonts w:ascii="Cambria Math" w:eastAsiaTheme="minorEastAsia" w:hAnsi="Cambria Math"/>
+            <w:bdr w:val="single" w:sz="4" w:space="0" w:color="auto"/>
+          </w:rPr>
+          <m:t>α&lt;0.926</m:t>
+        </m:r>
+      </m:oMath>
+    </w:p>
+    <w:p>
       <w:pPr>
         <w:pStyle w:val="Titre2"/>
       </w:pPr>
-      <w:bookmarkStart w:id="7" w:name="_Toc24451431"/>
+      <w:bookmarkStart w:id="7" w:name="_Toc24479079"/>
       <w:r>
         <w:t>Algorithm implementation</w:t>
       </w:r>
@@ -1722,13 +4629,7 @@
           <w:rPr>
             <w:rFonts w:ascii="Cambria Math" w:eastAsiaTheme="minorEastAsia" w:hAnsi="Cambria Math"/>
           </w:rPr>
-          <m:t>p</m:t>
-        </m:r>
-        <m:r>
-          <w:rPr>
-            <w:rFonts w:ascii="Cambria Math" w:eastAsiaTheme="minorEastAsia" w:hAnsi="Cambria Math"/>
-          </w:rPr>
-          <m:t>(k)</m:t>
+          <m:t>p(k)</m:t>
         </m:r>
       </m:oMath>
       <w:r>
@@ -1817,7 +4718,7 @@
                         <w:rPr>
                           <w:rFonts w:ascii="Cambria Math" w:eastAsiaTheme="minorEastAsia" w:hAnsi="Cambria Math"/>
                         </w:rPr>
-                        <m:t>k-1</m:t>
+                        <m:t>k</m:t>
                       </m:r>
                     </m:e>
                   </m:d>
@@ -1847,6 +4748,12 @@
                         </w:rPr>
                         <m:t>k</m:t>
                       </m:r>
+                      <m:r>
+                        <w:rPr>
+                          <w:rFonts w:ascii="Cambria Math" w:eastAsiaTheme="minorEastAsia" w:hAnsi="Cambria Math"/>
+                        </w:rPr>
+                        <m:t>-1</m:t>
+                      </m:r>
                     </m:e>
                   </m:d>
                 </m:e>
@@ -1951,28 +4858,22 @@
       <w:pPr>
         <w:pStyle w:val="Titre2"/>
       </w:pPr>
-      <w:bookmarkStart w:id="8" w:name="_Toc24451432"/>
-      <w:r>
-        <w:t>Results</w:t>
-      </w:r>
-      <w:bookmarkEnd w:id="8"/>
-    </w:p>
-    <w:p>
+      <w:bookmarkStart w:id="8" w:name="_Toc24479080"/>
       <w:r>
         <w:rPr>
           <w:noProof/>
         </w:rPr>
         <w:drawing>
-          <wp:anchor distT="0" distB="0" distL="114300" distR="114300" simplePos="0" relativeHeight="251658240" behindDoc="0" locked="0" layoutInCell="1" allowOverlap="1" wp14:anchorId="1862E02E" wp14:editId="1B836742">
+          <wp:anchor distT="0" distB="0" distL="114300" distR="114300" simplePos="0" relativeHeight="251658240" behindDoc="0" locked="0" layoutInCell="1" allowOverlap="1" wp14:anchorId="1862E02E" wp14:editId="09B91953">
             <wp:simplePos x="0" y="0"/>
             <wp:positionH relativeFrom="margin">
-              <wp:posOffset>3131548</wp:posOffset>
+              <wp:posOffset>3356157</wp:posOffset>
             </wp:positionH>
             <wp:positionV relativeFrom="paragraph">
-              <wp:posOffset>-85000</wp:posOffset>
+              <wp:posOffset>137946</wp:posOffset>
             </wp:positionV>
-            <wp:extent cx="2988239" cy="2242457"/>
-            <wp:effectExtent l="0" t="0" r="3175" b="5715"/>
+            <wp:extent cx="2880000" cy="2160000"/>
+            <wp:effectExtent l="133350" t="114300" r="111125" b="145415"/>
             <wp:wrapSquare wrapText="bothSides"/>
             <wp:docPr id="3" name="Image 3"/>
             <wp:cNvGraphicFramePr>
@@ -1983,103 +4884,6 @@
                 <pic:pic xmlns:pic="http://schemas.openxmlformats.org/drawingml/2006/picture">
                   <pic:nvPicPr>
                     <pic:cNvPr id="0" name="Picture 1"/>
-                    <pic:cNvPicPr>
-                      <a:picLocks noChangeAspect="1" noChangeArrowheads="1"/>
-                    </pic:cNvPicPr>
-                  </pic:nvPicPr>
-                  <pic:blipFill>
-                    <a:blip r:embed="rId6">
-                      <a:extLst>
-                        <a:ext uri="{28A0092B-C50C-407E-A947-70E740481C1C}">
-                          <a14:useLocalDpi xmlns:a14="http://schemas.microsoft.com/office/drawing/2010/main" val="0"/>
-                        </a:ext>
-                      </a:extLst>
-                    </a:blip>
-                    <a:srcRect/>
-                    <a:stretch>
-                      <a:fillRect/>
-                    </a:stretch>
-                  </pic:blipFill>
-                  <pic:spPr bwMode="auto">
-                    <a:xfrm>
-                      <a:off x="0" y="0"/>
-                      <a:ext cx="2992796" cy="2245877"/>
-                    </a:xfrm>
-                    <a:prstGeom prst="rect">
-                      <a:avLst/>
-                    </a:prstGeom>
-                    <a:noFill/>
-                    <a:ln>
-                      <a:noFill/>
-                    </a:ln>
-                  </pic:spPr>
-                </pic:pic>
-              </a:graphicData>
-            </a:graphic>
-            <wp14:sizeRelH relativeFrom="margin">
-              <wp14:pctWidth>0</wp14:pctWidth>
-            </wp14:sizeRelH>
-            <wp14:sizeRelV relativeFrom="margin">
-              <wp14:pctHeight>0</wp14:pctHeight>
-            </wp14:sizeRelV>
-          </wp:anchor>
-        </w:drawing>
-      </w:r>
-    </w:p>
-    <w:p>
-      <w:r>
-        <w:t xml:space="preserve">First, plotting the weight onto the previous contour plot, we can see that the </w:t>
-      </w:r>
-      <w:r>
-        <w:t xml:space="preserve">algorithm converges </w:t>
-      </w:r>
-      <w:r>
-        <w:t>t</w:t>
-      </w:r>
-      <w:r>
-        <w:t>oward a solution which seems close to our minimal point (see Fig. XXXXXXXXX)</w:t>
-      </w:r>
-      <w:r>
-        <w:t xml:space="preserve">. </w:t>
-      </w:r>
-      <w:r>
-        <w:t>Then plotting the error, we can see that it is minimized accordingly</w:t>
-      </w:r>
-      <w:r>
-        <w:t xml:space="preserve"> (</w:t>
-      </w:r>
-      <w:r>
-        <w:t>see Fig. XXXXXXXXX</w:t>
-      </w:r>
-      <w:r>
-        <w:t>). Finally, plotting the original signal and the recovered signal, we can see that those two become the same as the error is minimized (</w:t>
-      </w:r>
-      <w:r>
-        <w:t>see Fig. XXXXXXXXX</w:t>
-      </w:r>
-      <w:r>
-        <w:t>).</w:t>
-      </w:r>
-    </w:p>
-    <w:p>
-      <w:r>
-        <w:rPr>
-          <w:noProof/>
-        </w:rPr>
-        <w:lastRenderedPageBreak/>
-        <w:drawing>
-          <wp:inline distT="0" distB="0" distL="0" distR="0" wp14:anchorId="2521A14C" wp14:editId="10628C17">
-            <wp:extent cx="5334000" cy="4002405"/>
-            <wp:effectExtent l="0" t="0" r="0" b="0"/>
-            <wp:docPr id="6" name="Image 6"/>
-            <wp:cNvGraphicFramePr>
-              <a:graphicFrameLocks xmlns:a="http://schemas.openxmlformats.org/drawingml/2006/main" noChangeAspect="1"/>
-            </wp:cNvGraphicFramePr>
-            <a:graphic xmlns:a="http://schemas.openxmlformats.org/drawingml/2006/main">
-              <a:graphicData uri="http://schemas.openxmlformats.org/drawingml/2006/picture">
-                <pic:pic xmlns:pic="http://schemas.openxmlformats.org/drawingml/2006/picture">
-                  <pic:nvPicPr>
-                    <pic:cNvPr id="0" name="Picture 4"/>
                     <pic:cNvPicPr>
                       <a:picLocks noChangeAspect="1" noChangeArrowheads="1"/>
                     </pic:cNvPicPr>
@@ -2100,39 +4904,205 @@
                   <pic:spPr bwMode="auto">
                     <a:xfrm>
                       <a:off x="0" y="0"/>
-                      <a:ext cx="5334000" cy="4002405"/>
+                      <a:ext cx="2880000" cy="2160000"/>
                     </a:xfrm>
                     <a:prstGeom prst="rect">
                       <a:avLst/>
                     </a:prstGeom>
-                    <a:noFill/>
-                    <a:ln>
-                      <a:noFill/>
+                    <a:solidFill>
+                      <a:srgbClr val="FFFFFF">
+                        <a:shade val="85000"/>
+                      </a:srgbClr>
+                    </a:solidFill>
+                    <a:ln w="88900" cap="sq">
+                      <a:solidFill>
+                        <a:srgbClr val="FFFFFF"/>
+                      </a:solidFill>
+                      <a:miter lim="800000"/>
                     </a:ln>
+                    <a:effectLst>
+                      <a:outerShdw blurRad="55000" dist="18000" dir="5400000" algn="tl" rotWithShape="0">
+                        <a:srgbClr val="000000">
+                          <a:alpha val="40000"/>
+                        </a:srgbClr>
+                      </a:outerShdw>
+                    </a:effectLst>
+                    <a:scene3d>
+                      <a:camera prst="orthographicFront"/>
+                      <a:lightRig rig="twoPt" dir="t">
+                        <a:rot lat="0" lon="0" rev="7200000"/>
+                      </a:lightRig>
+                    </a:scene3d>
+                    <a:sp3d>
+                      <a:bevelT w="25400" h="19050"/>
+                      <a:contourClr>
+                        <a:srgbClr val="FFFFFF"/>
+                      </a:contourClr>
+                    </a:sp3d>
                   </pic:spPr>
                 </pic:pic>
               </a:graphicData>
             </a:graphic>
-          </wp:inline>
+            <wp14:sizeRelH relativeFrom="margin">
+              <wp14:pctWidth>0</wp14:pctWidth>
+            </wp14:sizeRelH>
+            <wp14:sizeRelV relativeFrom="margin">
+              <wp14:pctHeight>0</wp14:pctHeight>
+            </wp14:sizeRelV>
+          </wp:anchor>
         </w:drawing>
       </w:r>
       <w:r>
+        <w:t>Results</w:t>
+      </w:r>
+      <w:bookmarkEnd w:id="8"/>
+    </w:p>
+    <w:p/>
+    <w:p>
+      <w:pPr>
+        <w:rPr>
+          <w:rFonts w:eastAsiaTheme="minorEastAsia"/>
+        </w:rPr>
+      </w:pPr>
+      <w:r>
+        <w:t xml:space="preserve">First, plotting the weight onto the previous contour plot, we can see that the </w:t>
+      </w:r>
+      <w:r>
+        <w:t xml:space="preserve">algorithm converges </w:t>
+      </w:r>
+      <w:r>
+        <w:t>t</w:t>
+      </w:r>
+      <w:r>
+        <w:t>oward a solution which seems close to our minimal point (see Fig. XXXXXXXXX)</w:t>
+      </w:r>
+      <w:r>
+        <w:t xml:space="preserve">. </w:t>
+      </w:r>
+      <w:r>
+        <w:t>Then plotting the error, we can see that it is minimized accordingly</w:t>
+      </w:r>
+      <w:r>
+        <w:t xml:space="preserve"> (see Fig. XXXXXXXXX). Finally, plotting the original signal and the recovered signal, we can see that those two become the same as the error is minimized (see Fig. XXXXXXXXX).</w:t>
+      </w:r>
+      <w:r>
+        <w:t xml:space="preserve"> </w:t>
+      </w:r>
+    </w:p>
+    <w:p>
+      <w:pPr>
+        <w:rPr>
+          <w:rFonts w:eastAsiaTheme="minorEastAsia"/>
+        </w:rPr>
+      </w:pPr>
+      <w:r>
+        <w:rPr>
+          <w:rFonts w:eastAsiaTheme="minorEastAsia"/>
+        </w:rPr>
+        <w:t>The number of iterations needed for the algorithm to converge depends on the learning rate and the error threshold wanted. Here with our parameters (</w:t>
+      </w:r>
+      <m:oMath>
+        <m:r>
+          <w:rPr>
+            <w:rFonts w:ascii="Cambria Math" w:hAnsi="Cambria Math"/>
+          </w:rPr>
+          <m:t>α=0.12</m:t>
+        </m:r>
+      </m:oMath>
+      <w:r>
+        <w:rPr>
+          <w:rFonts w:eastAsiaTheme="minorEastAsia"/>
+        </w:rPr>
+        <w:t xml:space="preserve"> and </w:t>
+      </w:r>
+      <m:oMath>
+        <m:r>
+          <w:rPr>
+            <w:rFonts w:ascii="Cambria Math" w:eastAsiaTheme="minorEastAsia" w:hAnsi="Cambria Math"/>
+          </w:rPr>
+          <m:t>error max=</m:t>
+        </m:r>
+        <m:sSup>
+          <m:sSupPr>
+            <m:ctrlPr>
+              <w:rPr>
+                <w:rFonts w:ascii="Cambria Math" w:eastAsiaTheme="minorEastAsia" w:hAnsi="Cambria Math"/>
+                <w:i/>
+              </w:rPr>
+            </m:ctrlPr>
+          </m:sSupPr>
+          <m:e>
+            <m:r>
+              <w:rPr>
+                <w:rFonts w:ascii="Cambria Math" w:eastAsiaTheme="minorEastAsia" w:hAnsi="Cambria Math"/>
+              </w:rPr>
+              <m:t>10</m:t>
+            </m:r>
+          </m:e>
+          <m:sup>
+            <m:r>
+              <w:rPr>
+                <w:rFonts w:ascii="Cambria Math" w:eastAsiaTheme="minorEastAsia" w:hAnsi="Cambria Math"/>
+              </w:rPr>
+              <m:t>-4</m:t>
+            </m:r>
+          </m:sup>
+        </m:sSup>
+      </m:oMath>
+      <w:r>
+        <w:rPr>
+          <w:rFonts w:eastAsiaTheme="minorEastAsia"/>
+        </w:rPr>
+        <w:t>) the program converges in 34 iterations.</w:t>
+      </w:r>
+    </w:p>
+    <w:p>
+      <w:r>
+        <w:rPr>
+          <w:rFonts w:eastAsiaTheme="minorEastAsia"/>
+        </w:rPr>
+        <w:t>However, we can note that the original and recovered signal will never be truly the same as the error can be minimized but can never reach a true 0.</w:t>
+      </w:r>
+      <w:r>
+        <w:rPr>
+          <w:rFonts w:eastAsiaTheme="minorEastAsia"/>
+        </w:rPr>
+        <w:t xml:space="preserve"> If we let run the algorithm for a greater number of iterations (for example 70) we can see that the result is </w:t>
+      </w:r>
+      <w:proofErr w:type="gramStart"/>
+      <w:r>
+        <w:rPr>
+          <w:rFonts w:eastAsiaTheme="minorEastAsia"/>
+        </w:rPr>
+        <w:t>pretty satisfying</w:t>
+      </w:r>
+      <w:proofErr w:type="gramEnd"/>
+      <w:r>
+        <w:rPr>
+          <w:rFonts w:eastAsiaTheme="minorEastAsia"/>
+        </w:rPr>
+        <w:t xml:space="preserve"> ass the error decrease and the original and recover signals merge (see Fig. XXXXX and XXXXXX).</w:t>
+      </w:r>
+    </w:p>
+    <w:p>
+      <w:r>
         <w:rPr>
           <w:noProof/>
         </w:rPr>
+        <w:lastRenderedPageBreak/>
         <w:drawing>
-          <wp:anchor distT="0" distB="0" distL="114300" distR="114300" simplePos="0" relativeHeight="251659264" behindDoc="0" locked="0" layoutInCell="1" allowOverlap="1" wp14:anchorId="0A82B407" wp14:editId="42301409">
+          <wp:anchor distT="0" distB="0" distL="114300" distR="114300" simplePos="0" relativeHeight="251663360" behindDoc="0" locked="0" layoutInCell="1" allowOverlap="1" wp14:anchorId="089A2AEF" wp14:editId="0A78BD25">
             <wp:simplePos x="0" y="0"/>
             <wp:positionH relativeFrom="margin">
-              <wp:posOffset>83185</wp:posOffset>
+              <wp:posOffset>3347810</wp:posOffset>
             </wp:positionH>
             <wp:positionV relativeFrom="paragraph">
-              <wp:posOffset>335280</wp:posOffset>
+              <wp:posOffset>2576013</wp:posOffset>
             </wp:positionV>
-            <wp:extent cx="3472180" cy="2605405"/>
-            <wp:effectExtent l="0" t="0" r="0" b="4445"/>
-            <wp:wrapTopAndBottom/>
-            <wp:docPr id="4" name="Image 4"/>
+            <wp:extent cx="2877820" cy="2159635"/>
+            <wp:effectExtent l="133350" t="114300" r="113030" b="145415"/>
+            <wp:wrapSquare wrapText="bothSides"/>
+            <wp:docPr id="5" name="Image 5"/>
             <wp:cNvGraphicFramePr>
               <a:graphicFrameLocks xmlns:a="http://schemas.openxmlformats.org/drawingml/2006/main" noChangeAspect="1"/>
             </wp:cNvGraphicFramePr>
@@ -2140,7 +5110,7 @@
               <a:graphicData uri="http://schemas.openxmlformats.org/drawingml/2006/picture">
                 <pic:pic xmlns:pic="http://schemas.openxmlformats.org/drawingml/2006/picture">
                   <pic:nvPicPr>
-                    <pic:cNvPr id="0" name="Picture 2"/>
+                    <pic:cNvPr id="0" name="Picture 3"/>
                     <pic:cNvPicPr>
                       <a:picLocks noChangeAspect="1" noChangeArrowheads="1"/>
                     </pic:cNvPicPr>
@@ -2161,15 +5131,41 @@
                   <pic:spPr bwMode="auto">
                     <a:xfrm>
                       <a:off x="0" y="0"/>
-                      <a:ext cx="3472180" cy="2605405"/>
+                      <a:ext cx="2877820" cy="2159635"/>
                     </a:xfrm>
                     <a:prstGeom prst="rect">
                       <a:avLst/>
                     </a:prstGeom>
-                    <a:noFill/>
-                    <a:ln>
-                      <a:noFill/>
+                    <a:solidFill>
+                      <a:srgbClr val="FFFFFF">
+                        <a:shade val="85000"/>
+                      </a:srgbClr>
+                    </a:solidFill>
+                    <a:ln w="88900" cap="sq">
+                      <a:solidFill>
+                        <a:srgbClr val="FFFFFF"/>
+                      </a:solidFill>
+                      <a:miter lim="800000"/>
                     </a:ln>
+                    <a:effectLst>
+                      <a:outerShdw blurRad="55000" dist="18000" dir="5400000" algn="tl" rotWithShape="0">
+                        <a:srgbClr val="000000">
+                          <a:alpha val="40000"/>
+                        </a:srgbClr>
+                      </a:outerShdw>
+                    </a:effectLst>
+                    <a:scene3d>
+                      <a:camera prst="orthographicFront"/>
+                      <a:lightRig rig="twoPt" dir="t">
+                        <a:rot lat="0" lon="0" rev="7200000"/>
+                      </a:lightRig>
+                    </a:scene3d>
+                    <a:sp3d>
+                      <a:bevelT w="25400" h="19050"/>
+                      <a:contourClr>
+                        <a:srgbClr val="FFFFFF"/>
+                      </a:contourClr>
+                    </a:sp3d>
                   </pic:spPr>
                 </pic:pic>
               </a:graphicData>
@@ -2183,6 +5179,286 @@
           </wp:anchor>
         </w:drawing>
       </w:r>
+      <w:r>
+        <w:rPr>
+          <w:noProof/>
+        </w:rPr>
+        <w:drawing>
+          <wp:anchor distT="0" distB="0" distL="114300" distR="114300" simplePos="0" relativeHeight="251660288" behindDoc="0" locked="0" layoutInCell="1" allowOverlap="1" wp14:anchorId="2521A14C" wp14:editId="108246E1">
+            <wp:simplePos x="0" y="0"/>
+            <wp:positionH relativeFrom="column">
+              <wp:posOffset>3347720</wp:posOffset>
+            </wp:positionH>
+            <wp:positionV relativeFrom="paragraph">
+              <wp:posOffset>114300</wp:posOffset>
+            </wp:positionV>
+            <wp:extent cx="2878455" cy="2159635"/>
+            <wp:effectExtent l="133350" t="114300" r="112395" b="145415"/>
+            <wp:wrapSquare wrapText="bothSides"/>
+            <wp:docPr id="6" name="Image 6"/>
+            <wp:cNvGraphicFramePr>
+              <a:graphicFrameLocks xmlns:a="http://schemas.openxmlformats.org/drawingml/2006/main" noChangeAspect="1"/>
+            </wp:cNvGraphicFramePr>
+            <a:graphic xmlns:a="http://schemas.openxmlformats.org/drawingml/2006/main">
+              <a:graphicData uri="http://schemas.openxmlformats.org/drawingml/2006/picture">
+                <pic:pic xmlns:pic="http://schemas.openxmlformats.org/drawingml/2006/picture">
+                  <pic:nvPicPr>
+                    <pic:cNvPr id="0" name="Picture 4"/>
+                    <pic:cNvPicPr>
+                      <a:picLocks noChangeAspect="1" noChangeArrowheads="1"/>
+                    </pic:cNvPicPr>
+                  </pic:nvPicPr>
+                  <pic:blipFill>
+                    <a:blip r:embed="rId9">
+                      <a:extLst>
+                        <a:ext uri="{28A0092B-C50C-407E-A947-70E740481C1C}">
+                          <a14:useLocalDpi xmlns:a14="http://schemas.microsoft.com/office/drawing/2010/main" val="0"/>
+                        </a:ext>
+                      </a:extLst>
+                    </a:blip>
+                    <a:srcRect/>
+                    <a:stretch>
+                      <a:fillRect/>
+                    </a:stretch>
+                  </pic:blipFill>
+                  <pic:spPr bwMode="auto">
+                    <a:xfrm>
+                      <a:off x="0" y="0"/>
+                      <a:ext cx="2878455" cy="2159635"/>
+                    </a:xfrm>
+                    <a:prstGeom prst="rect">
+                      <a:avLst/>
+                    </a:prstGeom>
+                    <a:solidFill>
+                      <a:srgbClr val="FFFFFF">
+                        <a:shade val="85000"/>
+                      </a:srgbClr>
+                    </a:solidFill>
+                    <a:ln w="88900" cap="sq">
+                      <a:solidFill>
+                        <a:srgbClr val="FFFFFF"/>
+                      </a:solidFill>
+                      <a:miter lim="800000"/>
+                    </a:ln>
+                    <a:effectLst>
+                      <a:outerShdw blurRad="55000" dist="18000" dir="5400000" algn="tl" rotWithShape="0">
+                        <a:srgbClr val="000000">
+                          <a:alpha val="40000"/>
+                        </a:srgbClr>
+                      </a:outerShdw>
+                    </a:effectLst>
+                    <a:scene3d>
+                      <a:camera prst="orthographicFront"/>
+                      <a:lightRig rig="twoPt" dir="t">
+                        <a:rot lat="0" lon="0" rev="7200000"/>
+                      </a:lightRig>
+                    </a:scene3d>
+                    <a:sp3d>
+                      <a:bevelT w="25400" h="19050"/>
+                      <a:contourClr>
+                        <a:srgbClr val="FFFFFF"/>
+                      </a:contourClr>
+                    </a:sp3d>
+                  </pic:spPr>
+                </pic:pic>
+              </a:graphicData>
+            </a:graphic>
+            <wp14:sizeRelH relativeFrom="margin">
+              <wp14:pctWidth>0</wp14:pctWidth>
+            </wp14:sizeRelH>
+            <wp14:sizeRelV relativeFrom="margin">
+              <wp14:pctHeight>0</wp14:pctHeight>
+            </wp14:sizeRelV>
+          </wp:anchor>
+        </w:drawing>
+      </w:r>
+      <w:r>
+        <w:rPr>
+          <w:noProof/>
+        </w:rPr>
+        <w:drawing>
+          <wp:anchor distT="0" distB="0" distL="114300" distR="114300" simplePos="0" relativeHeight="251662336" behindDoc="0" locked="0" layoutInCell="1" allowOverlap="1" wp14:anchorId="5B2B64E1" wp14:editId="2CC59C06">
+            <wp:simplePos x="0" y="0"/>
+            <wp:positionH relativeFrom="margin">
+              <wp:posOffset>-7892</wp:posOffset>
+            </wp:positionH>
+            <wp:positionV relativeFrom="paragraph">
+              <wp:posOffset>2599871</wp:posOffset>
+            </wp:positionV>
+            <wp:extent cx="2879120" cy="2160000"/>
+            <wp:effectExtent l="133350" t="114300" r="111760" b="145415"/>
+            <wp:wrapSquare wrapText="bothSides"/>
+            <wp:docPr id="2" name="Image 2"/>
+            <wp:cNvGraphicFramePr>
+              <a:graphicFrameLocks xmlns:a="http://schemas.openxmlformats.org/drawingml/2006/main" noChangeAspect="1"/>
+            </wp:cNvGraphicFramePr>
+            <a:graphic xmlns:a="http://schemas.openxmlformats.org/drawingml/2006/main">
+              <a:graphicData uri="http://schemas.openxmlformats.org/drawingml/2006/picture">
+                <pic:pic xmlns:pic="http://schemas.openxmlformats.org/drawingml/2006/picture">
+                  <pic:nvPicPr>
+                    <pic:cNvPr id="0" name="Picture 2"/>
+                    <pic:cNvPicPr>
+                      <a:picLocks noChangeAspect="1" noChangeArrowheads="1"/>
+                    </pic:cNvPicPr>
+                  </pic:nvPicPr>
+                  <pic:blipFill>
+                    <a:blip r:embed="rId10">
+                      <a:extLst>
+                        <a:ext uri="{28A0092B-C50C-407E-A947-70E740481C1C}">
+                          <a14:useLocalDpi xmlns:a14="http://schemas.microsoft.com/office/drawing/2010/main" val="0"/>
+                        </a:ext>
+                      </a:extLst>
+                    </a:blip>
+                    <a:srcRect/>
+                    <a:stretch>
+                      <a:fillRect/>
+                    </a:stretch>
+                  </pic:blipFill>
+                  <pic:spPr bwMode="auto">
+                    <a:xfrm>
+                      <a:off x="0" y="0"/>
+                      <a:ext cx="2879120" cy="2160000"/>
+                    </a:xfrm>
+                    <a:prstGeom prst="rect">
+                      <a:avLst/>
+                    </a:prstGeom>
+                    <a:solidFill>
+                      <a:srgbClr val="FFFFFF">
+                        <a:shade val="85000"/>
+                      </a:srgbClr>
+                    </a:solidFill>
+                    <a:ln w="88900" cap="sq">
+                      <a:solidFill>
+                        <a:srgbClr val="FFFFFF"/>
+                      </a:solidFill>
+                      <a:miter lim="800000"/>
+                    </a:ln>
+                    <a:effectLst>
+                      <a:outerShdw blurRad="55000" dist="18000" dir="5400000" algn="tl" rotWithShape="0">
+                        <a:srgbClr val="000000">
+                          <a:alpha val="40000"/>
+                        </a:srgbClr>
+                      </a:outerShdw>
+                    </a:effectLst>
+                    <a:scene3d>
+                      <a:camera prst="orthographicFront"/>
+                      <a:lightRig rig="twoPt" dir="t">
+                        <a:rot lat="0" lon="0" rev="7200000"/>
+                      </a:lightRig>
+                    </a:scene3d>
+                    <a:sp3d>
+                      <a:bevelT w="25400" h="19050"/>
+                      <a:contourClr>
+                        <a:srgbClr val="FFFFFF"/>
+                      </a:contourClr>
+                    </a:sp3d>
+                  </pic:spPr>
+                </pic:pic>
+              </a:graphicData>
+            </a:graphic>
+            <wp14:sizeRelH relativeFrom="margin">
+              <wp14:pctWidth>0</wp14:pctWidth>
+            </wp14:sizeRelH>
+            <wp14:sizeRelV relativeFrom="margin">
+              <wp14:pctHeight>0</wp14:pctHeight>
+            </wp14:sizeRelV>
+          </wp:anchor>
+        </w:drawing>
+      </w:r>
+      <w:r>
+        <w:rPr>
+          <w:noProof/>
+        </w:rPr>
+        <w:drawing>
+          <wp:anchor distT="0" distB="0" distL="114300" distR="114300" simplePos="0" relativeHeight="251659264" behindDoc="0" locked="0" layoutInCell="1" allowOverlap="1" wp14:anchorId="0A82B407" wp14:editId="7E284151">
+            <wp:simplePos x="0" y="0"/>
+            <wp:positionH relativeFrom="margin">
+              <wp:posOffset>-43815</wp:posOffset>
+            </wp:positionH>
+            <wp:positionV relativeFrom="paragraph">
+              <wp:posOffset>114300</wp:posOffset>
+            </wp:positionV>
+            <wp:extent cx="2878455" cy="2159635"/>
+            <wp:effectExtent l="133350" t="114300" r="112395" b="145415"/>
+            <wp:wrapTopAndBottom/>
+            <wp:docPr id="4" name="Image 4"/>
+            <wp:cNvGraphicFramePr>
+              <a:graphicFrameLocks xmlns:a="http://schemas.openxmlformats.org/drawingml/2006/main" noChangeAspect="1"/>
+            </wp:cNvGraphicFramePr>
+            <a:graphic xmlns:a="http://schemas.openxmlformats.org/drawingml/2006/main">
+              <a:graphicData uri="http://schemas.openxmlformats.org/drawingml/2006/picture">
+                <pic:pic xmlns:pic="http://schemas.openxmlformats.org/drawingml/2006/picture">
+                  <pic:nvPicPr>
+                    <pic:cNvPr id="0" name="Picture 2"/>
+                    <pic:cNvPicPr>
+                      <a:picLocks noChangeAspect="1" noChangeArrowheads="1"/>
+                    </pic:cNvPicPr>
+                  </pic:nvPicPr>
+                  <pic:blipFill>
+                    <a:blip r:embed="rId11">
+                      <a:extLst>
+                        <a:ext uri="{28A0092B-C50C-407E-A947-70E740481C1C}">
+                          <a14:useLocalDpi xmlns:a14="http://schemas.microsoft.com/office/drawing/2010/main" val="0"/>
+                        </a:ext>
+                      </a:extLst>
+                    </a:blip>
+                    <a:srcRect/>
+                    <a:stretch>
+                      <a:fillRect/>
+                    </a:stretch>
+                  </pic:blipFill>
+                  <pic:spPr bwMode="auto">
+                    <a:xfrm>
+                      <a:off x="0" y="0"/>
+                      <a:ext cx="2878455" cy="2159635"/>
+                    </a:xfrm>
+                    <a:prstGeom prst="rect">
+                      <a:avLst/>
+                    </a:prstGeom>
+                    <a:solidFill>
+                      <a:srgbClr val="FFFFFF">
+                        <a:shade val="85000"/>
+                      </a:srgbClr>
+                    </a:solidFill>
+                    <a:ln w="88900" cap="sq">
+                      <a:solidFill>
+                        <a:srgbClr val="FFFFFF"/>
+                      </a:solidFill>
+                      <a:miter lim="800000"/>
+                    </a:ln>
+                    <a:effectLst>
+                      <a:outerShdw blurRad="55000" dist="18000" dir="5400000" algn="tl" rotWithShape="0">
+                        <a:srgbClr val="000000">
+                          <a:alpha val="40000"/>
+                        </a:srgbClr>
+                      </a:outerShdw>
+                    </a:effectLst>
+                    <a:scene3d>
+                      <a:camera prst="orthographicFront"/>
+                      <a:lightRig rig="twoPt" dir="t">
+                        <a:rot lat="0" lon="0" rev="7200000"/>
+                      </a:lightRig>
+                    </a:scene3d>
+                    <a:sp3d>
+                      <a:bevelT w="25400" h="19050"/>
+                      <a:contourClr>
+                        <a:srgbClr val="FFFFFF"/>
+                      </a:contourClr>
+                    </a:sp3d>
+                  </pic:spPr>
+                </pic:pic>
+              </a:graphicData>
+            </a:graphic>
+            <wp14:sizeRelH relativeFrom="margin">
+              <wp14:pctWidth>0</wp14:pctWidth>
+            </wp14:sizeRelH>
+            <wp14:sizeRelV relativeFrom="margin">
+              <wp14:pctHeight>0</wp14:pctHeight>
+            </wp14:sizeRelV>
+          </wp:anchor>
+        </w:drawing>
+      </w:r>
+      <w:bookmarkStart w:id="9" w:name="_Toc24479081"/>
     </w:p>
     <w:p>
       <w:pPr>
@@ -2192,16 +5468,17 @@
           <w:numId w:val="26"/>
         </w:numPr>
       </w:pPr>
-      <w:bookmarkStart w:id="9" w:name="_Toc24451433"/>
-      <w:r>
-        <w:t>Noise chang</w:t>
-      </w:r>
-      <w:bookmarkStart w:id="10" w:name="_GoBack"/>
-      <w:bookmarkEnd w:id="10"/>
-      <w:r>
-        <w:t>e</w:t>
+      <w:r>
+        <w:t>Noise change</w:t>
       </w:r>
       <w:bookmarkEnd w:id="9"/>
+    </w:p>
+    <w:p>
+      <w:pPr>
+        <w:rPr>
+          <w:rFonts w:ascii="Trebuchet MS" w:hAnsi="Trebuchet MS"/>
+        </w:rPr>
+      </w:pPr>
     </w:p>
     <w:p>
       <w:pPr>
@@ -2223,12 +5500,12 @@
           <w:numId w:val="26"/>
         </w:numPr>
       </w:pPr>
-      <w:bookmarkStart w:id="11" w:name="_Toc24451434"/>
+      <w:bookmarkStart w:id="10" w:name="_Toc24479082"/>
       <w:r>
         <w:lastRenderedPageBreak/>
         <w:t>References</w:t>
       </w:r>
-      <w:bookmarkEnd w:id="11"/>
+      <w:bookmarkEnd w:id="10"/>
     </w:p>
     <w:p/>
     <w:p>
@@ -2242,362 +5519,15 @@
         <w:rPr>
           <w:rFonts w:ascii="Trebuchet MS" w:hAnsi="Trebuchet MS"/>
           <w:color w:val="333333"/>
-        </w:rPr>
-      </w:pPr>
-      <w:r>
-        <w:rPr>
-          <w:rFonts w:ascii="Trebuchet MS" w:eastAsia="Times New Roman" w:hAnsi="Trebuchet MS" w:cs="Times New Roman"/>
-          <w:color w:val="333333"/>
-          <w:sz w:val="24"/>
-          <w:szCs w:val="24"/>
-        </w:rPr>
-        <w:t>“</w:t>
-      </w:r>
-      <w:r>
-        <w:rPr>
-          <w:rFonts w:ascii="Trebuchet MS" w:eastAsia="Times New Roman" w:hAnsi="Trebuchet MS" w:cs="Times New Roman"/>
-          <w:color w:val="333333"/>
-        </w:rPr>
-        <w:t xml:space="preserve">TurtleBot 2 - Open source personal research robot,” </w:t>
-      </w:r>
-      <w:proofErr w:type="spellStart"/>
-      <w:r>
-        <w:rPr>
-          <w:rFonts w:ascii="Trebuchet MS" w:eastAsia="Times New Roman" w:hAnsi="Trebuchet MS" w:cs="Times New Roman"/>
-          <w:i/>
-          <w:iCs/>
-          <w:color w:val="333333"/>
-        </w:rPr>
-        <w:t>Clearpath</w:t>
-      </w:r>
-      <w:proofErr w:type="spellEnd"/>
-      <w:r>
-        <w:rPr>
-          <w:rFonts w:ascii="Trebuchet MS" w:eastAsia="Times New Roman" w:hAnsi="Trebuchet MS" w:cs="Times New Roman"/>
-          <w:i/>
-          <w:iCs/>
-          <w:color w:val="333333"/>
-        </w:rPr>
-        <w:t xml:space="preserve"> Robotics</w:t>
-      </w:r>
-      <w:r>
-        <w:rPr>
-          <w:rFonts w:ascii="Trebuchet MS" w:eastAsia="Times New Roman" w:hAnsi="Trebuchet MS" w:cs="Times New Roman"/>
-          <w:color w:val="333333"/>
-        </w:rPr>
-        <w:t>. [Online]. Available: https://clearpathrobotics.com/turtlebot-2-open-source-robot/. [Accessed: 05-Nov-2019].</w:t>
-      </w:r>
-    </w:p>
-    <w:p>
-      <w:pPr>
-        <w:pStyle w:val="Paragraphedeliste"/>
-        <w:numPr>
-          <w:ilvl w:val="0"/>
-          <w:numId w:val="16"/>
-        </w:numPr>
-        <w:spacing w:after="300" w:line="480" w:lineRule="auto"/>
-        <w:rPr>
-          <w:rFonts w:ascii="Trebuchet MS" w:hAnsi="Trebuchet MS"/>
-          <w:color w:val="333333"/>
-        </w:rPr>
-      </w:pPr>
-      <w:r>
-        <w:rPr>
-          <w:rFonts w:ascii="Trebuchet MS" w:eastAsia="Times New Roman" w:hAnsi="Trebuchet MS" w:cs="Times New Roman"/>
-          <w:color w:val="333333"/>
-        </w:rPr>
-        <w:t xml:space="preserve">“Astra Series,” </w:t>
-      </w:r>
-      <w:proofErr w:type="spellStart"/>
-      <w:r>
-        <w:rPr>
-          <w:rFonts w:ascii="Trebuchet MS" w:eastAsia="Times New Roman" w:hAnsi="Trebuchet MS" w:cs="Times New Roman"/>
-          <w:i/>
-          <w:iCs/>
-          <w:color w:val="333333"/>
-        </w:rPr>
-        <w:t>Orbbec</w:t>
-      </w:r>
-      <w:proofErr w:type="spellEnd"/>
-      <w:r>
-        <w:rPr>
-          <w:rFonts w:ascii="Trebuchet MS" w:eastAsia="Times New Roman" w:hAnsi="Trebuchet MS" w:cs="Times New Roman"/>
-          <w:color w:val="333333"/>
-        </w:rPr>
-        <w:t xml:space="preserve">, 26-Feb-2019. [Online]. </w:t>
-      </w:r>
-      <w:proofErr w:type="spellStart"/>
-      <w:r>
-        <w:rPr>
-          <w:rFonts w:ascii="Trebuchet MS" w:eastAsia="Times New Roman" w:hAnsi="Trebuchet MS" w:cs="Times New Roman"/>
-          <w:color w:val="333333"/>
-          <w:lang w:val="fr-FR"/>
-        </w:rPr>
-        <w:t>Available</w:t>
-      </w:r>
-      <w:proofErr w:type="spellEnd"/>
-      <w:r>
-        <w:rPr>
-          <w:rFonts w:ascii="Trebuchet MS" w:eastAsia="Times New Roman" w:hAnsi="Trebuchet MS" w:cs="Times New Roman"/>
-          <w:color w:val="333333"/>
-          <w:lang w:val="fr-FR"/>
-        </w:rPr>
-        <w:t xml:space="preserve">: https://orbbec3d.com/product-astra-pro/. </w:t>
-      </w:r>
-      <w:r>
-        <w:rPr>
-          <w:rFonts w:ascii="Trebuchet MS" w:eastAsia="Times New Roman" w:hAnsi="Trebuchet MS" w:cs="Times New Roman"/>
-          <w:color w:val="333333"/>
-        </w:rPr>
-        <w:t>[Accessed: 05-Nov-2019].</w:t>
-      </w:r>
-    </w:p>
-    <w:p>
-      <w:pPr>
-        <w:pStyle w:val="Paragraphedeliste"/>
-        <w:numPr>
-          <w:ilvl w:val="0"/>
-          <w:numId w:val="16"/>
-        </w:numPr>
-        <w:spacing w:after="300" w:line="480" w:lineRule="auto"/>
-        <w:rPr>
-          <w:rFonts w:ascii="Trebuchet MS" w:hAnsi="Trebuchet MS"/>
-          <w:color w:val="333333"/>
-        </w:rPr>
-      </w:pPr>
-      <w:r>
-        <w:rPr>
-          <w:rFonts w:ascii="Trebuchet MS" w:hAnsi="Trebuchet MS"/>
-        </w:rPr>
-        <w:t xml:space="preserve"> </w:t>
-      </w:r>
-      <w:r>
-        <w:rPr>
-          <w:rFonts w:ascii="Trebuchet MS" w:hAnsi="Trebuchet MS"/>
-          <w:color w:val="333333"/>
           <w:shd w:val="clear" w:color="auto" w:fill="FFFFFF"/>
         </w:rPr>
-        <w:t>“About ROS,” </w:t>
-      </w:r>
-      <w:r>
-        <w:rPr>
-          <w:rFonts w:ascii="Trebuchet MS" w:hAnsi="Trebuchet MS"/>
-          <w:i/>
-          <w:iCs/>
-          <w:color w:val="333333"/>
-        </w:rPr>
-        <w:t>ROS.org</w:t>
-      </w:r>
-      <w:r>
-        <w:rPr>
-          <w:rFonts w:ascii="Trebuchet MS" w:hAnsi="Trebuchet MS"/>
-          <w:color w:val="333333"/>
-          <w:shd w:val="clear" w:color="auto" w:fill="FFFFFF"/>
-        </w:rPr>
-        <w:t xml:space="preserve">. [Online]. </w:t>
-      </w:r>
-      <w:proofErr w:type="spellStart"/>
-      <w:r>
-        <w:rPr>
-          <w:rFonts w:ascii="Trebuchet MS" w:hAnsi="Trebuchet MS"/>
-          <w:color w:val="333333"/>
-          <w:shd w:val="clear" w:color="auto" w:fill="FFFFFF"/>
-          <w:lang w:val="fr-FR"/>
-        </w:rPr>
-        <w:t>Available</w:t>
-      </w:r>
-      <w:proofErr w:type="spellEnd"/>
-      <w:r>
-        <w:rPr>
-          <w:rFonts w:ascii="Trebuchet MS" w:hAnsi="Trebuchet MS"/>
-          <w:color w:val="333333"/>
-          <w:shd w:val="clear" w:color="auto" w:fill="FFFFFF"/>
-          <w:lang w:val="fr-FR"/>
-        </w:rPr>
-        <w:t xml:space="preserve">: https://www.ros.org/about-ros/. </w:t>
-      </w:r>
-      <w:r>
-        <w:rPr>
-          <w:rFonts w:ascii="Trebuchet MS" w:hAnsi="Trebuchet MS"/>
-          <w:color w:val="333333"/>
-          <w:shd w:val="clear" w:color="auto" w:fill="FFFFFF"/>
-        </w:rPr>
-        <w:t>[Accessed: 05-Nov-2019].</w:t>
-      </w:r>
-    </w:p>
-    <w:p>
-      <w:pPr>
-        <w:pStyle w:val="Paragraphedeliste"/>
-        <w:numPr>
-          <w:ilvl w:val="0"/>
-          <w:numId w:val="16"/>
-        </w:numPr>
-        <w:spacing w:after="300" w:line="480" w:lineRule="auto"/>
-        <w:rPr>
-          <w:rFonts w:ascii="Trebuchet MS" w:hAnsi="Trebuchet MS"/>
-          <w:color w:val="333333"/>
-        </w:rPr>
-      </w:pPr>
-      <w:r>
-        <w:rPr>
-          <w:rFonts w:ascii="Trebuchet MS" w:hAnsi="Trebuchet MS"/>
-          <w:color w:val="333333"/>
-          <w:shd w:val="clear" w:color="auto" w:fill="FFFFFF"/>
-        </w:rPr>
-        <w:t>“Robot Operating System,” </w:t>
-      </w:r>
-      <w:r>
-        <w:rPr>
-          <w:rFonts w:ascii="Trebuchet MS" w:hAnsi="Trebuchet MS"/>
-          <w:i/>
-          <w:iCs/>
-          <w:color w:val="333333"/>
-        </w:rPr>
-        <w:t>Wikipedia</w:t>
-      </w:r>
-      <w:r>
-        <w:rPr>
-          <w:rFonts w:ascii="Trebuchet MS" w:hAnsi="Trebuchet MS"/>
-          <w:color w:val="333333"/>
-          <w:shd w:val="clear" w:color="auto" w:fill="FFFFFF"/>
-        </w:rPr>
-        <w:t>, 14-Oct-2019. [Online]. Available: https://en.wikipedia.org/wiki/Robot_Operating_System. [Accessed: 05-Nov-2019].</w:t>
-      </w:r>
-      <w:r>
-        <w:rPr>
-          <w:rFonts w:ascii="Trebuchet MS" w:eastAsia="Times New Roman" w:hAnsi="Trebuchet MS" w:cs="Times New Roman"/>
-          <w:color w:val="333333"/>
-        </w:rPr>
-        <w:t xml:space="preserve"> </w:t>
-      </w:r>
-    </w:p>
-    <w:p>
-      <w:pPr>
-        <w:pStyle w:val="Paragraphedeliste"/>
-        <w:numPr>
-          <w:ilvl w:val="0"/>
-          <w:numId w:val="16"/>
-        </w:numPr>
-        <w:spacing w:after="300" w:line="480" w:lineRule="auto"/>
-        <w:rPr>
-          <w:rFonts w:ascii="Trebuchet MS" w:hAnsi="Trebuchet MS"/>
-          <w:color w:val="333333"/>
-        </w:rPr>
-      </w:pPr>
-      <w:r>
-        <w:rPr>
-          <w:rFonts w:ascii="Trebuchet MS" w:eastAsia="Times New Roman" w:hAnsi="Trebuchet MS" w:cs="Times New Roman"/>
-          <w:color w:val="333333"/>
-        </w:rPr>
-        <w:t xml:space="preserve">“Wiki,” </w:t>
-      </w:r>
-      <w:r>
-        <w:rPr>
-          <w:rFonts w:ascii="Trebuchet MS" w:eastAsia="Times New Roman" w:hAnsi="Trebuchet MS" w:cs="Times New Roman"/>
-          <w:i/>
-          <w:iCs/>
-          <w:color w:val="333333"/>
-        </w:rPr>
-        <w:t>ros.org</w:t>
-      </w:r>
-      <w:r>
-        <w:rPr>
-          <w:rFonts w:ascii="Trebuchet MS" w:eastAsia="Times New Roman" w:hAnsi="Trebuchet MS" w:cs="Times New Roman"/>
-          <w:color w:val="333333"/>
-        </w:rPr>
-        <w:t>. [Online]. Available: http://wiki.ros.org/Robots/TurtleBot. [Accessed: 05-Nov-2019].</w:t>
-      </w:r>
-    </w:p>
-    <w:p>
-      <w:pPr>
-        <w:pStyle w:val="Paragraphedeliste"/>
-        <w:numPr>
-          <w:ilvl w:val="0"/>
-          <w:numId w:val="16"/>
-        </w:numPr>
-        <w:spacing w:after="300" w:line="480" w:lineRule="auto"/>
-        <w:rPr>
-          <w:rFonts w:ascii="Trebuchet MS" w:hAnsi="Trebuchet MS"/>
-          <w:color w:val="333333"/>
-          <w:shd w:val="clear" w:color="auto" w:fill="FFFFFF"/>
-        </w:rPr>
-      </w:pPr>
-      <w:r>
-        <w:rPr>
-          <w:rFonts w:ascii="Trebuchet MS" w:hAnsi="Trebuchet MS"/>
-          <w:color w:val="333333"/>
-          <w:shd w:val="clear" w:color="auto" w:fill="FFFFFF"/>
-        </w:rPr>
-        <w:t xml:space="preserve">V. </w:t>
-      </w:r>
-      <w:proofErr w:type="spellStart"/>
-      <w:r>
-        <w:rPr>
-          <w:rFonts w:ascii="Trebuchet MS" w:hAnsi="Trebuchet MS"/>
-          <w:color w:val="333333"/>
-          <w:shd w:val="clear" w:color="auto" w:fill="FFFFFF"/>
-        </w:rPr>
-        <w:t>Mazzari</w:t>
-      </w:r>
-      <w:proofErr w:type="spellEnd"/>
-      <w:r>
-        <w:rPr>
-          <w:rFonts w:ascii="Trebuchet MS" w:hAnsi="Trebuchet MS"/>
-          <w:color w:val="333333"/>
-          <w:shd w:val="clear" w:color="auto" w:fill="FFFFFF"/>
-        </w:rPr>
-        <w:t xml:space="preserve"> and V. </w:t>
-      </w:r>
-      <w:proofErr w:type="spellStart"/>
-      <w:r>
-        <w:rPr>
-          <w:rFonts w:ascii="Trebuchet MS" w:hAnsi="Trebuchet MS"/>
-          <w:color w:val="333333"/>
-          <w:shd w:val="clear" w:color="auto" w:fill="FFFFFF"/>
-        </w:rPr>
-        <w:t>Mazzari</w:t>
-      </w:r>
-      <w:proofErr w:type="spellEnd"/>
-      <w:r>
-        <w:rPr>
-          <w:rFonts w:ascii="Trebuchet MS" w:hAnsi="Trebuchet MS"/>
-          <w:color w:val="333333"/>
-          <w:shd w:val="clear" w:color="auto" w:fill="FFFFFF"/>
-        </w:rPr>
-        <w:t>, “ROS - Robot Operating System,” </w:t>
-      </w:r>
-      <w:proofErr w:type="spellStart"/>
-      <w:r>
-        <w:rPr>
-          <w:rFonts w:ascii="Trebuchet MS" w:hAnsi="Trebuchet MS"/>
-          <w:i/>
-          <w:iCs/>
-          <w:color w:val="333333"/>
-        </w:rPr>
-        <w:t>Génération</w:t>
-      </w:r>
-      <w:proofErr w:type="spellEnd"/>
-      <w:r>
-        <w:rPr>
-          <w:rFonts w:ascii="Trebuchet MS" w:hAnsi="Trebuchet MS"/>
-          <w:i/>
-          <w:iCs/>
-          <w:color w:val="333333"/>
-        </w:rPr>
-        <w:t xml:space="preserve"> Robots - Blog</w:t>
-      </w:r>
-      <w:r>
-        <w:rPr>
-          <w:rFonts w:ascii="Trebuchet MS" w:hAnsi="Trebuchet MS"/>
-          <w:color w:val="333333"/>
-          <w:shd w:val="clear" w:color="auto" w:fill="FFFFFF"/>
-        </w:rPr>
-        <w:t>, 26-Jul-2016. [Online]. Available: https://www.generationrobots.com/blog/en/ros-robot-operating-system-2/. [Accessed: 05-Nov-2019].</w:t>
-      </w:r>
+      </w:pPr>
+      <w:bookmarkStart w:id="11" w:name="_GoBack"/>
+      <w:bookmarkEnd w:id="11"/>
     </w:p>
     <w:sectPr>
       <w:pgSz w:w="11906" w:h="16838"/>
-      <w:pgMar w:top="1417" w:right="1417" w:bottom="1417" w:left="1417" w:header="708" w:footer="708" w:gutter="0"/>
+      <w:pgMar w:top="851" w:right="851" w:bottom="851" w:left="851" w:header="709" w:footer="709" w:gutter="0"/>
       <w:cols w:space="708"/>
       <w:docGrid w:linePitch="360"/>
     </w:sectPr>
@@ -5761,6 +8691,104 @@
       <w:color w:val="808080"/>
     </w:rPr>
   </w:style>
+  <w:style w:type="character" w:styleId="Marquedecommentaire">
+    <w:name w:val="annotation reference"/>
+    <w:basedOn w:val="Policepardfaut"/>
+    <w:uiPriority w:val="99"/>
+    <w:semiHidden/>
+    <w:unhideWhenUsed/>
+    <w:rsid w:val="001C79FA"/>
+    <w:rPr>
+      <w:sz w:val="16"/>
+      <w:szCs w:val="16"/>
+    </w:rPr>
+  </w:style>
+  <w:style w:type="paragraph" w:styleId="Commentaire">
+    <w:name w:val="annotation text"/>
+    <w:basedOn w:val="Normal"/>
+    <w:link w:val="CommentaireCar"/>
+    <w:uiPriority w:val="99"/>
+    <w:semiHidden/>
+    <w:unhideWhenUsed/>
+    <w:rsid w:val="001C79FA"/>
+    <w:pPr>
+      <w:spacing w:line="240" w:lineRule="auto"/>
+    </w:pPr>
+    <w:rPr>
+      <w:sz w:val="20"/>
+      <w:szCs w:val="20"/>
+    </w:rPr>
+  </w:style>
+  <w:style w:type="character" w:customStyle="1" w:styleId="CommentaireCar">
+    <w:name w:val="Commentaire Car"/>
+    <w:basedOn w:val="Policepardfaut"/>
+    <w:link w:val="Commentaire"/>
+    <w:uiPriority w:val="99"/>
+    <w:semiHidden/>
+    <w:rsid w:val="001C79FA"/>
+    <w:rPr>
+      <w:sz w:val="20"/>
+      <w:szCs w:val="20"/>
+    </w:rPr>
+  </w:style>
+  <w:style w:type="paragraph" w:styleId="Objetducommentaire">
+    <w:name w:val="annotation subject"/>
+    <w:basedOn w:val="Commentaire"/>
+    <w:next w:val="Commentaire"/>
+    <w:link w:val="ObjetducommentaireCar"/>
+    <w:uiPriority w:val="99"/>
+    <w:semiHidden/>
+    <w:unhideWhenUsed/>
+    <w:rsid w:val="001C79FA"/>
+    <w:rPr>
+      <w:b/>
+      <w:bCs/>
+    </w:rPr>
+  </w:style>
+  <w:style w:type="character" w:customStyle="1" w:styleId="ObjetducommentaireCar">
+    <w:name w:val="Objet du commentaire Car"/>
+    <w:basedOn w:val="CommentaireCar"/>
+    <w:link w:val="Objetducommentaire"/>
+    <w:uiPriority w:val="99"/>
+    <w:semiHidden/>
+    <w:rsid w:val="001C79FA"/>
+    <w:rPr>
+      <w:b/>
+      <w:bCs/>
+      <w:sz w:val="20"/>
+      <w:szCs w:val="20"/>
+    </w:rPr>
+  </w:style>
+  <w:style w:type="paragraph" w:styleId="Textedebulles">
+    <w:name w:val="Balloon Text"/>
+    <w:basedOn w:val="Normal"/>
+    <w:link w:val="TextedebullesCar"/>
+    <w:uiPriority w:val="99"/>
+    <w:semiHidden/>
+    <w:unhideWhenUsed/>
+    <w:rsid w:val="001C79FA"/>
+    <w:pPr>
+      <w:spacing w:after="0" w:line="240" w:lineRule="auto"/>
+    </w:pPr>
+    <w:rPr>
+      <w:rFonts w:ascii="Segoe UI" w:hAnsi="Segoe UI" w:cs="Segoe UI"/>
+      <w:sz w:val="18"/>
+      <w:szCs w:val="18"/>
+    </w:rPr>
+  </w:style>
+  <w:style w:type="character" w:customStyle="1" w:styleId="TextedebullesCar">
+    <w:name w:val="Texte de bulles Car"/>
+    <w:basedOn w:val="Policepardfaut"/>
+    <w:link w:val="Textedebulles"/>
+    <w:uiPriority w:val="99"/>
+    <w:semiHidden/>
+    <w:rsid w:val="001C79FA"/>
+    <w:rPr>
+      <w:rFonts w:ascii="Segoe UI" w:hAnsi="Segoe UI" w:cs="Segoe UI"/>
+      <w:sz w:val="18"/>
+      <w:szCs w:val="18"/>
+    </w:rPr>
+  </w:style>
 </w:styles>
 </file>
 
@@ -6064,7 +9092,7 @@
 </file>
 
 <file path=customXml/itemProps1.xml><?xml version="1.0" encoding="utf-8"?>
-<ds:datastoreItem xmlns:ds="http://schemas.openxmlformats.org/officeDocument/2006/customXml" ds:itemID="{AD584DFE-BAF1-433C-A715-ABFAA0F6E365}">
+<ds:datastoreItem xmlns:ds="http://schemas.openxmlformats.org/officeDocument/2006/customXml" ds:itemID="{A51F657F-6668-4026-8ACF-1446C4B9A399}">
   <ds:schemaRefs>
     <ds:schemaRef ds:uri="http://schemas.openxmlformats.org/officeDocument/2006/bibliography"/>
   </ds:schemaRefs>

</xml_diff>

<commit_message>
working on noise change
</commit_message>
<xml_diff>
--- a/Report_Project_2.docx
+++ b/Report_Project_2.docx
@@ -248,7 +248,7 @@
             </w:rPr>
             <w:fldChar w:fldCharType="separate"/>
           </w:r>
-          <w:hyperlink w:anchor="_Toc24479072" w:history="1">
+          <w:hyperlink w:anchor="_Toc24535793" w:history="1">
             <w:r>
               <w:rPr>
                 <w:rStyle w:val="Lienhypertexte"/>
@@ -275,7 +275,7 @@
                 <w:noProof/>
                 <w:webHidden/>
               </w:rPr>
-              <w:instrText xml:space="preserve"> PAGEREF _Toc24479072 \h </w:instrText>
+              <w:instrText xml:space="preserve"> PAGEREF _Toc24535793 \h </w:instrText>
             </w:r>
             <w:r>
               <w:rPr>
@@ -318,7 +318,7 @@
               <w:noProof/>
             </w:rPr>
           </w:pPr>
-          <w:hyperlink w:anchor="_Toc24479073" w:history="1">
+          <w:hyperlink w:anchor="_Toc24535794" w:history="1">
             <w:r>
               <w:rPr>
                 <w:rStyle w:val="Lienhypertexte"/>
@@ -359,7 +359,7 @@
                 <w:noProof/>
                 <w:webHidden/>
               </w:rPr>
-              <w:instrText xml:space="preserve"> PAGEREF _Toc24479073 \h </w:instrText>
+              <w:instrText xml:space="preserve"> PAGEREF _Toc24535794 \h </w:instrText>
             </w:r>
             <w:r>
               <w:rPr>
@@ -402,7 +402,7 @@
               <w:noProof/>
             </w:rPr>
           </w:pPr>
-          <w:hyperlink w:anchor="_Toc24479074" w:history="1">
+          <w:hyperlink w:anchor="_Toc24535795" w:history="1">
             <w:r>
               <w:rPr>
                 <w:rStyle w:val="Lienhypertexte"/>
@@ -443,7 +443,7 @@
                 <w:noProof/>
                 <w:webHidden/>
               </w:rPr>
-              <w:instrText xml:space="preserve"> PAGEREF _Toc24479074 \h </w:instrText>
+              <w:instrText xml:space="preserve"> PAGEREF _Toc24535795 \h </w:instrText>
             </w:r>
             <w:r>
               <w:rPr>
@@ -486,7 +486,7 @@
               <w:noProof/>
             </w:rPr>
           </w:pPr>
-          <w:hyperlink w:anchor="_Toc24479075" w:history="1">
+          <w:hyperlink w:anchor="_Toc24535796" w:history="1">
             <w:r>
               <w:rPr>
                 <w:rStyle w:val="Lienhypertexte"/>
@@ -527,7 +527,7 @@
                 <w:noProof/>
                 <w:webHidden/>
               </w:rPr>
-              <w:instrText xml:space="preserve"> PAGEREF _Toc24479075 \h </w:instrText>
+              <w:instrText xml:space="preserve"> PAGEREF _Toc24535796 \h </w:instrText>
             </w:r>
             <w:r>
               <w:rPr>
@@ -570,7 +570,7 @@
               <w:noProof/>
             </w:rPr>
           </w:pPr>
-          <w:hyperlink w:anchor="_Toc24479076" w:history="1">
+          <w:hyperlink w:anchor="_Toc24535797" w:history="1">
             <w:r>
               <w:rPr>
                 <w:rStyle w:val="Lienhypertexte"/>
@@ -611,7 +611,7 @@
                 <w:noProof/>
                 <w:webHidden/>
               </w:rPr>
-              <w:instrText xml:space="preserve"> PAGEREF _Toc24479076 \h </w:instrText>
+              <w:instrText xml:space="preserve"> PAGEREF _Toc24535797 \h </w:instrText>
             </w:r>
             <w:r>
               <w:rPr>
@@ -654,7 +654,7 @@
               <w:noProof/>
             </w:rPr>
           </w:pPr>
-          <w:hyperlink w:anchor="_Toc24479077" w:history="1">
+          <w:hyperlink w:anchor="_Toc24535798" w:history="1">
             <w:r>
               <w:rPr>
                 <w:rStyle w:val="Lienhypertexte"/>
@@ -695,7 +695,7 @@
                 <w:noProof/>
                 <w:webHidden/>
               </w:rPr>
-              <w:instrText xml:space="preserve"> PAGEREF _Toc24479077 \h </w:instrText>
+              <w:instrText xml:space="preserve"> PAGEREF _Toc24535798 \h </w:instrText>
             </w:r>
             <w:r>
               <w:rPr>
@@ -715,7 +715,7 @@
                 <w:noProof/>
                 <w:webHidden/>
               </w:rPr>
-              <w:t>2</w:t>
+              <w:t>3</w:t>
             </w:r>
             <w:r>
               <w:rPr>
@@ -738,7 +738,7 @@
               <w:noProof/>
             </w:rPr>
           </w:pPr>
-          <w:hyperlink w:anchor="_Toc24479078" w:history="1">
+          <w:hyperlink w:anchor="_Toc24535799" w:history="1">
             <w:r>
               <w:rPr>
                 <w:rStyle w:val="Lienhypertexte"/>
@@ -779,7 +779,7 @@
                 <w:noProof/>
                 <w:webHidden/>
               </w:rPr>
-              <w:instrText xml:space="preserve"> PAGEREF _Toc24479078 \h </w:instrText>
+              <w:instrText xml:space="preserve"> PAGEREF _Toc24535799 \h </w:instrText>
             </w:r>
             <w:r>
               <w:rPr>
@@ -799,7 +799,7 @@
                 <w:noProof/>
                 <w:webHidden/>
               </w:rPr>
-              <w:t>2</w:t>
+              <w:t>3</w:t>
             </w:r>
             <w:r>
               <w:rPr>
@@ -822,7 +822,7 @@
               <w:noProof/>
             </w:rPr>
           </w:pPr>
-          <w:hyperlink w:anchor="_Toc24479079" w:history="1">
+          <w:hyperlink w:anchor="_Toc24535800" w:history="1">
             <w:r>
               <w:rPr>
                 <w:rStyle w:val="Lienhypertexte"/>
@@ -863,7 +863,7 @@
                 <w:noProof/>
                 <w:webHidden/>
               </w:rPr>
-              <w:instrText xml:space="preserve"> PAGEREF _Toc24479079 \h </w:instrText>
+              <w:instrText xml:space="preserve"> PAGEREF _Toc24535800 \h </w:instrText>
             </w:r>
             <w:r>
               <w:rPr>
@@ -883,7 +883,7 @@
                 <w:noProof/>
                 <w:webHidden/>
               </w:rPr>
-              <w:t>2</w:t>
+              <w:t>3</w:t>
             </w:r>
             <w:r>
               <w:rPr>
@@ -906,7 +906,7 @@
               <w:noProof/>
             </w:rPr>
           </w:pPr>
-          <w:hyperlink w:anchor="_Toc24479080" w:history="1">
+          <w:hyperlink w:anchor="_Toc24535801" w:history="1">
             <w:r>
               <w:rPr>
                 <w:rStyle w:val="Lienhypertexte"/>
@@ -947,7 +947,7 @@
                 <w:noProof/>
                 <w:webHidden/>
               </w:rPr>
-              <w:instrText xml:space="preserve"> PAGEREF _Toc24479080 \h </w:instrText>
+              <w:instrText xml:space="preserve"> PAGEREF _Toc24535801 \h </w:instrText>
             </w:r>
             <w:r>
               <w:rPr>
@@ -967,7 +967,7 @@
                 <w:noProof/>
                 <w:webHidden/>
               </w:rPr>
-              <w:t>2</w:t>
+              <w:t>3</w:t>
             </w:r>
             <w:r>
               <w:rPr>
@@ -990,7 +990,7 @@
               <w:noProof/>
             </w:rPr>
           </w:pPr>
-          <w:hyperlink w:anchor="_Toc24479081" w:history="1">
+          <w:hyperlink w:anchor="_Toc24535802" w:history="1">
             <w:r>
               <w:rPr>
                 <w:rStyle w:val="Lienhypertexte"/>
@@ -1031,7 +1031,7 @@
                 <w:noProof/>
                 <w:webHidden/>
               </w:rPr>
-              <w:instrText xml:space="preserve"> PAGEREF _Toc24479081 \h </w:instrText>
+              <w:instrText xml:space="preserve"> PAGEREF _Toc24535802 \h </w:instrText>
             </w:r>
             <w:r>
               <w:rPr>
@@ -1051,7 +1051,7 @@
                 <w:noProof/>
                 <w:webHidden/>
               </w:rPr>
-              <w:t>3</w:t>
+              <w:t>4</w:t>
             </w:r>
             <w:r>
               <w:rPr>
@@ -1074,7 +1074,7 @@
               <w:noProof/>
             </w:rPr>
           </w:pPr>
-          <w:hyperlink w:anchor="_Toc24479082" w:history="1">
+          <w:hyperlink w:anchor="_Toc24535803" w:history="1">
             <w:r>
               <w:rPr>
                 <w:rStyle w:val="Lienhypertexte"/>
@@ -1115,7 +1115,7 @@
                 <w:noProof/>
                 <w:webHidden/>
               </w:rPr>
-              <w:instrText xml:space="preserve"> PAGEREF _Toc24479082 \h </w:instrText>
+              <w:instrText xml:space="preserve"> PAGEREF _Toc24535803 \h </w:instrText>
             </w:r>
             <w:r>
               <w:rPr>
@@ -1135,7 +1135,7 @@
                 <w:noProof/>
                 <w:webHidden/>
               </w:rPr>
-              <w:t>4</w:t>
+              <w:t>5</w:t>
             </w:r>
             <w:r>
               <w:rPr>
@@ -1181,7 +1181,7 @@
         <w:pStyle w:val="Titre1"/>
         <w:ind w:firstLine="720"/>
       </w:pPr>
-      <w:bookmarkStart w:id="0" w:name="_Toc24479072"/>
+      <w:bookmarkStart w:id="0" w:name="_Toc24535793"/>
       <w:r>
         <w:lastRenderedPageBreak/>
         <w:t>Introduction</w:t>
@@ -1197,7 +1197,7 @@
           <w:numId w:val="26"/>
         </w:numPr>
       </w:pPr>
-      <w:bookmarkStart w:id="1" w:name="_Toc24479073"/>
+      <w:bookmarkStart w:id="1" w:name="_Toc24535794"/>
       <w:r>
         <w:t>Mean square error</w:t>
       </w:r>
@@ -1208,7 +1208,7 @@
       <w:pPr>
         <w:pStyle w:val="Titre2"/>
       </w:pPr>
-      <w:bookmarkStart w:id="2" w:name="_Toc24479074"/>
+      <w:bookmarkStart w:id="2" w:name="_Toc24535795"/>
       <w:r>
         <w:t>Eigenvalues and eigenvectors of the Hessian</w:t>
       </w:r>
@@ -1997,6 +1997,9 @@
         </w:rPr>
       </w:pPr>
       <m:oMathPara>
+        <m:oMathParaPr>
+          <m:jc m:val="left"/>
+        </m:oMathParaPr>
         <m:oMath>
           <m:r>
             <w:rPr>
@@ -2320,6 +2323,9 @@
         </w:rPr>
       </w:pPr>
       <m:oMathPara>
+        <m:oMathParaPr>
+          <m:jc m:val="left"/>
+        </m:oMathParaPr>
         <m:oMath>
           <m:r>
             <w:rPr>
@@ -3221,7 +3227,7 @@
       <w:pPr>
         <w:pStyle w:val="Titre2"/>
       </w:pPr>
-      <w:bookmarkStart w:id="3" w:name="_Toc24479075"/>
+      <w:bookmarkStart w:id="3" w:name="_Toc24535796"/>
       <w:r>
         <w:t>Minimum point</w:t>
       </w:r>
@@ -3449,7 +3455,13 @@
           <w:rPr>
             <w:rFonts w:ascii="Cambria Math" w:eastAsiaTheme="minorEastAsia" w:hAnsi="Cambria Math"/>
           </w:rPr>
-          <m:t>h=0</m:t>
+          <m:t>h=</m:t>
+        </m:r>
+        <m:r>
+          <w:rPr>
+            <w:rFonts w:ascii="Cambria Math" w:eastAsiaTheme="minorEastAsia" w:hAnsi="Cambria Math"/>
+          </w:rPr>
+          <m:t>0</m:t>
         </m:r>
       </m:oMath>
       <w:r>
@@ -3579,6 +3591,9 @@
         </w:rPr>
       </w:pPr>
       <m:oMathPara>
+        <m:oMathParaPr>
+          <m:jc m:val="left"/>
+        </m:oMathParaPr>
         <m:oMath>
           <m:r>
             <w:rPr>
@@ -3926,7 +3941,7 @@
       <w:pPr>
         <w:pStyle w:val="Titre2"/>
       </w:pPr>
-      <w:bookmarkStart w:id="4" w:name="_Toc24479076"/>
+      <w:bookmarkStart w:id="4" w:name="_Toc24535797"/>
       <w:r>
         <w:rPr>
           <w:noProof/>
@@ -4043,7 +4058,7 @@
           <w:numId w:val="26"/>
         </w:numPr>
       </w:pPr>
-      <w:bookmarkStart w:id="5" w:name="_Toc24479077"/>
+      <w:bookmarkStart w:id="5" w:name="_Toc24535798"/>
       <w:r>
         <w:t>LMS algorithm</w:t>
       </w:r>
@@ -4053,7 +4068,7 @@
       <w:pPr>
         <w:pStyle w:val="Titre2"/>
       </w:pPr>
-      <w:bookmarkStart w:id="6" w:name="_Toc24479078"/>
+      <w:bookmarkStart w:id="6" w:name="_Toc24535799"/>
       <w:r>
         <w:t>Maximum stable learning rate</w:t>
       </w:r>
@@ -4212,7 +4227,7 @@
       <w:pPr>
         <w:pStyle w:val="Titre2"/>
       </w:pPr>
-      <w:bookmarkStart w:id="7" w:name="_Toc24479079"/>
+      <w:bookmarkStart w:id="7" w:name="_Toc24535800"/>
       <w:r>
         <w:t>Algorithm implementation</w:t>
       </w:r>
@@ -4336,6 +4351,9 @@
         </w:rPr>
       </w:pPr>
       <m:oMathPara>
+        <m:oMathParaPr>
+          <m:jc m:val="left"/>
+        </m:oMathParaPr>
         <m:oMath>
           <m:r>
             <w:rPr>
@@ -4746,13 +4764,7 @@
                         <w:rPr>
                           <w:rFonts w:ascii="Cambria Math" w:eastAsiaTheme="minorEastAsia" w:hAnsi="Cambria Math"/>
                         </w:rPr>
-                        <m:t>k</m:t>
-                      </m:r>
-                      <m:r>
-                        <w:rPr>
-                          <w:rFonts w:ascii="Cambria Math" w:eastAsiaTheme="minorEastAsia" w:hAnsi="Cambria Math"/>
-                        </w:rPr>
-                        <m:t>-1</m:t>
+                        <m:t>k-1</m:t>
                       </m:r>
                     </m:e>
                   </m:d>
@@ -4858,7 +4870,7 @@
       <w:pPr>
         <w:pStyle w:val="Titre2"/>
       </w:pPr>
-      <w:bookmarkStart w:id="8" w:name="_Toc24479080"/>
+      <w:bookmarkStart w:id="8" w:name="_Toc24535801"/>
       <w:r>
         <w:rPr>
           <w:noProof/>
@@ -5061,13 +5073,7 @@
         <w:rPr>
           <w:rFonts w:eastAsiaTheme="minorEastAsia"/>
         </w:rPr>
-        <w:t>However, we can note that the original and recovered signal will never be truly the same as the error can be minimized but can never reach a true 0.</w:t>
-      </w:r>
-      <w:r>
-        <w:rPr>
-          <w:rFonts w:eastAsiaTheme="minorEastAsia"/>
-        </w:rPr>
-        <w:t xml:space="preserve"> If we let run the algorithm for a greater number of iterations (for example 70) we can see that the result is </w:t>
+        <w:t xml:space="preserve">However, we can note that the original and recovered signal will never be truly the same as the error can be minimized but can never reach a true 0. If we let run the algorithm for a greater number of iterations (for example 70) we can see that the result is </w:t>
       </w:r>
       <w:proofErr w:type="gramStart"/>
       <w:r>
@@ -5458,7 +5464,6 @@
           </wp:anchor>
         </w:drawing>
       </w:r>
-      <w:bookmarkStart w:id="9" w:name="_Toc24479081"/>
     </w:p>
     <w:p>
       <w:pPr>
@@ -5468,6 +5473,7 @@
           <w:numId w:val="26"/>
         </w:numPr>
       </w:pPr>
+      <w:bookmarkStart w:id="9" w:name="_Toc24535802"/>
       <w:r>
         <w:t>Noise change</w:t>
       </w:r>
@@ -5483,12 +5489,1365 @@
     <w:p>
       <w:pPr>
         <w:rPr>
+          <w:rFonts w:ascii="Trebuchet MS" w:eastAsiaTheme="minorEastAsia" w:hAnsi="Trebuchet MS"/>
+        </w:rPr>
+      </w:pPr>
+      <w:r>
+        <w:rPr>
           <w:rFonts w:ascii="Trebuchet MS" w:hAnsi="Trebuchet MS"/>
         </w:rPr>
-      </w:pPr>
+        <w:t xml:space="preserve">The noise path we used distorted the original noise v(k) on both phase and amplitude (which was reduced by a magnitude). Let’s now test our filter with a different noise path </w:t>
+      </w:r>
+      <w:commentRangeStart w:id="10"/>
+      <w:r>
+        <w:rPr>
+          <w:rFonts w:ascii="Trebuchet MS" w:hAnsi="Trebuchet MS"/>
+        </w:rPr>
+        <w:t xml:space="preserve">impacting the phase differently </w:t>
+      </w:r>
+      <w:commentRangeEnd w:id="10"/>
+      <w:r>
+        <w:rPr>
+          <w:rStyle w:val="Marquedecommentaire"/>
+        </w:rPr>
+        <w:commentReference w:id="10"/>
+      </w:r>
+      <w:r>
+        <w:rPr>
+          <w:rFonts w:ascii="Trebuchet MS" w:hAnsi="Trebuchet MS"/>
+        </w:rPr>
+        <w:t>than</w:t>
+      </w:r>
+      <w:r>
+        <w:rPr>
+          <w:rFonts w:ascii="Trebuchet MS" w:hAnsi="Trebuchet MS"/>
+        </w:rPr>
+        <w:t xml:space="preserve"> the previous one and not having any impact on the amplitude. In other words, the noise contaminating the signal is now different and much stronger. To </w:t>
+      </w:r>
+      <w:proofErr w:type="spellStart"/>
+      <w:r>
+        <w:rPr>
+          <w:rFonts w:ascii="Trebuchet MS" w:hAnsi="Trebuchet MS"/>
+        </w:rPr>
+        <w:t>modelize</w:t>
+      </w:r>
+      <w:proofErr w:type="spellEnd"/>
+      <w:r>
+        <w:rPr>
+          <w:rFonts w:ascii="Trebuchet MS" w:hAnsi="Trebuchet MS"/>
+        </w:rPr>
+        <w:t xml:space="preserve"> this, we’ll now take: </w:t>
+      </w:r>
+      <m:oMath>
+        <m:r>
+          <w:rPr>
+            <w:rFonts w:ascii="Cambria Math" w:hAnsi="Cambria Math"/>
+          </w:rPr>
+          <m:t>m</m:t>
+        </m:r>
+        <m:d>
+          <m:dPr>
+            <m:ctrlPr>
+              <w:rPr>
+                <w:rFonts w:ascii="Cambria Math" w:hAnsi="Cambria Math"/>
+                <w:i/>
+              </w:rPr>
+            </m:ctrlPr>
+          </m:dPr>
+          <m:e>
+            <m:r>
+              <w:rPr>
+                <w:rFonts w:ascii="Cambria Math" w:hAnsi="Cambria Math"/>
+              </w:rPr>
+              <m:t>k</m:t>
+            </m:r>
+          </m:e>
+        </m:d>
+        <m:r>
+          <w:rPr>
+            <w:rFonts w:ascii="Cambria Math" w:hAnsi="Cambria Math"/>
+          </w:rPr>
+          <m:t>=1.2</m:t>
+        </m:r>
+        <m:func>
+          <m:funcPr>
+            <m:ctrlPr>
+              <w:rPr>
+                <w:rFonts w:ascii="Cambria Math" w:hAnsi="Cambria Math"/>
+                <w:i/>
+              </w:rPr>
+            </m:ctrlPr>
+          </m:funcPr>
+          <m:fName>
+            <m:r>
+              <m:rPr>
+                <m:sty m:val="p"/>
+              </m:rPr>
+              <w:rPr>
+                <w:rFonts w:ascii="Cambria Math" w:hAnsi="Cambria Math"/>
+              </w:rPr>
+              <m:t>sin</m:t>
+            </m:r>
+          </m:fName>
+          <m:e>
+            <m:d>
+              <m:dPr>
+                <m:ctrlPr>
+                  <w:rPr>
+                    <w:rFonts w:ascii="Cambria Math" w:hAnsi="Cambria Math"/>
+                    <w:i/>
+                  </w:rPr>
+                </m:ctrlPr>
+              </m:dPr>
+              <m:e>
+                <m:f>
+                  <m:fPr>
+                    <m:ctrlPr>
+                      <w:rPr>
+                        <w:rFonts w:ascii="Cambria Math" w:hAnsi="Cambria Math"/>
+                        <w:i/>
+                      </w:rPr>
+                    </m:ctrlPr>
+                  </m:fPr>
+                  <m:num>
+                    <m:r>
+                      <w:rPr>
+                        <w:rFonts w:ascii="Cambria Math" w:hAnsi="Cambria Math"/>
+                      </w:rPr>
+                      <m:t>2πk</m:t>
+                    </m:r>
+                  </m:num>
+                  <m:den>
+                    <m:r>
+                      <w:rPr>
+                        <w:rFonts w:ascii="Cambria Math" w:hAnsi="Cambria Math"/>
+                      </w:rPr>
+                      <m:t>3</m:t>
+                    </m:r>
+                  </m:den>
+                </m:f>
+                <m:r>
+                  <w:rPr>
+                    <w:rFonts w:ascii="Cambria Math" w:hAnsi="Cambria Math"/>
+                  </w:rPr>
+                  <m:t>-</m:t>
+                </m:r>
+                <m:f>
+                  <m:fPr>
+                    <m:ctrlPr>
+                      <w:rPr>
+                        <w:rFonts w:ascii="Cambria Math" w:hAnsi="Cambria Math"/>
+                        <w:i/>
+                      </w:rPr>
+                    </m:ctrlPr>
+                  </m:fPr>
+                  <m:num>
+                    <m:r>
+                      <w:rPr>
+                        <w:rFonts w:ascii="Cambria Math" w:hAnsi="Cambria Math"/>
+                      </w:rPr>
+                      <m:t>3π</m:t>
+                    </m:r>
+                  </m:num>
+                  <m:den>
+                    <m:r>
+                      <w:rPr>
+                        <w:rFonts w:ascii="Cambria Math" w:hAnsi="Cambria Math"/>
+                      </w:rPr>
+                      <m:t>2</m:t>
+                    </m:r>
+                  </m:den>
+                </m:f>
+              </m:e>
+            </m:d>
+          </m:e>
+        </m:func>
+      </m:oMath>
+      <w:r>
+        <w:rPr>
+          <w:rFonts w:ascii="Trebuchet MS" w:eastAsiaTheme="minorEastAsia" w:hAnsi="Trebuchet MS"/>
+        </w:rPr>
+        <w:t xml:space="preserve"> .</w:t>
+      </w:r>
     </w:p>
     <w:p>
-      <w:r>
+      <w:pPr>
+        <w:rPr>
+          <w:rFonts w:ascii="Trebuchet MS" w:eastAsiaTheme="minorEastAsia" w:hAnsi="Trebuchet MS"/>
+        </w:rPr>
+      </w:pPr>
+      <w:r>
+        <w:rPr>
+          <w:rFonts w:ascii="Trebuchet MS" w:eastAsiaTheme="minorEastAsia" w:hAnsi="Trebuchet MS"/>
+        </w:rPr>
+        <w:t>If we look closely, the Hessian of the mean square error doesn’t depend of the noise m(k). Therefore, the eigenvalues and eigenvectors of the Hessian are the same as previously</w:t>
+      </w:r>
+      <w:r>
+        <w:rPr>
+          <w:rFonts w:ascii="Trebuchet MS" w:eastAsiaTheme="minorEastAsia" w:hAnsi="Trebuchet MS"/>
+        </w:rPr>
+        <w:t xml:space="preserve"> and so is R.</w:t>
+      </w:r>
+    </w:p>
+    <w:p>
+      <w:pPr>
+        <w:rPr>
+          <w:rFonts w:ascii="Trebuchet MS" w:eastAsiaTheme="minorEastAsia" w:hAnsi="Trebuchet MS"/>
+        </w:rPr>
+      </w:pPr>
+      <w:r>
+        <w:rPr>
+          <w:rFonts w:ascii="Trebuchet MS" w:eastAsiaTheme="minorEastAsia" w:hAnsi="Trebuchet MS"/>
+        </w:rPr>
+        <w:t xml:space="preserve">The minimum point however is going to be affected as  </w:t>
+      </w:r>
+      <m:oMath>
+        <m:sSup>
+          <m:sSupPr>
+            <m:ctrlPr>
+              <w:rPr>
+                <w:rFonts w:ascii="Cambria Math" w:eastAsiaTheme="minorEastAsia" w:hAnsi="Cambria Math"/>
+                <w:i/>
+              </w:rPr>
+            </m:ctrlPr>
+          </m:sSupPr>
+          <m:e>
+            <m:r>
+              <w:rPr>
+                <w:rFonts w:ascii="Cambria Math" w:eastAsiaTheme="minorEastAsia" w:hAnsi="Cambria Math"/>
+              </w:rPr>
+              <m:t>x</m:t>
+            </m:r>
+          </m:e>
+          <m:sup>
+            <m:r>
+              <w:rPr>
+                <w:rFonts w:ascii="Cambria Math" w:eastAsiaTheme="minorEastAsia" w:hAnsi="Cambria Math"/>
+              </w:rPr>
+              <m:t>*</m:t>
+            </m:r>
+          </m:sup>
+        </m:sSup>
+        <m:r>
+          <w:rPr>
+            <w:rFonts w:ascii="Cambria Math" w:eastAsiaTheme="minorEastAsia" w:hAnsi="Cambria Math"/>
+          </w:rPr>
+          <m:t>=</m:t>
+        </m:r>
+        <m:sSup>
+          <m:sSupPr>
+            <m:ctrlPr>
+              <w:rPr>
+                <w:rFonts w:ascii="Cambria Math" w:eastAsiaTheme="minorEastAsia" w:hAnsi="Cambria Math"/>
+                <w:i/>
+              </w:rPr>
+            </m:ctrlPr>
+          </m:sSupPr>
+          <m:e>
+            <m:r>
+              <w:rPr>
+                <w:rFonts w:ascii="Cambria Math" w:eastAsiaTheme="minorEastAsia" w:hAnsi="Cambria Math"/>
+              </w:rPr>
+              <m:t>R</m:t>
+            </m:r>
+          </m:e>
+          <m:sup>
+            <m:r>
+              <w:rPr>
+                <w:rFonts w:ascii="Cambria Math" w:eastAsiaTheme="minorEastAsia" w:hAnsi="Cambria Math"/>
+              </w:rPr>
+              <m:t>-1</m:t>
+            </m:r>
+          </m:sup>
+        </m:sSup>
+        <m:r>
+          <w:rPr>
+            <w:rFonts w:ascii="Cambria Math" w:eastAsiaTheme="minorEastAsia" w:hAnsi="Cambria Math"/>
+          </w:rPr>
+          <m:t>h</m:t>
+        </m:r>
+      </m:oMath>
+      <w:r>
+        <w:rPr>
+          <w:rFonts w:ascii="Trebuchet MS" w:eastAsiaTheme="minorEastAsia" w:hAnsi="Trebuchet MS"/>
+        </w:rPr>
+        <w:t xml:space="preserve">  and  </w:t>
+      </w:r>
+      <m:oMath>
+        <m:r>
+          <w:rPr>
+            <w:rFonts w:ascii="Cambria Math" w:hAnsi="Cambria Math"/>
+          </w:rPr>
+          <m:t>h=</m:t>
+        </m:r>
+        <m:d>
+          <m:dPr>
+            <m:ctrlPr>
+              <w:rPr>
+                <w:rFonts w:ascii="Cambria Math" w:hAnsi="Cambria Math"/>
+                <w:i/>
+              </w:rPr>
+            </m:ctrlPr>
+          </m:dPr>
+          <m:e>
+            <m:m>
+              <m:mPr>
+                <m:mcs>
+                  <m:mc>
+                    <m:mcPr>
+                      <m:count m:val="1"/>
+                      <m:mcJc m:val="center"/>
+                    </m:mcPr>
+                  </m:mc>
+                </m:mcs>
+                <m:ctrlPr>
+                  <w:rPr>
+                    <w:rFonts w:ascii="Cambria Math" w:hAnsi="Cambria Math"/>
+                    <w:i/>
+                  </w:rPr>
+                </m:ctrlPr>
+              </m:mPr>
+              <m:mr>
+                <m:e>
+                  <m:r>
+                    <w:rPr>
+                      <w:rFonts w:ascii="Cambria Math" w:hAnsi="Cambria Math"/>
+                    </w:rPr>
+                    <m:t>E</m:t>
+                  </m:r>
+                  <m:d>
+                    <m:dPr>
+                      <m:begChr m:val="["/>
+                      <m:endChr m:val="]"/>
+                      <m:ctrlPr>
+                        <w:rPr>
+                          <w:rFonts w:ascii="Cambria Math" w:hAnsi="Cambria Math"/>
+                          <w:i/>
+                        </w:rPr>
+                      </m:ctrlPr>
+                    </m:dPr>
+                    <m:e>
+                      <m:r>
+                        <w:rPr>
+                          <w:rFonts w:ascii="Cambria Math" w:hAnsi="Cambria Math"/>
+                        </w:rPr>
+                        <m:t>m</m:t>
+                      </m:r>
+                      <m:d>
+                        <m:dPr>
+                          <m:ctrlPr>
+                            <w:rPr>
+                              <w:rFonts w:ascii="Cambria Math" w:hAnsi="Cambria Math"/>
+                              <w:i/>
+                            </w:rPr>
+                          </m:ctrlPr>
+                        </m:dPr>
+                        <m:e>
+                          <m:r>
+                            <w:rPr>
+                              <w:rFonts w:ascii="Cambria Math" w:hAnsi="Cambria Math"/>
+                            </w:rPr>
+                            <m:t>k</m:t>
+                          </m:r>
+                        </m:e>
+                      </m:d>
+                      <m:r>
+                        <w:rPr>
+                          <w:rFonts w:ascii="Cambria Math" w:hAnsi="Cambria Math"/>
+                        </w:rPr>
+                        <m:t>v</m:t>
+                      </m:r>
+                      <m:d>
+                        <m:dPr>
+                          <m:ctrlPr>
+                            <w:rPr>
+                              <w:rFonts w:ascii="Cambria Math" w:hAnsi="Cambria Math"/>
+                              <w:i/>
+                            </w:rPr>
+                          </m:ctrlPr>
+                        </m:dPr>
+                        <m:e>
+                          <m:r>
+                            <w:rPr>
+                              <w:rFonts w:ascii="Cambria Math" w:hAnsi="Cambria Math"/>
+                            </w:rPr>
+                            <m:t>k</m:t>
+                          </m:r>
+                        </m:e>
+                      </m:d>
+                    </m:e>
+                  </m:d>
+                </m:e>
+              </m:mr>
+              <m:mr>
+                <m:e>
+                  <m:r>
+                    <w:rPr>
+                      <w:rFonts w:ascii="Cambria Math" w:hAnsi="Cambria Math"/>
+                    </w:rPr>
+                    <m:t>E</m:t>
+                  </m:r>
+                  <m:d>
+                    <m:dPr>
+                      <m:begChr m:val="["/>
+                      <m:endChr m:val="]"/>
+                      <m:ctrlPr>
+                        <w:rPr>
+                          <w:rFonts w:ascii="Cambria Math" w:hAnsi="Cambria Math"/>
+                          <w:i/>
+                        </w:rPr>
+                      </m:ctrlPr>
+                    </m:dPr>
+                    <m:e>
+                      <m:r>
+                        <w:rPr>
+                          <w:rFonts w:ascii="Cambria Math" w:hAnsi="Cambria Math"/>
+                        </w:rPr>
+                        <m:t>m</m:t>
+                      </m:r>
+                      <m:d>
+                        <m:dPr>
+                          <m:ctrlPr>
+                            <w:rPr>
+                              <w:rFonts w:ascii="Cambria Math" w:hAnsi="Cambria Math"/>
+                              <w:i/>
+                            </w:rPr>
+                          </m:ctrlPr>
+                        </m:dPr>
+                        <m:e>
+                          <m:r>
+                            <w:rPr>
+                              <w:rFonts w:ascii="Cambria Math" w:hAnsi="Cambria Math"/>
+                            </w:rPr>
+                            <m:t>k</m:t>
+                          </m:r>
+                        </m:e>
+                      </m:d>
+                      <m:r>
+                        <w:rPr>
+                          <w:rFonts w:ascii="Cambria Math" w:hAnsi="Cambria Math"/>
+                        </w:rPr>
+                        <m:t>v</m:t>
+                      </m:r>
+                      <m:d>
+                        <m:dPr>
+                          <m:ctrlPr>
+                            <w:rPr>
+                              <w:rFonts w:ascii="Cambria Math" w:hAnsi="Cambria Math"/>
+                              <w:i/>
+                            </w:rPr>
+                          </m:ctrlPr>
+                        </m:dPr>
+                        <m:e>
+                          <m:r>
+                            <w:rPr>
+                              <w:rFonts w:ascii="Cambria Math" w:hAnsi="Cambria Math"/>
+                            </w:rPr>
+                            <m:t>k-1</m:t>
+                          </m:r>
+                        </m:e>
+                      </m:d>
+                    </m:e>
+                  </m:d>
+                </m:e>
+              </m:mr>
+            </m:m>
+          </m:e>
+        </m:d>
+      </m:oMath>
+      <w:r>
+        <w:rPr>
+          <w:rFonts w:ascii="Trebuchet MS" w:eastAsiaTheme="minorEastAsia" w:hAnsi="Trebuchet MS"/>
+        </w:rPr>
+        <w:t>.</w:t>
+      </w:r>
+    </w:p>
+    <w:p>
+      <w:pPr>
+        <w:rPr>
+          <w:rFonts w:ascii="Trebuchet MS" w:eastAsiaTheme="minorEastAsia" w:hAnsi="Trebuchet MS"/>
+        </w:rPr>
+      </w:pPr>
+      <m:oMathPara>
+        <m:oMathParaPr>
+          <m:jc m:val="left"/>
+        </m:oMathParaPr>
+        <m:oMath>
+          <m:r>
+            <w:rPr>
+              <w:rFonts w:ascii="Cambria Math" w:hAnsi="Cambria Math"/>
+            </w:rPr>
+            <m:t>E</m:t>
+          </m:r>
+          <m:d>
+            <m:dPr>
+              <m:begChr m:val="["/>
+              <m:endChr m:val="]"/>
+              <m:ctrlPr>
+                <w:rPr>
+                  <w:rFonts w:ascii="Cambria Math" w:hAnsi="Cambria Math"/>
+                  <w:i/>
+                </w:rPr>
+              </m:ctrlPr>
+            </m:dPr>
+            <m:e>
+              <m:r>
+                <w:rPr>
+                  <w:rFonts w:ascii="Cambria Math" w:hAnsi="Cambria Math"/>
+                </w:rPr>
+                <m:t>m</m:t>
+              </m:r>
+              <m:d>
+                <m:dPr>
+                  <m:ctrlPr>
+                    <w:rPr>
+                      <w:rFonts w:ascii="Cambria Math" w:hAnsi="Cambria Math"/>
+                      <w:i/>
+                    </w:rPr>
+                  </m:ctrlPr>
+                </m:dPr>
+                <m:e>
+                  <m:r>
+                    <w:rPr>
+                      <w:rFonts w:ascii="Cambria Math" w:hAnsi="Cambria Math"/>
+                    </w:rPr>
+                    <m:t>k</m:t>
+                  </m:r>
+                </m:e>
+              </m:d>
+              <m:r>
+                <w:rPr>
+                  <w:rFonts w:ascii="Cambria Math" w:hAnsi="Cambria Math"/>
+                </w:rPr>
+                <m:t>v</m:t>
+              </m:r>
+              <m:d>
+                <m:dPr>
+                  <m:ctrlPr>
+                    <w:rPr>
+                      <w:rFonts w:ascii="Cambria Math" w:hAnsi="Cambria Math"/>
+                      <w:i/>
+                    </w:rPr>
+                  </m:ctrlPr>
+                </m:dPr>
+                <m:e>
+                  <m:r>
+                    <w:rPr>
+                      <w:rFonts w:ascii="Cambria Math" w:hAnsi="Cambria Math"/>
+                    </w:rPr>
+                    <m:t>k</m:t>
+                  </m:r>
+                </m:e>
+              </m:d>
+            </m:e>
+          </m:d>
+          <m:r>
+            <w:rPr>
+              <w:rFonts w:ascii="Cambria Math" w:hAnsi="Cambria Math"/>
+            </w:rPr>
+            <m:t>=</m:t>
+          </m:r>
+          <m:sSup>
+            <m:sSupPr>
+              <m:ctrlPr>
+                <w:rPr>
+                  <w:rFonts w:ascii="Cambria Math" w:hAnsi="Cambria Math"/>
+                  <w:i/>
+                </w:rPr>
+              </m:ctrlPr>
+            </m:sSupPr>
+            <m:e>
+              <m:r>
+                <w:rPr>
+                  <w:rFonts w:ascii="Cambria Math" w:hAnsi="Cambria Math"/>
+                </w:rPr>
+                <m:t>1.2</m:t>
+              </m:r>
+            </m:e>
+            <m:sup>
+              <m:r>
+                <w:rPr>
+                  <w:rFonts w:ascii="Cambria Math" w:hAnsi="Cambria Math"/>
+                </w:rPr>
+                <m:t>2</m:t>
+              </m:r>
+            </m:sup>
+          </m:sSup>
+          <m:r>
+            <w:rPr>
+              <w:rFonts w:ascii="Cambria Math" w:hAnsi="Cambria Math"/>
+            </w:rPr>
+            <m:t>*</m:t>
+          </m:r>
+          <m:f>
+            <m:fPr>
+              <m:ctrlPr>
+                <w:rPr>
+                  <w:rFonts w:ascii="Cambria Math" w:hAnsi="Cambria Math"/>
+                  <w:i/>
+                </w:rPr>
+              </m:ctrlPr>
+            </m:fPr>
+            <m:num>
+              <m:r>
+                <w:rPr>
+                  <w:rFonts w:ascii="Cambria Math" w:hAnsi="Cambria Math"/>
+                </w:rPr>
+                <m:t>1</m:t>
+              </m:r>
+            </m:num>
+            <m:den>
+              <m:r>
+                <w:rPr>
+                  <w:rFonts w:ascii="Cambria Math" w:hAnsi="Cambria Math"/>
+                </w:rPr>
+                <m:t>3</m:t>
+              </m:r>
+            </m:den>
+          </m:f>
+          <m:nary>
+            <m:naryPr>
+              <m:chr m:val="∑"/>
+              <m:ctrlPr>
+                <w:rPr>
+                  <w:rFonts w:ascii="Cambria Math" w:hAnsi="Cambria Math"/>
+                  <w:i/>
+                </w:rPr>
+              </m:ctrlPr>
+            </m:naryPr>
+            <m:sub>
+              <m:r>
+                <w:rPr>
+                  <w:rFonts w:ascii="Cambria Math" w:hAnsi="Cambria Math"/>
+                </w:rPr>
+                <m:t>1</m:t>
+              </m:r>
+            </m:sub>
+            <m:sup>
+              <m:r>
+                <w:rPr>
+                  <w:rFonts w:ascii="Cambria Math" w:hAnsi="Cambria Math"/>
+                </w:rPr>
+                <m:t>3</m:t>
+              </m:r>
+            </m:sup>
+            <m:e>
+              <m:func>
+                <m:funcPr>
+                  <m:ctrlPr>
+                    <w:rPr>
+                      <w:rFonts w:ascii="Cambria Math" w:hAnsi="Cambria Math"/>
+                      <w:i/>
+                    </w:rPr>
+                  </m:ctrlPr>
+                </m:funcPr>
+                <m:fName>
+                  <m:r>
+                    <m:rPr>
+                      <m:sty m:val="p"/>
+                    </m:rPr>
+                    <w:rPr>
+                      <w:rFonts w:ascii="Cambria Math" w:hAnsi="Cambria Math"/>
+                    </w:rPr>
+                    <m:t>sin</m:t>
+                  </m:r>
+                </m:fName>
+                <m:e>
+                  <m:d>
+                    <m:dPr>
+                      <m:ctrlPr>
+                        <w:rPr>
+                          <w:rFonts w:ascii="Cambria Math" w:hAnsi="Cambria Math"/>
+                          <w:i/>
+                        </w:rPr>
+                      </m:ctrlPr>
+                    </m:dPr>
+                    <m:e>
+                      <m:f>
+                        <m:fPr>
+                          <m:ctrlPr>
+                            <w:rPr>
+                              <w:rFonts w:ascii="Cambria Math" w:hAnsi="Cambria Math"/>
+                              <w:i/>
+                            </w:rPr>
+                          </m:ctrlPr>
+                        </m:fPr>
+                        <m:num>
+                          <m:r>
+                            <w:rPr>
+                              <w:rFonts w:ascii="Cambria Math" w:hAnsi="Cambria Math"/>
+                            </w:rPr>
+                            <m:t>2πk</m:t>
+                          </m:r>
+                        </m:num>
+                        <m:den>
+                          <m:r>
+                            <w:rPr>
+                              <w:rFonts w:ascii="Cambria Math" w:hAnsi="Cambria Math"/>
+                            </w:rPr>
+                            <m:t>3</m:t>
+                          </m:r>
+                        </m:den>
+                      </m:f>
+                      <m:r>
+                        <w:rPr>
+                          <w:rFonts w:ascii="Cambria Math" w:hAnsi="Cambria Math"/>
+                        </w:rPr>
+                        <m:t>-</m:t>
+                      </m:r>
+                      <m:f>
+                        <m:fPr>
+                          <m:ctrlPr>
+                            <w:rPr>
+                              <w:rFonts w:ascii="Cambria Math" w:hAnsi="Cambria Math"/>
+                              <w:i/>
+                            </w:rPr>
+                          </m:ctrlPr>
+                        </m:fPr>
+                        <m:num>
+                          <m:r>
+                            <w:rPr>
+                              <w:rFonts w:ascii="Cambria Math" w:hAnsi="Cambria Math"/>
+                            </w:rPr>
+                            <m:t>3π</m:t>
+                          </m:r>
+                        </m:num>
+                        <m:den>
+                          <m:r>
+                            <w:rPr>
+                              <w:rFonts w:ascii="Cambria Math" w:hAnsi="Cambria Math"/>
+                            </w:rPr>
+                            <m:t>2</m:t>
+                          </m:r>
+                        </m:den>
+                      </m:f>
+                    </m:e>
+                  </m:d>
+                </m:e>
+              </m:func>
+              <m:func>
+                <m:funcPr>
+                  <m:ctrlPr>
+                    <w:rPr>
+                      <w:rFonts w:ascii="Cambria Math" w:hAnsi="Cambria Math"/>
+                      <w:i/>
+                    </w:rPr>
+                  </m:ctrlPr>
+                </m:funcPr>
+                <m:fName>
+                  <m:r>
+                    <m:rPr>
+                      <m:sty m:val="p"/>
+                    </m:rPr>
+                    <w:rPr>
+                      <w:rFonts w:ascii="Cambria Math" w:hAnsi="Cambria Math"/>
+                    </w:rPr>
+                    <m:t>sin</m:t>
+                  </m:r>
+                </m:fName>
+                <m:e>
+                  <m:d>
+                    <m:dPr>
+                      <m:ctrlPr>
+                        <w:rPr>
+                          <w:rFonts w:ascii="Cambria Math" w:hAnsi="Cambria Math"/>
+                          <w:i/>
+                        </w:rPr>
+                      </m:ctrlPr>
+                    </m:dPr>
+                    <m:e>
+                      <m:f>
+                        <m:fPr>
+                          <m:ctrlPr>
+                            <w:rPr>
+                              <w:rFonts w:ascii="Cambria Math" w:hAnsi="Cambria Math"/>
+                              <w:i/>
+                            </w:rPr>
+                          </m:ctrlPr>
+                        </m:fPr>
+                        <m:num>
+                          <m:r>
+                            <w:rPr>
+                              <w:rFonts w:ascii="Cambria Math" w:hAnsi="Cambria Math"/>
+                            </w:rPr>
+                            <m:t>2πk</m:t>
+                          </m:r>
+                        </m:num>
+                        <m:den>
+                          <m:r>
+                            <w:rPr>
+                              <w:rFonts w:ascii="Cambria Math" w:hAnsi="Cambria Math"/>
+                            </w:rPr>
+                            <m:t>3</m:t>
+                          </m:r>
+                        </m:den>
+                      </m:f>
+                    </m:e>
+                  </m:d>
+                  <m:r>
+                    <w:rPr>
+                      <w:rFonts w:ascii="Cambria Math" w:hAnsi="Cambria Math"/>
+                    </w:rPr>
+                    <m:t>=</m:t>
+                  </m:r>
+                  <w:commentRangeStart w:id="11"/>
+                  <w:commentRangeEnd w:id="11"/>
+                  <m:r>
+                    <m:rPr>
+                      <m:sty m:val="p"/>
+                    </m:rPr>
+                    <w:rPr>
+                      <w:rStyle w:val="Marquedecommentaire"/>
+                    </w:rPr>
+                    <w:commentReference w:id="11"/>
+                  </m:r>
+                  <m:r>
+                    <w:rPr>
+                      <w:rFonts w:ascii="Cambria Math" w:hAnsi="Cambria Math"/>
+                    </w:rPr>
+                    <m:t xml:space="preserve"> </m:t>
+                  </m:r>
+                </m:e>
+              </m:func>
+            </m:e>
+          </m:nary>
+        </m:oMath>
+      </m:oMathPara>
+      <w:bookmarkStart w:id="12" w:name="_GoBack"/>
+      <w:bookmarkEnd w:id="12"/>
+    </w:p>
+    <w:p>
+      <w:pPr>
+        <w:rPr>
+          <w:rFonts w:ascii="Trebuchet MS" w:eastAsiaTheme="minorEastAsia" w:hAnsi="Trebuchet MS"/>
+        </w:rPr>
+      </w:pPr>
+      <m:oMathPara>
+        <m:oMathParaPr>
+          <m:jc m:val="left"/>
+        </m:oMathParaPr>
+        <m:oMath>
+          <m:r>
+            <w:rPr>
+              <w:rFonts w:ascii="Cambria Math" w:hAnsi="Cambria Math"/>
+            </w:rPr>
+            <m:t>E</m:t>
+          </m:r>
+          <m:d>
+            <m:dPr>
+              <m:begChr m:val="["/>
+              <m:endChr m:val="]"/>
+              <m:ctrlPr>
+                <w:rPr>
+                  <w:rFonts w:ascii="Cambria Math" w:hAnsi="Cambria Math"/>
+                  <w:i/>
+                </w:rPr>
+              </m:ctrlPr>
+            </m:dPr>
+            <m:e>
+              <m:r>
+                <w:rPr>
+                  <w:rFonts w:ascii="Cambria Math" w:hAnsi="Cambria Math"/>
+                </w:rPr>
+                <m:t>m</m:t>
+              </m:r>
+              <m:d>
+                <m:dPr>
+                  <m:ctrlPr>
+                    <w:rPr>
+                      <w:rFonts w:ascii="Cambria Math" w:hAnsi="Cambria Math"/>
+                      <w:i/>
+                    </w:rPr>
+                  </m:ctrlPr>
+                </m:dPr>
+                <m:e>
+                  <m:r>
+                    <w:rPr>
+                      <w:rFonts w:ascii="Cambria Math" w:hAnsi="Cambria Math"/>
+                    </w:rPr>
+                    <m:t>k</m:t>
+                  </m:r>
+                </m:e>
+              </m:d>
+              <m:r>
+                <w:rPr>
+                  <w:rFonts w:ascii="Cambria Math" w:hAnsi="Cambria Math"/>
+                </w:rPr>
+                <m:t>v</m:t>
+              </m:r>
+              <m:d>
+                <m:dPr>
+                  <m:ctrlPr>
+                    <w:rPr>
+                      <w:rFonts w:ascii="Cambria Math" w:hAnsi="Cambria Math"/>
+                      <w:i/>
+                    </w:rPr>
+                  </m:ctrlPr>
+                </m:dPr>
+                <m:e>
+                  <m:r>
+                    <w:rPr>
+                      <w:rFonts w:ascii="Cambria Math" w:hAnsi="Cambria Math"/>
+                    </w:rPr>
+                    <m:t>k-1</m:t>
+                  </m:r>
+                </m:e>
+              </m:d>
+            </m:e>
+          </m:d>
+          <m:r>
+            <w:rPr>
+              <w:rFonts w:ascii="Cambria Math" w:hAnsi="Cambria Math"/>
+            </w:rPr>
+            <m:t xml:space="preserve">= </m:t>
+          </m:r>
+          <m:sSup>
+            <m:sSupPr>
+              <m:ctrlPr>
+                <w:rPr>
+                  <w:rFonts w:ascii="Cambria Math" w:hAnsi="Cambria Math"/>
+                  <w:i/>
+                </w:rPr>
+              </m:ctrlPr>
+            </m:sSupPr>
+            <m:e>
+              <m:r>
+                <w:rPr>
+                  <w:rFonts w:ascii="Cambria Math" w:hAnsi="Cambria Math"/>
+                </w:rPr>
+                <m:t>1.2</m:t>
+              </m:r>
+            </m:e>
+            <m:sup>
+              <m:r>
+                <w:rPr>
+                  <w:rFonts w:ascii="Cambria Math" w:hAnsi="Cambria Math"/>
+                </w:rPr>
+                <m:t>2</m:t>
+              </m:r>
+            </m:sup>
+          </m:sSup>
+          <m:r>
+            <w:rPr>
+              <w:rFonts w:ascii="Cambria Math" w:hAnsi="Cambria Math"/>
+            </w:rPr>
+            <m:t>*</m:t>
+          </m:r>
+          <m:f>
+            <m:fPr>
+              <m:ctrlPr>
+                <w:rPr>
+                  <w:rFonts w:ascii="Cambria Math" w:hAnsi="Cambria Math"/>
+                  <w:i/>
+                </w:rPr>
+              </m:ctrlPr>
+            </m:fPr>
+            <m:num>
+              <m:r>
+                <w:rPr>
+                  <w:rFonts w:ascii="Cambria Math" w:hAnsi="Cambria Math"/>
+                </w:rPr>
+                <m:t>1</m:t>
+              </m:r>
+            </m:num>
+            <m:den>
+              <m:r>
+                <w:rPr>
+                  <w:rFonts w:ascii="Cambria Math" w:hAnsi="Cambria Math"/>
+                </w:rPr>
+                <m:t>3</m:t>
+              </m:r>
+            </m:den>
+          </m:f>
+          <m:nary>
+            <m:naryPr>
+              <m:chr m:val="∑"/>
+              <m:ctrlPr>
+                <w:rPr>
+                  <w:rFonts w:ascii="Cambria Math" w:hAnsi="Cambria Math"/>
+                  <w:i/>
+                </w:rPr>
+              </m:ctrlPr>
+            </m:naryPr>
+            <m:sub>
+              <m:r>
+                <w:rPr>
+                  <w:rFonts w:ascii="Cambria Math" w:hAnsi="Cambria Math"/>
+                </w:rPr>
+                <m:t>1</m:t>
+              </m:r>
+            </m:sub>
+            <m:sup>
+              <m:r>
+                <w:rPr>
+                  <w:rFonts w:ascii="Cambria Math" w:hAnsi="Cambria Math"/>
+                </w:rPr>
+                <m:t>3</m:t>
+              </m:r>
+            </m:sup>
+            <m:e>
+              <m:func>
+                <m:funcPr>
+                  <m:ctrlPr>
+                    <w:rPr>
+                      <w:rFonts w:ascii="Cambria Math" w:hAnsi="Cambria Math"/>
+                      <w:i/>
+                    </w:rPr>
+                  </m:ctrlPr>
+                </m:funcPr>
+                <m:fName>
+                  <m:r>
+                    <m:rPr>
+                      <m:sty m:val="p"/>
+                    </m:rPr>
+                    <w:rPr>
+                      <w:rFonts w:ascii="Cambria Math" w:hAnsi="Cambria Math"/>
+                    </w:rPr>
+                    <m:t>sin</m:t>
+                  </m:r>
+                </m:fName>
+                <m:e>
+                  <m:d>
+                    <m:dPr>
+                      <m:ctrlPr>
+                        <w:rPr>
+                          <w:rFonts w:ascii="Cambria Math" w:hAnsi="Cambria Math"/>
+                          <w:i/>
+                        </w:rPr>
+                      </m:ctrlPr>
+                    </m:dPr>
+                    <m:e>
+                      <m:f>
+                        <m:fPr>
+                          <m:ctrlPr>
+                            <w:rPr>
+                              <w:rFonts w:ascii="Cambria Math" w:hAnsi="Cambria Math"/>
+                              <w:i/>
+                            </w:rPr>
+                          </m:ctrlPr>
+                        </m:fPr>
+                        <m:num>
+                          <m:r>
+                            <w:rPr>
+                              <w:rFonts w:ascii="Cambria Math" w:hAnsi="Cambria Math"/>
+                            </w:rPr>
+                            <m:t>2πk</m:t>
+                          </m:r>
+                        </m:num>
+                        <m:den>
+                          <m:r>
+                            <w:rPr>
+                              <w:rFonts w:ascii="Cambria Math" w:hAnsi="Cambria Math"/>
+                            </w:rPr>
+                            <m:t>3</m:t>
+                          </m:r>
+                        </m:den>
+                      </m:f>
+                      <m:r>
+                        <w:rPr>
+                          <w:rFonts w:ascii="Cambria Math" w:hAnsi="Cambria Math"/>
+                        </w:rPr>
+                        <m:t>-</m:t>
+                      </m:r>
+                      <m:f>
+                        <m:fPr>
+                          <m:ctrlPr>
+                            <w:rPr>
+                              <w:rFonts w:ascii="Cambria Math" w:hAnsi="Cambria Math"/>
+                              <w:i/>
+                            </w:rPr>
+                          </m:ctrlPr>
+                        </m:fPr>
+                        <m:num>
+                          <m:r>
+                            <w:rPr>
+                              <w:rFonts w:ascii="Cambria Math" w:hAnsi="Cambria Math"/>
+                            </w:rPr>
+                            <m:t>3π</m:t>
+                          </m:r>
+                        </m:num>
+                        <m:den>
+                          <m:r>
+                            <w:rPr>
+                              <w:rFonts w:ascii="Cambria Math" w:hAnsi="Cambria Math"/>
+                            </w:rPr>
+                            <m:t>2</m:t>
+                          </m:r>
+                        </m:den>
+                      </m:f>
+                    </m:e>
+                  </m:d>
+                </m:e>
+              </m:func>
+              <m:func>
+                <m:funcPr>
+                  <m:ctrlPr>
+                    <w:rPr>
+                      <w:rFonts w:ascii="Cambria Math" w:hAnsi="Cambria Math"/>
+                      <w:i/>
+                    </w:rPr>
+                  </m:ctrlPr>
+                </m:funcPr>
+                <m:fName>
+                  <m:r>
+                    <m:rPr>
+                      <m:sty m:val="p"/>
+                    </m:rPr>
+                    <w:rPr>
+                      <w:rFonts w:ascii="Cambria Math" w:hAnsi="Cambria Math"/>
+                    </w:rPr>
+                    <m:t>sin</m:t>
+                  </m:r>
+                </m:fName>
+                <m:e>
+                  <m:d>
+                    <m:dPr>
+                      <m:ctrlPr>
+                        <w:rPr>
+                          <w:rFonts w:ascii="Cambria Math" w:hAnsi="Cambria Math"/>
+                          <w:i/>
+                        </w:rPr>
+                      </m:ctrlPr>
+                    </m:dPr>
+                    <m:e>
+                      <m:f>
+                        <m:fPr>
+                          <m:ctrlPr>
+                            <w:rPr>
+                              <w:rFonts w:ascii="Cambria Math" w:hAnsi="Cambria Math"/>
+                              <w:i/>
+                            </w:rPr>
+                          </m:ctrlPr>
+                        </m:fPr>
+                        <m:num>
+                          <m:r>
+                            <w:rPr>
+                              <w:rFonts w:ascii="Cambria Math" w:hAnsi="Cambria Math"/>
+                            </w:rPr>
+                            <m:t>2π</m:t>
+                          </m:r>
+                          <m:r>
+                            <w:rPr>
+                              <w:rFonts w:ascii="Cambria Math" w:hAnsi="Cambria Math"/>
+                            </w:rPr>
+                            <m:t>(</m:t>
+                          </m:r>
+                          <m:r>
+                            <w:rPr>
+                              <w:rFonts w:ascii="Cambria Math" w:hAnsi="Cambria Math"/>
+                            </w:rPr>
+                            <m:t>k</m:t>
+                          </m:r>
+                          <m:r>
+                            <w:rPr>
+                              <w:rFonts w:ascii="Cambria Math" w:hAnsi="Cambria Math"/>
+                            </w:rPr>
+                            <m:t>-1)</m:t>
+                          </m:r>
+                        </m:num>
+                        <m:den>
+                          <m:r>
+                            <w:rPr>
+                              <w:rFonts w:ascii="Cambria Math" w:hAnsi="Cambria Math"/>
+                            </w:rPr>
+                            <m:t>3</m:t>
+                          </m:r>
+                        </m:den>
+                      </m:f>
+                    </m:e>
+                  </m:d>
+                  <m:r>
+                    <w:rPr>
+                      <w:rFonts w:ascii="Cambria Math" w:hAnsi="Cambria Math"/>
+                    </w:rPr>
+                    <m:t>=</m:t>
+                  </m:r>
+                  <w:commentRangeStart w:id="13"/>
+                  <w:commentRangeEnd w:id="13"/>
+                  <m:r>
+                    <m:rPr>
+                      <m:sty m:val="p"/>
+                    </m:rPr>
+                    <w:rPr>
+                      <w:rStyle w:val="Marquedecommentaire"/>
+                    </w:rPr>
+                    <w:commentReference w:id="13"/>
+                  </m:r>
+                  <m:r>
+                    <w:rPr>
+                      <w:rFonts w:ascii="Cambria Math" w:hAnsi="Cambria Math"/>
+                    </w:rPr>
+                    <m:t xml:space="preserve"> </m:t>
+                  </m:r>
+                </m:e>
+              </m:func>
+            </m:e>
+          </m:nary>
+        </m:oMath>
+      </m:oMathPara>
+    </w:p>
+    <w:p>
+      <w:pPr>
+        <w:rPr>
+          <w:rFonts w:eastAsiaTheme="minorEastAsia"/>
+        </w:rPr>
+      </w:pPr>
+      <w:r>
+        <w:t xml:space="preserve">Thus,  </w:t>
+      </w:r>
+      <m:oMath>
+        <m:r>
+          <w:rPr>
+            <w:rFonts w:ascii="Cambria Math" w:hAnsi="Cambria Math"/>
+          </w:rPr>
+          <m:t>h=</m:t>
+        </m:r>
+        <m:d>
+          <m:dPr>
+            <m:ctrlPr>
+              <w:rPr>
+                <w:rFonts w:ascii="Cambria Math" w:hAnsi="Cambria Math"/>
+                <w:i/>
+              </w:rPr>
+            </m:ctrlPr>
+          </m:dPr>
+          <m:e>
+            <m:m>
+              <m:mPr>
+                <m:mcs>
+                  <m:mc>
+                    <m:mcPr>
+                      <m:count m:val="1"/>
+                      <m:mcJc m:val="center"/>
+                    </m:mcPr>
+                  </m:mc>
+                </m:mcs>
+                <m:ctrlPr>
+                  <w:rPr>
+                    <w:rFonts w:ascii="Cambria Math" w:hAnsi="Cambria Math"/>
+                    <w:i/>
+                  </w:rPr>
+                </m:ctrlPr>
+              </m:mPr>
+              <m:mr>
+                <m:e/>
+              </m:mr>
+              <m:mr>
+                <m:e/>
+              </m:mr>
+            </m:m>
+            <w:commentRangeStart w:id="14"/>
+            <w:commentRangeEnd w:id="14"/>
+            <m:r>
+              <m:rPr>
+                <m:sty m:val="p"/>
+              </m:rPr>
+              <w:rPr>
+                <w:rStyle w:val="Marquedecommentaire"/>
+              </w:rPr>
+              <w:commentReference w:id="14"/>
+            </m:r>
+          </m:e>
+        </m:d>
+      </m:oMath>
+    </w:p>
+    <w:p>
+      <w:pPr>
+        <w:rPr>
+          <w:rFonts w:ascii="Trebuchet MS" w:hAnsi="Trebuchet MS"/>
+        </w:rPr>
+      </w:pPr>
+      <w:r>
+        <w:rPr>
+          <w:rFonts w:eastAsiaTheme="minorEastAsia"/>
+        </w:rPr>
+        <w:t xml:space="preserve">And our minimal point is now:  </w:t>
+      </w:r>
+      <m:oMath>
+        <m:sSup>
+          <m:sSupPr>
+            <m:ctrlPr>
+              <w:rPr>
+                <w:rFonts w:ascii="Cambria Math" w:eastAsiaTheme="minorEastAsia" w:hAnsi="Cambria Math"/>
+                <w:i/>
+              </w:rPr>
+            </m:ctrlPr>
+          </m:sSupPr>
+          <m:e>
+            <m:r>
+              <w:rPr>
+                <w:rFonts w:ascii="Cambria Math" w:eastAsiaTheme="minorEastAsia" w:hAnsi="Cambria Math"/>
+              </w:rPr>
+              <m:t>x</m:t>
+            </m:r>
+          </m:e>
+          <m:sup>
+            <m:r>
+              <w:rPr>
+                <w:rFonts w:ascii="Cambria Math" w:eastAsiaTheme="minorEastAsia" w:hAnsi="Cambria Math"/>
+              </w:rPr>
+              <m:t>*</m:t>
+            </m:r>
+          </m:sup>
+        </m:sSup>
+        <m:r>
+          <w:rPr>
+            <w:rFonts w:ascii="Cambria Math" w:eastAsiaTheme="minorEastAsia" w:hAnsi="Cambria Math"/>
+          </w:rPr>
+          <m:t>=</m:t>
+        </m:r>
+        <m:d>
+          <m:dPr>
+            <m:ctrlPr>
+              <w:rPr>
+                <w:rFonts w:ascii="Cambria Math" w:eastAsiaTheme="minorEastAsia" w:hAnsi="Cambria Math"/>
+                <w:i/>
+              </w:rPr>
+            </m:ctrlPr>
+          </m:dPr>
+          <m:e>
+            <m:m>
+              <m:mPr>
+                <m:mcs>
+                  <m:mc>
+                    <m:mcPr>
+                      <m:count m:val="1"/>
+                      <m:mcJc m:val="center"/>
+                    </m:mcPr>
+                  </m:mc>
+                </m:mcs>
+                <m:ctrlPr>
+                  <w:rPr>
+                    <w:rFonts w:ascii="Cambria Math" w:eastAsiaTheme="minorEastAsia" w:hAnsi="Cambria Math"/>
+                    <w:i/>
+                  </w:rPr>
+                </m:ctrlPr>
+              </m:mPr>
+              <m:mr>
+                <m:e/>
+              </m:mr>
+              <m:mr>
+                <m:e/>
+              </m:mr>
+            </m:m>
+            <w:commentRangeStart w:id="15"/>
+            <w:commentRangeEnd w:id="15"/>
+            <m:r>
+              <m:rPr>
+                <m:sty m:val="p"/>
+              </m:rPr>
+              <w:rPr>
+                <w:rStyle w:val="Marquedecommentaire"/>
+              </w:rPr>
+              <w:commentReference w:id="15"/>
+            </m:r>
+          </m:e>
+        </m:d>
+      </m:oMath>
+    </w:p>
+    <w:p>
+      <w:r>
+        <w:lastRenderedPageBreak/>
         <w:br w:type="page"/>
       </w:r>
     </w:p>
@@ -5500,12 +6859,12 @@
           <w:numId w:val="26"/>
         </w:numPr>
       </w:pPr>
-      <w:bookmarkStart w:id="10" w:name="_Toc24479082"/>
+      <w:bookmarkStart w:id="16" w:name="_Toc24535803"/>
       <w:r>
         <w:lastRenderedPageBreak/>
         <w:t>References</w:t>
       </w:r>
-      <w:bookmarkEnd w:id="10"/>
+      <w:bookmarkEnd w:id="16"/>
     </w:p>
     <w:p/>
     <w:p>
@@ -5522,8 +6881,6 @@
           <w:shd w:val="clear" w:color="auto" w:fill="FFFFFF"/>
         </w:rPr>
       </w:pPr>
-      <w:bookmarkStart w:id="11" w:name="_GoBack"/>
-      <w:bookmarkEnd w:id="11"/>
     </w:p>
     <w:sectPr>
       <w:pgSz w:w="11906" w:h="16838"/>
@@ -5533,6 +6890,116 @@
     </w:sectPr>
   </w:body>
 </w:document>
+</file>
+
+<file path=word/comments.xml><?xml version="1.0" encoding="utf-8"?>
+<w:comments xmlns:wpc="http://schemas.microsoft.com/office/word/2010/wordprocessingCanvas" xmlns:cx="http://schemas.microsoft.com/office/drawing/2014/chartex" xmlns:cx1="http://schemas.microsoft.com/office/drawing/2015/9/8/chartex" xmlns:cx2="http://schemas.microsoft.com/office/drawing/2015/10/21/chartex" xmlns:cx3="http://schemas.microsoft.com/office/drawing/2016/5/9/chartex" xmlns:cx4="http://schemas.microsoft.com/office/drawing/2016/5/10/chartex" xmlns:cx5="http://schemas.microsoft.com/office/drawing/2016/5/11/chartex" xmlns:cx6="http://schemas.microsoft.com/office/drawing/2016/5/12/chartex" xmlns:cx7="http://schemas.microsoft.com/office/drawing/2016/5/13/chartex" xmlns:cx8="http://schemas.microsoft.com/office/drawing/2016/5/14/chartex" xmlns:mc="http://schemas.openxmlformats.org/markup-compatibility/2006" xmlns:aink="http://schemas.microsoft.com/office/drawing/2016/ink" xmlns:am3d="http://schemas.microsoft.com/office/drawing/2017/model3d" xmlns:o="urn:schemas-microsoft-com:office:office" xmlns:r="http://schemas.openxmlformats.org/officeDocument/2006/relationships" xmlns:m="http://schemas.openxmlformats.org/officeDocument/2006/math" xmlns:v="urn:schemas-microsoft-com:vml" xmlns:wp14="http://schemas.microsoft.com/office/word/2010/wordprocessingDrawing" xmlns:wp="http://schemas.openxmlformats.org/drawingml/2006/wordprocessingDrawing" xmlns:w10="urn:schemas-microsoft-com:office:word" xmlns:w="http://schemas.openxmlformats.org/wordprocessingml/2006/main" xmlns:w14="http://schemas.microsoft.com/office/word/2010/wordml" xmlns:w15="http://schemas.microsoft.com/office/word/2012/wordml" xmlns:w16cid="http://schemas.microsoft.com/office/word/2016/wordml/cid" xmlns:w16se="http://schemas.microsoft.com/office/word/2015/wordml/symex" xmlns:wpg="http://schemas.microsoft.com/office/word/2010/wordprocessingGroup" xmlns:wpi="http://schemas.microsoft.com/office/word/2010/wordprocessingInk" xmlns:wne="http://schemas.microsoft.com/office/word/2006/wordml" xmlns:wps="http://schemas.microsoft.com/office/word/2010/wordprocessingShape" mc:Ignorable="w14 w15 w16se w16cid wp14">
+  <w:comment w:id="10" w:author="Donovan M" w:date="2019-11-13T11:07:00Z" w:initials="DM">
+    <w:p>
+      <w:pPr>
+        <w:pStyle w:val="Commentaire"/>
+      </w:pPr>
+      <w:r>
+        <w:rPr>
+          <w:rStyle w:val="Marquedecommentaire"/>
+        </w:rPr>
+        <w:annotationRef/>
+      </w:r>
+      <w:r>
+        <w:t xml:space="preserve">Check if the phase is </w:t>
+      </w:r>
+      <w:proofErr w:type="gramStart"/>
+      <w:r>
+        <w:t>really different</w:t>
+      </w:r>
+      <w:proofErr w:type="gramEnd"/>
+    </w:p>
+  </w:comment>
+  <w:comment w:id="11" w:author="Donovan M" w:date="2019-11-13T11:16:00Z" w:initials="DM">
+    <w:p>
+      <w:pPr>
+        <w:pStyle w:val="Commentaire"/>
+      </w:pPr>
+      <w:r>
+        <w:rPr>
+          <w:rStyle w:val="Marquedecommentaire"/>
+        </w:rPr>
+        <w:annotationRef/>
+      </w:r>
+      <w:r>
+        <w:t>To compute</w:t>
+      </w:r>
+    </w:p>
+  </w:comment>
+  <w:comment w:id="13" w:author="Donovan M" w:date="2019-11-13T11:16:00Z" w:initials="DM">
+    <w:p>
+      <w:pPr>
+        <w:pStyle w:val="Commentaire"/>
+      </w:pPr>
+      <w:r>
+        <w:rPr>
+          <w:rStyle w:val="Marquedecommentaire"/>
+        </w:rPr>
+        <w:annotationRef/>
+      </w:r>
+      <w:r>
+        <w:t>To compute</w:t>
+      </w:r>
+    </w:p>
+  </w:comment>
+  <w:comment w:id="14" w:author="Donovan M" w:date="2019-11-13T11:17:00Z" w:initials="DM">
+    <w:p>
+      <w:pPr>
+        <w:pStyle w:val="Commentaire"/>
+      </w:pPr>
+      <w:r>
+        <w:rPr>
+          <w:rStyle w:val="Marquedecommentaire"/>
+        </w:rPr>
+        <w:annotationRef/>
+      </w:r>
+      <w:r>
+        <w:t>To complete</w:t>
+      </w:r>
+    </w:p>
+  </w:comment>
+  <w:comment w:id="15" w:author="Donovan M" w:date="2019-11-13T11:20:00Z" w:initials="DM">
+    <w:p>
+      <w:pPr>
+        <w:pStyle w:val="Commentaire"/>
+      </w:pPr>
+      <w:r>
+        <w:rPr>
+          <w:rStyle w:val="Marquedecommentaire"/>
+        </w:rPr>
+        <w:annotationRef/>
+      </w:r>
+      <w:r>
+        <w:t>To complete</w:t>
+      </w:r>
+    </w:p>
+  </w:comment>
+</w:comments>
+</file>
+
+<file path=word/commentsExtended.xml><?xml version="1.0" encoding="utf-8"?>
+<w15:commentsEx xmlns:wpc="http://schemas.microsoft.com/office/word/2010/wordprocessingCanvas" xmlns:cx="http://schemas.microsoft.com/office/drawing/2014/chartex" xmlns:cx1="http://schemas.microsoft.com/office/drawing/2015/9/8/chartex" xmlns:cx2="http://schemas.microsoft.com/office/drawing/2015/10/21/chartex" xmlns:cx3="http://schemas.microsoft.com/office/drawing/2016/5/9/chartex" xmlns:cx4="http://schemas.microsoft.com/office/drawing/2016/5/10/chartex" xmlns:cx5="http://schemas.microsoft.com/office/drawing/2016/5/11/chartex" xmlns:cx6="http://schemas.microsoft.com/office/drawing/2016/5/12/chartex" xmlns:cx7="http://schemas.microsoft.com/office/drawing/2016/5/13/chartex" xmlns:cx8="http://schemas.microsoft.com/office/drawing/2016/5/14/chartex" xmlns:mc="http://schemas.openxmlformats.org/markup-compatibility/2006" xmlns:aink="http://schemas.microsoft.com/office/drawing/2016/ink" xmlns:am3d="http://schemas.microsoft.com/office/drawing/2017/model3d" xmlns:o="urn:schemas-microsoft-com:office:office" xmlns:r="http://schemas.openxmlformats.org/officeDocument/2006/relationships" xmlns:m="http://schemas.openxmlformats.org/officeDocument/2006/math" xmlns:v="urn:schemas-microsoft-com:vml" xmlns:wp14="http://schemas.microsoft.com/office/word/2010/wordprocessingDrawing" xmlns:wp="http://schemas.openxmlformats.org/drawingml/2006/wordprocessingDrawing" xmlns:w10="urn:schemas-microsoft-com:office:word" xmlns:w="http://schemas.openxmlformats.org/wordprocessingml/2006/main" xmlns:w14="http://schemas.microsoft.com/office/word/2010/wordml" xmlns:w15="http://schemas.microsoft.com/office/word/2012/wordml" xmlns:w16cid="http://schemas.microsoft.com/office/word/2016/wordml/cid" xmlns:w16se="http://schemas.microsoft.com/office/word/2015/wordml/symex" xmlns:wpg="http://schemas.microsoft.com/office/word/2010/wordprocessingGroup" xmlns:wpi="http://schemas.microsoft.com/office/word/2010/wordprocessingInk" xmlns:wne="http://schemas.microsoft.com/office/word/2006/wordml" xmlns:wps="http://schemas.microsoft.com/office/word/2010/wordprocessingShape" mc:Ignorable="w14 w15 w16se w16cid wp14">
+  <w15:commentEx w15:paraId="05804F15" w15:done="0"/>
+  <w15:commentEx w15:paraId="18BAF0DB" w15:done="0"/>
+  <w15:commentEx w15:paraId="3EFCEE0D" w15:done="0"/>
+  <w15:commentEx w15:paraId="07C14784" w15:done="0"/>
+  <w15:commentEx w15:paraId="60AD4FD3" w15:done="0"/>
+</w15:commentsEx>
+</file>
+
+<file path=word/commentsIds.xml><?xml version="1.0" encoding="utf-8"?>
+<w16cid:commentsIds xmlns:wpc="http://schemas.microsoft.com/office/word/2010/wordprocessingCanvas" xmlns:cx="http://schemas.microsoft.com/office/drawing/2014/chartex" xmlns:cx1="http://schemas.microsoft.com/office/drawing/2015/9/8/chartex" xmlns:cx2="http://schemas.microsoft.com/office/drawing/2015/10/21/chartex" xmlns:cx3="http://schemas.microsoft.com/office/drawing/2016/5/9/chartex" xmlns:cx4="http://schemas.microsoft.com/office/drawing/2016/5/10/chartex" xmlns:cx5="http://schemas.microsoft.com/office/drawing/2016/5/11/chartex" xmlns:cx6="http://schemas.microsoft.com/office/drawing/2016/5/12/chartex" xmlns:cx7="http://schemas.microsoft.com/office/drawing/2016/5/13/chartex" xmlns:cx8="http://schemas.microsoft.com/office/drawing/2016/5/14/chartex" xmlns:mc="http://schemas.openxmlformats.org/markup-compatibility/2006" xmlns:aink="http://schemas.microsoft.com/office/drawing/2016/ink" xmlns:am3d="http://schemas.microsoft.com/office/drawing/2017/model3d" xmlns:o="urn:schemas-microsoft-com:office:office" xmlns:r="http://schemas.openxmlformats.org/officeDocument/2006/relationships" xmlns:m="http://schemas.openxmlformats.org/officeDocument/2006/math" xmlns:v="urn:schemas-microsoft-com:vml" xmlns:wp14="http://schemas.microsoft.com/office/word/2010/wordprocessingDrawing" xmlns:wp="http://schemas.openxmlformats.org/drawingml/2006/wordprocessingDrawing" xmlns:w10="urn:schemas-microsoft-com:office:word" xmlns:w="http://schemas.openxmlformats.org/wordprocessingml/2006/main" xmlns:w14="http://schemas.microsoft.com/office/word/2010/wordml" xmlns:w15="http://schemas.microsoft.com/office/word/2012/wordml" xmlns:w16cid="http://schemas.microsoft.com/office/word/2016/wordml/cid" xmlns:w16se="http://schemas.microsoft.com/office/word/2015/wordml/symex" xmlns:wpg="http://schemas.microsoft.com/office/word/2010/wordprocessingGroup" xmlns:wpi="http://schemas.microsoft.com/office/word/2010/wordprocessingInk" xmlns:wne="http://schemas.microsoft.com/office/word/2006/wordml" xmlns:wps="http://schemas.microsoft.com/office/word/2010/wordprocessingShape" mc:Ignorable="w14 w15 w16se w16cid wp14">
+  <w16cid:commentId w16cid:paraId="05804F15" w16cid:durableId="21766262"/>
+  <w16cid:commentId w16cid:paraId="18BAF0DB" w16cid:durableId="21766478"/>
+  <w16cid:commentId w16cid:paraId="3EFCEE0D" w16cid:durableId="2176649B"/>
+  <w16cid:commentId w16cid:paraId="07C14784" w16cid:durableId="217664D4"/>
+  <w16cid:commentId w16cid:paraId="60AD4FD3" w16cid:durableId="2176656E"/>
+</w16cid:commentsIds>
 </file>
 
 <file path=word/numbering.xml><?xml version="1.0" encoding="utf-8"?>
@@ -8040,6 +9507,14 @@
     <w:abstractNumId w:val="17"/>
   </w:num>
 </w:numbering>
+</file>
+
+<file path=word/people.xml><?xml version="1.0" encoding="utf-8"?>
+<w15:people xmlns:wpc="http://schemas.microsoft.com/office/word/2010/wordprocessingCanvas" xmlns:cx="http://schemas.microsoft.com/office/drawing/2014/chartex" xmlns:cx1="http://schemas.microsoft.com/office/drawing/2015/9/8/chartex" xmlns:cx2="http://schemas.microsoft.com/office/drawing/2015/10/21/chartex" xmlns:cx3="http://schemas.microsoft.com/office/drawing/2016/5/9/chartex" xmlns:cx4="http://schemas.microsoft.com/office/drawing/2016/5/10/chartex" xmlns:cx5="http://schemas.microsoft.com/office/drawing/2016/5/11/chartex" xmlns:cx6="http://schemas.microsoft.com/office/drawing/2016/5/12/chartex" xmlns:cx7="http://schemas.microsoft.com/office/drawing/2016/5/13/chartex" xmlns:cx8="http://schemas.microsoft.com/office/drawing/2016/5/14/chartex" xmlns:mc="http://schemas.openxmlformats.org/markup-compatibility/2006" xmlns:aink="http://schemas.microsoft.com/office/drawing/2016/ink" xmlns:am3d="http://schemas.microsoft.com/office/drawing/2017/model3d" xmlns:o="urn:schemas-microsoft-com:office:office" xmlns:r="http://schemas.openxmlformats.org/officeDocument/2006/relationships" xmlns:m="http://schemas.openxmlformats.org/officeDocument/2006/math" xmlns:v="urn:schemas-microsoft-com:vml" xmlns:wp14="http://schemas.microsoft.com/office/word/2010/wordprocessingDrawing" xmlns:wp="http://schemas.openxmlformats.org/drawingml/2006/wordprocessingDrawing" xmlns:w10="urn:schemas-microsoft-com:office:word" xmlns:w="http://schemas.openxmlformats.org/wordprocessingml/2006/main" xmlns:w14="http://schemas.microsoft.com/office/word/2010/wordml" xmlns:w15="http://schemas.microsoft.com/office/word/2012/wordml" xmlns:w16cid="http://schemas.microsoft.com/office/word/2016/wordml/cid" xmlns:w16se="http://schemas.microsoft.com/office/word/2015/wordml/symex" xmlns:wpg="http://schemas.microsoft.com/office/word/2010/wordprocessingGroup" xmlns:wpi="http://schemas.microsoft.com/office/word/2010/wordprocessingInk" xmlns:wne="http://schemas.microsoft.com/office/word/2006/wordml" xmlns:wps="http://schemas.microsoft.com/office/word/2010/wordprocessingShape" mc:Ignorable="w14 w15 w16se w16cid wp14">
+  <w15:person w15:author="Donovan M">
+    <w15:presenceInfo w15:providerId="Windows Live" w15:userId="569da3f51329ad70"/>
+  </w15:person>
+</w15:people>
 </file>
 
 <file path=word/styles.xml><?xml version="1.0" encoding="utf-8"?>
@@ -9092,7 +10567,7 @@
 </file>
 
 <file path=customXml/itemProps1.xml><?xml version="1.0" encoding="utf-8"?>
-<ds:datastoreItem xmlns:ds="http://schemas.openxmlformats.org/officeDocument/2006/customXml" ds:itemID="{A51F657F-6668-4026-8ACF-1446C4B9A399}">
+<ds:datastoreItem xmlns:ds="http://schemas.openxmlformats.org/officeDocument/2006/customXml" ds:itemID="{8754C939-7A2E-477D-BB47-3C02E00339DB}">
   <ds:schemaRefs>
     <ds:schemaRef ds:uri="http://schemas.openxmlformats.org/officeDocument/2006/bibliography"/>
   </ds:schemaRefs>

</xml_diff>

<commit_message>
last version of the code and last figures to implement. Also save of the shared report
</commit_message>
<xml_diff>
--- a/Report_Project_2.docx
+++ b/Report_Project_2.docx
@@ -11,6 +11,8 @@
           <w:szCs w:val="40"/>
         </w:rPr>
       </w:pPr>
+      <w:bookmarkStart w:id="0" w:name="_Hlk24572911"/>
+      <w:bookmarkEnd w:id="0"/>
       <w:r>
         <w:rPr>
           <w:rFonts w:ascii="Trebuchet MS" w:hAnsi="Trebuchet MS"/>
@@ -70,8 +72,16 @@
         <w:rPr>
           <w:rFonts w:ascii="Trebuchet MS" w:hAnsi="Trebuchet MS"/>
         </w:rPr>
-        <w:t>Javier Solorzano</w:t>
-      </w:r>
+        <w:t xml:space="preserve">Javier </w:t>
+      </w:r>
+      <w:proofErr w:type="spellStart"/>
+      <w:r>
+        <w:rPr>
+          <w:rFonts w:ascii="Trebuchet MS" w:hAnsi="Trebuchet MS"/>
+        </w:rPr>
+        <w:t>Solorzano</w:t>
+      </w:r>
+      <w:proofErr w:type="spellEnd"/>
     </w:p>
     <w:p>
       <w:pPr>
@@ -215,7 +225,7 @@
           <w:pPr>
             <w:pStyle w:val="TM1"/>
             <w:tabs>
-              <w:tab w:val="right" w:leader="dot" w:pos="10194"/>
+              <w:tab w:val="right" w:leader="dot" w:pos="10762"/>
             </w:tabs>
             <w:rPr>
               <w:rFonts w:eastAsiaTheme="minorEastAsia"/>
@@ -240,10 +250,81 @@
             </w:rPr>
             <w:fldChar w:fldCharType="separate"/>
           </w:r>
-          <w:hyperlink w:anchor="_Toc24535793" w:history="1">
+          <w:hyperlink w:anchor="_Toc24573150" w:history="1">
             <w:r>
               <w:rPr>
                 <w:rStyle w:val="Lienhypertexte"/>
+                <w:rFonts w:eastAsia="Trebuchet MS" w:cs="Trebuchet MS"/>
+                <w:noProof/>
+              </w:rPr>
+              <w:t>Abstract</w:t>
+            </w:r>
+            <w:r>
+              <w:rPr>
+                <w:noProof/>
+                <w:webHidden/>
+              </w:rPr>
+              <w:tab/>
+            </w:r>
+            <w:r>
+              <w:rPr>
+                <w:noProof/>
+                <w:webHidden/>
+              </w:rPr>
+              <w:fldChar w:fldCharType="begin"/>
+            </w:r>
+            <w:r>
+              <w:rPr>
+                <w:noProof/>
+                <w:webHidden/>
+              </w:rPr>
+              <w:instrText xml:space="preserve"> PAGEREF _Toc24573150 \h </w:instrText>
+            </w:r>
+            <w:r>
+              <w:rPr>
+                <w:noProof/>
+                <w:webHidden/>
+              </w:rPr>
+            </w:r>
+            <w:r>
+              <w:rPr>
+                <w:noProof/>
+                <w:webHidden/>
+              </w:rPr>
+              <w:fldChar w:fldCharType="separate"/>
+            </w:r>
+            <w:r>
+              <w:rPr>
+                <w:noProof/>
+                <w:webHidden/>
+              </w:rPr>
+              <w:t>2</w:t>
+            </w:r>
+            <w:r>
+              <w:rPr>
+                <w:noProof/>
+                <w:webHidden/>
+              </w:rPr>
+              <w:fldChar w:fldCharType="end"/>
+            </w:r>
+          </w:hyperlink>
+        </w:p>
+        <w:p>
+          <w:pPr>
+            <w:pStyle w:val="TM1"/>
+            <w:tabs>
+              <w:tab w:val="right" w:leader="dot" w:pos="10762"/>
+            </w:tabs>
+            <w:rPr>
+              <w:rFonts w:eastAsiaTheme="minorEastAsia"/>
+              <w:noProof/>
+            </w:rPr>
+          </w:pPr>
+          <w:hyperlink w:anchor="_Toc24573151" w:history="1">
+            <w:r>
+              <w:rPr>
+                <w:rStyle w:val="Lienhypertexte"/>
+                <w:rFonts w:eastAsia="Trebuchet MS" w:cs="Trebuchet MS"/>
                 <w:noProof/>
               </w:rPr>
               <w:t>Introduction</w:t>
@@ -267,7 +348,7 @@
                 <w:noProof/>
                 <w:webHidden/>
               </w:rPr>
-              <w:instrText xml:space="preserve"> PAGEREF _Toc24535793 \h </w:instrText>
+              <w:instrText xml:space="preserve"> PAGEREF _Toc24573151 \h </w:instrText>
             </w:r>
             <w:r>
               <w:rPr>
@@ -303,14 +384,14 @@
             <w:pStyle w:val="TM1"/>
             <w:tabs>
               <w:tab w:val="left" w:pos="440"/>
-              <w:tab w:val="right" w:leader="dot" w:pos="10194"/>
+              <w:tab w:val="right" w:leader="dot" w:pos="10762"/>
             </w:tabs>
             <w:rPr>
               <w:rFonts w:eastAsiaTheme="minorEastAsia"/>
               <w:noProof/>
             </w:rPr>
           </w:pPr>
-          <w:hyperlink w:anchor="_Toc24535794" w:history="1">
+          <w:hyperlink w:anchor="_Toc24573152" w:history="1">
             <w:r>
               <w:rPr>
                 <w:rStyle w:val="Lienhypertexte"/>
@@ -351,7 +432,7 @@
                 <w:noProof/>
                 <w:webHidden/>
               </w:rPr>
-              <w:instrText xml:space="preserve"> PAGEREF _Toc24535794 \h </w:instrText>
+              <w:instrText xml:space="preserve"> PAGEREF _Toc24573152 \h </w:instrText>
             </w:r>
             <w:r>
               <w:rPr>
@@ -387,14 +468,14 @@
             <w:pStyle w:val="TM2"/>
             <w:tabs>
               <w:tab w:val="left" w:pos="660"/>
-              <w:tab w:val="right" w:leader="dot" w:pos="10194"/>
+              <w:tab w:val="right" w:leader="dot" w:pos="10762"/>
             </w:tabs>
             <w:rPr>
               <w:rFonts w:eastAsiaTheme="minorEastAsia"/>
               <w:noProof/>
             </w:rPr>
           </w:pPr>
-          <w:hyperlink w:anchor="_Toc24535795" w:history="1">
+          <w:hyperlink w:anchor="_Toc24573153" w:history="1">
             <w:r>
               <w:rPr>
                 <w:rStyle w:val="Lienhypertexte"/>
@@ -435,7 +516,7 @@
                 <w:noProof/>
                 <w:webHidden/>
               </w:rPr>
-              <w:instrText xml:space="preserve"> PAGEREF _Toc24535795 \h </w:instrText>
+              <w:instrText xml:space="preserve"> PAGEREF _Toc24573153 \h </w:instrText>
             </w:r>
             <w:r>
               <w:rPr>
@@ -471,14 +552,14 @@
             <w:pStyle w:val="TM2"/>
             <w:tabs>
               <w:tab w:val="left" w:pos="660"/>
-              <w:tab w:val="right" w:leader="dot" w:pos="10194"/>
+              <w:tab w:val="right" w:leader="dot" w:pos="10762"/>
             </w:tabs>
             <w:rPr>
               <w:rFonts w:eastAsiaTheme="minorEastAsia"/>
               <w:noProof/>
             </w:rPr>
           </w:pPr>
-          <w:hyperlink w:anchor="_Toc24535796" w:history="1">
+          <w:hyperlink w:anchor="_Toc24573154" w:history="1">
             <w:r>
               <w:rPr>
                 <w:rStyle w:val="Lienhypertexte"/>
@@ -519,7 +600,7 @@
                 <w:noProof/>
                 <w:webHidden/>
               </w:rPr>
-              <w:instrText xml:space="preserve"> PAGEREF _Toc24535796 \h </w:instrText>
+              <w:instrText xml:space="preserve"> PAGEREF _Toc24573154 \h </w:instrText>
             </w:r>
             <w:r>
               <w:rPr>
@@ -555,14 +636,14 @@
             <w:pStyle w:val="TM2"/>
             <w:tabs>
               <w:tab w:val="left" w:pos="660"/>
-              <w:tab w:val="right" w:leader="dot" w:pos="10194"/>
+              <w:tab w:val="right" w:leader="dot" w:pos="10762"/>
             </w:tabs>
             <w:rPr>
               <w:rFonts w:eastAsiaTheme="minorEastAsia"/>
               <w:noProof/>
             </w:rPr>
           </w:pPr>
-          <w:hyperlink w:anchor="_Toc24535797" w:history="1">
+          <w:hyperlink w:anchor="_Toc24573155" w:history="1">
             <w:r>
               <w:rPr>
                 <w:rStyle w:val="Lienhypertexte"/>
@@ -603,7 +684,7 @@
                 <w:noProof/>
                 <w:webHidden/>
               </w:rPr>
-              <w:instrText xml:space="preserve"> PAGEREF _Toc24535797 \h </w:instrText>
+              <w:instrText xml:space="preserve"> PAGEREF _Toc24573155 \h </w:instrText>
             </w:r>
             <w:r>
               <w:rPr>
@@ -623,7 +704,7 @@
                 <w:noProof/>
                 <w:webHidden/>
               </w:rPr>
-              <w:t>2</w:t>
+              <w:t>3</w:t>
             </w:r>
             <w:r>
               <w:rPr>
@@ -639,14 +720,14 @@
             <w:pStyle w:val="TM1"/>
             <w:tabs>
               <w:tab w:val="left" w:pos="440"/>
-              <w:tab w:val="right" w:leader="dot" w:pos="10194"/>
+              <w:tab w:val="right" w:leader="dot" w:pos="10762"/>
             </w:tabs>
             <w:rPr>
               <w:rFonts w:eastAsiaTheme="minorEastAsia"/>
               <w:noProof/>
             </w:rPr>
           </w:pPr>
-          <w:hyperlink w:anchor="_Toc24535798" w:history="1">
+          <w:hyperlink w:anchor="_Toc24573156" w:history="1">
             <w:r>
               <w:rPr>
                 <w:rStyle w:val="Lienhypertexte"/>
@@ -687,7 +768,7 @@
                 <w:noProof/>
                 <w:webHidden/>
               </w:rPr>
-              <w:instrText xml:space="preserve"> PAGEREF _Toc24535798 \h </w:instrText>
+              <w:instrText xml:space="preserve"> PAGEREF _Toc24573156 \h </w:instrText>
             </w:r>
             <w:r>
               <w:rPr>
@@ -723,20 +804,20 @@
             <w:pStyle w:val="TM2"/>
             <w:tabs>
               <w:tab w:val="left" w:pos="660"/>
-              <w:tab w:val="right" w:leader="dot" w:pos="10194"/>
+              <w:tab w:val="right" w:leader="dot" w:pos="10762"/>
             </w:tabs>
             <w:rPr>
               <w:rFonts w:eastAsiaTheme="minorEastAsia"/>
               <w:noProof/>
             </w:rPr>
           </w:pPr>
-          <w:hyperlink w:anchor="_Toc24535799" w:history="1">
+          <w:hyperlink w:anchor="_Toc24573157" w:history="1">
             <w:r>
               <w:rPr>
                 <w:rStyle w:val="Lienhypertexte"/>
                 <w:noProof/>
               </w:rPr>
-              <w:t>4)</w:t>
+              <w:t>1)</w:t>
             </w:r>
             <w:r>
               <w:rPr>
@@ -771,7 +852,7 @@
                 <w:noProof/>
                 <w:webHidden/>
               </w:rPr>
-              <w:instrText xml:space="preserve"> PAGEREF _Toc24535799 \h </w:instrText>
+              <w:instrText xml:space="preserve"> PAGEREF _Toc24573157 \h </w:instrText>
             </w:r>
             <w:r>
               <w:rPr>
@@ -807,20 +888,20 @@
             <w:pStyle w:val="TM2"/>
             <w:tabs>
               <w:tab w:val="left" w:pos="660"/>
-              <w:tab w:val="right" w:leader="dot" w:pos="10194"/>
+              <w:tab w:val="right" w:leader="dot" w:pos="10762"/>
             </w:tabs>
             <w:rPr>
               <w:rFonts w:eastAsiaTheme="minorEastAsia"/>
               <w:noProof/>
             </w:rPr>
           </w:pPr>
-          <w:hyperlink w:anchor="_Toc24535800" w:history="1">
+          <w:hyperlink w:anchor="_Toc24573158" w:history="1">
             <w:r>
               <w:rPr>
                 <w:rStyle w:val="Lienhypertexte"/>
                 <w:noProof/>
               </w:rPr>
-              <w:t>5)</w:t>
+              <w:t>2)</w:t>
             </w:r>
             <w:r>
               <w:rPr>
@@ -855,7 +936,7 @@
                 <w:noProof/>
                 <w:webHidden/>
               </w:rPr>
-              <w:instrText xml:space="preserve"> PAGEREF _Toc24535800 \h </w:instrText>
+              <w:instrText xml:space="preserve"> PAGEREF _Toc24573158 \h </w:instrText>
             </w:r>
             <w:r>
               <w:rPr>
@@ -891,20 +972,20 @@
             <w:pStyle w:val="TM2"/>
             <w:tabs>
               <w:tab w:val="left" w:pos="660"/>
-              <w:tab w:val="right" w:leader="dot" w:pos="10194"/>
+              <w:tab w:val="right" w:leader="dot" w:pos="10762"/>
             </w:tabs>
             <w:rPr>
               <w:rFonts w:eastAsiaTheme="minorEastAsia"/>
               <w:noProof/>
             </w:rPr>
           </w:pPr>
-          <w:hyperlink w:anchor="_Toc24535801" w:history="1">
+          <w:hyperlink w:anchor="_Toc24573159" w:history="1">
             <w:r>
               <w:rPr>
                 <w:rStyle w:val="Lienhypertexte"/>
                 <w:noProof/>
               </w:rPr>
-              <w:t>6)</w:t>
+              <w:t>3)</w:t>
             </w:r>
             <w:r>
               <w:rPr>
@@ -939,7 +1020,7 @@
                 <w:noProof/>
                 <w:webHidden/>
               </w:rPr>
-              <w:instrText xml:space="preserve"> PAGEREF _Toc24535801 \h </w:instrText>
+              <w:instrText xml:space="preserve"> PAGEREF _Toc24573159 \h </w:instrText>
             </w:r>
             <w:r>
               <w:rPr>
@@ -975,14 +1056,14 @@
             <w:pStyle w:val="TM1"/>
             <w:tabs>
               <w:tab w:val="left" w:pos="660"/>
-              <w:tab w:val="right" w:leader="dot" w:pos="10194"/>
+              <w:tab w:val="right" w:leader="dot" w:pos="10762"/>
             </w:tabs>
             <w:rPr>
               <w:rFonts w:eastAsiaTheme="minorEastAsia"/>
               <w:noProof/>
             </w:rPr>
           </w:pPr>
-          <w:hyperlink w:anchor="_Toc24535802" w:history="1">
+          <w:hyperlink w:anchor="_Toc24573160" w:history="1">
             <w:r>
               <w:rPr>
                 <w:rStyle w:val="Lienhypertexte"/>
@@ -1023,7 +1104,7 @@
                 <w:noProof/>
                 <w:webHidden/>
               </w:rPr>
-              <w:instrText xml:space="preserve"> PAGEREF _Toc24535802 \h </w:instrText>
+              <w:instrText xml:space="preserve"> PAGEREF _Toc24573160 \h </w:instrText>
             </w:r>
             <w:r>
               <w:rPr>
@@ -1059,14 +1140,14 @@
             <w:pStyle w:val="TM1"/>
             <w:tabs>
               <w:tab w:val="left" w:pos="660"/>
-              <w:tab w:val="right" w:leader="dot" w:pos="10194"/>
+              <w:tab w:val="right" w:leader="dot" w:pos="10762"/>
             </w:tabs>
             <w:rPr>
               <w:rFonts w:eastAsiaTheme="minorEastAsia"/>
               <w:noProof/>
             </w:rPr>
           </w:pPr>
-          <w:hyperlink w:anchor="_Toc24535803" w:history="1">
+          <w:hyperlink w:anchor="_Toc24573161" w:history="1">
             <w:r>
               <w:rPr>
                 <w:rStyle w:val="Lienhypertexte"/>
@@ -1086,6 +1167,75 @@
                 <w:rStyle w:val="Lienhypertexte"/>
                 <w:noProof/>
               </w:rPr>
+              <w:t>Implementation on an audio signal</w:t>
+            </w:r>
+            <w:r>
+              <w:rPr>
+                <w:noProof/>
+                <w:webHidden/>
+              </w:rPr>
+              <w:tab/>
+            </w:r>
+            <w:r>
+              <w:rPr>
+                <w:noProof/>
+                <w:webHidden/>
+              </w:rPr>
+              <w:fldChar w:fldCharType="begin"/>
+            </w:r>
+            <w:r>
+              <w:rPr>
+                <w:noProof/>
+                <w:webHidden/>
+              </w:rPr>
+              <w:instrText xml:space="preserve"> PAGEREF _Toc24573161 \h </w:instrText>
+            </w:r>
+            <w:r>
+              <w:rPr>
+                <w:noProof/>
+                <w:webHidden/>
+              </w:rPr>
+            </w:r>
+            <w:r>
+              <w:rPr>
+                <w:noProof/>
+                <w:webHidden/>
+              </w:rPr>
+              <w:fldChar w:fldCharType="separate"/>
+            </w:r>
+            <w:r>
+              <w:rPr>
+                <w:noProof/>
+                <w:webHidden/>
+              </w:rPr>
+              <w:t>6</w:t>
+            </w:r>
+            <w:r>
+              <w:rPr>
+                <w:noProof/>
+                <w:webHidden/>
+              </w:rPr>
+              <w:fldChar w:fldCharType="end"/>
+            </w:r>
+          </w:hyperlink>
+        </w:p>
+        <w:p>
+          <w:pPr>
+            <w:pStyle w:val="TM1"/>
+            <w:tabs>
+              <w:tab w:val="right" w:leader="dot" w:pos="10762"/>
+            </w:tabs>
+            <w:rPr>
+              <w:rFonts w:eastAsiaTheme="minorEastAsia"/>
+              <w:noProof/>
+            </w:rPr>
+          </w:pPr>
+          <w:hyperlink w:anchor="_Toc24573162" w:history="1">
+            <w:r>
+              <w:rPr>
+                <w:rStyle w:val="Lienhypertexte"/>
+                <w:noProof/>
+              </w:rPr>
               <w:t>References</w:t>
             </w:r>
             <w:r>
@@ -1107,7 +1257,7 @@
                 <w:noProof/>
                 <w:webHidden/>
               </w:rPr>
-              <w:instrText xml:space="preserve"> PAGEREF _Toc24535803 \h </w:instrText>
+              <w:instrText xml:space="preserve"> PAGEREF _Toc24573162 \h </w:instrText>
             </w:r>
             <w:r>
               <w:rPr>
@@ -1127,7 +1277,7 @@
                 <w:noProof/>
                 <w:webHidden/>
               </w:rPr>
-              <w:t>5</w:t>
+              <w:t>6</w:t>
             </w:r>
             <w:r>
               <w:rPr>
@@ -1171,16 +1321,179 @@
     <w:p>
       <w:pPr>
         <w:pStyle w:val="Titre1"/>
-        <w:ind w:firstLine="720"/>
-      </w:pPr>
-      <w:bookmarkStart w:id="0" w:name="_Toc24535793"/>
-      <w:r>
+      </w:pPr>
+      <w:bookmarkStart w:id="1" w:name="_Toc24573150"/>
+      <w:r>
+        <w:rPr>
+          <w:rFonts w:eastAsia="Trebuchet MS" w:cs="Trebuchet MS"/>
+        </w:rPr>
         <w:lastRenderedPageBreak/>
+        <w:t>Abstract</w:t>
+      </w:r>
+      <w:bookmarkEnd w:id="1"/>
+    </w:p>
+    <w:p>
+      <w:pPr>
+        <w:jc w:val="both"/>
+      </w:pPr>
+      <w:r>
+        <w:rPr>
+          <w:rFonts w:ascii="Calibri" w:eastAsia="Calibri" w:hAnsi="Calibri" w:cs="Calibri"/>
+          <w:color w:val="000000" w:themeColor="text1"/>
+        </w:rPr>
+        <w:t>The objective of this project is to apply neural networks to a noise cancellation system with an adaptive filter. The team was tasked to implement the LMS algorithm for the system shown below and be able to successfully remove the signal noise from the original s(k) signal.</w:t>
+      </w:r>
+    </w:p>
+    <w:p>
+      <w:pPr>
+        <w:jc w:val="center"/>
+      </w:pPr>
+    </w:p>
+    <w:p>
+      <w:pPr>
+        <w:pStyle w:val="Titre1"/>
+        <w:jc w:val="both"/>
+      </w:pPr>
+      <w:bookmarkStart w:id="2" w:name="_Toc24573151"/>
+      <w:r>
+        <w:rPr>
+          <w:rFonts w:eastAsia="Trebuchet MS" w:cs="Trebuchet MS"/>
+        </w:rPr>
         <w:t>Introduction</w:t>
       </w:r>
-      <w:bookmarkEnd w:id="0"/>
+      <w:bookmarkEnd w:id="2"/>
     </w:p>
-    <w:p/>
+    <w:p>
+      <w:pPr>
+        <w:spacing w:line="257" w:lineRule="auto"/>
+        <w:jc w:val="both"/>
+        <w:rPr>
+          <w:rFonts w:ascii="Calibri" w:eastAsia="Calibri" w:hAnsi="Calibri" w:cs="Calibri"/>
+          <w:color w:val="000000" w:themeColor="text1"/>
+        </w:rPr>
+      </w:pPr>
+      <w:r>
+        <w:rPr>
+          <w:rFonts w:ascii="Calibri" w:eastAsia="Calibri" w:hAnsi="Calibri" w:cs="Calibri"/>
+          <w:color w:val="000000" w:themeColor="text1"/>
+        </w:rPr>
+        <w:t xml:space="preserve">Noise removal is essential for many </w:t>
+      </w:r>
+      <w:r>
+        <w:rPr>
+          <w:rFonts w:ascii="Calibri" w:eastAsia="Calibri" w:hAnsi="Calibri" w:cs="Calibri"/>
+          <w:color w:val="000000" w:themeColor="text1"/>
+        </w:rPr>
+        <w:t>signals</w:t>
+      </w:r>
+      <w:r>
+        <w:rPr>
+          <w:rFonts w:ascii="Calibri" w:eastAsia="Calibri" w:hAnsi="Calibri" w:cs="Calibri"/>
+          <w:color w:val="000000" w:themeColor="text1"/>
+        </w:rPr>
+        <w:t xml:space="preserve"> processing operations and using neural networks has shown to be an efficient method to remove unwanted noise from a signal.  As shown above, the original signal will use an adaptive filter, whose inputs are manipulated to minimize the error</w:t>
+      </w:r>
+      <w:r>
+        <w:rPr>
+          <w:rFonts w:ascii="Calibri" w:eastAsia="Calibri" w:hAnsi="Calibri" w:cs="Calibri"/>
+          <w:color w:val="000000" w:themeColor="text1"/>
+        </w:rPr>
+        <w:t>, or noise,</w:t>
+      </w:r>
+      <w:r>
+        <w:rPr>
+          <w:rFonts w:ascii="Calibri" w:eastAsia="Calibri" w:hAnsi="Calibri" w:cs="Calibri"/>
+          <w:color w:val="000000" w:themeColor="text1"/>
+        </w:rPr>
+        <w:t xml:space="preserve"> of the system. The adaptive filter, in short, will be attempting to copy the original signal using only the original noise source, so it can only reproduce the part of the signal that is linearly correlated with the original noise </w:t>
+      </w:r>
+      <w:r>
+        <w:rPr>
+          <w:rFonts w:ascii="Calibri" w:eastAsia="Calibri" w:hAnsi="Calibri" w:cs="Calibri"/>
+          <w:color w:val="000000" w:themeColor="text1"/>
+        </w:rPr>
+        <w:t>v</w:t>
+      </w:r>
+      <w:r>
+        <w:rPr>
+          <w:rFonts w:ascii="Calibri" w:eastAsia="Calibri" w:hAnsi="Calibri" w:cs="Calibri"/>
+          <w:color w:val="000000" w:themeColor="text1"/>
+        </w:rPr>
+        <w:t>(K</w:t>
+      </w:r>
+      <w:r>
+        <w:rPr>
+          <w:rFonts w:ascii="Calibri" w:eastAsia="Calibri" w:hAnsi="Calibri" w:cs="Calibri"/>
+          <w:color w:val="000000" w:themeColor="text1"/>
+        </w:rPr>
+        <w:t xml:space="preserve">). </w:t>
+      </w:r>
+      <w:r>
+        <w:rPr>
+          <w:rFonts w:ascii="Calibri" w:eastAsia="Calibri" w:hAnsi="Calibri" w:cs="Calibri"/>
+          <w:color w:val="000000" w:themeColor="text1"/>
+        </w:rPr>
+        <w:t xml:space="preserve">The team will </w:t>
+      </w:r>
+      <w:r>
+        <w:rPr>
+          <w:rFonts w:ascii="Calibri" w:eastAsia="Calibri" w:hAnsi="Calibri" w:cs="Calibri"/>
+          <w:color w:val="000000" w:themeColor="text1"/>
+        </w:rPr>
+        <w:t xml:space="preserve">be implementing the </w:t>
+      </w:r>
+      <w:r>
+        <w:rPr>
+          <w:rFonts w:ascii="Calibri" w:eastAsia="Calibri" w:hAnsi="Calibri" w:cs="Calibri"/>
+          <w:color w:val="000000" w:themeColor="text1"/>
+        </w:rPr>
+        <w:t xml:space="preserve">LMS algorithm to the </w:t>
+      </w:r>
+      <w:r>
+        <w:rPr>
+          <w:rFonts w:ascii="Calibri" w:eastAsia="Calibri" w:hAnsi="Calibri" w:cs="Calibri"/>
+          <w:color w:val="000000" w:themeColor="text1"/>
+        </w:rPr>
+        <w:t xml:space="preserve">adaptive filter to </w:t>
+      </w:r>
+      <w:r>
+        <w:rPr>
+          <w:rFonts w:ascii="Calibri" w:eastAsia="Calibri" w:hAnsi="Calibri" w:cs="Calibri"/>
+          <w:color w:val="000000" w:themeColor="text1"/>
+        </w:rPr>
+        <w:t>restore the signal</w:t>
+      </w:r>
+      <w:r>
+        <w:rPr>
+          <w:rFonts w:ascii="Calibri" w:eastAsia="Calibri" w:hAnsi="Calibri" w:cs="Calibri"/>
+          <w:color w:val="000000" w:themeColor="text1"/>
+        </w:rPr>
+        <w:t xml:space="preserve">. </w:t>
+      </w:r>
+      <w:r>
+        <w:rPr>
+          <w:rFonts w:ascii="Calibri" w:eastAsia="Calibri" w:hAnsi="Calibri" w:cs="Calibri"/>
+          <w:color w:val="000000" w:themeColor="text1"/>
+        </w:rPr>
+        <w:t>The procedure is shown below</w:t>
+      </w:r>
+      <w:r>
+        <w:rPr>
+          <w:rFonts w:ascii="Calibri" w:eastAsia="Calibri" w:hAnsi="Calibri" w:cs="Calibri"/>
+          <w:color w:val="000000" w:themeColor="text1"/>
+        </w:rPr>
+        <w:t>.</w:t>
+      </w:r>
+    </w:p>
+    <w:p>
+      <w:pPr>
+        <w:spacing w:line="257" w:lineRule="auto"/>
+        <w:rPr>
+          <w:rFonts w:ascii="Calibri" w:eastAsia="Calibri" w:hAnsi="Calibri" w:cs="Calibri"/>
+          <w:color w:val="000000" w:themeColor="text1"/>
+        </w:rPr>
+      </w:pPr>
+    </w:p>
     <w:p>
       <w:pPr>
         <w:pStyle w:val="Titre1"/>
@@ -1189,25 +1502,26 @@
           <w:numId w:val="26"/>
         </w:numPr>
       </w:pPr>
-      <w:bookmarkStart w:id="1" w:name="_Toc24535794"/>
+      <w:bookmarkStart w:id="3" w:name="_Toc24573152"/>
       <w:r>
         <w:t>Mean square error</w:t>
       </w:r>
-      <w:bookmarkEnd w:id="1"/>
+      <w:bookmarkEnd w:id="3"/>
     </w:p>
-    <w:p/>
     <w:p>
       <w:pPr>
         <w:pStyle w:val="Titre2"/>
       </w:pPr>
-      <w:bookmarkStart w:id="2" w:name="_Toc24535795"/>
+      <w:bookmarkStart w:id="4" w:name="_Toc24573153"/>
       <w:r>
         <w:t>Eigenvalues and eigenvectors of the Hessian</w:t>
       </w:r>
-      <w:bookmarkEnd w:id="2"/>
+      <w:bookmarkEnd w:id="4"/>
     </w:p>
-    <w:p/>
     <w:p>
+      <w:pPr>
+        <w:jc w:val="both"/>
+      </w:pPr>
       <w:r>
         <w:t xml:space="preserve">Following equation 10.12 [1], the mean square error can be written as follow: </w:t>
       </w:r>
@@ -1478,6 +1792,7 @@
     </w:p>
     <w:p>
       <w:pPr>
+        <w:jc w:val="both"/>
         <w:rPr>
           <w:rFonts w:eastAsiaTheme="minorEastAsia"/>
         </w:rPr>
@@ -1984,6 +2299,7 @@
     </w:p>
     <w:p>
       <w:pPr>
+        <w:jc w:val="both"/>
         <w:rPr>
           <w:rFonts w:eastAsiaTheme="minorEastAsia"/>
         </w:rPr>
@@ -2310,6 +2626,7 @@
     </w:p>
     <w:p>
       <w:pPr>
+        <w:jc w:val="both"/>
         <w:rPr>
           <w:rFonts w:eastAsiaTheme="minorEastAsia"/>
         </w:rPr>
@@ -2617,6 +2934,7 @@
     </w:p>
     <w:p>
       <w:pPr>
+        <w:jc w:val="both"/>
         <w:rPr>
           <w:rFonts w:eastAsiaTheme="minorEastAsia"/>
         </w:rPr>
@@ -2790,6 +3108,7 @@
     </w:p>
     <w:p>
       <w:pPr>
+        <w:jc w:val="both"/>
         <w:rPr>
           <w:rFonts w:eastAsiaTheme="minorEastAsia"/>
         </w:rPr>
@@ -2827,6 +3146,7 @@
     </w:p>
     <w:p>
       <w:pPr>
+        <w:jc w:val="both"/>
         <w:rPr>
           <w:rFonts w:eastAsiaTheme="minorEastAsia"/>
         </w:rPr>
@@ -3214,19 +3534,27 @@
         <w:t>.</w:t>
       </w:r>
     </w:p>
-    <w:p/>
     <w:p>
       <w:pPr>
-        <w:pStyle w:val="Titre2"/>
-      </w:pPr>
-      <w:bookmarkStart w:id="3" w:name="_Toc24535796"/>
-      <w:r>
-        <w:t>Minimum point</w:t>
-      </w:r>
-      <w:bookmarkEnd w:id="3"/>
+        <w:jc w:val="both"/>
+        <w:rPr>
+          <w:rFonts w:eastAsiaTheme="minorEastAsia"/>
+        </w:rPr>
+      </w:pPr>
     </w:p>
     <w:p>
       <w:pPr>
+        <w:pStyle w:val="Titre2"/>
+      </w:pPr>
+      <w:bookmarkStart w:id="5" w:name="_Toc24573154"/>
+      <w:r>
+        <w:t>Minimum point</w:t>
+      </w:r>
+      <w:bookmarkEnd w:id="5"/>
+    </w:p>
+    <w:p>
+      <w:pPr>
+        <w:jc w:val="both"/>
         <w:rPr>
           <w:rFonts w:eastAsiaTheme="minorEastAsia"/>
         </w:rPr>
@@ -3394,6 +3722,7 @@
     </w:p>
     <w:p>
       <w:pPr>
+        <w:jc w:val="both"/>
         <w:rPr>
           <w:rFonts w:eastAsiaTheme="minorEastAsia"/>
         </w:rPr>
@@ -3537,6 +3866,7 @@
     </w:p>
     <w:p>
       <w:pPr>
+        <w:jc w:val="both"/>
         <w:rPr>
           <w:rFonts w:eastAsiaTheme="minorEastAsia"/>
         </w:rPr>
@@ -3564,8 +3894,10 @@
     </w:p>
     <w:p>
       <w:pPr>
+        <w:jc w:val="both"/>
         <w:rPr>
           <w:rFonts w:eastAsiaTheme="minorEastAsia"/>
+          <w:oMath/>
         </w:rPr>
       </w:pPr>
       <m:oMathPara>
@@ -3814,6 +4146,7 @@
     </w:p>
     <w:p>
       <w:pPr>
+        <w:jc w:val="both"/>
         <w:rPr>
           <w:rFonts w:eastAsiaTheme="minorEastAsia"/>
         </w:rPr>
@@ -3917,26 +4250,40 @@
     </w:p>
     <w:p>
       <w:pPr>
+        <w:rPr>
+          <w:rFonts w:eastAsiaTheme="minorEastAsia"/>
+        </w:rPr>
+      </w:pPr>
+      <w:r>
+        <w:rPr>
+          <w:rFonts w:eastAsiaTheme="minorEastAsia"/>
+        </w:rPr>
+        <w:br w:type="page"/>
+      </w:r>
+    </w:p>
+    <w:p>
+      <w:pPr>
         <w:pStyle w:val="Titre2"/>
       </w:pPr>
-      <w:bookmarkStart w:id="4" w:name="_Toc24535797"/>
+      <w:bookmarkStart w:id="6" w:name="_Toc24573155"/>
       <w:r>
         <w:rPr>
           <w:noProof/>
         </w:rPr>
+        <w:lastRenderedPageBreak/>
         <w:drawing>
-          <wp:anchor distT="0" distB="0" distL="114300" distR="114300" simplePos="0" relativeHeight="251661312" behindDoc="0" locked="0" layoutInCell="1" allowOverlap="1" wp14:anchorId="753AD297" wp14:editId="1725FB29">
+          <wp:anchor distT="0" distB="0" distL="114300" distR="114300" simplePos="0" relativeHeight="251435008" behindDoc="0" locked="0" layoutInCell="1" allowOverlap="1" wp14:anchorId="771D2A26" wp14:editId="7CEB9088">
             <wp:simplePos x="0" y="0"/>
-            <wp:positionH relativeFrom="margin">
-              <wp:posOffset>3834130</wp:posOffset>
+            <wp:positionH relativeFrom="page">
+              <wp:align>right</wp:align>
             </wp:positionH>
             <wp:positionV relativeFrom="paragraph">
-              <wp:posOffset>69215</wp:posOffset>
+              <wp:posOffset>114716</wp:posOffset>
             </wp:positionV>
             <wp:extent cx="2460625" cy="1844040"/>
             <wp:effectExtent l="133350" t="114300" r="130175" b="156210"/>
             <wp:wrapSquare wrapText="bothSides"/>
-            <wp:docPr id="1" name="Image 1"/>
+            <wp:docPr id="1365329971" name="Image 1"/>
             <wp:cNvGraphicFramePr>
               <a:graphicFrameLocks xmlns:a="http://schemas.openxmlformats.org/drawingml/2006/main" noChangeAspect="1"/>
             </wp:cNvGraphicFramePr>
@@ -3944,10 +4291,8 @@
               <a:graphicData uri="http://schemas.openxmlformats.org/drawingml/2006/picture">
                 <pic:pic xmlns:pic="http://schemas.openxmlformats.org/drawingml/2006/picture">
                   <pic:nvPicPr>
-                    <pic:cNvPr id="0" name="Picture 1"/>
-                    <pic:cNvPicPr>
-                      <a:picLocks noChangeAspect="1" noChangeArrowheads="1"/>
-                    </pic:cNvPicPr>
+                    <pic:cNvPr id="0" name="Image 1"/>
+                    <pic:cNvPicPr/>
                   </pic:nvPicPr>
                   <pic:blipFill>
                     <a:blip r:embed="rId6">
@@ -3957,7 +4302,6 @@
                         </a:ext>
                       </a:extLst>
                     </a:blip>
-                    <a:srcRect/>
                     <a:stretch>
                       <a:fillRect/>
                     </a:stretch>
@@ -4004,27 +4348,36 @@
                 </pic:pic>
               </a:graphicData>
             </a:graphic>
-            <wp14:sizeRelH relativeFrom="margin">
-              <wp14:pctWidth>0</wp14:pctWidth>
-            </wp14:sizeRelH>
-            <wp14:sizeRelV relativeFrom="margin">
-              <wp14:pctHeight>0</wp14:pctHeight>
-            </wp14:sizeRelV>
           </wp:anchor>
         </w:drawing>
       </w:r>
       <w:r>
         <w:t>Contour plot</w:t>
       </w:r>
-      <w:bookmarkEnd w:id="4"/>
+      <w:bookmarkEnd w:id="6"/>
     </w:p>
     <w:p/>
     <w:p>
-      <w:r>
-        <w:t>The contour plot seems coherent with the eigenvalues, eigenvectors and minimal point previously computed.</w:t>
-      </w:r>
-      <w:r>
-        <w:br w:type="page"/>
+      <w:pPr>
+        <w:jc w:val="both"/>
+      </w:pPr>
+      <w:r>
+        <w:t>The contour plot seems coherent with the eigenvalues, eigenvectors and minimal point previously computed</w:t>
+      </w:r>
+      <w:r>
+        <w:t xml:space="preserve"> (see </w:t>
+      </w:r>
+      <w:r>
+        <w:t xml:space="preserve">Fig. </w:t>
+      </w:r>
+      <w:r>
+        <w:t>1</w:t>
+      </w:r>
+      <w:r>
+        <w:t>)</w:t>
+      </w:r>
+      <w:r>
+        <w:t>.</w:t>
       </w:r>
     </w:p>
     <w:p/>
@@ -4036,24 +4389,170 @@
           <w:numId w:val="26"/>
         </w:numPr>
       </w:pPr>
-      <w:bookmarkStart w:id="5" w:name="_Toc24535798"/>
+      <w:bookmarkStart w:id="7" w:name="_Toc24573156"/>
       <w:r>
         <w:t>LMS algorithm</w:t>
       </w:r>
-      <w:bookmarkEnd w:id="5"/>
+      <w:bookmarkEnd w:id="7"/>
     </w:p>
     <w:p>
       <w:pPr>
         <w:pStyle w:val="Titre2"/>
-      </w:pPr>
-      <w:bookmarkStart w:id="6" w:name="_Toc24535799"/>
+        <w:numPr>
+          <w:ilvl w:val="0"/>
+          <w:numId w:val="28"/>
+        </w:numPr>
+      </w:pPr>
+      <w:bookmarkStart w:id="8" w:name="_Toc24573157"/>
       <w:r>
         <w:t>Maximum stable learning rate</w:t>
       </w:r>
-      <w:bookmarkEnd w:id="6"/>
+      <w:bookmarkEnd w:id="8"/>
     </w:p>
-    <w:p/>
     <w:p>
+      <w:r>
+        <w:rPr>
+          <w:noProof/>
+        </w:rPr>
+        <mc:AlternateContent>
+          <mc:Choice Requires="wps">
+            <w:drawing>
+              <wp:anchor distT="0" distB="0" distL="114300" distR="114300" simplePos="0" relativeHeight="251674624" behindDoc="0" locked="0" layoutInCell="1" allowOverlap="1" wp14:anchorId="492356F7" wp14:editId="6DDB4138">
+                <wp:simplePos x="0" y="0"/>
+                <wp:positionH relativeFrom="column">
+                  <wp:posOffset>4609465</wp:posOffset>
+                </wp:positionH>
+                <wp:positionV relativeFrom="paragraph">
+                  <wp:posOffset>252730</wp:posOffset>
+                </wp:positionV>
+                <wp:extent cx="2460625" cy="635"/>
+                <wp:effectExtent l="0" t="0" r="0" b="0"/>
+                <wp:wrapSquare wrapText="bothSides"/>
+                <wp:docPr id="12" name="Zone de texte 12"/>
+                <wp:cNvGraphicFramePr/>
+                <a:graphic xmlns:a="http://schemas.openxmlformats.org/drawingml/2006/main">
+                  <a:graphicData uri="http://schemas.microsoft.com/office/word/2010/wordprocessingShape">
+                    <wps:wsp>
+                      <wps:cNvSpPr txBox="1"/>
+                      <wps:spPr>
+                        <a:xfrm>
+                          <a:off x="0" y="0"/>
+                          <a:ext cx="2460625" cy="635"/>
+                        </a:xfrm>
+                        <a:prstGeom prst="rect">
+                          <a:avLst/>
+                        </a:prstGeom>
+                        <a:solidFill>
+                          <a:prstClr val="white"/>
+                        </a:solidFill>
+                        <a:ln>
+                          <a:noFill/>
+                        </a:ln>
+                      </wps:spPr>
+                      <wps:txbx>
+                        <w:txbxContent>
+                          <w:p>
+                            <w:pPr>
+                              <w:pStyle w:val="Lgende"/>
+                              <w:jc w:val="center"/>
+                              <w:rPr>
+                                <w:rFonts w:ascii="Trebuchet MS" w:hAnsi="Trebuchet MS"/>
+                                <w:noProof/>
+                                <w:color w:val="8EAADB" w:themeColor="accent1" w:themeTint="99"/>
+                                <w:sz w:val="28"/>
+                                <w:szCs w:val="28"/>
+                              </w:rPr>
+                            </w:pPr>
+                            <w:r>
+                              <w:t xml:space="preserve">Figure </w:t>
+                            </w:r>
+                            <w:fldSimple w:instr=" SEQ Figure \* ARABIC ">
+                              <w:r>
+                                <w:rPr>
+                                  <w:noProof/>
+                                </w:rPr>
+                                <w:t>1</w:t>
+                              </w:r>
+                            </w:fldSimple>
+                            <w:r>
+                              <w:t xml:space="preserve">: </w:t>
+                            </w:r>
+                            <w:r>
+                              <w:t xml:space="preserve">Contour plot </w:t>
+                            </w:r>
+                            <w:r>
+                              <w:t>of the mean square error</w:t>
+                            </w:r>
+                          </w:p>
+                        </w:txbxContent>
+                      </wps:txbx>
+                      <wps:bodyPr rot="0" spcFirstLastPara="0" vertOverflow="overflow" horzOverflow="overflow" vert="horz" wrap="square" lIns="0" tIns="0" rIns="0" bIns="0" numCol="1" spcCol="0" rtlCol="0" fromWordArt="0" anchor="t" anchorCtr="0" forceAA="0" compatLnSpc="1">
+                        <a:prstTxWarp prst="textNoShape">
+                          <a:avLst/>
+                        </a:prstTxWarp>
+                        <a:spAutoFit/>
+                      </wps:bodyPr>
+                    </wps:wsp>
+                  </a:graphicData>
+                </a:graphic>
+              </wp:anchor>
+            </w:drawing>
+          </mc:Choice>
+          <mc:Fallback>
+            <w:pict>
+              <v:shapetype w14:anchorId="492356F7" id="_x0000_t202" coordsize="21600,21600" o:spt="202" path="m,l,21600r21600,l21600,xe">
+                <v:stroke joinstyle="miter"/>
+                <v:path gradientshapeok="t" o:connecttype="rect"/>
+              </v:shapetype>
+              <v:shape id="Zone de texte 12" o:spid="_x0000_s1026" type="#_x0000_t202" style="position:absolute;margin-left:362.95pt;margin-top:19.9pt;width:193.75pt;height:.05pt;z-index:251674624;visibility:visible;mso-wrap-style:square;mso-wrap-distance-left:9pt;mso-wrap-distance-top:0;mso-wrap-distance-right:9pt;mso-wrap-distance-bottom:0;mso-position-horizontal:absolute;mso-position-horizontal-relative:text;mso-position-vertical:absolute;mso-position-vertical-relative:text;v-text-anchor:top" o:gfxdata="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" stroked="f">
+                <v:textbox style="mso-fit-shape-to-text:t" inset="0,0,0,0">
+                  <w:txbxContent>
+                    <w:p>
+                      <w:pPr>
+                        <w:pStyle w:val="Lgende"/>
+                        <w:jc w:val="center"/>
+                        <w:rPr>
+                          <w:rFonts w:ascii="Trebuchet MS" w:hAnsi="Trebuchet MS"/>
+                          <w:noProof/>
+                          <w:color w:val="8EAADB" w:themeColor="accent1" w:themeTint="99"/>
+                          <w:sz w:val="28"/>
+                          <w:szCs w:val="28"/>
+                        </w:rPr>
+                      </w:pPr>
+                      <w:r>
+                        <w:t xml:space="preserve">Figure </w:t>
+                      </w:r>
+                      <w:fldSimple w:instr=" SEQ Figure \* ARABIC ">
+                        <w:r>
+                          <w:rPr>
+                            <w:noProof/>
+                          </w:rPr>
+                          <w:t>1</w:t>
+                        </w:r>
+                      </w:fldSimple>
+                      <w:r>
+                        <w:t xml:space="preserve">: </w:t>
+                      </w:r>
+                      <w:r>
+                        <w:t xml:space="preserve">Contour plot </w:t>
+                      </w:r>
+                      <w:r>
+                        <w:t>of the mean square error</w:t>
+                      </w:r>
+                    </w:p>
+                  </w:txbxContent>
+                </v:textbox>
+                <w10:wrap type="square"/>
+              </v:shape>
+            </w:pict>
+          </mc:Fallback>
+        </mc:AlternateContent>
+      </w:r>
+    </w:p>
+    <w:p>
+      <w:pPr>
+        <w:jc w:val="both"/>
+      </w:pPr>
       <w:r>
         <w:t xml:space="preserve">The learning rate should satisfy the following condition: </w:t>
       </w:r>
@@ -4204,22 +4703,37 @@
     <w:p>
       <w:pPr>
         <w:pStyle w:val="Titre2"/>
-      </w:pPr>
-      <w:bookmarkStart w:id="7" w:name="_Toc24535800"/>
+        <w:numPr>
+          <w:ilvl w:val="0"/>
+          <w:numId w:val="28"/>
+        </w:numPr>
+      </w:pPr>
+      <w:bookmarkStart w:id="9" w:name="_Toc24573158"/>
       <w:r>
         <w:t>Algorithm implementation</w:t>
       </w:r>
-      <w:bookmarkEnd w:id="7"/>
+      <w:bookmarkEnd w:id="9"/>
     </w:p>
     <w:p/>
     <w:p>
       <w:pPr>
+        <w:jc w:val="both"/>
         <w:rPr>
           <w:rFonts w:eastAsiaTheme="minorEastAsia"/>
         </w:rPr>
       </w:pPr>
       <w:r>
-        <w:t xml:space="preserve">To apply the LMS algorithm to this problem, we’ll consider a bias b = 0 and start with a initial point (or initial weight): </w:t>
+        <w:t xml:space="preserve">To apply the LMS algorithm to this problem, we’ll consider a bias b = 0 and start with </w:t>
+      </w:r>
+      <w:proofErr w:type="spellStart"/>
+      <w:proofErr w:type="gramStart"/>
+      <w:r>
+        <w:t>a</w:t>
+      </w:r>
+      <w:proofErr w:type="spellEnd"/>
+      <w:proofErr w:type="gramEnd"/>
+      <w:r>
+        <w:t xml:space="preserve"> initial point (or initial weight): </w:t>
       </w:r>
       <m:oMath>
         <m:sSub>
@@ -4314,6 +4828,7 @@
     </w:p>
     <w:p>
       <w:pPr>
+        <w:jc w:val="both"/>
         <w:rPr>
           <w:rFonts w:eastAsiaTheme="minorEastAsia"/>
         </w:rPr>
@@ -4444,6 +4959,7 @@
     </w:p>
     <w:p>
       <w:pPr>
+        <w:jc w:val="both"/>
         <w:rPr>
           <w:rFonts w:eastAsiaTheme="minorEastAsia"/>
         </w:rPr>
@@ -4462,33 +4978,109 @@
           <w:ilvl w:val="0"/>
           <w:numId w:val="27"/>
         </w:numPr>
+        <w:jc w:val="both"/>
         <w:rPr>
           <w:rFonts w:eastAsiaTheme="minorEastAsia"/>
         </w:rPr>
       </w:pPr>
       <w:r>
         <w:rPr>
+          <w:noProof/>
+        </w:rPr>
+        <w:drawing>
+          <wp:anchor distT="0" distB="0" distL="114300" distR="114300" simplePos="0" relativeHeight="251103232" behindDoc="0" locked="0" layoutInCell="1" allowOverlap="1" wp14:anchorId="1862E02E" wp14:editId="56397B2B">
+            <wp:simplePos x="0" y="0"/>
+            <wp:positionH relativeFrom="margin">
+              <wp:posOffset>3880485</wp:posOffset>
+            </wp:positionH>
+            <wp:positionV relativeFrom="paragraph">
+              <wp:posOffset>706120</wp:posOffset>
+            </wp:positionV>
+            <wp:extent cx="2879725" cy="2159635"/>
+            <wp:effectExtent l="133350" t="114300" r="111125" b="145415"/>
+            <wp:wrapSquare wrapText="bothSides"/>
+            <wp:docPr id="3" name="Image 3"/>
+            <wp:cNvGraphicFramePr>
+              <a:graphicFrameLocks xmlns:a="http://schemas.openxmlformats.org/drawingml/2006/main" noChangeAspect="1"/>
+            </wp:cNvGraphicFramePr>
+            <a:graphic xmlns:a="http://schemas.openxmlformats.org/drawingml/2006/main">
+              <a:graphicData uri="http://schemas.openxmlformats.org/drawingml/2006/picture">
+                <pic:pic xmlns:pic="http://schemas.openxmlformats.org/drawingml/2006/picture">
+                  <pic:nvPicPr>
+                    <pic:cNvPr id="0" name="Picture 1"/>
+                    <pic:cNvPicPr>
+                      <a:picLocks noChangeAspect="1" noChangeArrowheads="1"/>
+                    </pic:cNvPicPr>
+                  </pic:nvPicPr>
+                  <pic:blipFill>
+                    <a:blip r:embed="rId7">
+                      <a:extLst>
+                        <a:ext uri="{28A0092B-C50C-407E-A947-70E740481C1C}">
+                          <a14:useLocalDpi xmlns:a14="http://schemas.microsoft.com/office/drawing/2010/main" val="0"/>
+                        </a:ext>
+                      </a:extLst>
+                    </a:blip>
+                    <a:srcRect/>
+                    <a:stretch>
+                      <a:fillRect/>
+                    </a:stretch>
+                  </pic:blipFill>
+                  <pic:spPr bwMode="auto">
+                    <a:xfrm>
+                      <a:off x="0" y="0"/>
+                      <a:ext cx="2879725" cy="2159635"/>
+                    </a:xfrm>
+                    <a:prstGeom prst="rect">
+                      <a:avLst/>
+                    </a:prstGeom>
+                    <a:solidFill>
+                      <a:srgbClr val="FFFFFF">
+                        <a:shade val="85000"/>
+                      </a:srgbClr>
+                    </a:solidFill>
+                    <a:ln w="88900" cap="sq">
+                      <a:solidFill>
+                        <a:srgbClr val="FFFFFF"/>
+                      </a:solidFill>
+                      <a:miter lim="800000"/>
+                    </a:ln>
+                    <a:effectLst>
+                      <a:outerShdw blurRad="55000" dist="18000" dir="5400000" algn="tl" rotWithShape="0">
+                        <a:srgbClr val="000000">
+                          <a:alpha val="40000"/>
+                        </a:srgbClr>
+                      </a:outerShdw>
+                    </a:effectLst>
+                    <a:scene3d>
+                      <a:camera prst="orthographicFront"/>
+                      <a:lightRig rig="twoPt" dir="t">
+                        <a:rot lat="0" lon="0" rev="7200000"/>
+                      </a:lightRig>
+                    </a:scene3d>
+                    <a:sp3d>
+                      <a:bevelT w="25400" h="19050"/>
+                      <a:contourClr>
+                        <a:srgbClr val="FFFFFF"/>
+                      </a:contourClr>
+                    </a:sp3d>
+                  </pic:spPr>
+                </pic:pic>
+              </a:graphicData>
+            </a:graphic>
+            <wp14:sizeRelH relativeFrom="margin">
+              <wp14:pctWidth>0</wp14:pctWidth>
+            </wp14:sizeRelH>
+            <wp14:sizeRelV relativeFrom="margin">
+              <wp14:pctHeight>0</wp14:pctHeight>
+            </wp14:sizeRelV>
+          </wp:anchor>
+        </w:drawing>
+      </w:r>
+      <w:r>
+        <w:rPr>
           <w:rFonts w:eastAsiaTheme="minorEastAsia"/>
         </w:rPr>
-        <w:t xml:space="preserve">e(k) is the difference between </w:t>
-      </w:r>
-      <w:r>
-        <w:rPr>
-          <w:rFonts w:eastAsiaTheme="minorEastAsia"/>
-        </w:rPr>
-        <w:t xml:space="preserve">the noise added to the signal (actual target) and </w:t>
-      </w:r>
-      <w:r>
-        <w:rPr>
-          <w:rFonts w:eastAsiaTheme="minorEastAsia"/>
-        </w:rPr>
-        <w:t>the output of the adaptive filter</w:t>
-      </w:r>
-      <w:r>
-        <w:rPr>
-          <w:rFonts w:eastAsiaTheme="minorEastAsia"/>
-        </w:rPr>
-        <w:t xml:space="preserve">: </w:t>
+        <w:t xml:space="preserve">e(k) is the difference between the noise added to the signal (actual target) and the output of the adaptive filter: </w:t>
       </w:r>
       <m:oMath>
         <m:r>
@@ -4554,6 +5146,7 @@
           <w:ilvl w:val="0"/>
           <w:numId w:val="27"/>
         </w:numPr>
+        <w:jc w:val="both"/>
         <w:rPr>
           <w:rFonts w:eastAsiaTheme="minorEastAsia"/>
         </w:rPr>
@@ -4606,6 +5199,7 @@
           <w:ilvl w:val="0"/>
           <w:numId w:val="27"/>
         </w:numPr>
+        <w:jc w:val="both"/>
         <w:rPr>
           <w:rFonts w:eastAsiaTheme="minorEastAsia"/>
         </w:rPr>
@@ -4745,6 +5339,7 @@
     </w:p>
     <w:p>
       <w:pPr>
+        <w:jc w:val="both"/>
         <w:rPr>
           <w:rFonts w:eastAsiaTheme="minorEastAsia"/>
         </w:rPr>
@@ -4822,6 +5417,7 @@
     </w:p>
     <w:p>
       <w:pPr>
+        <w:jc w:val="both"/>
         <w:rPr>
           <w:rFonts w:eastAsiaTheme="minorEastAsia"/>
         </w:rPr>
@@ -4837,114 +5433,146 @@
     <w:p>
       <w:pPr>
         <w:pStyle w:val="Titre2"/>
-      </w:pPr>
-      <w:bookmarkStart w:id="8" w:name="_Toc24535801"/>
-      <w:r>
-        <w:rPr>
-          <w:noProof/>
-        </w:rPr>
-        <w:drawing>
-          <wp:anchor distT="0" distB="0" distL="114300" distR="114300" simplePos="0" relativeHeight="251658240" behindDoc="0" locked="0" layoutInCell="1" allowOverlap="1" wp14:anchorId="1862E02E" wp14:editId="09B91953">
-            <wp:simplePos x="0" y="0"/>
-            <wp:positionH relativeFrom="margin">
-              <wp:posOffset>3356157</wp:posOffset>
-            </wp:positionH>
-            <wp:positionV relativeFrom="paragraph">
-              <wp:posOffset>137946</wp:posOffset>
-            </wp:positionV>
-            <wp:extent cx="2880000" cy="2160000"/>
-            <wp:effectExtent l="133350" t="114300" r="111125" b="145415"/>
-            <wp:wrapSquare wrapText="bothSides"/>
-            <wp:docPr id="3" name="Image 3"/>
-            <wp:cNvGraphicFramePr>
-              <a:graphicFrameLocks xmlns:a="http://schemas.openxmlformats.org/drawingml/2006/main" noChangeAspect="1"/>
-            </wp:cNvGraphicFramePr>
-            <a:graphic xmlns:a="http://schemas.openxmlformats.org/drawingml/2006/main">
-              <a:graphicData uri="http://schemas.openxmlformats.org/drawingml/2006/picture">
-                <pic:pic xmlns:pic="http://schemas.openxmlformats.org/drawingml/2006/picture">
-                  <pic:nvPicPr>
-                    <pic:cNvPr id="0" name="Picture 1"/>
-                    <pic:cNvPicPr>
-                      <a:picLocks noChangeAspect="1" noChangeArrowheads="1"/>
-                    </pic:cNvPicPr>
-                  </pic:nvPicPr>
-                  <pic:blipFill>
-                    <a:blip r:embed="rId7">
-                      <a:extLst>
-                        <a:ext uri="{28A0092B-C50C-407E-A947-70E740481C1C}">
-                          <a14:useLocalDpi xmlns:a14="http://schemas.microsoft.com/office/drawing/2010/main" val="0"/>
-                        </a:ext>
-                      </a:extLst>
-                    </a:blip>
-                    <a:srcRect/>
-                    <a:stretch>
-                      <a:fillRect/>
-                    </a:stretch>
-                  </pic:blipFill>
-                  <pic:spPr bwMode="auto">
-                    <a:xfrm>
-                      <a:off x="0" y="0"/>
-                      <a:ext cx="2880000" cy="2160000"/>
-                    </a:xfrm>
-                    <a:prstGeom prst="rect">
-                      <a:avLst/>
-                    </a:prstGeom>
-                    <a:solidFill>
-                      <a:srgbClr val="FFFFFF">
-                        <a:shade val="85000"/>
-                      </a:srgbClr>
-                    </a:solidFill>
-                    <a:ln w="88900" cap="sq">
-                      <a:solidFill>
-                        <a:srgbClr val="FFFFFF"/>
-                      </a:solidFill>
-                      <a:miter lim="800000"/>
-                    </a:ln>
-                    <a:effectLst>
-                      <a:outerShdw blurRad="55000" dist="18000" dir="5400000" algn="tl" rotWithShape="0">
-                        <a:srgbClr val="000000">
-                          <a:alpha val="40000"/>
-                        </a:srgbClr>
-                      </a:outerShdw>
-                    </a:effectLst>
-                    <a:scene3d>
-                      <a:camera prst="orthographicFront"/>
-                      <a:lightRig rig="twoPt" dir="t">
-                        <a:rot lat="0" lon="0" rev="7200000"/>
-                      </a:lightRig>
-                    </a:scene3d>
-                    <a:sp3d>
-                      <a:bevelT w="25400" h="19050"/>
-                      <a:contourClr>
-                        <a:srgbClr val="FFFFFF"/>
-                      </a:contourClr>
-                    </a:sp3d>
-                  </pic:spPr>
-                </pic:pic>
-              </a:graphicData>
-            </a:graphic>
-            <wp14:sizeRelH relativeFrom="margin">
-              <wp14:pctWidth>0</wp14:pctWidth>
-            </wp14:sizeRelH>
-            <wp14:sizeRelV relativeFrom="margin">
-              <wp14:pctHeight>0</wp14:pctHeight>
-            </wp14:sizeRelV>
-          </wp:anchor>
-        </w:drawing>
-      </w:r>
+        <w:numPr>
+          <w:ilvl w:val="0"/>
+          <w:numId w:val="28"/>
+        </w:numPr>
+      </w:pPr>
+      <w:bookmarkStart w:id="10" w:name="_Toc24573159"/>
       <w:r>
         <w:t>Results</w:t>
       </w:r>
-      <w:bookmarkEnd w:id="8"/>
+      <w:bookmarkEnd w:id="10"/>
     </w:p>
     <w:p/>
     <w:p>
       <w:pPr>
+        <w:jc w:val="both"/>
         <w:rPr>
           <w:rFonts w:eastAsiaTheme="minorEastAsia"/>
         </w:rPr>
       </w:pPr>
       <w:r>
+        <w:rPr>
+          <w:noProof/>
+        </w:rPr>
+        <mc:AlternateContent>
+          <mc:Choice Requires="wps">
+            <w:drawing>
+              <wp:anchor distT="0" distB="0" distL="114300" distR="114300" simplePos="0" relativeHeight="251667456" behindDoc="0" locked="0" layoutInCell="1" allowOverlap="1" wp14:anchorId="7CE2407C" wp14:editId="3066C25E">
+                <wp:simplePos x="0" y="0"/>
+                <wp:positionH relativeFrom="column">
+                  <wp:posOffset>3797760</wp:posOffset>
+                </wp:positionH>
+                <wp:positionV relativeFrom="paragraph">
+                  <wp:posOffset>461185</wp:posOffset>
+                </wp:positionV>
+                <wp:extent cx="2879725" cy="635"/>
+                <wp:effectExtent l="0" t="0" r="0" b="0"/>
+                <wp:wrapSquare wrapText="bothSides"/>
+                <wp:docPr id="11" name="Zone de texte 11"/>
+                <wp:cNvGraphicFramePr/>
+                <a:graphic xmlns:a="http://schemas.openxmlformats.org/drawingml/2006/main">
+                  <a:graphicData uri="http://schemas.microsoft.com/office/word/2010/wordprocessingShape">
+                    <wps:wsp>
+                      <wps:cNvSpPr txBox="1"/>
+                      <wps:spPr>
+                        <a:xfrm>
+                          <a:off x="0" y="0"/>
+                          <a:ext cx="2879725" cy="635"/>
+                        </a:xfrm>
+                        <a:prstGeom prst="rect">
+                          <a:avLst/>
+                        </a:prstGeom>
+                        <a:solidFill>
+                          <a:prstClr val="white"/>
+                        </a:solidFill>
+                        <a:ln>
+                          <a:noFill/>
+                        </a:ln>
+                      </wps:spPr>
+                      <wps:txbx>
+                        <w:txbxContent>
+                          <w:p>
+                            <w:pPr>
+                              <w:pStyle w:val="Lgende"/>
+                              <w:jc w:val="center"/>
+                              <w:rPr>
+                                <w:noProof/>
+                              </w:rPr>
+                            </w:pPr>
+                            <w:r>
+                              <w:t xml:space="preserve">Figure </w:t>
+                            </w:r>
+                            <w:fldSimple w:instr=" SEQ Figure \* ARABIC ">
+                              <w:r>
+                                <w:rPr>
+                                  <w:noProof/>
+                                </w:rPr>
+                                <w:t>2</w:t>
+                              </w:r>
+                            </w:fldSimple>
+                            <w:r>
+                              <w:t xml:space="preserve">: </w:t>
+                            </w:r>
+                            <w:r>
+                              <w:t>LMS Algorithm onto the contour plot of the mean square error</w:t>
+                            </w:r>
+                          </w:p>
+                        </w:txbxContent>
+                      </wps:txbx>
+                      <wps:bodyPr rot="0" spcFirstLastPara="0" vertOverflow="overflow" horzOverflow="overflow" vert="horz" wrap="square" lIns="0" tIns="0" rIns="0" bIns="0" numCol="1" spcCol="0" rtlCol="0" fromWordArt="0" anchor="t" anchorCtr="0" forceAA="0" compatLnSpc="1">
+                        <a:prstTxWarp prst="textNoShape">
+                          <a:avLst/>
+                        </a:prstTxWarp>
+                        <a:spAutoFit/>
+                      </wps:bodyPr>
+                    </wps:wsp>
+                  </a:graphicData>
+                </a:graphic>
+              </wp:anchor>
+            </w:drawing>
+          </mc:Choice>
+          <mc:Fallback>
+            <w:pict>
+              <v:shape w14:anchorId="7CE2407C" id="Zone de texte 11" o:spid="_x0000_s1027" type="#_x0000_t202" style="position:absolute;left:0;text-align:left;margin-left:299.05pt;margin-top:36.3pt;width:226.75pt;height:.05pt;z-index:251667456;visibility:visible;mso-wrap-style:square;mso-wrap-distance-left:9pt;mso-wrap-distance-top:0;mso-wrap-distance-right:9pt;mso-wrap-distance-bottom:0;mso-position-horizontal:absolute;mso-position-horizontal-relative:text;mso-position-vertical:absolute;mso-position-vertical-relative:text;v-text-anchor:top" o:gfxdata="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" stroked="f">
+                <v:textbox style="mso-fit-shape-to-text:t" inset="0,0,0,0">
+                  <w:txbxContent>
+                    <w:p>
+                      <w:pPr>
+                        <w:pStyle w:val="Lgende"/>
+                        <w:jc w:val="center"/>
+                        <w:rPr>
+                          <w:noProof/>
+                        </w:rPr>
+                      </w:pPr>
+                      <w:r>
+                        <w:t xml:space="preserve">Figure </w:t>
+                      </w:r>
+                      <w:fldSimple w:instr=" SEQ Figure \* ARABIC ">
+                        <w:r>
+                          <w:rPr>
+                            <w:noProof/>
+                          </w:rPr>
+                          <w:t>2</w:t>
+                        </w:r>
+                      </w:fldSimple>
+                      <w:r>
+                        <w:t xml:space="preserve">: </w:t>
+                      </w:r>
+                      <w:r>
+                        <w:t>LMS Algorithm onto the contour plot of the mean square error</w:t>
+                      </w:r>
+                    </w:p>
+                  </w:txbxContent>
+                </v:textbox>
+                <w10:wrap type="square"/>
+              </v:shape>
+            </w:pict>
+          </mc:Fallback>
+        </mc:AlternateContent>
+      </w:r>
+      <w:r>
         <w:t xml:space="preserve">First, plotting the weight onto the previous contour plot, we can see that the </w:t>
       </w:r>
       <w:r>
@@ -4954,16 +5582,37 @@
         <w:t>t</w:t>
       </w:r>
       <w:r>
-        <w:t>oward a solution which seems close to our minimal point (see Fig. XXXXXXXXX)</w:t>
+        <w:t>oward a solution which seems close to our minimal point (see Fig</w:t>
       </w:r>
       <w:r>
         <w:t xml:space="preserve">. </w:t>
       </w:r>
       <w:r>
+        <w:t>2</w:t>
+      </w:r>
+      <w:r>
+        <w:t>)</w:t>
+      </w:r>
+      <w:r>
+        <w:t xml:space="preserve">. </w:t>
+      </w:r>
+      <w:r>
         <w:t>Then plotting the error, we can see that it is minimized accordingly</w:t>
       </w:r>
       <w:r>
-        <w:t xml:space="preserve"> (see Fig. XXXXXXXXX). Finally, plotting the original signal and the recovered signal, we can see that those two become the same as the error is minimized (see Fig. XXXXXXXXX).</w:t>
+        <w:t xml:space="preserve"> (see Fig. </w:t>
+      </w:r>
+      <w:r>
+        <w:t>3</w:t>
+      </w:r>
+      <w:r>
+        <w:t xml:space="preserve">). Finally, plotting the original signal and the recovered signal, we can see that those two become the same as the error is minimized (see Fig. </w:t>
+      </w:r>
+      <w:r>
+        <w:t>4</w:t>
+      </w:r>
+      <w:r>
+        <w:t>).</w:t>
       </w:r>
       <w:r>
         <w:t xml:space="preserve"> </w:t>
@@ -4971,6 +5620,7 @@
     </w:p>
     <w:p>
       <w:pPr>
+        <w:jc w:val="both"/>
         <w:rPr>
           <w:rFonts w:eastAsiaTheme="minorEastAsia"/>
         </w:rPr>
@@ -5037,11 +5687,50 @@
       </w:r>
     </w:p>
     <w:p>
+      <w:pPr>
+        <w:jc w:val="both"/>
+      </w:pPr>
       <w:r>
         <w:rPr>
           <w:rFonts w:eastAsiaTheme="minorEastAsia"/>
         </w:rPr>
-        <w:t>However, we can note that the original and recovered signal will never be truly the same as the error can be minimized but can never reach a true 0. If we let run the algorithm for a greater number of iterations (for example 70) we can see that the result is pretty satisfying ass the error decrease and the original and recover signals merge (see Fig. XXXXX and XXXXXX).</w:t>
+        <w:t xml:space="preserve">However, we can note that the original and recovered signal will never be truly the same as the error can be minimized but can never reach a true 0. If we let run the algorithm for a greater number of iterations (for example 70) we can see that the result is </w:t>
+      </w:r>
+      <w:r>
+        <w:rPr>
+          <w:rFonts w:eastAsiaTheme="minorEastAsia"/>
+        </w:rPr>
+        <w:t>satisfying</w:t>
+      </w:r>
+      <w:r>
+        <w:rPr>
+          <w:rFonts w:eastAsiaTheme="minorEastAsia"/>
+        </w:rPr>
+        <w:t xml:space="preserve"> as the error decrease and the original and recover signals merge (see Fig</w:t>
+      </w:r>
+      <w:r>
+        <w:rPr>
+          <w:rFonts w:eastAsiaTheme="minorEastAsia"/>
+        </w:rPr>
+        <w:t>. 5</w:t>
+      </w:r>
+      <w:r>
+        <w:rPr>
+          <w:rFonts w:eastAsiaTheme="minorEastAsia"/>
+        </w:rPr>
+        <w:t xml:space="preserve"> and </w:t>
+      </w:r>
+      <w:r>
+        <w:rPr>
+          <w:rFonts w:eastAsiaTheme="minorEastAsia"/>
+        </w:rPr>
+        <w:t>Fig. 6</w:t>
+      </w:r>
+      <w:r>
+        <w:rPr>
+          <w:rFonts w:eastAsiaTheme="minorEastAsia"/>
+        </w:rPr>
+        <w:t>).</w:t>
       </w:r>
     </w:p>
     <w:p>
@@ -5050,14 +5739,118 @@
           <w:noProof/>
         </w:rPr>
         <w:lastRenderedPageBreak/>
+        <mc:AlternateContent>
+          <mc:Choice Requires="wps">
+            <w:drawing>
+              <wp:anchor distT="0" distB="0" distL="114300" distR="114300" simplePos="0" relativeHeight="251771904" behindDoc="0" locked="0" layoutInCell="1" allowOverlap="1" wp14:anchorId="0AE6196B" wp14:editId="34FA3A05">
+                <wp:simplePos x="0" y="0"/>
+                <wp:positionH relativeFrom="column">
+                  <wp:posOffset>3832225</wp:posOffset>
+                </wp:positionH>
+                <wp:positionV relativeFrom="paragraph">
+                  <wp:posOffset>2383155</wp:posOffset>
+                </wp:positionV>
+                <wp:extent cx="2878455" cy="635"/>
+                <wp:effectExtent l="0" t="0" r="0" b="0"/>
+                <wp:wrapSquare wrapText="bothSides"/>
+                <wp:docPr id="14" name="Zone de texte 14"/>
+                <wp:cNvGraphicFramePr/>
+                <a:graphic xmlns:a="http://schemas.openxmlformats.org/drawingml/2006/main">
+                  <a:graphicData uri="http://schemas.microsoft.com/office/word/2010/wordprocessingShape">
+                    <wps:wsp>
+                      <wps:cNvSpPr txBox="1"/>
+                      <wps:spPr>
+                        <a:xfrm>
+                          <a:off x="0" y="0"/>
+                          <a:ext cx="2878455" cy="635"/>
+                        </a:xfrm>
+                        <a:prstGeom prst="rect">
+                          <a:avLst/>
+                        </a:prstGeom>
+                        <a:solidFill>
+                          <a:prstClr val="white"/>
+                        </a:solidFill>
+                        <a:ln>
+                          <a:noFill/>
+                        </a:ln>
+                      </wps:spPr>
+                      <wps:txbx>
+                        <w:txbxContent>
+                          <w:p>
+                            <w:pPr>
+                              <w:pStyle w:val="Lgende"/>
+                              <w:jc w:val="center"/>
+                              <w:rPr>
+                                <w:noProof/>
+                              </w:rPr>
+                            </w:pPr>
+                            <w:r>
+                              <w:t xml:space="preserve">Figure </w:t>
+                            </w:r>
+                            <w:r>
+                              <w:t>4</w:t>
+                            </w:r>
+                            <w:r>
+                              <w:t>: Original signal (blue) and recovered signal (orange)</w:t>
+                            </w:r>
+                          </w:p>
+                        </w:txbxContent>
+                      </wps:txbx>
+                      <wps:bodyPr rot="0" spcFirstLastPara="0" vertOverflow="overflow" horzOverflow="overflow" vert="horz" wrap="square" lIns="0" tIns="0" rIns="0" bIns="0" numCol="1" spcCol="0" rtlCol="0" fromWordArt="0" anchor="t" anchorCtr="0" forceAA="0" compatLnSpc="1">
+                        <a:prstTxWarp prst="textNoShape">
+                          <a:avLst/>
+                        </a:prstTxWarp>
+                        <a:spAutoFit/>
+                      </wps:bodyPr>
+                    </wps:wsp>
+                  </a:graphicData>
+                </a:graphic>
+              </wp:anchor>
+            </w:drawing>
+          </mc:Choice>
+          <mc:Fallback>
+            <w:pict>
+              <v:shape w14:anchorId="0AE6196B" id="Zone de texte 14" o:spid="_x0000_s1028" type="#_x0000_t202" style="position:absolute;margin-left:301.75pt;margin-top:187.65pt;width:226.65pt;height:.05pt;z-index:251771904;visibility:visible;mso-wrap-style:square;mso-wrap-distance-left:9pt;mso-wrap-distance-top:0;mso-wrap-distance-right:9pt;mso-wrap-distance-bottom:0;mso-position-horizontal:absolute;mso-position-horizontal-relative:text;mso-position-vertical:absolute;mso-position-vertical-relative:text;v-text-anchor:top" o:gfxdata="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" stroked="f">
+                <v:textbox style="mso-fit-shape-to-text:t" inset="0,0,0,0">
+                  <w:txbxContent>
+                    <w:p>
+                      <w:pPr>
+                        <w:pStyle w:val="Lgende"/>
+                        <w:jc w:val="center"/>
+                        <w:rPr>
+                          <w:noProof/>
+                        </w:rPr>
+                      </w:pPr>
+                      <w:r>
+                        <w:t xml:space="preserve">Figure </w:t>
+                      </w:r>
+                      <w:r>
+                        <w:t>4</w:t>
+                      </w:r>
+                      <w:r>
+                        <w:t>: Original signal (blue) and recovered signal (orange)</w:t>
+                      </w:r>
+                    </w:p>
+                  </w:txbxContent>
+                </v:textbox>
+                <w10:wrap type="square"/>
+              </v:shape>
+            </w:pict>
+          </mc:Fallback>
+        </mc:AlternateContent>
+      </w:r>
+      <w:r>
+        <w:rPr>
+          <w:noProof/>
+        </w:rPr>
         <w:drawing>
-          <wp:anchor distT="0" distB="0" distL="114300" distR="114300" simplePos="0" relativeHeight="251663360" behindDoc="0" locked="0" layoutInCell="1" allowOverlap="1" wp14:anchorId="089A2AEF" wp14:editId="0A78BD25">
+          <wp:anchor distT="0" distB="0" distL="114300" distR="114300" simplePos="0" relativeHeight="251388928" behindDoc="0" locked="0" layoutInCell="1" allowOverlap="1" wp14:anchorId="089A2AEF" wp14:editId="4235153B">
             <wp:simplePos x="0" y="0"/>
             <wp:positionH relativeFrom="margin">
-              <wp:posOffset>3347810</wp:posOffset>
+              <wp:posOffset>3911600</wp:posOffset>
             </wp:positionH>
             <wp:positionV relativeFrom="paragraph">
-              <wp:posOffset>2576013</wp:posOffset>
+              <wp:posOffset>2718435</wp:posOffset>
             </wp:positionV>
             <wp:extent cx="2877820" cy="2159635"/>
             <wp:effectExtent l="133350" t="114300" r="113030" b="145415"/>
@@ -5144,18 +5937,18 @@
           <w:noProof/>
         </w:rPr>
         <w:drawing>
-          <wp:anchor distT="0" distB="0" distL="114300" distR="114300" simplePos="0" relativeHeight="251660288" behindDoc="0" locked="0" layoutInCell="1" allowOverlap="1" wp14:anchorId="2521A14C" wp14:editId="108246E1">
+          <wp:anchor distT="0" distB="0" distL="114300" distR="114300" simplePos="0" relativeHeight="251314176" behindDoc="0" locked="0" layoutInCell="1" allowOverlap="1" wp14:anchorId="5B2B64E1" wp14:editId="78322787">
             <wp:simplePos x="0" y="0"/>
-            <wp:positionH relativeFrom="column">
-              <wp:posOffset>3347720</wp:posOffset>
+            <wp:positionH relativeFrom="margin">
+              <wp:posOffset>132649</wp:posOffset>
             </wp:positionH>
             <wp:positionV relativeFrom="paragraph">
-              <wp:posOffset>114300</wp:posOffset>
+              <wp:posOffset>2713574</wp:posOffset>
             </wp:positionV>
-            <wp:extent cx="2878455" cy="2159635"/>
-            <wp:effectExtent l="133350" t="114300" r="112395" b="145415"/>
+            <wp:extent cx="2879090" cy="2159635"/>
+            <wp:effectExtent l="133350" t="114300" r="111760" b="145415"/>
             <wp:wrapSquare wrapText="bothSides"/>
-            <wp:docPr id="6" name="Image 6"/>
+            <wp:docPr id="2" name="Image 2"/>
             <wp:cNvGraphicFramePr>
               <a:graphicFrameLocks xmlns:a="http://schemas.openxmlformats.org/drawingml/2006/main" noChangeAspect="1"/>
             </wp:cNvGraphicFramePr>
@@ -5163,13 +5956,210 @@
               <a:graphicData uri="http://schemas.openxmlformats.org/drawingml/2006/picture">
                 <pic:pic xmlns:pic="http://schemas.openxmlformats.org/drawingml/2006/picture">
                   <pic:nvPicPr>
-                    <pic:cNvPr id="0" name="Picture 4"/>
+                    <pic:cNvPr id="0" name="Picture 2"/>
                     <pic:cNvPicPr>
                       <a:picLocks noChangeAspect="1" noChangeArrowheads="1"/>
                     </pic:cNvPicPr>
                   </pic:nvPicPr>
                   <pic:blipFill>
                     <a:blip r:embed="rId9">
+                      <a:extLst>
+                        <a:ext uri="{28A0092B-C50C-407E-A947-70E740481C1C}">
+                          <a14:useLocalDpi xmlns:a14="http://schemas.microsoft.com/office/drawing/2010/main" val="0"/>
+                        </a:ext>
+                      </a:extLst>
+                    </a:blip>
+                    <a:srcRect/>
+                    <a:stretch>
+                      <a:fillRect/>
+                    </a:stretch>
+                  </pic:blipFill>
+                  <pic:spPr bwMode="auto">
+                    <a:xfrm>
+                      <a:off x="0" y="0"/>
+                      <a:ext cx="2879090" cy="2159635"/>
+                    </a:xfrm>
+                    <a:prstGeom prst="rect">
+                      <a:avLst/>
+                    </a:prstGeom>
+                    <a:solidFill>
+                      <a:srgbClr val="FFFFFF">
+                        <a:shade val="85000"/>
+                      </a:srgbClr>
+                    </a:solidFill>
+                    <a:ln w="88900" cap="sq">
+                      <a:solidFill>
+                        <a:srgbClr val="FFFFFF"/>
+                      </a:solidFill>
+                      <a:miter lim="800000"/>
+                    </a:ln>
+                    <a:effectLst>
+                      <a:outerShdw blurRad="55000" dist="18000" dir="5400000" algn="tl" rotWithShape="0">
+                        <a:srgbClr val="000000">
+                          <a:alpha val="40000"/>
+                        </a:srgbClr>
+                      </a:outerShdw>
+                    </a:effectLst>
+                    <a:scene3d>
+                      <a:camera prst="orthographicFront"/>
+                      <a:lightRig rig="twoPt" dir="t">
+                        <a:rot lat="0" lon="0" rev="7200000"/>
+                      </a:lightRig>
+                    </a:scene3d>
+                    <a:sp3d>
+                      <a:bevelT w="25400" h="19050"/>
+                      <a:contourClr>
+                        <a:srgbClr val="FFFFFF"/>
+                      </a:contourClr>
+                    </a:sp3d>
+                  </pic:spPr>
+                </pic:pic>
+              </a:graphicData>
+            </a:graphic>
+            <wp14:sizeRelH relativeFrom="margin">
+              <wp14:pctWidth>0</wp14:pctWidth>
+            </wp14:sizeRelH>
+            <wp14:sizeRelV relativeFrom="margin">
+              <wp14:pctHeight>0</wp14:pctHeight>
+            </wp14:sizeRelV>
+          </wp:anchor>
+        </w:drawing>
+      </w:r>
+      <w:r>
+        <w:rPr>
+          <w:noProof/>
+        </w:rPr>
+        <mc:AlternateContent>
+          <mc:Choice Requires="wps">
+            <w:drawing>
+              <wp:anchor distT="0" distB="0" distL="114300" distR="114300" simplePos="0" relativeHeight="251723776" behindDoc="0" locked="0" layoutInCell="1" allowOverlap="1" wp14:anchorId="59C598B0" wp14:editId="37234EA5">
+                <wp:simplePos x="0" y="0"/>
+                <wp:positionH relativeFrom="column">
+                  <wp:posOffset>65405</wp:posOffset>
+                </wp:positionH>
+                <wp:positionV relativeFrom="paragraph">
+                  <wp:posOffset>2331085</wp:posOffset>
+                </wp:positionV>
+                <wp:extent cx="2878455" cy="635"/>
+                <wp:effectExtent l="0" t="0" r="0" b="0"/>
+                <wp:wrapTopAndBottom/>
+                <wp:docPr id="13" name="Zone de texte 13"/>
+                <wp:cNvGraphicFramePr/>
+                <a:graphic xmlns:a="http://schemas.openxmlformats.org/drawingml/2006/main">
+                  <a:graphicData uri="http://schemas.microsoft.com/office/word/2010/wordprocessingShape">
+                    <wps:wsp>
+                      <wps:cNvSpPr txBox="1"/>
+                      <wps:spPr>
+                        <a:xfrm>
+                          <a:off x="0" y="0"/>
+                          <a:ext cx="2878455" cy="635"/>
+                        </a:xfrm>
+                        <a:prstGeom prst="rect">
+                          <a:avLst/>
+                        </a:prstGeom>
+                        <a:solidFill>
+                          <a:prstClr val="white"/>
+                        </a:solidFill>
+                        <a:ln>
+                          <a:noFill/>
+                        </a:ln>
+                      </wps:spPr>
+                      <wps:txbx>
+                        <w:txbxContent>
+                          <w:p>
+                            <w:pPr>
+                              <w:pStyle w:val="Lgende"/>
+                              <w:jc w:val="center"/>
+                              <w:rPr>
+                                <w:noProof/>
+                              </w:rPr>
+                            </w:pPr>
+                            <w:r>
+                              <w:t xml:space="preserve">Figure </w:t>
+                            </w:r>
+                            <w:r>
+                              <w:t>3</w:t>
+                            </w:r>
+                            <w:r>
+                              <w:t>: Mean square error</w:t>
+                            </w:r>
+                          </w:p>
+                        </w:txbxContent>
+                      </wps:txbx>
+                      <wps:bodyPr rot="0" spcFirstLastPara="0" vertOverflow="overflow" horzOverflow="overflow" vert="horz" wrap="square" lIns="0" tIns="0" rIns="0" bIns="0" numCol="1" spcCol="0" rtlCol="0" fromWordArt="0" anchor="t" anchorCtr="0" forceAA="0" compatLnSpc="1">
+                        <a:prstTxWarp prst="textNoShape">
+                          <a:avLst/>
+                        </a:prstTxWarp>
+                        <a:spAutoFit/>
+                      </wps:bodyPr>
+                    </wps:wsp>
+                  </a:graphicData>
+                </a:graphic>
+              </wp:anchor>
+            </w:drawing>
+          </mc:Choice>
+          <mc:Fallback>
+            <w:pict>
+              <v:shape w14:anchorId="59C598B0" id="Zone de texte 13" o:spid="_x0000_s1029" type="#_x0000_t202" style="position:absolute;margin-left:5.15pt;margin-top:183.55pt;width:226.65pt;height:.05pt;z-index:251723776;visibility:visible;mso-wrap-style:square;mso-wrap-distance-left:9pt;mso-wrap-distance-top:0;mso-wrap-distance-right:9pt;mso-wrap-distance-bottom:0;mso-position-horizontal:absolute;mso-position-horizontal-relative:text;mso-position-vertical:absolute;mso-position-vertical-relative:text;v-text-anchor:top" o:gfxdata="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" stroked="f">
+                <v:textbox style="mso-fit-shape-to-text:t" inset="0,0,0,0">
+                  <w:txbxContent>
+                    <w:p>
+                      <w:pPr>
+                        <w:pStyle w:val="Lgende"/>
+                        <w:jc w:val="center"/>
+                        <w:rPr>
+                          <w:noProof/>
+                        </w:rPr>
+                      </w:pPr>
+                      <w:r>
+                        <w:t xml:space="preserve">Figure </w:t>
+                      </w:r>
+                      <w:r>
+                        <w:t>3</w:t>
+                      </w:r>
+                      <w:r>
+                        <w:t>: Mean square error</w:t>
+                      </w:r>
+                    </w:p>
+                  </w:txbxContent>
+                </v:textbox>
+                <w10:wrap type="topAndBottom"/>
+              </v:shape>
+            </w:pict>
+          </mc:Fallback>
+        </mc:AlternateContent>
+      </w:r>
+      <w:r>
+        <w:rPr>
+          <w:noProof/>
+        </w:rPr>
+        <w:drawing>
+          <wp:anchor distT="0" distB="0" distL="114300" distR="114300" simplePos="0" relativeHeight="251162624" behindDoc="0" locked="0" layoutInCell="1" allowOverlap="1" wp14:anchorId="0A82B407" wp14:editId="46C70F4B">
+            <wp:simplePos x="0" y="0"/>
+            <wp:positionH relativeFrom="margin">
+              <wp:posOffset>65975</wp:posOffset>
+            </wp:positionH>
+            <wp:positionV relativeFrom="paragraph">
+              <wp:posOffset>114738</wp:posOffset>
+            </wp:positionV>
+            <wp:extent cx="2878455" cy="2159635"/>
+            <wp:effectExtent l="133350" t="114300" r="112395" b="145415"/>
+            <wp:wrapTopAndBottom/>
+            <wp:docPr id="4" name="Image 4"/>
+            <wp:cNvGraphicFramePr>
+              <a:graphicFrameLocks xmlns:a="http://schemas.openxmlformats.org/drawingml/2006/main" noChangeAspect="1"/>
+            </wp:cNvGraphicFramePr>
+            <a:graphic xmlns:a="http://schemas.openxmlformats.org/drawingml/2006/main">
+              <a:graphicData uri="http://schemas.openxmlformats.org/drawingml/2006/picture">
+                <pic:pic xmlns:pic="http://schemas.openxmlformats.org/drawingml/2006/picture">
+                  <pic:nvPicPr>
+                    <pic:cNvPr id="0" name="Picture 2"/>
+                    <pic:cNvPicPr>
+                      <a:picLocks noChangeAspect="1" noChangeArrowheads="1"/>
+                    </pic:cNvPicPr>
+                  </pic:nvPicPr>
+                  <pic:blipFill>
+                    <a:blip r:embed="rId10">
                       <a:extLst>
                         <a:ext uri="{28A0092B-C50C-407E-A947-70E740481C1C}">
                           <a14:useLocalDpi xmlns:a14="http://schemas.microsoft.com/office/drawing/2010/main" val="0"/>
@@ -5237,18 +6227,18 @@
           <w:noProof/>
         </w:rPr>
         <w:drawing>
-          <wp:anchor distT="0" distB="0" distL="114300" distR="114300" simplePos="0" relativeHeight="251662336" behindDoc="0" locked="0" layoutInCell="1" allowOverlap="1" wp14:anchorId="5B2B64E1" wp14:editId="2CC59C06">
+          <wp:anchor distT="0" distB="0" distL="114300" distR="114300" simplePos="0" relativeHeight="251222016" behindDoc="0" locked="0" layoutInCell="1" allowOverlap="1" wp14:anchorId="2521A14C" wp14:editId="4898A447">
             <wp:simplePos x="0" y="0"/>
-            <wp:positionH relativeFrom="margin">
-              <wp:posOffset>-7892</wp:posOffset>
+            <wp:positionH relativeFrom="column">
+              <wp:posOffset>3828568</wp:posOffset>
             </wp:positionH>
             <wp:positionV relativeFrom="paragraph">
-              <wp:posOffset>2599871</wp:posOffset>
+              <wp:posOffset>135255</wp:posOffset>
             </wp:positionV>
-            <wp:extent cx="2879120" cy="2160000"/>
-            <wp:effectExtent l="133350" t="114300" r="111760" b="145415"/>
+            <wp:extent cx="2878455" cy="2159635"/>
+            <wp:effectExtent l="133350" t="114300" r="112395" b="145415"/>
             <wp:wrapSquare wrapText="bothSides"/>
-            <wp:docPr id="2" name="Image 2"/>
+            <wp:docPr id="6" name="Image 6"/>
             <wp:cNvGraphicFramePr>
               <a:graphicFrameLocks xmlns:a="http://schemas.openxmlformats.org/drawingml/2006/main" noChangeAspect="1"/>
             </wp:cNvGraphicFramePr>
@@ -5256,100 +6246,7 @@
               <a:graphicData uri="http://schemas.openxmlformats.org/drawingml/2006/picture">
                 <pic:pic xmlns:pic="http://schemas.openxmlformats.org/drawingml/2006/picture">
                   <pic:nvPicPr>
-                    <pic:cNvPr id="0" name="Picture 2"/>
-                    <pic:cNvPicPr>
-                      <a:picLocks noChangeAspect="1" noChangeArrowheads="1"/>
-                    </pic:cNvPicPr>
-                  </pic:nvPicPr>
-                  <pic:blipFill>
-                    <a:blip r:embed="rId10">
-                      <a:extLst>
-                        <a:ext uri="{28A0092B-C50C-407E-A947-70E740481C1C}">
-                          <a14:useLocalDpi xmlns:a14="http://schemas.microsoft.com/office/drawing/2010/main" val="0"/>
-                        </a:ext>
-                      </a:extLst>
-                    </a:blip>
-                    <a:srcRect/>
-                    <a:stretch>
-                      <a:fillRect/>
-                    </a:stretch>
-                  </pic:blipFill>
-                  <pic:spPr bwMode="auto">
-                    <a:xfrm>
-                      <a:off x="0" y="0"/>
-                      <a:ext cx="2879120" cy="2160000"/>
-                    </a:xfrm>
-                    <a:prstGeom prst="rect">
-                      <a:avLst/>
-                    </a:prstGeom>
-                    <a:solidFill>
-                      <a:srgbClr val="FFFFFF">
-                        <a:shade val="85000"/>
-                      </a:srgbClr>
-                    </a:solidFill>
-                    <a:ln w="88900" cap="sq">
-                      <a:solidFill>
-                        <a:srgbClr val="FFFFFF"/>
-                      </a:solidFill>
-                      <a:miter lim="800000"/>
-                    </a:ln>
-                    <a:effectLst>
-                      <a:outerShdw blurRad="55000" dist="18000" dir="5400000" algn="tl" rotWithShape="0">
-                        <a:srgbClr val="000000">
-                          <a:alpha val="40000"/>
-                        </a:srgbClr>
-                      </a:outerShdw>
-                    </a:effectLst>
-                    <a:scene3d>
-                      <a:camera prst="orthographicFront"/>
-                      <a:lightRig rig="twoPt" dir="t">
-                        <a:rot lat="0" lon="0" rev="7200000"/>
-                      </a:lightRig>
-                    </a:scene3d>
-                    <a:sp3d>
-                      <a:bevelT w="25400" h="19050"/>
-                      <a:contourClr>
-                        <a:srgbClr val="FFFFFF"/>
-                      </a:contourClr>
-                    </a:sp3d>
-                  </pic:spPr>
-                </pic:pic>
-              </a:graphicData>
-            </a:graphic>
-            <wp14:sizeRelH relativeFrom="margin">
-              <wp14:pctWidth>0</wp14:pctWidth>
-            </wp14:sizeRelH>
-            <wp14:sizeRelV relativeFrom="margin">
-              <wp14:pctHeight>0</wp14:pctHeight>
-            </wp14:sizeRelV>
-          </wp:anchor>
-        </w:drawing>
-      </w:r>
-      <w:r>
-        <w:rPr>
-          <w:noProof/>
-        </w:rPr>
-        <w:drawing>
-          <wp:anchor distT="0" distB="0" distL="114300" distR="114300" simplePos="0" relativeHeight="251659264" behindDoc="0" locked="0" layoutInCell="1" allowOverlap="1" wp14:anchorId="0A82B407" wp14:editId="7E284151">
-            <wp:simplePos x="0" y="0"/>
-            <wp:positionH relativeFrom="margin">
-              <wp:posOffset>-43815</wp:posOffset>
-            </wp:positionH>
-            <wp:positionV relativeFrom="paragraph">
-              <wp:posOffset>114300</wp:posOffset>
-            </wp:positionV>
-            <wp:extent cx="2878455" cy="2159635"/>
-            <wp:effectExtent l="133350" t="114300" r="112395" b="145415"/>
-            <wp:wrapTopAndBottom/>
-            <wp:docPr id="4" name="Image 4"/>
-            <wp:cNvGraphicFramePr>
-              <a:graphicFrameLocks xmlns:a="http://schemas.openxmlformats.org/drawingml/2006/main" noChangeAspect="1"/>
-            </wp:cNvGraphicFramePr>
-            <a:graphic xmlns:a="http://schemas.openxmlformats.org/drawingml/2006/main">
-              <a:graphicData uri="http://schemas.openxmlformats.org/drawingml/2006/picture">
-                <pic:pic xmlns:pic="http://schemas.openxmlformats.org/drawingml/2006/picture">
-                  <pic:nvPicPr>
-                    <pic:cNvPr id="0" name="Picture 2"/>
+                    <pic:cNvPr id="0" name="Picture 4"/>
                     <pic:cNvPicPr>
                       <a:picLocks noChangeAspect="1" noChangeArrowheads="1"/>
                     </pic:cNvPicPr>
@@ -5419,6 +6316,241 @@
         </w:drawing>
       </w:r>
     </w:p>
+    <w:p/>
+    <w:p/>
+    <w:p>
+      <w:pPr>
+        <w:pStyle w:val="Titre1"/>
+      </w:pPr>
+    </w:p>
+    <w:p>
+      <w:pPr>
+        <w:pStyle w:val="Titre1"/>
+      </w:pPr>
+    </w:p>
+    <w:p/>
+    <w:p>
+      <w:r>
+        <w:rPr>
+          <w:noProof/>
+        </w:rPr>
+        <mc:AlternateContent>
+          <mc:Choice Requires="wps">
+            <w:drawing>
+              <wp:anchor distT="0" distB="0" distL="114300" distR="114300" simplePos="0" relativeHeight="251925504" behindDoc="0" locked="0" layoutInCell="1" allowOverlap="1" wp14:anchorId="56F18439" wp14:editId="00FF96EE">
+                <wp:simplePos x="0" y="0"/>
+                <wp:positionH relativeFrom="column">
+                  <wp:posOffset>3828415</wp:posOffset>
+                </wp:positionH>
+                <wp:positionV relativeFrom="paragraph">
+                  <wp:posOffset>556260</wp:posOffset>
+                </wp:positionV>
+                <wp:extent cx="2877820" cy="635"/>
+                <wp:effectExtent l="0" t="0" r="0" b="0"/>
+                <wp:wrapSquare wrapText="bothSides"/>
+                <wp:docPr id="16" name="Zone de texte 16"/>
+                <wp:cNvGraphicFramePr/>
+                <a:graphic xmlns:a="http://schemas.openxmlformats.org/drawingml/2006/main">
+                  <a:graphicData uri="http://schemas.microsoft.com/office/word/2010/wordprocessingShape">
+                    <wps:wsp>
+                      <wps:cNvSpPr txBox="1"/>
+                      <wps:spPr>
+                        <a:xfrm>
+                          <a:off x="0" y="0"/>
+                          <a:ext cx="2877820" cy="635"/>
+                        </a:xfrm>
+                        <a:prstGeom prst="rect">
+                          <a:avLst/>
+                        </a:prstGeom>
+                        <a:solidFill>
+                          <a:prstClr val="white"/>
+                        </a:solidFill>
+                        <a:ln>
+                          <a:noFill/>
+                        </a:ln>
+                      </wps:spPr>
+                      <wps:txbx>
+                        <w:txbxContent>
+                          <w:p>
+                            <w:pPr>
+                              <w:pStyle w:val="Lgende"/>
+                              <w:jc w:val="center"/>
+                              <w:rPr>
+                                <w:rFonts w:ascii="Trebuchet MS" w:hAnsi="Trebuchet MS"/>
+                                <w:noProof/>
+                              </w:rPr>
+                            </w:pPr>
+                            <w:r>
+                              <w:t xml:space="preserve">Figure </w:t>
+                            </w:r>
+                            <w:fldSimple w:instr=" SEQ Figure \* ARABIC ">
+                              <w:r>
+                                <w:rPr>
+                                  <w:noProof/>
+                                </w:rPr>
+                                <w:t>3</w:t>
+                              </w:r>
+                            </w:fldSimple>
+                            <w:r>
+                              <w:t>: Original signal (blue) and recovered signal (orange) extended to 70 iterations</w:t>
+                            </w:r>
+                          </w:p>
+                        </w:txbxContent>
+                      </wps:txbx>
+                      <wps:bodyPr rot="0" spcFirstLastPara="0" vertOverflow="overflow" horzOverflow="overflow" vert="horz" wrap="square" lIns="0" tIns="0" rIns="0" bIns="0" numCol="1" spcCol="0" rtlCol="0" fromWordArt="0" anchor="t" anchorCtr="0" forceAA="0" compatLnSpc="1">
+                        <a:prstTxWarp prst="textNoShape">
+                          <a:avLst/>
+                        </a:prstTxWarp>
+                        <a:spAutoFit/>
+                      </wps:bodyPr>
+                    </wps:wsp>
+                  </a:graphicData>
+                </a:graphic>
+              </wp:anchor>
+            </w:drawing>
+          </mc:Choice>
+          <mc:Fallback>
+            <w:pict>
+              <v:shape w14:anchorId="56F18439" id="Zone de texte 16" o:spid="_x0000_s1030" type="#_x0000_t202" style="position:absolute;margin-left:301.45pt;margin-top:43.8pt;width:226.6pt;height:.05pt;z-index:251925504;visibility:visible;mso-wrap-style:square;mso-wrap-distance-left:9pt;mso-wrap-distance-top:0;mso-wrap-distance-right:9pt;mso-wrap-distance-bottom:0;mso-position-horizontal:absolute;mso-position-horizontal-relative:text;mso-position-vertical:absolute;mso-position-vertical-relative:text;v-text-anchor:top" o:gfxdata="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" stroked="f">
+                <v:textbox style="mso-fit-shape-to-text:t" inset="0,0,0,0">
+                  <w:txbxContent>
+                    <w:p>
+                      <w:pPr>
+                        <w:pStyle w:val="Lgende"/>
+                        <w:jc w:val="center"/>
+                        <w:rPr>
+                          <w:rFonts w:ascii="Trebuchet MS" w:hAnsi="Trebuchet MS"/>
+                          <w:noProof/>
+                        </w:rPr>
+                      </w:pPr>
+                      <w:r>
+                        <w:t xml:space="preserve">Figure </w:t>
+                      </w:r>
+                      <w:fldSimple w:instr=" SEQ Figure \* ARABIC ">
+                        <w:r>
+                          <w:rPr>
+                            <w:noProof/>
+                          </w:rPr>
+                          <w:t>3</w:t>
+                        </w:r>
+                      </w:fldSimple>
+                      <w:r>
+                        <w:t>: Original signal (blue) and recovered signal (orange) extended to 70 iterations</w:t>
+                      </w:r>
+                    </w:p>
+                  </w:txbxContent>
+                </v:textbox>
+                <w10:wrap type="square"/>
+              </v:shape>
+            </w:pict>
+          </mc:Fallback>
+        </mc:AlternateContent>
+      </w:r>
+      <w:r>
+        <w:rPr>
+          <w:noProof/>
+        </w:rPr>
+        <mc:AlternateContent>
+          <mc:Choice Requires="wps">
+            <w:drawing>
+              <wp:anchor distT="0" distB="0" distL="114300" distR="114300" simplePos="0" relativeHeight="251874304" behindDoc="0" locked="0" layoutInCell="1" allowOverlap="1" wp14:anchorId="5826F39C" wp14:editId="3739FFE9">
+                <wp:simplePos x="0" y="0"/>
+                <wp:positionH relativeFrom="column">
+                  <wp:posOffset>86995</wp:posOffset>
+                </wp:positionH>
+                <wp:positionV relativeFrom="paragraph">
+                  <wp:posOffset>530860</wp:posOffset>
+                </wp:positionV>
+                <wp:extent cx="2879090" cy="635"/>
+                <wp:effectExtent l="0" t="0" r="0" b="0"/>
+                <wp:wrapSquare wrapText="bothSides"/>
+                <wp:docPr id="15" name="Zone de texte 15"/>
+                <wp:cNvGraphicFramePr/>
+                <a:graphic xmlns:a="http://schemas.openxmlformats.org/drawingml/2006/main">
+                  <a:graphicData uri="http://schemas.microsoft.com/office/word/2010/wordprocessingShape">
+                    <wps:wsp>
+                      <wps:cNvSpPr txBox="1"/>
+                      <wps:spPr>
+                        <a:xfrm>
+                          <a:off x="0" y="0"/>
+                          <a:ext cx="2879090" cy="635"/>
+                        </a:xfrm>
+                        <a:prstGeom prst="rect">
+                          <a:avLst/>
+                        </a:prstGeom>
+                        <a:solidFill>
+                          <a:prstClr val="white"/>
+                        </a:solidFill>
+                        <a:ln>
+                          <a:noFill/>
+                        </a:ln>
+                      </wps:spPr>
+                      <wps:txbx>
+                        <w:txbxContent>
+                          <w:p>
+                            <w:pPr>
+                              <w:pStyle w:val="Lgende"/>
+                              <w:jc w:val="center"/>
+                              <w:rPr>
+                                <w:noProof/>
+                              </w:rPr>
+                            </w:pPr>
+                            <w:r>
+                              <w:t xml:space="preserve">Figure </w:t>
+                            </w:r>
+                            <w:r>
+                              <w:t>5</w:t>
+                            </w:r>
+                            <w:r>
+                              <w:t>: Mean square error extended to 70 iterations</w:t>
+                            </w:r>
+                          </w:p>
+                        </w:txbxContent>
+                      </wps:txbx>
+                      <wps:bodyPr rot="0" spcFirstLastPara="0" vertOverflow="overflow" horzOverflow="overflow" vert="horz" wrap="square" lIns="0" tIns="0" rIns="0" bIns="0" numCol="1" spcCol="0" rtlCol="0" fromWordArt="0" anchor="t" anchorCtr="0" forceAA="0" compatLnSpc="1">
+                        <a:prstTxWarp prst="textNoShape">
+                          <a:avLst/>
+                        </a:prstTxWarp>
+                        <a:spAutoFit/>
+                      </wps:bodyPr>
+                    </wps:wsp>
+                  </a:graphicData>
+                </a:graphic>
+              </wp:anchor>
+            </w:drawing>
+          </mc:Choice>
+          <mc:Fallback>
+            <w:pict>
+              <v:shape w14:anchorId="5826F39C" id="Zone de texte 15" o:spid="_x0000_s1031" type="#_x0000_t202" style="position:absolute;margin-left:6.85pt;margin-top:41.8pt;width:226.7pt;height:.05pt;z-index:251874304;visibility:visible;mso-wrap-style:square;mso-wrap-distance-left:9pt;mso-wrap-distance-top:0;mso-wrap-distance-right:9pt;mso-wrap-distance-bottom:0;mso-position-horizontal:absolute;mso-position-horizontal-relative:text;mso-position-vertical:absolute;mso-position-vertical-relative:text;v-text-anchor:top" o:gfxdata="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" stroked="f">
+                <v:textbox style="mso-fit-shape-to-text:t" inset="0,0,0,0">
+                  <w:txbxContent>
+                    <w:p>
+                      <w:pPr>
+                        <w:pStyle w:val="Lgende"/>
+                        <w:jc w:val="center"/>
+                        <w:rPr>
+                          <w:noProof/>
+                        </w:rPr>
+                      </w:pPr>
+                      <w:r>
+                        <w:t xml:space="preserve">Figure </w:t>
+                      </w:r>
+                      <w:r>
+                        <w:t>5</w:t>
+                      </w:r>
+                      <w:r>
+                        <w:t>: Mean square error extended to 70 iterations</w:t>
+                      </w:r>
+                    </w:p>
+                  </w:txbxContent>
+                </v:textbox>
+                <w10:wrap type="square"/>
+              </v:shape>
+            </w:pict>
+          </mc:Fallback>
+        </mc:AlternateContent>
+      </w:r>
+    </w:p>
     <w:p>
       <w:pPr>
         <w:pStyle w:val="Titre1"/>
@@ -5427,11 +6559,11 @@
           <w:numId w:val="26"/>
         </w:numPr>
       </w:pPr>
-      <w:bookmarkStart w:id="9" w:name="_Toc24535802"/>
+      <w:bookmarkStart w:id="11" w:name="_Toc24573160"/>
       <w:r>
         <w:t>Noise change</w:t>
       </w:r>
-      <w:bookmarkEnd w:id="9"/>
+      <w:bookmarkEnd w:id="11"/>
     </w:p>
     <w:p>
       <w:pPr>
@@ -5452,31 +6584,69 @@
         </w:rPr>
         <w:t xml:space="preserve">The noise path we used distorted the original noise v(k) on both phase and amplitude (which was reduced by a magnitude). Let’s now test our filter with a different noise path </w:t>
       </w:r>
-      <w:commentRangeStart w:id="10"/>
+      <w:commentRangeStart w:id="12"/>
+      <w:commentRangeEnd w:id="12"/>
+      <w:r>
+        <w:rPr>
+          <w:rStyle w:val="Marquedecommentaire"/>
+        </w:rPr>
+        <w:commentReference w:id="12"/>
+      </w:r>
       <w:r>
         <w:rPr>
           <w:rFonts w:ascii="Trebuchet MS" w:hAnsi="Trebuchet MS"/>
         </w:rPr>
-        <w:t xml:space="preserve">impacting the phase differently </w:t>
-      </w:r>
-      <w:commentRangeEnd w:id="10"/>
-      <w:r>
-        <w:rPr>
-          <w:rStyle w:val="Marquedecommentaire"/>
-        </w:rPr>
-        <w:commentReference w:id="10"/>
+        <w:t xml:space="preserve">having </w:t>
       </w:r>
       <w:r>
         <w:rPr>
           <w:rFonts w:ascii="Trebuchet MS" w:hAnsi="Trebuchet MS"/>
         </w:rPr>
-        <w:t>than</w:t>
+        <w:t>an impact only on the phase</w:t>
       </w:r>
       <w:r>
         <w:rPr>
           <w:rFonts w:ascii="Trebuchet MS" w:hAnsi="Trebuchet MS"/>
         </w:rPr>
-        <w:t xml:space="preserve"> the previous one and not having any impact on the amplitude. In other words, the noise contaminating the signal is now different and much stronger. To modelize this, we’ll now take: </w:t>
+        <w:t xml:space="preserve">. In other words, the noise contaminating the signal is </w:t>
+      </w:r>
+      <w:r>
+        <w:rPr>
+          <w:rFonts w:ascii="Trebuchet MS" w:hAnsi="Trebuchet MS"/>
+        </w:rPr>
+        <w:t>now</w:t>
+      </w:r>
+      <w:r>
+        <w:rPr>
+          <w:rFonts w:ascii="Trebuchet MS" w:hAnsi="Trebuchet MS"/>
+        </w:rPr>
+        <w:t xml:space="preserve"> </w:t>
+      </w:r>
+      <w:r>
+        <w:rPr>
+          <w:rFonts w:ascii="Trebuchet MS" w:hAnsi="Trebuchet MS"/>
+        </w:rPr>
+        <w:t xml:space="preserve">10 times </w:t>
+      </w:r>
+      <w:r>
+        <w:rPr>
+          <w:rFonts w:ascii="Trebuchet MS" w:hAnsi="Trebuchet MS"/>
+        </w:rPr>
+        <w:t xml:space="preserve">stronger. To </w:t>
+      </w:r>
+      <w:proofErr w:type="spellStart"/>
+      <w:r>
+        <w:rPr>
+          <w:rFonts w:ascii="Trebuchet MS" w:hAnsi="Trebuchet MS"/>
+        </w:rPr>
+        <w:t>modelize</w:t>
+      </w:r>
+      <w:proofErr w:type="spellEnd"/>
+      <w:r>
+        <w:rPr>
+          <w:rFonts w:ascii="Trebuchet MS" w:hAnsi="Trebuchet MS"/>
+        </w:rPr>
+        <w:t xml:space="preserve"> this, we’ll now take: </w:t>
       </w:r>
       <m:oMath>
         <m:r>
@@ -5608,6 +6778,210 @@
           <w:rFonts w:ascii="Trebuchet MS" w:eastAsiaTheme="minorEastAsia" w:hAnsi="Trebuchet MS"/>
         </w:rPr>
         <w:t xml:space="preserve"> .</w:t>
+      </w:r>
+      <w:r>
+        <w:rPr>
+          <w:rFonts w:ascii="Trebuchet MS" w:eastAsiaTheme="minorEastAsia" w:hAnsi="Trebuchet MS"/>
+        </w:rPr>
+        <w:t xml:space="preserve"> (Note: </w:t>
+      </w:r>
+      <w:r>
+        <w:rPr>
+          <w:rFonts w:ascii="Trebuchet MS" w:eastAsiaTheme="minorEastAsia" w:hAnsi="Trebuchet MS"/>
+        </w:rPr>
+        <w:t xml:space="preserve">The phase </w:t>
+      </w:r>
+      <w:r>
+        <w:rPr>
+          <w:rFonts w:ascii="Trebuchet MS" w:eastAsiaTheme="minorEastAsia" w:hAnsi="Trebuchet MS"/>
+        </w:rPr>
+        <w:t>distortion</w:t>
+      </w:r>
+      <w:r>
+        <w:rPr>
+          <w:rFonts w:ascii="Trebuchet MS" w:eastAsiaTheme="minorEastAsia" w:hAnsi="Trebuchet MS"/>
+        </w:rPr>
+        <w:t xml:space="preserve"> can seem </w:t>
+      </w:r>
+      <w:r>
+        <w:rPr>
+          <w:rFonts w:ascii="Trebuchet MS" w:eastAsiaTheme="minorEastAsia" w:hAnsi="Trebuchet MS"/>
+        </w:rPr>
+        <w:t>different,</w:t>
+      </w:r>
+      <w:r>
+        <w:rPr>
+          <w:rFonts w:ascii="Trebuchet MS" w:eastAsiaTheme="minorEastAsia" w:hAnsi="Trebuchet MS"/>
+        </w:rPr>
+        <w:t xml:space="preserve"> but the sinus </w:t>
+      </w:r>
+      <w:r>
+        <w:rPr>
+          <w:rFonts w:ascii="Trebuchet MS" w:eastAsiaTheme="minorEastAsia" w:hAnsi="Trebuchet MS"/>
+        </w:rPr>
+        <w:t xml:space="preserve">function is </w:t>
+      </w:r>
+      <m:oMath>
+        <m:r>
+          <w:rPr>
+            <w:rFonts w:ascii="Cambria Math" w:eastAsiaTheme="minorEastAsia" w:hAnsi="Cambria Math"/>
+          </w:rPr>
+          <m:t>2π</m:t>
+        </m:r>
+      </m:oMath>
+      <w:r>
+        <w:rPr>
+          <w:rFonts w:ascii="Trebuchet MS" w:eastAsiaTheme="minorEastAsia" w:hAnsi="Trebuchet MS"/>
+        </w:rPr>
+        <w:t xml:space="preserve">-periodic, which means than </w:t>
+      </w:r>
+      <m:oMath>
+        <m:func>
+          <m:funcPr>
+            <m:ctrlPr>
+              <w:rPr>
+                <w:rFonts w:ascii="Cambria Math" w:eastAsiaTheme="minorEastAsia" w:hAnsi="Cambria Math"/>
+                <w:i/>
+              </w:rPr>
+            </m:ctrlPr>
+          </m:funcPr>
+          <m:fName>
+            <m:r>
+              <m:rPr>
+                <m:sty m:val="p"/>
+              </m:rPr>
+              <w:rPr>
+                <w:rFonts w:ascii="Cambria Math" w:eastAsiaTheme="minorEastAsia" w:hAnsi="Cambria Math"/>
+              </w:rPr>
+              <m:t>sin</m:t>
+            </m:r>
+          </m:fName>
+          <m:e>
+            <m:d>
+              <m:dPr>
+                <m:ctrlPr>
+                  <w:rPr>
+                    <w:rFonts w:ascii="Cambria Math" w:eastAsiaTheme="minorEastAsia" w:hAnsi="Cambria Math"/>
+                    <w:i/>
+                  </w:rPr>
+                </m:ctrlPr>
+              </m:dPr>
+              <m:e>
+                <m:r>
+                  <w:rPr>
+                    <w:rFonts w:ascii="Cambria Math" w:eastAsiaTheme="minorEastAsia" w:hAnsi="Cambria Math"/>
+                  </w:rPr>
+                  <m:t>x-</m:t>
+                </m:r>
+                <m:f>
+                  <m:fPr>
+                    <m:ctrlPr>
+                      <w:rPr>
+                        <w:rFonts w:ascii="Cambria Math" w:eastAsiaTheme="minorEastAsia" w:hAnsi="Cambria Math"/>
+                        <w:i/>
+                      </w:rPr>
+                    </m:ctrlPr>
+                  </m:fPr>
+                  <m:num>
+                    <m:r>
+                      <w:rPr>
+                        <w:rFonts w:ascii="Cambria Math" w:eastAsiaTheme="minorEastAsia" w:hAnsi="Cambria Math"/>
+                      </w:rPr>
+                      <m:t>3π</m:t>
+                    </m:r>
+                  </m:num>
+                  <m:den>
+                    <m:r>
+                      <w:rPr>
+                        <w:rFonts w:ascii="Cambria Math" w:eastAsiaTheme="minorEastAsia" w:hAnsi="Cambria Math"/>
+                      </w:rPr>
+                      <m:t>2</m:t>
+                    </m:r>
+                  </m:den>
+                </m:f>
+              </m:e>
+            </m:d>
+          </m:e>
+        </m:func>
+        <m:r>
+          <w:rPr>
+            <w:rFonts w:ascii="Cambria Math" w:eastAsiaTheme="minorEastAsia" w:hAnsi="Cambria Math"/>
+          </w:rPr>
+          <m:t>=</m:t>
+        </m:r>
+        <m:func>
+          <m:funcPr>
+            <m:ctrlPr>
+              <w:rPr>
+                <w:rFonts w:ascii="Cambria Math" w:eastAsiaTheme="minorEastAsia" w:hAnsi="Cambria Math"/>
+                <w:i/>
+              </w:rPr>
+            </m:ctrlPr>
+          </m:funcPr>
+          <m:fName>
+            <m:r>
+              <m:rPr>
+                <m:sty m:val="p"/>
+              </m:rPr>
+              <w:rPr>
+                <w:rFonts w:ascii="Cambria Math" w:eastAsiaTheme="minorEastAsia" w:hAnsi="Cambria Math"/>
+              </w:rPr>
+              <m:t>sin</m:t>
+            </m:r>
+          </m:fName>
+          <m:e>
+            <m:d>
+              <m:dPr>
+                <m:ctrlPr>
+                  <w:rPr>
+                    <w:rFonts w:ascii="Cambria Math" w:eastAsiaTheme="minorEastAsia" w:hAnsi="Cambria Math"/>
+                    <w:i/>
+                  </w:rPr>
+                </m:ctrlPr>
+              </m:dPr>
+              <m:e>
+                <m:r>
+                  <w:rPr>
+                    <w:rFonts w:ascii="Cambria Math" w:eastAsiaTheme="minorEastAsia" w:hAnsi="Cambria Math"/>
+                  </w:rPr>
+                  <m:t>x+</m:t>
+                </m:r>
+                <m:f>
+                  <m:fPr>
+                    <m:ctrlPr>
+                      <w:rPr>
+                        <w:rFonts w:ascii="Cambria Math" w:eastAsiaTheme="minorEastAsia" w:hAnsi="Cambria Math"/>
+                        <w:i/>
+                      </w:rPr>
+                    </m:ctrlPr>
+                  </m:fPr>
+                  <m:num>
+                    <m:r>
+                      <w:rPr>
+                        <w:rFonts w:ascii="Cambria Math" w:eastAsiaTheme="minorEastAsia" w:hAnsi="Cambria Math"/>
+                      </w:rPr>
+                      <m:t>π</m:t>
+                    </m:r>
+                  </m:num>
+                  <m:den>
+                    <m:r>
+                      <w:rPr>
+                        <w:rFonts w:ascii="Cambria Math" w:eastAsiaTheme="minorEastAsia" w:hAnsi="Cambria Math"/>
+                      </w:rPr>
+                      <m:t>2</m:t>
+                    </m:r>
+                  </m:den>
+                </m:f>
+              </m:e>
+            </m:d>
+          </m:e>
+        </m:func>
+      </m:oMath>
+      <w:r>
+        <w:rPr>
+          <w:rFonts w:ascii="Trebuchet MS" w:eastAsiaTheme="minorEastAsia" w:hAnsi="Trebuchet MS"/>
+        </w:rPr>
+        <w:t xml:space="preserve"> ).</w:t>
       </w:r>
     </w:p>
     <w:p>
@@ -5904,6 +7278,7 @@
     </w:p>
     <w:p>
       <w:pPr>
+        <w:jc w:val="both"/>
         <w:rPr>
           <w:rFonts w:ascii="Trebuchet MS" w:eastAsiaTheme="minorEastAsia" w:hAnsi="Trebuchet MS"/>
         </w:rPr>
@@ -6228,34 +7603,24 @@
                     <w:rPr>
                       <w:rFonts w:ascii="Cambria Math" w:hAnsi="Cambria Math"/>
                     </w:rPr>
-                    <m:t>=</m:t>
-                  </m:r>
-                  <w:commentRangeStart w:id="11"/>
-                  <w:commentRangeEnd w:id="11"/>
-                  <m:r>
-                    <m:rPr>
-                      <m:sty m:val="p"/>
-                    </m:rPr>
-                    <w:rPr>
-                      <w:rStyle w:val="Marquedecommentaire"/>
-                    </w:rPr>
-                    <w:commentReference w:id="11"/>
-                  </m:r>
-                  <m:r>
-                    <w:rPr>
-                      <w:rFonts w:ascii="Cambria Math" w:hAnsi="Cambria Math"/>
-                    </w:rPr>
-                    <m:t xml:space="preserve"> </m:t>
+                    <m:t xml:space="preserve">= </m:t>
                   </m:r>
                 </m:e>
               </m:func>
             </m:e>
           </m:nary>
+          <m:r>
+            <w:rPr>
+              <w:rFonts w:ascii="Cambria Math" w:hAnsi="Cambria Math"/>
+            </w:rPr>
+            <m:t>0</m:t>
+          </m:r>
         </m:oMath>
       </m:oMathPara>
     </w:p>
     <w:p>
       <w:pPr>
+        <w:jc w:val="both"/>
         <w:rPr>
           <w:rFonts w:ascii="Trebuchet MS" w:eastAsiaTheme="minorEastAsia" w:hAnsi="Trebuchet MS"/>
         </w:rPr>
@@ -6562,8 +7927,26 @@
                             <w:rPr>
                               <w:rFonts w:ascii="Cambria Math" w:hAnsi="Cambria Math"/>
                             </w:rPr>
-                            <m:t>2π(k-1)</m:t>
+                            <m:t>2π</m:t>
                           </m:r>
+                          <m:d>
+                            <m:dPr>
+                              <m:ctrlPr>
+                                <w:rPr>
+                                  <w:rFonts w:ascii="Cambria Math" w:hAnsi="Cambria Math"/>
+                                  <w:i/>
+                                </w:rPr>
+                              </m:ctrlPr>
+                            </m:dPr>
+                            <m:e>
+                              <m:r>
+                                <w:rPr>
+                                  <w:rFonts w:ascii="Cambria Math" w:hAnsi="Cambria Math"/>
+                                </w:rPr>
+                                <m:t>k-1</m:t>
+                              </m:r>
+                            </m:e>
+                          </m:d>
                         </m:num>
                         <m:den>
                           <m:r>
@@ -6580,36 +7963,30 @@
                     <w:rPr>
                       <w:rFonts w:ascii="Cambria Math" w:hAnsi="Cambria Math"/>
                     </w:rPr>
-                    <m:t>=</m:t>
-                  </m:r>
-                  <w:commentRangeStart w:id="12"/>
-                  <w:commentRangeEnd w:id="12"/>
-                  <m:r>
-                    <m:rPr>
-                      <m:sty m:val="p"/>
-                    </m:rPr>
-                    <w:rPr>
-                      <w:rStyle w:val="Marquedecommentaire"/>
-                    </w:rPr>
-                    <w:commentReference w:id="12"/>
-                  </m:r>
-                  <m:r>
-                    <w:rPr>
-                      <w:rFonts w:ascii="Cambria Math" w:hAnsi="Cambria Math"/>
-                    </w:rPr>
-                    <m:t xml:space="preserve"> </m:t>
+                    <m:t xml:space="preserve">= </m:t>
                   </m:r>
                 </m:e>
               </m:func>
             </m:e>
           </m:nary>
+          <m:r>
+            <w:rPr>
+              <w:rFonts w:ascii="Cambria Math" w:hAnsi="Cambria Math"/>
+            </w:rPr>
+            <m:t>0.</m:t>
+          </m:r>
+          <m:r>
+            <w:rPr>
+              <w:rFonts w:ascii="Cambria Math" w:hAnsi="Cambria Math"/>
+            </w:rPr>
+            <m:t>6235</m:t>
+          </m:r>
         </m:oMath>
       </m:oMathPara>
-      <w:bookmarkStart w:id="13" w:name="_GoBack"/>
-      <w:bookmarkEnd w:id="13"/>
     </w:p>
     <w:p>
       <w:pPr>
+        <w:jc w:val="both"/>
         <w:rPr>
           <w:rFonts w:eastAsiaTheme="minorEastAsia"/>
         </w:rPr>
@@ -6652,37 +8029,35 @@
                 </m:ctrlPr>
               </m:mPr>
               <m:mr>
-                <m:e/>
+                <m:e>
+                  <m:r>
+                    <w:rPr>
+                      <w:rFonts w:ascii="Cambria Math" w:hAnsi="Cambria Math"/>
+                    </w:rPr>
+                    <m:t>0</m:t>
+                  </m:r>
+                </m:e>
               </m:mr>
               <m:mr>
-                <m:e/>
+                <m:e>
+                  <m:r>
+                    <w:rPr>
+                      <w:rFonts w:ascii="Cambria Math" w:hAnsi="Cambria Math"/>
+                    </w:rPr>
+                    <m:t>0.62353</m:t>
+                  </m:r>
+                </m:e>
               </m:mr>
             </m:m>
-            <w:commentRangeStart w:id="14"/>
-            <w:commentRangeEnd w:id="14"/>
-            <m:r>
-              <m:rPr>
-                <m:sty m:val="p"/>
-              </m:rPr>
-              <w:rPr>
-                <w:rStyle w:val="Marquedecommentaire"/>
-              </w:rPr>
-              <w:commentReference w:id="14"/>
-            </m:r>
           </m:e>
         </m:d>
       </m:oMath>
     </w:p>
     <w:p>
       <w:pPr>
-        <w:rPr>
-          <w:rFonts w:eastAsiaTheme="minorEastAsia"/>
-        </w:rPr>
-      </w:pPr>
-      <w:r>
-        <w:rPr>
-          <w:rFonts w:eastAsiaTheme="minorEastAsia"/>
-        </w:rPr>
+        <w:jc w:val="both"/>
+      </w:pPr>
+      <w:r>
         <w:t xml:space="preserve">And our minimal point is now:  </w:t>
       </w:r>
       <m:oMath>
@@ -6690,7 +8065,7 @@
           <m:sSupPr>
             <m:ctrlPr>
               <w:rPr>
-                <w:rFonts w:ascii="Cambria Math" w:eastAsiaTheme="minorEastAsia" w:hAnsi="Cambria Math"/>
+                <w:rFonts w:ascii="Cambria Math" w:hAnsi="Cambria Math"/>
                 <w:i/>
               </w:rPr>
             </m:ctrlPr>
@@ -6698,7 +8073,7 @@
           <m:e>
             <m:r>
               <w:rPr>
-                <w:rFonts w:ascii="Cambria Math" w:eastAsiaTheme="minorEastAsia" w:hAnsi="Cambria Math"/>
+                <w:rFonts w:ascii="Cambria Math" w:hAnsi="Cambria Math"/>
               </w:rPr>
               <m:t>x</m:t>
             </m:r>
@@ -6706,7 +8081,7 @@
           <m:sup>
             <m:r>
               <w:rPr>
-                <w:rFonts w:ascii="Cambria Math" w:eastAsiaTheme="minorEastAsia" w:hAnsi="Cambria Math"/>
+                <w:rFonts w:ascii="Cambria Math" w:hAnsi="Cambria Math"/>
               </w:rPr>
               <m:t>*</m:t>
             </m:r>
@@ -6714,7 +8089,7 @@
         </m:sSup>
         <m:r>
           <w:rPr>
-            <w:rFonts w:ascii="Cambria Math" w:eastAsiaTheme="minorEastAsia" w:hAnsi="Cambria Math"/>
+            <w:rFonts w:ascii="Cambria Math" w:hAnsi="Cambria Math"/>
           </w:rPr>
           <m:t>=</m:t>
         </m:r>
@@ -6722,7 +8097,7 @@
           <m:dPr>
             <m:ctrlPr>
               <w:rPr>
-                <w:rFonts w:ascii="Cambria Math" w:eastAsiaTheme="minorEastAsia" w:hAnsi="Cambria Math"/>
+                <w:rFonts w:ascii="Cambria Math" w:hAnsi="Cambria Math"/>
                 <w:i/>
               </w:rPr>
             </m:ctrlPr>
@@ -6740,63 +8115,328 @@
                 </m:mcs>
                 <m:ctrlPr>
                   <w:rPr>
-                    <w:rFonts w:ascii="Cambria Math" w:eastAsiaTheme="minorEastAsia" w:hAnsi="Cambria Math"/>
+                    <w:rFonts w:ascii="Cambria Math" w:hAnsi="Cambria Math"/>
                     <w:i/>
                   </w:rPr>
                 </m:ctrlPr>
               </m:mPr>
               <m:mr>
-                <m:e/>
+                <m:e>
+                  <m:r>
+                    <w:rPr>
+                      <w:rFonts w:ascii="Cambria Math" w:hAnsi="Cambria Math"/>
+                    </w:rPr>
+                    <m:t>0.5773</m:t>
+                  </m:r>
+                </m:e>
               </m:mr>
               <m:mr>
-                <m:e/>
+                <m:e>
+                  <m:r>
+                    <w:rPr>
+                      <w:rFonts w:ascii="Cambria Math" w:hAnsi="Cambria Math"/>
+                    </w:rPr>
+                    <m:t>1.1547</m:t>
+                  </m:r>
+                </m:e>
               </m:mr>
             </m:m>
-            <w:commentRangeStart w:id="15"/>
-            <w:commentRangeEnd w:id="15"/>
-            <m:r>
-              <m:rPr>
-                <m:sty m:val="p"/>
-              </m:rPr>
-              <w:rPr>
-                <w:rStyle w:val="Marquedecommentaire"/>
-              </w:rPr>
-              <w:commentReference w:id="15"/>
-            </m:r>
           </m:e>
         </m:d>
       </m:oMath>
     </w:p>
     <w:p>
       <w:pPr>
+        <w:jc w:val="both"/>
         <w:rPr>
           <w:rFonts w:eastAsiaTheme="minorEastAsia"/>
         </w:rPr>
       </w:pPr>
       <w:r>
         <w:rPr>
+          <w:noProof/>
+        </w:rPr>
+        <w:lastRenderedPageBreak/>
+        <mc:AlternateContent>
+          <mc:Choice Requires="wps">
+            <w:drawing>
+              <wp:anchor distT="0" distB="0" distL="114300" distR="114300" simplePos="0" relativeHeight="251942912" behindDoc="0" locked="0" layoutInCell="1" allowOverlap="1" wp14:anchorId="039C4B88" wp14:editId="10F8A900">
+                <wp:simplePos x="0" y="0"/>
+                <wp:positionH relativeFrom="column">
+                  <wp:posOffset>4027170</wp:posOffset>
+                </wp:positionH>
+                <wp:positionV relativeFrom="paragraph">
+                  <wp:posOffset>2362200</wp:posOffset>
+                </wp:positionV>
+                <wp:extent cx="2879090" cy="635"/>
+                <wp:effectExtent l="0" t="0" r="0" b="0"/>
+                <wp:wrapSquare wrapText="bothSides"/>
+                <wp:docPr id="17" name="Zone de texte 17"/>
+                <wp:cNvGraphicFramePr/>
+                <a:graphic xmlns:a="http://schemas.openxmlformats.org/drawingml/2006/main">
+                  <a:graphicData uri="http://schemas.microsoft.com/office/word/2010/wordprocessingShape">
+                    <wps:wsp>
+                      <wps:cNvSpPr txBox="1"/>
+                      <wps:spPr>
+                        <a:xfrm>
+                          <a:off x="0" y="0"/>
+                          <a:ext cx="2879090" cy="635"/>
+                        </a:xfrm>
+                        <a:prstGeom prst="rect">
+                          <a:avLst/>
+                        </a:prstGeom>
+                        <a:solidFill>
+                          <a:prstClr val="white"/>
+                        </a:solidFill>
+                        <a:ln>
+                          <a:noFill/>
+                        </a:ln>
+                      </wps:spPr>
+                      <wps:txbx>
+                        <w:txbxContent>
+                          <w:p>
+                            <w:pPr>
+                              <w:pStyle w:val="Lgende"/>
+                              <w:jc w:val="center"/>
+                              <w:rPr>
+                                <w:noProof/>
+                              </w:rPr>
+                            </w:pPr>
+                            <w:r>
+                              <w:t>Figure 7: Contour plot of the mean square error</w:t>
+                            </w:r>
+                          </w:p>
+                        </w:txbxContent>
+                      </wps:txbx>
+                      <wps:bodyPr rot="0" spcFirstLastPara="0" vertOverflow="overflow" horzOverflow="overflow" vert="horz" wrap="square" lIns="0" tIns="0" rIns="0" bIns="0" numCol="1" spcCol="0" rtlCol="0" fromWordArt="0" anchor="t" anchorCtr="0" forceAA="0" compatLnSpc="1">
+                        <a:prstTxWarp prst="textNoShape">
+                          <a:avLst/>
+                        </a:prstTxWarp>
+                        <a:spAutoFit/>
+                      </wps:bodyPr>
+                    </wps:wsp>
+                  </a:graphicData>
+                </a:graphic>
+              </wp:anchor>
+            </w:drawing>
+          </mc:Choice>
+          <mc:Fallback>
+            <w:pict>
+              <v:shape w14:anchorId="039C4B88" id="Zone de texte 17" o:spid="_x0000_s1032" type="#_x0000_t202" style="position:absolute;left:0;text-align:left;margin-left:317.1pt;margin-top:186pt;width:226.7pt;height:.05pt;z-index:251942912;visibility:visible;mso-wrap-style:square;mso-wrap-distance-left:9pt;mso-wrap-distance-top:0;mso-wrap-distance-right:9pt;mso-wrap-distance-bottom:0;mso-position-horizontal:absolute;mso-position-horizontal-relative:text;mso-position-vertical:absolute;mso-position-vertical-relative:text;v-text-anchor:top" o:gfxdata="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" stroked="f">
+                <v:textbox style="mso-fit-shape-to-text:t" inset="0,0,0,0">
+                  <w:txbxContent>
+                    <w:p>
+                      <w:pPr>
+                        <w:pStyle w:val="Lgende"/>
+                        <w:jc w:val="center"/>
+                        <w:rPr>
+                          <w:noProof/>
+                        </w:rPr>
+                      </w:pPr>
+                      <w:r>
+                        <w:t>Figure 7: Contour plot of the mean square error</w:t>
+                      </w:r>
+                    </w:p>
+                  </w:txbxContent>
+                </v:textbox>
+                <w10:wrap type="square"/>
+              </v:shape>
+            </w:pict>
+          </mc:Fallback>
+        </mc:AlternateContent>
+      </w:r>
+      <w:r>
+        <w:rPr>
           <w:rFonts w:eastAsiaTheme="minorEastAsia"/>
-        </w:rPr>
-        <w:lastRenderedPageBreak/>
-        <w:t xml:space="preserve">Contour </w:t>
-      </w:r>
-      <w:commentRangeStart w:id="16"/>
+          <w:noProof/>
+        </w:rPr>
+        <w:drawing>
+          <wp:anchor distT="0" distB="0" distL="114300" distR="114300" simplePos="0" relativeHeight="251417600" behindDoc="0" locked="0" layoutInCell="1" allowOverlap="1" wp14:anchorId="0D9C5174" wp14:editId="074C30CC">
+            <wp:simplePos x="0" y="0"/>
+            <wp:positionH relativeFrom="margin">
+              <wp:posOffset>4023995</wp:posOffset>
+            </wp:positionH>
+            <wp:positionV relativeFrom="paragraph">
+              <wp:posOffset>114300</wp:posOffset>
+            </wp:positionV>
+            <wp:extent cx="2879090" cy="2159635"/>
+            <wp:effectExtent l="133350" t="114300" r="111760" b="145415"/>
+            <wp:wrapSquare wrapText="bothSides"/>
+            <wp:docPr id="1" name="Image 1"/>
+            <wp:cNvGraphicFramePr>
+              <a:graphicFrameLocks xmlns:a="http://schemas.openxmlformats.org/drawingml/2006/main" noChangeAspect="1"/>
+            </wp:cNvGraphicFramePr>
+            <a:graphic xmlns:a="http://schemas.openxmlformats.org/drawingml/2006/main">
+              <a:graphicData uri="http://schemas.openxmlformats.org/drawingml/2006/picture">
+                <pic:pic xmlns:pic="http://schemas.openxmlformats.org/drawingml/2006/picture">
+                  <pic:nvPicPr>
+                    <pic:cNvPr id="0" name="Picture 1"/>
+                    <pic:cNvPicPr>
+                      <a:picLocks noChangeAspect="1" noChangeArrowheads="1"/>
+                    </pic:cNvPicPr>
+                  </pic:nvPicPr>
+                  <pic:blipFill>
+                    <a:blip r:embed="rId15">
+                      <a:extLst>
+                        <a:ext uri="{28A0092B-C50C-407E-A947-70E740481C1C}">
+                          <a14:useLocalDpi xmlns:a14="http://schemas.microsoft.com/office/drawing/2010/main" val="0"/>
+                        </a:ext>
+                      </a:extLst>
+                    </a:blip>
+                    <a:srcRect/>
+                    <a:stretch>
+                      <a:fillRect/>
+                    </a:stretch>
+                  </pic:blipFill>
+                  <pic:spPr bwMode="auto">
+                    <a:xfrm>
+                      <a:off x="0" y="0"/>
+                      <a:ext cx="2879090" cy="2159635"/>
+                    </a:xfrm>
+                    <a:prstGeom prst="rect">
+                      <a:avLst/>
+                    </a:prstGeom>
+                    <a:solidFill>
+                      <a:srgbClr val="FFFFFF">
+                        <a:shade val="85000"/>
+                      </a:srgbClr>
+                    </a:solidFill>
+                    <a:ln w="88900" cap="sq">
+                      <a:solidFill>
+                        <a:srgbClr val="FFFFFF"/>
+                      </a:solidFill>
+                      <a:miter lim="800000"/>
+                    </a:ln>
+                    <a:effectLst>
+                      <a:outerShdw blurRad="55000" dist="18000" dir="5400000" algn="tl" rotWithShape="0">
+                        <a:srgbClr val="000000">
+                          <a:alpha val="40000"/>
+                        </a:srgbClr>
+                      </a:outerShdw>
+                    </a:effectLst>
+                    <a:scene3d>
+                      <a:camera prst="orthographicFront"/>
+                      <a:lightRig rig="twoPt" dir="t">
+                        <a:rot lat="0" lon="0" rev="7200000"/>
+                      </a:lightRig>
+                    </a:scene3d>
+                    <a:sp3d>
+                      <a:bevelT w="25400" h="19050"/>
+                      <a:contourClr>
+                        <a:srgbClr val="FFFFFF"/>
+                      </a:contourClr>
+                    </a:sp3d>
+                  </pic:spPr>
+                </pic:pic>
+              </a:graphicData>
+            </a:graphic>
+            <wp14:sizeRelH relativeFrom="margin">
+              <wp14:pctWidth>0</wp14:pctWidth>
+            </wp14:sizeRelH>
+            <wp14:sizeRelV relativeFrom="margin">
+              <wp14:pctHeight>0</wp14:pctHeight>
+            </wp14:sizeRelV>
+          </wp:anchor>
+        </w:drawing>
+      </w:r>
       <w:r>
         <w:rPr>
           <w:rFonts w:eastAsiaTheme="minorEastAsia"/>
         </w:rPr>
-        <w:t>plot</w:t>
-      </w:r>
-      <w:commentRangeEnd w:id="16"/>
-      <w:r>
-        <w:rPr>
-          <w:rStyle w:val="Marquedecommentaire"/>
-        </w:rPr>
-        <w:commentReference w:id="16"/>
+        <w:t xml:space="preserve">If we take a look at the contour plot, we can </w:t>
+      </w:r>
+      <w:r>
+        <w:rPr>
+          <w:rFonts w:eastAsiaTheme="minorEastAsia"/>
+        </w:rPr>
+        <w:t xml:space="preserve">see that it is similar </w:t>
+      </w:r>
+      <w:r>
+        <w:rPr>
+          <w:rFonts w:eastAsiaTheme="minorEastAsia"/>
+        </w:rPr>
+        <w:t>to the first one (as the eigenvectors and eigenvalues are the same) ex</w:t>
+      </w:r>
+      <w:r>
+        <w:rPr>
+          <w:rFonts w:eastAsiaTheme="minorEastAsia"/>
+        </w:rPr>
+        <w:t>cept for the minimum point (cent</w:t>
+      </w:r>
+      <w:r>
+        <w:rPr>
+          <w:rFonts w:eastAsiaTheme="minorEastAsia"/>
+        </w:rPr>
+        <w:t xml:space="preserve">er of the ellipse) whose coordinates seem </w:t>
+      </w:r>
+      <w:r>
+        <w:rPr>
+          <w:rFonts w:eastAsiaTheme="minorEastAsia"/>
+        </w:rPr>
+        <w:t xml:space="preserve">match </w:t>
+      </w:r>
+      <w:r>
+        <w:rPr>
+          <w:rFonts w:eastAsiaTheme="minorEastAsia"/>
+        </w:rPr>
+        <w:t xml:space="preserve">those which just calculated for </w:t>
+      </w:r>
+      <m:oMath>
+        <m:sSup>
+          <m:sSupPr>
+            <m:ctrlPr>
+              <w:rPr>
+                <w:rFonts w:ascii="Cambria Math" w:eastAsiaTheme="minorEastAsia" w:hAnsi="Cambria Math"/>
+                <w:i/>
+              </w:rPr>
+            </m:ctrlPr>
+          </m:sSupPr>
+          <m:e>
+            <m:r>
+              <w:rPr>
+                <w:rFonts w:ascii="Cambria Math" w:eastAsiaTheme="minorEastAsia" w:hAnsi="Cambria Math"/>
+              </w:rPr>
+              <m:t>x</m:t>
+            </m:r>
+          </m:e>
+          <m:sup>
+            <m:r>
+              <w:rPr>
+                <w:rFonts w:ascii="Cambria Math" w:eastAsiaTheme="minorEastAsia" w:hAnsi="Cambria Math"/>
+              </w:rPr>
+              <m:t>*</m:t>
+            </m:r>
+          </m:sup>
+        </m:sSup>
+      </m:oMath>
+      <w:r>
+        <w:rPr>
+          <w:rFonts w:eastAsiaTheme="minorEastAsia"/>
+        </w:rPr>
+        <w:t xml:space="preserve"> (see Fig. </w:t>
+      </w:r>
+      <w:r>
+        <w:rPr>
+          <w:rFonts w:eastAsiaTheme="minorEastAsia"/>
+        </w:rPr>
+        <w:t>7</w:t>
+      </w:r>
+      <w:r>
+        <w:rPr>
+          <w:rFonts w:eastAsiaTheme="minorEastAsia"/>
+        </w:rPr>
+        <w:t>)</w:t>
+      </w:r>
+      <w:r>
+        <w:rPr>
+          <w:rFonts w:eastAsiaTheme="minorEastAsia"/>
+        </w:rPr>
+        <w:t>.</w:t>
       </w:r>
     </w:p>
     <w:p>
       <w:pPr>
+        <w:jc w:val="both"/>
         <w:rPr>
           <w:rFonts w:eastAsiaTheme="minorEastAsia"/>
         </w:rPr>
@@ -6805,7 +8445,34 @@
         <w:rPr>
           <w:rFonts w:eastAsiaTheme="minorEastAsia"/>
         </w:rPr>
-        <w:t xml:space="preserve">As the eigenvalues of the Hessian of the mean square error are the same, our maximum learning rate will be the same as well: </w:t>
+        <w:t>A</w:t>
+      </w:r>
+      <w:r>
+        <w:rPr>
+          <w:rFonts w:eastAsiaTheme="minorEastAsia"/>
+        </w:rPr>
+        <w:t>gain, as</w:t>
+      </w:r>
+      <w:r>
+        <w:rPr>
+          <w:rFonts w:eastAsiaTheme="minorEastAsia"/>
+        </w:rPr>
+        <w:t xml:space="preserve"> the eigenvalues of the Hessian of the mean square error are the same, our maximum learning rate will be the same as well:</w:t>
+      </w:r>
+    </w:p>
+    <w:p>
+      <w:pPr>
+        <w:jc w:val="both"/>
+        <w:rPr>
+          <w:rFonts w:eastAsiaTheme="minorEastAsia"/>
+          <w:bdr w:val="single" w:sz="4" w:space="0" w:color="auto"/>
+        </w:rPr>
+      </w:pPr>
+      <w:r>
+        <w:rPr>
+          <w:rFonts w:eastAsiaTheme="minorEastAsia"/>
+        </w:rPr>
+        <w:t xml:space="preserve"> </w:t>
       </w:r>
       <m:oMath>
         <m:r>
@@ -6823,22 +8490,883 @@
         </w:rPr>
         <w:t xml:space="preserve"> </w:t>
       </w:r>
-      <w:r>
-        <w:rPr>
-          <w:rFonts w:eastAsiaTheme="minorEastAsia"/>
-        </w:rPr>
-        <w:br w:type="page"/>
-      </w:r>
     </w:p>
     <w:p>
       <w:pPr>
-        <w:rPr>
-          <w:rFonts w:ascii="Trebuchet MS" w:hAnsi="Trebuchet MS"/>
-        </w:rPr>
-      </w:pPr>
+        <w:jc w:val="both"/>
+        <w:rPr>
+          <w:rFonts w:eastAsiaTheme="minorEastAsia"/>
+        </w:rPr>
+      </w:pPr>
+      <w:r>
+        <w:rPr>
+          <w:rFonts w:eastAsiaTheme="minorEastAsia"/>
+          <w:noProof/>
+        </w:rPr>
+        <w:drawing>
+          <wp:anchor distT="0" distB="0" distL="114300" distR="114300" simplePos="0" relativeHeight="251526144" behindDoc="0" locked="0" layoutInCell="1" allowOverlap="1" wp14:anchorId="4A65ECD5" wp14:editId="6E247292">
+            <wp:simplePos x="0" y="0"/>
+            <wp:positionH relativeFrom="margin">
+              <wp:posOffset>4061175</wp:posOffset>
+            </wp:positionH>
+            <wp:positionV relativeFrom="paragraph">
+              <wp:posOffset>1186180</wp:posOffset>
+            </wp:positionV>
+            <wp:extent cx="2878455" cy="2159635"/>
+            <wp:effectExtent l="133350" t="114300" r="112395" b="145415"/>
+            <wp:wrapSquare wrapText="bothSides"/>
+            <wp:docPr id="8" name="Image 8"/>
+            <wp:cNvGraphicFramePr>
+              <a:graphicFrameLocks xmlns:a="http://schemas.openxmlformats.org/drawingml/2006/main" noChangeAspect="1"/>
+            </wp:cNvGraphicFramePr>
+            <a:graphic xmlns:a="http://schemas.openxmlformats.org/drawingml/2006/main">
+              <a:graphicData uri="http://schemas.openxmlformats.org/drawingml/2006/picture">
+                <pic:pic xmlns:pic="http://schemas.openxmlformats.org/drawingml/2006/picture">
+                  <pic:nvPicPr>
+                    <pic:cNvPr id="0" name="Picture 3"/>
+                    <pic:cNvPicPr>
+                      <a:picLocks noChangeAspect="1" noChangeArrowheads="1"/>
+                    </pic:cNvPicPr>
+                  </pic:nvPicPr>
+                  <pic:blipFill>
+                    <a:blip r:embed="rId16">
+                      <a:extLst>
+                        <a:ext uri="{28A0092B-C50C-407E-A947-70E740481C1C}">
+                          <a14:useLocalDpi xmlns:a14="http://schemas.microsoft.com/office/drawing/2010/main" val="0"/>
+                        </a:ext>
+                      </a:extLst>
+                    </a:blip>
+                    <a:srcRect/>
+                    <a:stretch>
+                      <a:fillRect/>
+                    </a:stretch>
+                  </pic:blipFill>
+                  <pic:spPr bwMode="auto">
+                    <a:xfrm>
+                      <a:off x="0" y="0"/>
+                      <a:ext cx="2878455" cy="2159635"/>
+                    </a:xfrm>
+                    <a:prstGeom prst="rect">
+                      <a:avLst/>
+                    </a:prstGeom>
+                    <a:solidFill>
+                      <a:srgbClr val="FFFFFF">
+                        <a:shade val="85000"/>
+                      </a:srgbClr>
+                    </a:solidFill>
+                    <a:ln w="88900" cap="sq">
+                      <a:solidFill>
+                        <a:srgbClr val="FFFFFF"/>
+                      </a:solidFill>
+                      <a:miter lim="800000"/>
+                    </a:ln>
+                    <a:effectLst>
+                      <a:outerShdw blurRad="55000" dist="18000" dir="5400000" algn="tl" rotWithShape="0">
+                        <a:srgbClr val="000000">
+                          <a:alpha val="40000"/>
+                        </a:srgbClr>
+                      </a:outerShdw>
+                    </a:effectLst>
+                    <a:scene3d>
+                      <a:camera prst="orthographicFront"/>
+                      <a:lightRig rig="twoPt" dir="t">
+                        <a:rot lat="0" lon="0" rev="7200000"/>
+                      </a:lightRig>
+                    </a:scene3d>
+                    <a:sp3d>
+                      <a:bevelT w="25400" h="19050"/>
+                      <a:contourClr>
+                        <a:srgbClr val="FFFFFF"/>
+                      </a:contourClr>
+                    </a:sp3d>
+                  </pic:spPr>
+                </pic:pic>
+              </a:graphicData>
+            </a:graphic>
+            <wp14:sizeRelH relativeFrom="margin">
+              <wp14:pctWidth>0</wp14:pctWidth>
+            </wp14:sizeRelH>
+            <wp14:sizeRelV relativeFrom="margin">
+              <wp14:pctHeight>0</wp14:pctHeight>
+            </wp14:sizeRelV>
+          </wp:anchor>
+        </w:drawing>
+      </w:r>
+      <w:r>
+        <w:rPr>
+          <w:rFonts w:eastAsiaTheme="minorEastAsia"/>
+        </w:rPr>
+        <w:t xml:space="preserve">When simulating the circuit with those new inputs, we can at first see how the noise is stronger than in the previous case when plotting the original signal and the contaminated signal (see Fig. </w:t>
+      </w:r>
+      <w:r>
+        <w:rPr>
+          <w:rFonts w:eastAsiaTheme="minorEastAsia"/>
+        </w:rPr>
+        <w:t>8</w:t>
+      </w:r>
+      <w:r>
+        <w:rPr>
+          <w:rFonts w:eastAsiaTheme="minorEastAsia"/>
+        </w:rPr>
+        <w:t>). However, let’s see if the algorithm still manages to recover the original signal. Looking at the contour plot</w:t>
+      </w:r>
+      <w:r>
+        <w:rPr>
+          <w:rFonts w:eastAsiaTheme="minorEastAsia"/>
+        </w:rPr>
+        <w:t xml:space="preserve"> of the algorithm on the contour plot, we can see that it </w:t>
+      </w:r>
+      <w:r>
+        <w:rPr>
+          <w:rFonts w:eastAsiaTheme="minorEastAsia"/>
+        </w:rPr>
+        <w:t>converges</w:t>
+      </w:r>
+      <w:r>
+        <w:rPr>
+          <w:rFonts w:eastAsiaTheme="minorEastAsia"/>
+        </w:rPr>
+        <w:t xml:space="preserve"> toward the </w:t>
+      </w:r>
+      <w:r>
+        <w:rPr>
+          <w:rFonts w:eastAsiaTheme="minorEastAsia"/>
+        </w:rPr>
+        <w:t>minimum point previously calculated</w:t>
+      </w:r>
+      <w:r>
+        <w:rPr>
+          <w:rFonts w:eastAsiaTheme="minorEastAsia"/>
+        </w:rPr>
+        <w:t xml:space="preserve"> (see Fig. </w:t>
+      </w:r>
+      <w:r>
+        <w:rPr>
+          <w:rFonts w:eastAsiaTheme="minorEastAsia"/>
+        </w:rPr>
+        <w:t>9</w:t>
+      </w:r>
+      <w:r>
+        <w:rPr>
+          <w:rFonts w:eastAsiaTheme="minorEastAsia"/>
+        </w:rPr>
+        <w:t>)</w:t>
+      </w:r>
+      <w:r>
+        <w:rPr>
+          <w:rFonts w:eastAsiaTheme="minorEastAsia"/>
+        </w:rPr>
+        <w:t>.</w:t>
+      </w:r>
     </w:p>
     <w:p>
-      <w:r>
+      <w:pPr>
+        <w:jc w:val="both"/>
+        <w:rPr>
+          <w:rFonts w:eastAsiaTheme="minorEastAsia"/>
+        </w:rPr>
+      </w:pPr>
+      <w:r>
+        <w:rPr>
+          <w:rFonts w:eastAsiaTheme="minorEastAsia"/>
+        </w:rPr>
+        <w:t xml:space="preserve">Looking at the error, we can see that it is still minimized and reach the error threshold in 34 iteration as well (see Fig. </w:t>
+      </w:r>
+      <w:r>
+        <w:rPr>
+          <w:rFonts w:eastAsiaTheme="minorEastAsia"/>
+        </w:rPr>
+        <w:t>10</w:t>
+      </w:r>
+      <w:r>
+        <w:rPr>
+          <w:rFonts w:eastAsiaTheme="minorEastAsia"/>
+        </w:rPr>
+        <w:t>).</w:t>
+      </w:r>
+    </w:p>
+    <w:p>
+      <w:pPr>
+        <w:jc w:val="both"/>
+        <w:rPr>
+          <w:rFonts w:eastAsiaTheme="minorEastAsia"/>
+        </w:rPr>
+      </w:pPr>
+      <w:r>
+        <w:rPr>
+          <w:rFonts w:eastAsiaTheme="minorEastAsia"/>
+        </w:rPr>
+        <w:t xml:space="preserve">Finally, looking at the original and output signal, we can clearly see that those two merges as in the previous case (see Fig. </w:t>
+      </w:r>
+      <w:r>
+        <w:rPr>
+          <w:rFonts w:eastAsiaTheme="minorEastAsia"/>
+        </w:rPr>
+        <w:t>11</w:t>
+      </w:r>
+      <w:r>
+        <w:rPr>
+          <w:rFonts w:eastAsiaTheme="minorEastAsia"/>
+        </w:rPr>
+        <w:t>). Therefore, even with a noise 10 times stronger, the LMS algorithm is still able to recover the original signal and do it as quickly.</w:t>
+      </w:r>
+      <w:bookmarkStart w:id="13" w:name="_GoBack"/>
+      <w:bookmarkEnd w:id="13"/>
+    </w:p>
+    <w:p>
+      <w:pPr>
+        <w:rPr>
+          <w:rFonts w:eastAsiaTheme="minorEastAsia"/>
+        </w:rPr>
+      </w:pPr>
+      <w:r>
+        <w:rPr>
+          <w:noProof/>
+        </w:rPr>
+        <mc:AlternateContent>
+          <mc:Choice Requires="wps">
+            <w:drawing>
+              <wp:anchor distT="0" distB="0" distL="114300" distR="114300" simplePos="0" relativeHeight="251974656" behindDoc="0" locked="0" layoutInCell="1" allowOverlap="1" wp14:anchorId="3A88FFD2" wp14:editId="67F1A180">
+                <wp:simplePos x="0" y="0"/>
+                <wp:positionH relativeFrom="column">
+                  <wp:posOffset>4080510</wp:posOffset>
+                </wp:positionH>
+                <wp:positionV relativeFrom="paragraph">
+                  <wp:posOffset>760095</wp:posOffset>
+                </wp:positionV>
+                <wp:extent cx="2878455" cy="635"/>
+                <wp:effectExtent l="0" t="0" r="0" b="0"/>
+                <wp:wrapSquare wrapText="bothSides"/>
+                <wp:docPr id="18" name="Zone de texte 18"/>
+                <wp:cNvGraphicFramePr/>
+                <a:graphic xmlns:a="http://schemas.openxmlformats.org/drawingml/2006/main">
+                  <a:graphicData uri="http://schemas.microsoft.com/office/word/2010/wordprocessingShape">
+                    <wps:wsp>
+                      <wps:cNvSpPr txBox="1"/>
+                      <wps:spPr>
+                        <a:xfrm>
+                          <a:off x="0" y="0"/>
+                          <a:ext cx="2878455" cy="635"/>
+                        </a:xfrm>
+                        <a:prstGeom prst="rect">
+                          <a:avLst/>
+                        </a:prstGeom>
+                        <a:solidFill>
+                          <a:prstClr val="white"/>
+                        </a:solidFill>
+                        <a:ln>
+                          <a:noFill/>
+                        </a:ln>
+                      </wps:spPr>
+                      <wps:txbx>
+                        <w:txbxContent>
+                          <w:p>
+                            <w:pPr>
+                              <w:pStyle w:val="Lgende"/>
+                              <w:jc w:val="center"/>
+                              <w:rPr>
+                                <w:noProof/>
+                              </w:rPr>
+                            </w:pPr>
+                            <w:r>
+                              <w:t>Figure 8: Original signal (blue) and contaminated signal (orange)</w:t>
+                            </w:r>
+                          </w:p>
+                        </w:txbxContent>
+                      </wps:txbx>
+                      <wps:bodyPr rot="0" spcFirstLastPara="0" vertOverflow="overflow" horzOverflow="overflow" vert="horz" wrap="square" lIns="0" tIns="0" rIns="0" bIns="0" numCol="1" spcCol="0" rtlCol="0" fromWordArt="0" anchor="t" anchorCtr="0" forceAA="0" compatLnSpc="1">
+                        <a:prstTxWarp prst="textNoShape">
+                          <a:avLst/>
+                        </a:prstTxWarp>
+                        <a:spAutoFit/>
+                      </wps:bodyPr>
+                    </wps:wsp>
+                  </a:graphicData>
+                </a:graphic>
+              </wp:anchor>
+            </w:drawing>
+          </mc:Choice>
+          <mc:Fallback>
+            <w:pict>
+              <v:shape w14:anchorId="3A88FFD2" id="Zone de texte 18" o:spid="_x0000_s1033" type="#_x0000_t202" style="position:absolute;margin-left:321.3pt;margin-top:59.85pt;width:226.65pt;height:.05pt;z-index:251974656;visibility:visible;mso-wrap-style:square;mso-wrap-distance-left:9pt;mso-wrap-distance-top:0;mso-wrap-distance-right:9pt;mso-wrap-distance-bottom:0;mso-position-horizontal:absolute;mso-position-horizontal-relative:text;mso-position-vertical:absolute;mso-position-vertical-relative:text;v-text-anchor:top" o:gfxdata="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" stroked="f">
+                <v:textbox style="mso-fit-shape-to-text:t" inset="0,0,0,0">
+                  <w:txbxContent>
+                    <w:p>
+                      <w:pPr>
+                        <w:pStyle w:val="Lgende"/>
+                        <w:jc w:val="center"/>
+                        <w:rPr>
+                          <w:noProof/>
+                        </w:rPr>
+                      </w:pPr>
+                      <w:r>
+                        <w:t>Figure 8: Original signal (blue) and contaminated signal (orange)</w:t>
+                      </w:r>
+                    </w:p>
+                  </w:txbxContent>
+                </v:textbox>
+                <w10:wrap type="square"/>
+              </v:shape>
+            </w:pict>
+          </mc:Fallback>
+        </mc:AlternateContent>
+      </w:r>
+      <w:r>
+        <w:rPr>
+          <w:noProof/>
+        </w:rPr>
+        <mc:AlternateContent>
+          <mc:Choice Requires="wps">
+            <w:drawing>
+              <wp:anchor distT="0" distB="0" distL="114300" distR="114300" simplePos="0" relativeHeight="252149760" behindDoc="0" locked="0" layoutInCell="1" allowOverlap="1" wp14:anchorId="330E1096" wp14:editId="26A83240">
+                <wp:simplePos x="0" y="0"/>
+                <wp:positionH relativeFrom="column">
+                  <wp:posOffset>4010025</wp:posOffset>
+                </wp:positionH>
+                <wp:positionV relativeFrom="paragraph">
+                  <wp:posOffset>3507105</wp:posOffset>
+                </wp:positionV>
+                <wp:extent cx="2878455" cy="635"/>
+                <wp:effectExtent l="0" t="0" r="0" b="0"/>
+                <wp:wrapSquare wrapText="bothSides"/>
+                <wp:docPr id="20" name="Zone de texte 20"/>
+                <wp:cNvGraphicFramePr/>
+                <a:graphic xmlns:a="http://schemas.openxmlformats.org/drawingml/2006/main">
+                  <a:graphicData uri="http://schemas.microsoft.com/office/word/2010/wordprocessingShape">
+                    <wps:wsp>
+                      <wps:cNvSpPr txBox="1"/>
+                      <wps:spPr>
+                        <a:xfrm>
+                          <a:off x="0" y="0"/>
+                          <a:ext cx="2878455" cy="635"/>
+                        </a:xfrm>
+                        <a:prstGeom prst="rect">
+                          <a:avLst/>
+                        </a:prstGeom>
+                        <a:solidFill>
+                          <a:prstClr val="white"/>
+                        </a:solidFill>
+                        <a:ln>
+                          <a:noFill/>
+                        </a:ln>
+                      </wps:spPr>
+                      <wps:txbx>
+                        <w:txbxContent>
+                          <w:p>
+                            <w:pPr>
+                              <w:pStyle w:val="Lgende"/>
+                              <w:jc w:val="center"/>
+                              <w:rPr>
+                                <w:noProof/>
+                              </w:rPr>
+                            </w:pPr>
+                            <w:r>
+                              <w:t>Figure 10: Mean square error</w:t>
+                            </w:r>
+                          </w:p>
+                        </w:txbxContent>
+                      </wps:txbx>
+                      <wps:bodyPr rot="0" spcFirstLastPara="0" vertOverflow="overflow" horzOverflow="overflow" vert="horz" wrap="square" lIns="0" tIns="0" rIns="0" bIns="0" numCol="1" spcCol="0" rtlCol="0" fromWordArt="0" anchor="t" anchorCtr="0" forceAA="0" compatLnSpc="1">
+                        <a:prstTxWarp prst="textNoShape">
+                          <a:avLst/>
+                        </a:prstTxWarp>
+                        <a:spAutoFit/>
+                      </wps:bodyPr>
+                    </wps:wsp>
+                  </a:graphicData>
+                </a:graphic>
+              </wp:anchor>
+            </w:drawing>
+          </mc:Choice>
+          <mc:Fallback>
+            <w:pict>
+              <v:shape w14:anchorId="330E1096" id="Zone de texte 20" o:spid="_x0000_s1034" type="#_x0000_t202" style="position:absolute;margin-left:315.75pt;margin-top:276.15pt;width:226.65pt;height:.05pt;z-index:252149760;visibility:visible;mso-wrap-style:square;mso-wrap-distance-left:9pt;mso-wrap-distance-top:0;mso-wrap-distance-right:9pt;mso-wrap-distance-bottom:0;mso-position-horizontal:absolute;mso-position-horizontal-relative:text;mso-position-vertical:absolute;mso-position-vertical-relative:text;v-text-anchor:top" o:gfxdata="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" stroked="f">
+                <v:textbox style="mso-fit-shape-to-text:t" inset="0,0,0,0">
+                  <w:txbxContent>
+                    <w:p>
+                      <w:pPr>
+                        <w:pStyle w:val="Lgende"/>
+                        <w:jc w:val="center"/>
+                        <w:rPr>
+                          <w:noProof/>
+                        </w:rPr>
+                      </w:pPr>
+                      <w:r>
+                        <w:t>Figure 10: Mean square error</w:t>
+                      </w:r>
+                    </w:p>
+                  </w:txbxContent>
+                </v:textbox>
+                <w10:wrap type="square"/>
+              </v:shape>
+            </w:pict>
+          </mc:Fallback>
+        </mc:AlternateContent>
+      </w:r>
+      <w:r>
+        <w:rPr>
+          <w:rFonts w:eastAsiaTheme="minorEastAsia"/>
+          <w:noProof/>
+        </w:rPr>
+        <w:drawing>
+          <wp:anchor distT="0" distB="0" distL="114300" distR="114300" simplePos="0" relativeHeight="251659264" behindDoc="0" locked="0" layoutInCell="1" allowOverlap="1" wp14:anchorId="25CB3FC2" wp14:editId="3F9733BA">
+            <wp:simplePos x="0" y="0"/>
+            <wp:positionH relativeFrom="column">
+              <wp:posOffset>4010025</wp:posOffset>
+            </wp:positionH>
+            <wp:positionV relativeFrom="paragraph">
+              <wp:posOffset>1263146</wp:posOffset>
+            </wp:positionV>
+            <wp:extent cx="2878455" cy="2159635"/>
+            <wp:effectExtent l="133350" t="114300" r="112395" b="145415"/>
+            <wp:wrapSquare wrapText="bothSides"/>
+            <wp:docPr id="9" name="Image 9"/>
+            <wp:cNvGraphicFramePr>
+              <a:graphicFrameLocks xmlns:a="http://schemas.openxmlformats.org/drawingml/2006/main" noChangeAspect="1"/>
+            </wp:cNvGraphicFramePr>
+            <a:graphic xmlns:a="http://schemas.openxmlformats.org/drawingml/2006/main">
+              <a:graphicData uri="http://schemas.openxmlformats.org/drawingml/2006/picture">
+                <pic:pic xmlns:pic="http://schemas.openxmlformats.org/drawingml/2006/picture">
+                  <pic:nvPicPr>
+                    <pic:cNvPr id="0" name="Picture 4"/>
+                    <pic:cNvPicPr>
+                      <a:picLocks noChangeAspect="1" noChangeArrowheads="1"/>
+                    </pic:cNvPicPr>
+                  </pic:nvPicPr>
+                  <pic:blipFill>
+                    <a:blip r:embed="rId17">
+                      <a:extLst>
+                        <a:ext uri="{28A0092B-C50C-407E-A947-70E740481C1C}">
+                          <a14:useLocalDpi xmlns:a14="http://schemas.microsoft.com/office/drawing/2010/main" val="0"/>
+                        </a:ext>
+                      </a:extLst>
+                    </a:blip>
+                    <a:srcRect/>
+                    <a:stretch>
+                      <a:fillRect/>
+                    </a:stretch>
+                  </pic:blipFill>
+                  <pic:spPr bwMode="auto">
+                    <a:xfrm>
+                      <a:off x="0" y="0"/>
+                      <a:ext cx="2878455" cy="2159635"/>
+                    </a:xfrm>
+                    <a:prstGeom prst="rect">
+                      <a:avLst/>
+                    </a:prstGeom>
+                    <a:solidFill>
+                      <a:srgbClr val="FFFFFF">
+                        <a:shade val="85000"/>
+                      </a:srgbClr>
+                    </a:solidFill>
+                    <a:ln w="88900" cap="sq">
+                      <a:solidFill>
+                        <a:srgbClr val="FFFFFF"/>
+                      </a:solidFill>
+                      <a:miter lim="800000"/>
+                    </a:ln>
+                    <a:effectLst>
+                      <a:outerShdw blurRad="55000" dist="18000" dir="5400000" algn="tl" rotWithShape="0">
+                        <a:srgbClr val="000000">
+                          <a:alpha val="40000"/>
+                        </a:srgbClr>
+                      </a:outerShdw>
+                    </a:effectLst>
+                    <a:scene3d>
+                      <a:camera prst="orthographicFront"/>
+                      <a:lightRig rig="twoPt" dir="t">
+                        <a:rot lat="0" lon="0" rev="7200000"/>
+                      </a:lightRig>
+                    </a:scene3d>
+                    <a:sp3d>
+                      <a:bevelT w="25400" h="19050"/>
+                      <a:contourClr>
+                        <a:srgbClr val="FFFFFF"/>
+                      </a:contourClr>
+                    </a:sp3d>
+                  </pic:spPr>
+                </pic:pic>
+              </a:graphicData>
+            </a:graphic>
+            <wp14:sizeRelH relativeFrom="margin">
+              <wp14:pctWidth>0</wp14:pctWidth>
+            </wp14:sizeRelH>
+            <wp14:sizeRelV relativeFrom="margin">
+              <wp14:pctHeight>0</wp14:pctHeight>
+            </wp14:sizeRelV>
+          </wp:anchor>
+        </w:drawing>
+      </w:r>
+      <w:r>
+        <w:rPr>
+          <w:noProof/>
+        </w:rPr>
+        <mc:AlternateContent>
+          <mc:Choice Requires="wps">
+            <w:drawing>
+              <wp:anchor distT="0" distB="0" distL="114300" distR="114300" simplePos="0" relativeHeight="252021760" behindDoc="0" locked="0" layoutInCell="1" allowOverlap="1" wp14:anchorId="4301DAAE" wp14:editId="4EC20E65">
+                <wp:simplePos x="0" y="0"/>
+                <wp:positionH relativeFrom="column">
+                  <wp:posOffset>209550</wp:posOffset>
+                </wp:positionH>
+                <wp:positionV relativeFrom="paragraph">
+                  <wp:posOffset>2461260</wp:posOffset>
+                </wp:positionV>
+                <wp:extent cx="2878455" cy="635"/>
+                <wp:effectExtent l="0" t="0" r="0" b="0"/>
+                <wp:wrapSquare wrapText="bothSides"/>
+                <wp:docPr id="19" name="Zone de texte 19"/>
+                <wp:cNvGraphicFramePr/>
+                <a:graphic xmlns:a="http://schemas.openxmlformats.org/drawingml/2006/main">
+                  <a:graphicData uri="http://schemas.microsoft.com/office/word/2010/wordprocessingShape">
+                    <wps:wsp>
+                      <wps:cNvSpPr txBox="1"/>
+                      <wps:spPr>
+                        <a:xfrm>
+                          <a:off x="0" y="0"/>
+                          <a:ext cx="2878455" cy="635"/>
+                        </a:xfrm>
+                        <a:prstGeom prst="rect">
+                          <a:avLst/>
+                        </a:prstGeom>
+                        <a:solidFill>
+                          <a:prstClr val="white"/>
+                        </a:solidFill>
+                        <a:ln>
+                          <a:noFill/>
+                        </a:ln>
+                      </wps:spPr>
+                      <wps:txbx>
+                        <w:txbxContent>
+                          <w:p>
+                            <w:pPr>
+                              <w:pStyle w:val="Lgende"/>
+                              <w:jc w:val="center"/>
+                              <w:rPr>
+                                <w:noProof/>
+                              </w:rPr>
+                            </w:pPr>
+                            <w:r>
+                              <w:t>Figure 9: LMS algorithm onto the plot of the mean square error</w:t>
+                            </w:r>
+                          </w:p>
+                        </w:txbxContent>
+                      </wps:txbx>
+                      <wps:bodyPr rot="0" spcFirstLastPara="0" vertOverflow="overflow" horzOverflow="overflow" vert="horz" wrap="square" lIns="0" tIns="0" rIns="0" bIns="0" numCol="1" spcCol="0" rtlCol="0" fromWordArt="0" anchor="t" anchorCtr="0" forceAA="0" compatLnSpc="1">
+                        <a:prstTxWarp prst="textNoShape">
+                          <a:avLst/>
+                        </a:prstTxWarp>
+                        <a:spAutoFit/>
+                      </wps:bodyPr>
+                    </wps:wsp>
+                  </a:graphicData>
+                </a:graphic>
+              </wp:anchor>
+            </w:drawing>
+          </mc:Choice>
+          <mc:Fallback>
+            <w:pict>
+              <v:shape w14:anchorId="4301DAAE" id="Zone de texte 19" o:spid="_x0000_s1035" type="#_x0000_t202" style="position:absolute;margin-left:16.5pt;margin-top:193.8pt;width:226.65pt;height:.05pt;z-index:252021760;visibility:visible;mso-wrap-style:square;mso-wrap-distance-left:9pt;mso-wrap-distance-top:0;mso-wrap-distance-right:9pt;mso-wrap-distance-bottom:0;mso-position-horizontal:absolute;mso-position-horizontal-relative:text;mso-position-vertical:absolute;mso-position-vertical-relative:text;v-text-anchor:top" o:gfxdata="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" stroked="f">
+                <v:textbox style="mso-fit-shape-to-text:t" inset="0,0,0,0">
+                  <w:txbxContent>
+                    <w:p>
+                      <w:pPr>
+                        <w:pStyle w:val="Lgende"/>
+                        <w:jc w:val="center"/>
+                        <w:rPr>
+                          <w:noProof/>
+                        </w:rPr>
+                      </w:pPr>
+                      <w:r>
+                        <w:t>Figure 9: LMS algorithm onto the plot of the mean square error</w:t>
+                      </w:r>
+                    </w:p>
+                  </w:txbxContent>
+                </v:textbox>
+                <w10:wrap type="square"/>
+              </v:shape>
+            </w:pict>
+          </mc:Fallback>
+        </mc:AlternateContent>
+      </w:r>
+      <w:r>
+        <w:rPr>
+          <w:rFonts w:eastAsiaTheme="minorEastAsia"/>
+          <w:noProof/>
+        </w:rPr>
+        <w:drawing>
+          <wp:anchor distT="0" distB="0" distL="114300" distR="114300" simplePos="0" relativeHeight="251494400" behindDoc="0" locked="0" layoutInCell="1" allowOverlap="1" wp14:anchorId="10C3BDBA" wp14:editId="05AF1F7F">
+            <wp:simplePos x="0" y="0"/>
+            <wp:positionH relativeFrom="page">
+              <wp:posOffset>569595</wp:posOffset>
+            </wp:positionH>
+            <wp:positionV relativeFrom="paragraph">
+              <wp:posOffset>244475</wp:posOffset>
+            </wp:positionV>
+            <wp:extent cx="2878455" cy="2159635"/>
+            <wp:effectExtent l="133350" t="114300" r="112395" b="145415"/>
+            <wp:wrapSquare wrapText="bothSides"/>
+            <wp:docPr id="7" name="Image 7"/>
+            <wp:cNvGraphicFramePr>
+              <a:graphicFrameLocks xmlns:a="http://schemas.openxmlformats.org/drawingml/2006/main" noChangeAspect="1"/>
+            </wp:cNvGraphicFramePr>
+            <a:graphic xmlns:a="http://schemas.openxmlformats.org/drawingml/2006/main">
+              <a:graphicData uri="http://schemas.openxmlformats.org/drawingml/2006/picture">
+                <pic:pic xmlns:pic="http://schemas.openxmlformats.org/drawingml/2006/picture">
+                  <pic:nvPicPr>
+                    <pic:cNvPr id="0" name="Picture 2"/>
+                    <pic:cNvPicPr>
+                      <a:picLocks noChangeAspect="1" noChangeArrowheads="1"/>
+                    </pic:cNvPicPr>
+                  </pic:nvPicPr>
+                  <pic:blipFill>
+                    <a:blip r:embed="rId18">
+                      <a:extLst>
+                        <a:ext uri="{28A0092B-C50C-407E-A947-70E740481C1C}">
+                          <a14:useLocalDpi xmlns:a14="http://schemas.microsoft.com/office/drawing/2010/main" val="0"/>
+                        </a:ext>
+                      </a:extLst>
+                    </a:blip>
+                    <a:srcRect/>
+                    <a:stretch>
+                      <a:fillRect/>
+                    </a:stretch>
+                  </pic:blipFill>
+                  <pic:spPr bwMode="auto">
+                    <a:xfrm>
+                      <a:off x="0" y="0"/>
+                      <a:ext cx="2878455" cy="2159635"/>
+                    </a:xfrm>
+                    <a:prstGeom prst="rect">
+                      <a:avLst/>
+                    </a:prstGeom>
+                    <a:solidFill>
+                      <a:srgbClr val="FFFFFF">
+                        <a:shade val="85000"/>
+                      </a:srgbClr>
+                    </a:solidFill>
+                    <a:ln w="88900" cap="sq">
+                      <a:solidFill>
+                        <a:srgbClr val="FFFFFF"/>
+                      </a:solidFill>
+                      <a:miter lim="800000"/>
+                    </a:ln>
+                    <a:effectLst>
+                      <a:outerShdw blurRad="55000" dist="18000" dir="5400000" algn="tl" rotWithShape="0">
+                        <a:srgbClr val="000000">
+                          <a:alpha val="40000"/>
+                        </a:srgbClr>
+                      </a:outerShdw>
+                    </a:effectLst>
+                    <a:scene3d>
+                      <a:camera prst="orthographicFront"/>
+                      <a:lightRig rig="twoPt" dir="t">
+                        <a:rot lat="0" lon="0" rev="7200000"/>
+                      </a:lightRig>
+                    </a:scene3d>
+                    <a:sp3d>
+                      <a:bevelT w="25400" h="19050"/>
+                      <a:contourClr>
+                        <a:srgbClr val="FFFFFF"/>
+                      </a:contourClr>
+                    </a:sp3d>
+                  </pic:spPr>
+                </pic:pic>
+              </a:graphicData>
+            </a:graphic>
+            <wp14:sizeRelH relativeFrom="margin">
+              <wp14:pctWidth>0</wp14:pctWidth>
+            </wp14:sizeRelH>
+            <wp14:sizeRelV relativeFrom="margin">
+              <wp14:pctHeight>0</wp14:pctHeight>
+            </wp14:sizeRelV>
+          </wp:anchor>
+        </w:drawing>
+      </w:r>
+      <w:r>
+        <w:rPr>
+          <w:noProof/>
+        </w:rPr>
+        <mc:AlternateContent>
+          <mc:Choice Requires="wps">
+            <w:drawing>
+              <wp:anchor distT="0" distB="0" distL="114300" distR="114300" simplePos="0" relativeHeight="252225536" behindDoc="0" locked="0" layoutInCell="1" allowOverlap="1" wp14:anchorId="1E92081E" wp14:editId="2A5806B5">
+                <wp:simplePos x="0" y="0"/>
+                <wp:positionH relativeFrom="column">
+                  <wp:posOffset>186055</wp:posOffset>
+                </wp:positionH>
+                <wp:positionV relativeFrom="paragraph">
+                  <wp:posOffset>5081270</wp:posOffset>
+                </wp:positionV>
+                <wp:extent cx="2879090" cy="635"/>
+                <wp:effectExtent l="0" t="0" r="0" b="0"/>
+                <wp:wrapSquare wrapText="bothSides"/>
+                <wp:docPr id="21" name="Zone de texte 21"/>
+                <wp:cNvGraphicFramePr/>
+                <a:graphic xmlns:a="http://schemas.openxmlformats.org/drawingml/2006/main">
+                  <a:graphicData uri="http://schemas.microsoft.com/office/word/2010/wordprocessingShape">
+                    <wps:wsp>
+                      <wps:cNvSpPr txBox="1"/>
+                      <wps:spPr>
+                        <a:xfrm>
+                          <a:off x="0" y="0"/>
+                          <a:ext cx="2879090" cy="635"/>
+                        </a:xfrm>
+                        <a:prstGeom prst="rect">
+                          <a:avLst/>
+                        </a:prstGeom>
+                        <a:solidFill>
+                          <a:prstClr val="white"/>
+                        </a:solidFill>
+                        <a:ln>
+                          <a:noFill/>
+                        </a:ln>
+                      </wps:spPr>
+                      <wps:txbx>
+                        <w:txbxContent>
+                          <w:p>
+                            <w:pPr>
+                              <w:pStyle w:val="Lgende"/>
+                              <w:jc w:val="center"/>
+                              <w:rPr>
+                                <w:noProof/>
+                              </w:rPr>
+                            </w:pPr>
+                            <w:r>
+                              <w:t>Figure 11: Original signal (blue) and recovered signal (orange)</w:t>
+                            </w:r>
+                          </w:p>
+                        </w:txbxContent>
+                      </wps:txbx>
+                      <wps:bodyPr rot="0" spcFirstLastPara="0" vertOverflow="overflow" horzOverflow="overflow" vert="horz" wrap="square" lIns="0" tIns="0" rIns="0" bIns="0" numCol="1" spcCol="0" rtlCol="0" fromWordArt="0" anchor="t" anchorCtr="0" forceAA="0" compatLnSpc="1">
+                        <a:prstTxWarp prst="textNoShape">
+                          <a:avLst/>
+                        </a:prstTxWarp>
+                        <a:spAutoFit/>
+                      </wps:bodyPr>
+                    </wps:wsp>
+                  </a:graphicData>
+                </a:graphic>
+              </wp:anchor>
+            </w:drawing>
+          </mc:Choice>
+          <mc:Fallback>
+            <w:pict>
+              <v:shape w14:anchorId="1E92081E" id="Zone de texte 21" o:spid="_x0000_s1036" type="#_x0000_t202" style="position:absolute;margin-left:14.65pt;margin-top:400.1pt;width:226.7pt;height:.05pt;z-index:252225536;visibility:visible;mso-wrap-style:square;mso-wrap-distance-left:9pt;mso-wrap-distance-top:0;mso-wrap-distance-right:9pt;mso-wrap-distance-bottom:0;mso-position-horizontal:absolute;mso-position-horizontal-relative:text;mso-position-vertical:absolute;mso-position-vertical-relative:text;v-text-anchor:top" o:gfxdata="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" stroked="f">
+                <v:textbox style="mso-fit-shape-to-text:t" inset="0,0,0,0">
+                  <w:txbxContent>
+                    <w:p>
+                      <w:pPr>
+                        <w:pStyle w:val="Lgende"/>
+                        <w:jc w:val="center"/>
+                        <w:rPr>
+                          <w:noProof/>
+                        </w:rPr>
+                      </w:pPr>
+                      <w:r>
+                        <w:t>Figure 11: Original signal (blue) and recovered signal (orange)</w:t>
+                      </w:r>
+                    </w:p>
+                  </w:txbxContent>
+                </v:textbox>
+                <w10:wrap type="square"/>
+              </v:shape>
+            </w:pict>
+          </mc:Fallback>
+        </mc:AlternateContent>
+      </w:r>
+      <w:r>
+        <w:rPr>
+          <w:rFonts w:eastAsiaTheme="minorEastAsia"/>
+          <w:noProof/>
+        </w:rPr>
+        <w:drawing>
+          <wp:anchor distT="0" distB="0" distL="114300" distR="114300" simplePos="0" relativeHeight="252187648" behindDoc="0" locked="0" layoutInCell="1" allowOverlap="1" wp14:anchorId="193D8447" wp14:editId="0E0610BE">
+            <wp:simplePos x="0" y="0"/>
+            <wp:positionH relativeFrom="column">
+              <wp:posOffset>186055</wp:posOffset>
+            </wp:positionH>
+            <wp:positionV relativeFrom="paragraph">
+              <wp:posOffset>2864485</wp:posOffset>
+            </wp:positionV>
+            <wp:extent cx="2879090" cy="2159635"/>
+            <wp:effectExtent l="133350" t="114300" r="111760" b="145415"/>
+            <wp:wrapSquare wrapText="bothSides"/>
+            <wp:docPr id="10" name="Image 10"/>
+            <wp:cNvGraphicFramePr>
+              <a:graphicFrameLocks xmlns:a="http://schemas.openxmlformats.org/drawingml/2006/main" noChangeAspect="1"/>
+            </wp:cNvGraphicFramePr>
+            <a:graphic xmlns:a="http://schemas.openxmlformats.org/drawingml/2006/main">
+              <a:graphicData uri="http://schemas.openxmlformats.org/drawingml/2006/picture">
+                <pic:pic xmlns:pic="http://schemas.openxmlformats.org/drawingml/2006/picture">
+                  <pic:nvPicPr>
+                    <pic:cNvPr id="0" name="Picture 5"/>
+                    <pic:cNvPicPr>
+                      <a:picLocks noChangeAspect="1" noChangeArrowheads="1"/>
+                    </pic:cNvPicPr>
+                  </pic:nvPicPr>
+                  <pic:blipFill>
+                    <a:blip r:embed="rId19">
+                      <a:extLst>
+                        <a:ext uri="{28A0092B-C50C-407E-A947-70E740481C1C}">
+                          <a14:useLocalDpi xmlns:a14="http://schemas.microsoft.com/office/drawing/2010/main" val="0"/>
+                        </a:ext>
+                      </a:extLst>
+                    </a:blip>
+                    <a:srcRect/>
+                    <a:stretch>
+                      <a:fillRect/>
+                    </a:stretch>
+                  </pic:blipFill>
+                  <pic:spPr bwMode="auto">
+                    <a:xfrm>
+                      <a:off x="0" y="0"/>
+                      <a:ext cx="2879090" cy="2159635"/>
+                    </a:xfrm>
+                    <a:prstGeom prst="rect">
+                      <a:avLst/>
+                    </a:prstGeom>
+                    <a:solidFill>
+                      <a:srgbClr val="FFFFFF">
+                        <a:shade val="85000"/>
+                      </a:srgbClr>
+                    </a:solidFill>
+                    <a:ln w="88900" cap="sq">
+                      <a:solidFill>
+                        <a:srgbClr val="FFFFFF"/>
+                      </a:solidFill>
+                      <a:miter lim="800000"/>
+                    </a:ln>
+                    <a:effectLst>
+                      <a:outerShdw blurRad="55000" dist="18000" dir="5400000" algn="tl" rotWithShape="0">
+                        <a:srgbClr val="000000">
+                          <a:alpha val="40000"/>
+                        </a:srgbClr>
+                      </a:outerShdw>
+                    </a:effectLst>
+                    <a:scene3d>
+                      <a:camera prst="orthographicFront"/>
+                      <a:lightRig rig="twoPt" dir="t">
+                        <a:rot lat="0" lon="0" rev="7200000"/>
+                      </a:lightRig>
+                    </a:scene3d>
+                    <a:sp3d>
+                      <a:bevelT w="25400" h="19050"/>
+                      <a:contourClr>
+                        <a:srgbClr val="FFFFFF"/>
+                      </a:contourClr>
+                    </a:sp3d>
+                  </pic:spPr>
+                </pic:pic>
+              </a:graphicData>
+            </a:graphic>
+          </wp:anchor>
+        </w:drawing>
+      </w:r>
+      <w:r>
+        <w:rPr>
+          <w:rFonts w:eastAsiaTheme="minorEastAsia"/>
+        </w:rPr>
         <w:br w:type="page"/>
       </w:r>
     </w:p>
@@ -6850,12 +9378,30 @@
           <w:numId w:val="26"/>
         </w:numPr>
       </w:pPr>
-      <w:bookmarkStart w:id="17" w:name="_Toc24535803"/>
+      <w:bookmarkStart w:id="14" w:name="_Toc24573161"/>
       <w:r>
         <w:lastRenderedPageBreak/>
+        <w:t xml:space="preserve">Implementation on </w:t>
+      </w:r>
+      <w:r>
+        <w:t>an</w:t>
+      </w:r>
+      <w:r>
+        <w:t xml:space="preserve"> audio signal</w:t>
+      </w:r>
+      <w:bookmarkEnd w:id="14"/>
+    </w:p>
+    <w:p/>
+    <w:p/>
+    <w:p>
+      <w:pPr>
+        <w:pStyle w:val="Titre1"/>
+      </w:pPr>
+      <w:bookmarkStart w:id="15" w:name="_Toc24573162"/>
+      <w:r>
         <w:t>References</w:t>
       </w:r>
-      <w:bookmarkEnd w:id="17"/>
+      <w:bookmarkEnd w:id="15"/>
     </w:p>
     <w:p/>
     <w:p>
@@ -6875,7 +9421,7 @@
     </w:p>
     <w:sectPr>
       <w:pgSz w:w="11906" w:h="16838"/>
-      <w:pgMar w:top="851" w:right="851" w:bottom="851" w:left="851" w:header="709" w:footer="709" w:gutter="0"/>
+      <w:pgMar w:top="567" w:right="567" w:bottom="567" w:left="567" w:header="709" w:footer="709" w:gutter="0"/>
       <w:cols w:space="708"/>
       <w:docGrid w:linePitch="360"/>
     </w:sectPr>
@@ -6885,7 +9431,7 @@
 
 <file path=word/comments.xml><?xml version="1.0" encoding="utf-8"?>
 <w:comments xmlns:wpc="http://schemas.microsoft.com/office/word/2010/wordprocessingCanvas" xmlns:cx="http://schemas.microsoft.com/office/drawing/2014/chartex" xmlns:cx1="http://schemas.microsoft.com/office/drawing/2015/9/8/chartex" xmlns:cx2="http://schemas.microsoft.com/office/drawing/2015/10/21/chartex" xmlns:cx3="http://schemas.microsoft.com/office/drawing/2016/5/9/chartex" xmlns:cx4="http://schemas.microsoft.com/office/drawing/2016/5/10/chartex" xmlns:cx5="http://schemas.microsoft.com/office/drawing/2016/5/11/chartex" xmlns:cx6="http://schemas.microsoft.com/office/drawing/2016/5/12/chartex" xmlns:cx7="http://schemas.microsoft.com/office/drawing/2016/5/13/chartex" xmlns:cx8="http://schemas.microsoft.com/office/drawing/2016/5/14/chartex" xmlns:mc="http://schemas.openxmlformats.org/markup-compatibility/2006" xmlns:aink="http://schemas.microsoft.com/office/drawing/2016/ink" xmlns:am3d="http://schemas.microsoft.com/office/drawing/2017/model3d" xmlns:o="urn:schemas-microsoft-com:office:office" xmlns:r="http://schemas.openxmlformats.org/officeDocument/2006/relationships" xmlns:m="http://schemas.openxmlformats.org/officeDocument/2006/math" xmlns:v="urn:schemas-microsoft-com:vml" xmlns:wp14="http://schemas.microsoft.com/office/word/2010/wordprocessingDrawing" xmlns:wp="http://schemas.openxmlformats.org/drawingml/2006/wordprocessingDrawing" xmlns:w10="urn:schemas-microsoft-com:office:word" xmlns:w="http://schemas.openxmlformats.org/wordprocessingml/2006/main" xmlns:w14="http://schemas.microsoft.com/office/word/2010/wordml" xmlns:w15="http://schemas.microsoft.com/office/word/2012/wordml" xmlns:w16cid="http://schemas.microsoft.com/office/word/2016/wordml/cid" xmlns:w16se="http://schemas.microsoft.com/office/word/2015/wordml/symex" xmlns:wpg="http://schemas.microsoft.com/office/word/2010/wordprocessingGroup" xmlns:wpi="http://schemas.microsoft.com/office/word/2010/wordprocessingInk" xmlns:wne="http://schemas.microsoft.com/office/word/2006/wordml" xmlns:wps="http://schemas.microsoft.com/office/word/2010/wordprocessingShape" mc:Ignorable="w14 w15 w16se w16cid wp14">
-  <w:comment w:id="10" w:author="Donovan M" w:date="2019-11-13T11:07:00Z" w:initials="DM">
+  <w:comment w:id="12" w:author="Donovan M" w:date="2019-11-13T11:07:00Z" w:initials="DM">
     <w:p>
       <w:pPr>
         <w:pStyle w:val="Commentaire"/>
@@ -6897,88 +9443,13 @@
         <w:annotationRef/>
       </w:r>
       <w:r>
-        <w:t>Check if the phase is really different</w:t>
-      </w:r>
-    </w:p>
-  </w:comment>
-  <w:comment w:id="11" w:author="Donovan M" w:date="2019-11-13T11:16:00Z" w:initials="DM">
-    <w:p>
-      <w:pPr>
-        <w:pStyle w:val="Commentaire"/>
-      </w:pPr>
-      <w:r>
-        <w:rPr>
-          <w:rStyle w:val="Marquedecommentaire"/>
-        </w:rPr>
-        <w:annotationRef/>
-      </w:r>
-      <w:r>
-        <w:t>To compute</w:t>
-      </w:r>
-    </w:p>
-  </w:comment>
-  <w:comment w:id="12" w:author="Donovan M" w:date="2019-11-13T11:16:00Z" w:initials="DM">
-    <w:p>
-      <w:pPr>
-        <w:pStyle w:val="Commentaire"/>
-      </w:pPr>
-      <w:r>
-        <w:rPr>
-          <w:rStyle w:val="Marquedecommentaire"/>
-        </w:rPr>
-        <w:annotationRef/>
-      </w:r>
-      <w:r>
-        <w:t>To compute</w:t>
-      </w:r>
-    </w:p>
-  </w:comment>
-  <w:comment w:id="14" w:author="Donovan M" w:date="2019-11-13T11:17:00Z" w:initials="DM">
-    <w:p>
-      <w:pPr>
-        <w:pStyle w:val="Commentaire"/>
-      </w:pPr>
-      <w:r>
-        <w:rPr>
-          <w:rStyle w:val="Marquedecommentaire"/>
-        </w:rPr>
-        <w:annotationRef/>
-      </w:r>
-      <w:r>
-        <w:t>To complete</w:t>
-      </w:r>
-    </w:p>
-  </w:comment>
-  <w:comment w:id="15" w:author="Donovan M" w:date="2019-11-13T11:20:00Z" w:initials="DM">
-    <w:p>
-      <w:pPr>
-        <w:pStyle w:val="Commentaire"/>
-      </w:pPr>
-      <w:r>
-        <w:rPr>
-          <w:rStyle w:val="Marquedecommentaire"/>
-        </w:rPr>
-        <w:annotationRef/>
-      </w:r>
-      <w:r>
-        <w:t>To complete</w:t>
-      </w:r>
-    </w:p>
-  </w:comment>
-  <w:comment w:id="16" w:author="Donovan M" w:date="2019-11-13T11:30:00Z" w:initials="DM">
-    <w:p>
-      <w:pPr>
-        <w:pStyle w:val="Commentaire"/>
-      </w:pPr>
-      <w:r>
-        <w:rPr>
-          <w:rStyle w:val="Marquedecommentaire"/>
-        </w:rPr>
-        <w:annotationRef/>
-      </w:r>
-      <w:r>
-        <w:t>Add contour plot</w:t>
-      </w:r>
+        <w:t xml:space="preserve">Check if the phase is </w:t>
+      </w:r>
+      <w:proofErr w:type="gramStart"/>
+      <w:r>
+        <w:t>really different</w:t>
+      </w:r>
+      <w:proofErr w:type="gramEnd"/>
     </w:p>
   </w:comment>
 </w:comments>
@@ -6987,22 +9458,12 @@
 <file path=word/commentsExtended.xml><?xml version="1.0" encoding="utf-8"?>
 <w15:commentsEx xmlns:wpc="http://schemas.microsoft.com/office/word/2010/wordprocessingCanvas" xmlns:cx="http://schemas.microsoft.com/office/drawing/2014/chartex" xmlns:cx1="http://schemas.microsoft.com/office/drawing/2015/9/8/chartex" xmlns:cx2="http://schemas.microsoft.com/office/drawing/2015/10/21/chartex" xmlns:cx3="http://schemas.microsoft.com/office/drawing/2016/5/9/chartex" xmlns:cx4="http://schemas.microsoft.com/office/drawing/2016/5/10/chartex" xmlns:cx5="http://schemas.microsoft.com/office/drawing/2016/5/11/chartex" xmlns:cx6="http://schemas.microsoft.com/office/drawing/2016/5/12/chartex" xmlns:cx7="http://schemas.microsoft.com/office/drawing/2016/5/13/chartex" xmlns:cx8="http://schemas.microsoft.com/office/drawing/2016/5/14/chartex" xmlns:mc="http://schemas.openxmlformats.org/markup-compatibility/2006" xmlns:aink="http://schemas.microsoft.com/office/drawing/2016/ink" xmlns:am3d="http://schemas.microsoft.com/office/drawing/2017/model3d" xmlns:o="urn:schemas-microsoft-com:office:office" xmlns:r="http://schemas.openxmlformats.org/officeDocument/2006/relationships" xmlns:m="http://schemas.openxmlformats.org/officeDocument/2006/math" xmlns:v="urn:schemas-microsoft-com:vml" xmlns:wp14="http://schemas.microsoft.com/office/word/2010/wordprocessingDrawing" xmlns:wp="http://schemas.openxmlformats.org/drawingml/2006/wordprocessingDrawing" xmlns:w10="urn:schemas-microsoft-com:office:word" xmlns:w="http://schemas.openxmlformats.org/wordprocessingml/2006/main" xmlns:w14="http://schemas.microsoft.com/office/word/2010/wordml" xmlns:w15="http://schemas.microsoft.com/office/word/2012/wordml" xmlns:w16cid="http://schemas.microsoft.com/office/word/2016/wordml/cid" xmlns:w16se="http://schemas.microsoft.com/office/word/2015/wordml/symex" xmlns:wpg="http://schemas.microsoft.com/office/word/2010/wordprocessingGroup" xmlns:wpi="http://schemas.microsoft.com/office/word/2010/wordprocessingInk" xmlns:wne="http://schemas.microsoft.com/office/word/2006/wordml" xmlns:wps="http://schemas.microsoft.com/office/word/2010/wordprocessingShape" mc:Ignorable="w14 w15 w16se w16cid wp14">
   <w15:commentEx w15:paraId="05804F15" w15:done="0"/>
-  <w15:commentEx w15:paraId="18BAF0DB" w15:done="0"/>
-  <w15:commentEx w15:paraId="3EFCEE0D" w15:done="0"/>
-  <w15:commentEx w15:paraId="07C14784" w15:done="0"/>
-  <w15:commentEx w15:paraId="60AD4FD3" w15:done="0"/>
-  <w15:commentEx w15:paraId="79342185" w15:done="0"/>
 </w15:commentsEx>
 </file>
 
 <file path=word/commentsIds.xml><?xml version="1.0" encoding="utf-8"?>
 <w16cid:commentsIds xmlns:wpc="http://schemas.microsoft.com/office/word/2010/wordprocessingCanvas" xmlns:cx="http://schemas.microsoft.com/office/drawing/2014/chartex" xmlns:cx1="http://schemas.microsoft.com/office/drawing/2015/9/8/chartex" xmlns:cx2="http://schemas.microsoft.com/office/drawing/2015/10/21/chartex" xmlns:cx3="http://schemas.microsoft.com/office/drawing/2016/5/9/chartex" xmlns:cx4="http://schemas.microsoft.com/office/drawing/2016/5/10/chartex" xmlns:cx5="http://schemas.microsoft.com/office/drawing/2016/5/11/chartex" xmlns:cx6="http://schemas.microsoft.com/office/drawing/2016/5/12/chartex" xmlns:cx7="http://schemas.microsoft.com/office/drawing/2016/5/13/chartex" xmlns:cx8="http://schemas.microsoft.com/office/drawing/2016/5/14/chartex" xmlns:mc="http://schemas.openxmlformats.org/markup-compatibility/2006" xmlns:aink="http://schemas.microsoft.com/office/drawing/2016/ink" xmlns:am3d="http://schemas.microsoft.com/office/drawing/2017/model3d" xmlns:o="urn:schemas-microsoft-com:office:office" xmlns:r="http://schemas.openxmlformats.org/officeDocument/2006/relationships" xmlns:m="http://schemas.openxmlformats.org/officeDocument/2006/math" xmlns:v="urn:schemas-microsoft-com:vml" xmlns:wp14="http://schemas.microsoft.com/office/word/2010/wordprocessingDrawing" xmlns:wp="http://schemas.openxmlformats.org/drawingml/2006/wordprocessingDrawing" xmlns:w10="urn:schemas-microsoft-com:office:word" xmlns:w="http://schemas.openxmlformats.org/wordprocessingml/2006/main" xmlns:w14="http://schemas.microsoft.com/office/word/2010/wordml" xmlns:w15="http://schemas.microsoft.com/office/word/2012/wordml" xmlns:w16cid="http://schemas.microsoft.com/office/word/2016/wordml/cid" xmlns:w16se="http://schemas.microsoft.com/office/word/2015/wordml/symex" xmlns:wpg="http://schemas.microsoft.com/office/word/2010/wordprocessingGroup" xmlns:wpi="http://schemas.microsoft.com/office/word/2010/wordprocessingInk" xmlns:wne="http://schemas.microsoft.com/office/word/2006/wordml" xmlns:wps="http://schemas.microsoft.com/office/word/2010/wordprocessingShape" mc:Ignorable="w14 w15 w16se w16cid wp14">
   <w16cid:commentId w16cid:paraId="05804F15" w16cid:durableId="21766262"/>
-  <w16cid:commentId w16cid:paraId="18BAF0DB" w16cid:durableId="21766478"/>
-  <w16cid:commentId w16cid:paraId="3EFCEE0D" w16cid:durableId="2176649B"/>
-  <w16cid:commentId w16cid:paraId="07C14784" w16cid:durableId="217664D4"/>
-  <w16cid:commentId w16cid:paraId="60AD4FD3" w16cid:durableId="2176656E"/>
-  <w16cid:commentId w16cid:paraId="79342185" w16cid:durableId="217667E3"/>
 </w16cid:commentsIds>
 </file>
 
@@ -7951,6 +10412,95 @@
     </w:lvl>
   </w:abstractNum>
   <w:abstractNum w:abstractNumId="9" w15:restartNumberingAfterBreak="0">
+    <w:nsid w:val="36483100"/>
+    <w:multiLevelType w:val="hybridMultilevel"/>
+    <w:tmpl w:val="386A8660"/>
+    <w:lvl w:ilvl="0" w:tplc="25105E12">
+      <w:start w:val="1"/>
+      <w:numFmt w:val="decimal"/>
+      <w:lvlText w:val="%1)"/>
+      <w:lvlJc w:val="left"/>
+      <w:pPr>
+        <w:ind w:left="1080" w:hanging="360"/>
+      </w:pPr>
+      <w:rPr>
+        <w:rFonts w:hint="default"/>
+      </w:rPr>
+    </w:lvl>
+    <w:lvl w:ilvl="1" w:tplc="04090019" w:tentative="1">
+      <w:start w:val="1"/>
+      <w:numFmt w:val="lowerLetter"/>
+      <w:lvlText w:val="%2."/>
+      <w:lvlJc w:val="left"/>
+      <w:pPr>
+        <w:ind w:left="1800" w:hanging="360"/>
+      </w:pPr>
+    </w:lvl>
+    <w:lvl w:ilvl="2" w:tplc="0409001B" w:tentative="1">
+      <w:start w:val="1"/>
+      <w:numFmt w:val="lowerRoman"/>
+      <w:lvlText w:val="%3."/>
+      <w:lvlJc w:val="right"/>
+      <w:pPr>
+        <w:ind w:left="2520" w:hanging="180"/>
+      </w:pPr>
+    </w:lvl>
+    <w:lvl w:ilvl="3" w:tplc="0409000F" w:tentative="1">
+      <w:start w:val="1"/>
+      <w:numFmt w:val="decimal"/>
+      <w:lvlText w:val="%4."/>
+      <w:lvlJc w:val="left"/>
+      <w:pPr>
+        <w:ind w:left="3240" w:hanging="360"/>
+      </w:pPr>
+    </w:lvl>
+    <w:lvl w:ilvl="4" w:tplc="04090019" w:tentative="1">
+      <w:start w:val="1"/>
+      <w:numFmt w:val="lowerLetter"/>
+      <w:lvlText w:val="%5."/>
+      <w:lvlJc w:val="left"/>
+      <w:pPr>
+        <w:ind w:left="3960" w:hanging="360"/>
+      </w:pPr>
+    </w:lvl>
+    <w:lvl w:ilvl="5" w:tplc="0409001B" w:tentative="1">
+      <w:start w:val="1"/>
+      <w:numFmt w:val="lowerRoman"/>
+      <w:lvlText w:val="%6."/>
+      <w:lvlJc w:val="right"/>
+      <w:pPr>
+        <w:ind w:left="4680" w:hanging="180"/>
+      </w:pPr>
+    </w:lvl>
+    <w:lvl w:ilvl="6" w:tplc="0409000F" w:tentative="1">
+      <w:start w:val="1"/>
+      <w:numFmt w:val="decimal"/>
+      <w:lvlText w:val="%7."/>
+      <w:lvlJc w:val="left"/>
+      <w:pPr>
+        <w:ind w:left="5400" w:hanging="360"/>
+      </w:pPr>
+    </w:lvl>
+    <w:lvl w:ilvl="7" w:tplc="04090019" w:tentative="1">
+      <w:start w:val="1"/>
+      <w:numFmt w:val="lowerLetter"/>
+      <w:lvlText w:val="%8."/>
+      <w:lvlJc w:val="left"/>
+      <w:pPr>
+        <w:ind w:left="6120" w:hanging="360"/>
+      </w:pPr>
+    </w:lvl>
+    <w:lvl w:ilvl="8" w:tplc="0409001B" w:tentative="1">
+      <w:start w:val="1"/>
+      <w:numFmt w:val="lowerRoman"/>
+      <w:lvlText w:val="%9."/>
+      <w:lvlJc w:val="right"/>
+      <w:pPr>
+        <w:ind w:left="6840" w:hanging="180"/>
+      </w:pPr>
+    </w:lvl>
+  </w:abstractNum>
+  <w:abstractNum w:abstractNumId="10" w15:restartNumberingAfterBreak="0">
     <w:nsid w:val="38A71D16"/>
     <w:multiLevelType w:val="hybridMultilevel"/>
     <w:tmpl w:val="FFFFFFFF"/>
@@ -8063,7 +10613,7 @@
       </w:rPr>
     </w:lvl>
   </w:abstractNum>
-  <w:abstractNum w:abstractNumId="10" w15:restartNumberingAfterBreak="0">
+  <w:abstractNum w:abstractNumId="11" w15:restartNumberingAfterBreak="0">
     <w:nsid w:val="3D053465"/>
     <w:multiLevelType w:val="hybridMultilevel"/>
     <w:tmpl w:val="A9CC8C9A"/>
@@ -8175,18 +10725,18 @@
       </w:rPr>
     </w:lvl>
   </w:abstractNum>
-  <w:abstractNum w:abstractNumId="11" w15:restartNumberingAfterBreak="0">
+  <w:abstractNum w:abstractNumId="12" w15:restartNumberingAfterBreak="0">
     <w:nsid w:val="3EB42EA6"/>
     <w:multiLevelType w:val="hybridMultilevel"/>
-    <w:tmpl w:val="235CCD8E"/>
-    <w:lvl w:ilvl="0" w:tplc="6B80739C">
+    <w:tmpl w:val="ED50CED0"/>
+    <w:lvl w:ilvl="0" w:tplc="85720954">
       <w:start w:val="1"/>
       <w:numFmt w:val="decimal"/>
       <w:pStyle w:val="Titre2"/>
       <w:lvlText w:val="%1)"/>
       <w:lvlJc w:val="left"/>
       <w:pPr>
-        <w:ind w:left="1440" w:hanging="360"/>
+        <w:ind w:left="1080" w:hanging="360"/>
       </w:pPr>
       <w:rPr>
         <w:rFonts w:hint="default"/>
@@ -8198,7 +10748,7 @@
       <w:lvlText w:val="%2."/>
       <w:lvlJc w:val="left"/>
       <w:pPr>
-        <w:ind w:left="2160" w:hanging="360"/>
+        <w:ind w:left="1800" w:hanging="360"/>
       </w:pPr>
     </w:lvl>
     <w:lvl w:ilvl="2" w:tplc="0409001B" w:tentative="1">
@@ -8207,7 +10757,7 @@
       <w:lvlText w:val="%3."/>
       <w:lvlJc w:val="right"/>
       <w:pPr>
-        <w:ind w:left="2880" w:hanging="180"/>
+        <w:ind w:left="2520" w:hanging="180"/>
       </w:pPr>
     </w:lvl>
     <w:lvl w:ilvl="3" w:tplc="0409000F" w:tentative="1">
@@ -8216,7 +10766,7 @@
       <w:lvlText w:val="%4."/>
       <w:lvlJc w:val="left"/>
       <w:pPr>
-        <w:ind w:left="3600" w:hanging="360"/>
+        <w:ind w:left="3240" w:hanging="360"/>
       </w:pPr>
     </w:lvl>
     <w:lvl w:ilvl="4" w:tplc="04090019" w:tentative="1">
@@ -8225,7 +10775,7 @@
       <w:lvlText w:val="%5."/>
       <w:lvlJc w:val="left"/>
       <w:pPr>
-        <w:ind w:left="4320" w:hanging="360"/>
+        <w:ind w:left="3960" w:hanging="360"/>
       </w:pPr>
     </w:lvl>
     <w:lvl w:ilvl="5" w:tplc="0409001B" w:tentative="1">
@@ -8234,7 +10784,7 @@
       <w:lvlText w:val="%6."/>
       <w:lvlJc w:val="right"/>
       <w:pPr>
-        <w:ind w:left="5040" w:hanging="180"/>
+        <w:ind w:left="4680" w:hanging="180"/>
       </w:pPr>
     </w:lvl>
     <w:lvl w:ilvl="6" w:tplc="0409000F" w:tentative="1">
@@ -8243,7 +10793,7 @@
       <w:lvlText w:val="%7."/>
       <w:lvlJc w:val="left"/>
       <w:pPr>
-        <w:ind w:left="5760" w:hanging="360"/>
+        <w:ind w:left="5400" w:hanging="360"/>
       </w:pPr>
     </w:lvl>
     <w:lvl w:ilvl="7" w:tplc="04090019" w:tentative="1">
@@ -8252,7 +10802,7 @@
       <w:lvlText w:val="%8."/>
       <w:lvlJc w:val="left"/>
       <w:pPr>
-        <w:ind w:left="6480" w:hanging="360"/>
+        <w:ind w:left="6120" w:hanging="360"/>
       </w:pPr>
     </w:lvl>
     <w:lvl w:ilvl="8" w:tplc="0409001B" w:tentative="1">
@@ -8261,11 +10811,11 @@
       <w:lvlText w:val="%9."/>
       <w:lvlJc w:val="right"/>
       <w:pPr>
-        <w:ind w:left="7200" w:hanging="180"/>
+        <w:ind w:left="6840" w:hanging="180"/>
       </w:pPr>
     </w:lvl>
   </w:abstractNum>
-  <w:abstractNum w:abstractNumId="12" w15:restartNumberingAfterBreak="0">
+  <w:abstractNum w:abstractNumId="13" w15:restartNumberingAfterBreak="0">
     <w:nsid w:val="3F1D0854"/>
     <w:multiLevelType w:val="hybridMultilevel"/>
     <w:tmpl w:val="51D4B316"/>
@@ -8275,7 +10825,7 @@
       <w:lvlText w:val="%1."/>
       <w:lvlJc w:val="left"/>
       <w:pPr>
-        <w:ind w:left="1440" w:hanging="720"/>
+        <w:ind w:left="720" w:hanging="720"/>
       </w:pPr>
       <w:rPr>
         <w:rFonts w:hint="default"/>
@@ -8287,7 +10837,7 @@
       <w:lvlText w:val="%2."/>
       <w:lvlJc w:val="left"/>
       <w:pPr>
-        <w:ind w:left="1800" w:hanging="360"/>
+        <w:ind w:left="1080" w:hanging="360"/>
       </w:pPr>
     </w:lvl>
     <w:lvl w:ilvl="2" w:tplc="0409001B" w:tentative="1">
@@ -8296,7 +10846,7 @@
       <w:lvlText w:val="%3."/>
       <w:lvlJc w:val="right"/>
       <w:pPr>
-        <w:ind w:left="2520" w:hanging="180"/>
+        <w:ind w:left="1800" w:hanging="180"/>
       </w:pPr>
     </w:lvl>
     <w:lvl w:ilvl="3" w:tplc="0409000F" w:tentative="1">
@@ -8305,7 +10855,7 @@
       <w:lvlText w:val="%4."/>
       <w:lvlJc w:val="left"/>
       <w:pPr>
-        <w:ind w:left="3240" w:hanging="360"/>
+        <w:ind w:left="2520" w:hanging="360"/>
       </w:pPr>
     </w:lvl>
     <w:lvl w:ilvl="4" w:tplc="04090019" w:tentative="1">
@@ -8314,7 +10864,7 @@
       <w:lvlText w:val="%5."/>
       <w:lvlJc w:val="left"/>
       <w:pPr>
-        <w:ind w:left="3960" w:hanging="360"/>
+        <w:ind w:left="3240" w:hanging="360"/>
       </w:pPr>
     </w:lvl>
     <w:lvl w:ilvl="5" w:tplc="0409001B" w:tentative="1">
@@ -8323,7 +10873,7 @@
       <w:lvlText w:val="%6."/>
       <w:lvlJc w:val="right"/>
       <w:pPr>
-        <w:ind w:left="4680" w:hanging="180"/>
+        <w:ind w:left="3960" w:hanging="180"/>
       </w:pPr>
     </w:lvl>
     <w:lvl w:ilvl="6" w:tplc="0409000F" w:tentative="1">
@@ -8332,7 +10882,7 @@
       <w:lvlText w:val="%7."/>
       <w:lvlJc w:val="left"/>
       <w:pPr>
-        <w:ind w:left="5400" w:hanging="360"/>
+        <w:ind w:left="4680" w:hanging="360"/>
       </w:pPr>
     </w:lvl>
     <w:lvl w:ilvl="7" w:tplc="04090019" w:tentative="1">
@@ -8341,7 +10891,7 @@
       <w:lvlText w:val="%8."/>
       <w:lvlJc w:val="left"/>
       <w:pPr>
-        <w:ind w:left="6120" w:hanging="360"/>
+        <w:ind w:left="5400" w:hanging="360"/>
       </w:pPr>
     </w:lvl>
     <w:lvl w:ilvl="8" w:tplc="0409001B" w:tentative="1">
@@ -8350,11 +10900,11 @@
       <w:lvlText w:val="%9."/>
       <w:lvlJc w:val="right"/>
       <w:pPr>
-        <w:ind w:left="6840" w:hanging="180"/>
+        <w:ind w:left="6120" w:hanging="180"/>
       </w:pPr>
     </w:lvl>
   </w:abstractNum>
-  <w:abstractNum w:abstractNumId="13" w15:restartNumberingAfterBreak="0">
+  <w:abstractNum w:abstractNumId="14" w15:restartNumberingAfterBreak="0">
     <w:nsid w:val="49143DBA"/>
     <w:multiLevelType w:val="hybridMultilevel"/>
     <w:tmpl w:val="02D2912E"/>
@@ -8443,7 +10993,7 @@
       </w:pPr>
     </w:lvl>
   </w:abstractNum>
-  <w:abstractNum w:abstractNumId="14" w15:restartNumberingAfterBreak="0">
+  <w:abstractNum w:abstractNumId="15" w15:restartNumberingAfterBreak="0">
     <w:nsid w:val="4AF556C3"/>
     <w:multiLevelType w:val="hybridMultilevel"/>
     <w:tmpl w:val="5FFE0EC4"/>
@@ -8532,7 +11082,7 @@
       </w:pPr>
     </w:lvl>
   </w:abstractNum>
-  <w:abstractNum w:abstractNumId="15" w15:restartNumberingAfterBreak="0">
+  <w:abstractNum w:abstractNumId="16" w15:restartNumberingAfterBreak="0">
     <w:nsid w:val="54CD103A"/>
     <w:multiLevelType w:val="hybridMultilevel"/>
     <w:tmpl w:val="466AE478"/>
@@ -8621,7 +11171,7 @@
       </w:pPr>
     </w:lvl>
   </w:abstractNum>
-  <w:abstractNum w:abstractNumId="16" w15:restartNumberingAfterBreak="0">
+  <w:abstractNum w:abstractNumId="17" w15:restartNumberingAfterBreak="0">
     <w:nsid w:val="5B4B04FB"/>
     <w:multiLevelType w:val="hybridMultilevel"/>
     <w:tmpl w:val="FFFFFFFF"/>
@@ -8707,7 +11257,7 @@
       </w:pPr>
     </w:lvl>
   </w:abstractNum>
-  <w:abstractNum w:abstractNumId="17" w15:restartNumberingAfterBreak="0">
+  <w:abstractNum w:abstractNumId="18" w15:restartNumberingAfterBreak="0">
     <w:nsid w:val="611B26BD"/>
     <w:multiLevelType w:val="hybridMultilevel"/>
     <w:tmpl w:val="28BE5180"/>
@@ -8820,7 +11370,7 @@
       </w:rPr>
     </w:lvl>
   </w:abstractNum>
-  <w:abstractNum w:abstractNumId="18" w15:restartNumberingAfterBreak="0">
+  <w:abstractNum w:abstractNumId="19" w15:restartNumberingAfterBreak="0">
     <w:nsid w:val="6A157530"/>
     <w:multiLevelType w:val="hybridMultilevel"/>
     <w:tmpl w:val="FFFFFFFF"/>
@@ -8933,7 +11483,7 @@
       </w:rPr>
     </w:lvl>
   </w:abstractNum>
-  <w:abstractNum w:abstractNumId="19" w15:restartNumberingAfterBreak="0">
+  <w:abstractNum w:abstractNumId="20" w15:restartNumberingAfterBreak="0">
     <w:nsid w:val="6A835FAD"/>
     <w:multiLevelType w:val="hybridMultilevel"/>
     <w:tmpl w:val="E54E6EDC"/>
@@ -9046,7 +11596,7 @@
       </w:rPr>
     </w:lvl>
   </w:abstractNum>
-  <w:abstractNum w:abstractNumId="20" w15:restartNumberingAfterBreak="0">
+  <w:abstractNum w:abstractNumId="21" w15:restartNumberingAfterBreak="0">
     <w:nsid w:val="71C73E34"/>
     <w:multiLevelType w:val="hybridMultilevel"/>
     <w:tmpl w:val="CB087926"/>
@@ -9135,7 +11685,7 @@
       </w:pPr>
     </w:lvl>
   </w:abstractNum>
-  <w:abstractNum w:abstractNumId="21" w15:restartNumberingAfterBreak="0">
+  <w:abstractNum w:abstractNumId="22" w15:restartNumberingAfterBreak="0">
     <w:nsid w:val="741B0AB1"/>
     <w:multiLevelType w:val="hybridMultilevel"/>
     <w:tmpl w:val="FFFFFFFF"/>
@@ -9248,7 +11798,7 @@
       </w:rPr>
     </w:lvl>
   </w:abstractNum>
-  <w:abstractNum w:abstractNumId="22" w15:restartNumberingAfterBreak="0">
+  <w:abstractNum w:abstractNumId="23" w15:restartNumberingAfterBreak="0">
     <w:nsid w:val="7613048B"/>
     <w:multiLevelType w:val="hybridMultilevel"/>
     <w:tmpl w:val="43268BB4"/>
@@ -9337,7 +11887,7 @@
       </w:pPr>
     </w:lvl>
   </w:abstractNum>
-  <w:abstractNum w:abstractNumId="23" w15:restartNumberingAfterBreak="0">
+  <w:abstractNum w:abstractNumId="24" w15:restartNumberingAfterBreak="0">
     <w:nsid w:val="77833605"/>
     <w:multiLevelType w:val="hybridMultilevel"/>
     <w:tmpl w:val="0E460B06"/>
@@ -9427,7 +11977,7 @@
     </w:lvl>
   </w:abstractNum>
   <w:num w:numId="1">
-    <w:abstractNumId w:val="10"/>
+    <w:abstractNumId w:val="11"/>
   </w:num>
   <w:num w:numId="2">
     <w:abstractNumId w:val="6"/>
@@ -9436,10 +11986,10 @@
     <w:abstractNumId w:val="0"/>
   </w:num>
   <w:num w:numId="4">
-    <w:abstractNumId w:val="20"/>
+    <w:abstractNumId w:val="21"/>
   </w:num>
   <w:num w:numId="5">
-    <w:abstractNumId w:val="11"/>
+    <w:abstractNumId w:val="12"/>
   </w:num>
   <w:num w:numId="6">
     <w:abstractNumId w:val="1"/>
@@ -9448,67 +11998,70 @@
     <w:abstractNumId w:val="3"/>
   </w:num>
   <w:num w:numId="8">
-    <w:abstractNumId w:val="21"/>
+    <w:abstractNumId w:val="22"/>
   </w:num>
   <w:num w:numId="9">
     <w:abstractNumId w:val="7"/>
   </w:num>
   <w:num w:numId="10">
-    <w:abstractNumId w:val="9"/>
+    <w:abstractNumId w:val="10"/>
   </w:num>
   <w:num w:numId="11">
     <w:abstractNumId w:val="5"/>
   </w:num>
   <w:num w:numId="12">
-    <w:abstractNumId w:val="18"/>
+    <w:abstractNumId w:val="19"/>
   </w:num>
   <w:num w:numId="13">
     <w:abstractNumId w:val="4"/>
   </w:num>
   <w:num w:numId="14">
-    <w:abstractNumId w:val="19"/>
+    <w:abstractNumId w:val="20"/>
   </w:num>
   <w:num w:numId="15">
     <w:abstractNumId w:val="8"/>
   </w:num>
   <w:num w:numId="16">
-    <w:abstractNumId w:val="16"/>
+    <w:abstractNumId w:val="17"/>
   </w:num>
   <w:num w:numId="17">
     <w:abstractNumId w:val="2"/>
   </w:num>
   <w:num w:numId="18">
-    <w:abstractNumId w:val="11"/>
+    <w:abstractNumId w:val="12"/>
   </w:num>
   <w:num w:numId="19">
-    <w:abstractNumId w:val="11"/>
+    <w:abstractNumId w:val="12"/>
   </w:num>
   <w:num w:numId="20">
-    <w:abstractNumId w:val="11"/>
+    <w:abstractNumId w:val="12"/>
     <w:lvlOverride w:ilvl="0">
       <w:startOverride w:val="2"/>
     </w:lvlOverride>
   </w:num>
   <w:num w:numId="21">
-    <w:abstractNumId w:val="22"/>
+    <w:abstractNumId w:val="23"/>
   </w:num>
   <w:num w:numId="22">
+    <w:abstractNumId w:val="15"/>
+  </w:num>
+  <w:num w:numId="23">
+    <w:abstractNumId w:val="24"/>
+  </w:num>
+  <w:num w:numId="24">
     <w:abstractNumId w:val="14"/>
   </w:num>
-  <w:num w:numId="23">
-    <w:abstractNumId w:val="23"/>
+  <w:num w:numId="25">
+    <w:abstractNumId w:val="16"/>
   </w:num>
-  <w:num w:numId="24">
+  <w:num w:numId="26">
     <w:abstractNumId w:val="13"/>
   </w:num>
-  <w:num w:numId="25">
-    <w:abstractNumId w:val="15"/>
+  <w:num w:numId="27">
+    <w:abstractNumId w:val="18"/>
   </w:num>
-  <w:num w:numId="26">
-    <w:abstractNumId w:val="12"/>
-  </w:num>
-  <w:num w:numId="27">
-    <w:abstractNumId w:val="17"/>
+  <w:num w:numId="28">
+    <w:abstractNumId w:val="9"/>
   </w:num>
 </w:numbering>
 </file>
@@ -9949,7 +12502,7 @@
     <w:uiPriority w:val="9"/>
     <w:unhideWhenUsed/>
     <w:qFormat/>
-    <w:rsid w:val="00355D61"/>
+    <w:rsid w:val="00E64E0D"/>
     <w:pPr>
       <w:keepNext/>
       <w:keepLines/>
@@ -10044,7 +12597,7 @@
     <w:basedOn w:val="Policepardfaut"/>
     <w:link w:val="Titre2"/>
     <w:uiPriority w:val="9"/>
-    <w:rsid w:val="00355D61"/>
+    <w:rsid w:val="00E64E0D"/>
     <w:rPr>
       <w:rFonts w:ascii="Trebuchet MS" w:eastAsiaTheme="majorEastAsia" w:hAnsi="Trebuchet MS" w:cstheme="majorBidi"/>
       <w:color w:val="8EAADB" w:themeColor="accent1" w:themeTint="99"/>
@@ -10571,7 +13124,7 @@
 </file>
 
 <file path=customXml/itemProps1.xml><?xml version="1.0" encoding="utf-8"?>
-<ds:datastoreItem xmlns:ds="http://schemas.openxmlformats.org/officeDocument/2006/customXml" ds:itemID="{C2DD75D2-2A49-4383-9213-F32BF60E9B9F}">
+<ds:datastoreItem xmlns:ds="http://schemas.openxmlformats.org/officeDocument/2006/customXml" ds:itemID="{79648583-B58E-4717-ABBE-A5200C04190E}">
   <ds:schemaRefs>
     <ds:schemaRef ds:uri="http://schemas.openxmlformats.org/officeDocument/2006/bibliography"/>
   </ds:schemaRefs>

</xml_diff>